<commit_message>
Added some conclusions and directions for future work
</commit_message>
<xml_diff>
--- a/UFCFCD-15-M Emerging Topics 2016 Assignment - 15027313.docx
+++ b/UFCFCD-15-M Emerging Topics 2016 Assignment - 15027313.docx
@@ -265,24 +265,33 @@
         <w:t>search techniques to find a near-optimal solution, and will result in a decent solution but cannot guarantee that it is the very best solution.</w:t>
       </w:r>
       <w:r>
-        <w:t xml:space="preserve"> Henceforth, search-based refactoring will be referred to as SBR.</w:t>
-      </w:r>
-    </w:p>
-    <w:p>
-      <w:r>
-        <w:t>There are several ways to apply this to a variety of issues, but t</w:t>
-      </w:r>
-      <w:r>
-        <w:t>his review will focus on search-</w:t>
-      </w:r>
-      <w:r>
-        <w:t xml:space="preserve">based </w:t>
-      </w:r>
-      <w:r>
-        <w:t xml:space="preserve">or sear-supported </w:t>
-      </w:r>
-      <w:r>
-        <w:t>refactoring. Refactoring is t</w:t>
+        <w:t xml:space="preserve"> This essay will serve as a critical review of recent search-based refactoring (SBR) research articles. </w:t>
+      </w:r>
+    </w:p>
+    <w:p>
+      <w:r>
+        <w:t>Search-</w:t>
+      </w:r>
+      <w:r>
+        <w:t xml:space="preserve">based refactoring has been used for many goals, mainly various kinds of optimisation issues. The focus </w:t>
+      </w:r>
+      <w:r>
+        <w:t xml:space="preserve">for this essay </w:t>
+      </w:r>
+      <w:r>
+        <w:t xml:space="preserve">will </w:t>
+      </w:r>
+      <w:r>
+        <w:t xml:space="preserve">be </w:t>
+      </w:r>
+      <w:r>
+        <w:t>the use of SBSE to locate possible areas of, as well as performing, refactoring of existing code bases</w:t>
+      </w:r>
+      <w:r>
+        <w:t>, and any novel issues regarding this that need to be considered</w:t>
+      </w:r>
+      <w:r>
+        <w:t>. Refactoring is t</w:t>
       </w:r>
       <w:r>
         <w:t xml:space="preserve">he activity </w:t>
@@ -354,284 +363,282 @@
     </w:p>
     <w:p>
       <w:r>
-        <w:t xml:space="preserve">The scope of this </w:t>
-      </w:r>
-      <w:r>
-        <w:t>topic will include</w:t>
-      </w:r>
-      <w:r>
-        <w:t xml:space="preserve"> the use of</w:t>
-      </w:r>
-      <w:r>
-        <w:t xml:space="preserve"> SBSE to</w:t>
-      </w:r>
-      <w:r>
-        <w:t xml:space="preserve"> locate</w:t>
-      </w:r>
-      <w:r>
-        <w:t xml:space="preserve"> possible areas of</w:t>
+        <w:t xml:space="preserve"> </w:t>
+      </w:r>
+      <w:r>
+        <w:t xml:space="preserve">“The process of writing code can be compared to that of writing a paper or any other document – it starts with some ideas, a few drafts, and then a lot of time spent on refining and rewording, and is not something that should be rushed. Quality code takes a lot of time to write, and just like the writing of draft after draft </w:t>
+      </w:r>
+      <w:r>
+        <w:t>will increase</w:t>
+      </w:r>
+      <w:r>
+        <w:t xml:space="preserve"> the author’s understanding of the topic area, code is written, changed, and changed again times and times over as the developers’ understanding of the system and the requirements expands. It is in the human nature to start small and build upward; in this case starting with code that works with limited functionality, expanding it to implement more functionality, and then refining it to optimise performance, readability, error handling, and so on.” (Birkehaug, 2016)</w:t>
+      </w:r>
+    </w:p>
+    <w:p>
+      <w:pPr>
+        <w:rPr>
+          <w:szCs w:val="24"/>
+        </w:rPr>
+      </w:pPr>
+      <w:r>
+        <w:rPr>
+          <w:szCs w:val="24"/>
+        </w:rPr>
+        <w:t>&lt;place here some background and brief history. What is the scope and context of your chosen emerging topic?&gt;</w:t>
+      </w:r>
+    </w:p>
+    <w:p>
+      <w:pPr>
+        <w:pStyle w:val="Heading1"/>
+      </w:pPr>
+      <w:r>
+        <w:t xml:space="preserve"> Focus of critical review</w:t>
+      </w:r>
+    </w:p>
+    <w:p>
+      <w:pPr>
+        <w:rPr>
+          <w:szCs w:val="24"/>
+        </w:rPr>
+      </w:pPr>
+      <w:r>
+        <w:rPr>
+          <w:szCs w:val="24"/>
+        </w:rPr>
+        <w:t>Harmon and Langdon</w:t>
+      </w:r>
+      <w:r>
+        <w:rPr>
+          <w:szCs w:val="24"/>
+        </w:rPr>
+        <w:t xml:space="preserve"> from UCL are two widely published </w:t>
+      </w:r>
+      <w:r>
+        <w:rPr>
+          <w:szCs w:val="24"/>
+        </w:rPr>
+        <w:t>and cited researchers in the area.</w:t>
+      </w:r>
+    </w:p>
+    <w:p>
+      <w:pPr>
+        <w:rPr>
+          <w:szCs w:val="24"/>
+          <w:u w:val="single"/>
+        </w:rPr>
+      </w:pPr>
+      <w:r>
+        <w:rPr>
+          <w:szCs w:val="24"/>
+          <w:u w:val="single"/>
+        </w:rPr>
+        <w:t>R1: Has there been any novel issues raised concerning using SBSE for refactoring in the near past?</w:t>
+      </w:r>
+    </w:p>
+    <w:p>
+      <w:pPr>
+        <w:rPr>
+          <w:szCs w:val="24"/>
+          <w:u w:val="single"/>
+        </w:rPr>
+      </w:pPr>
+      <w:r>
+        <w:rPr>
+          <w:szCs w:val="24"/>
+          <w:u w:val="single"/>
+        </w:rPr>
+        <w:t>R2: What is the current goals attempted to be met by utilising SBSE for refactoring?</w:t>
+      </w:r>
+    </w:p>
+    <w:p>
+      <w:pPr>
+        <w:rPr>
+          <w:szCs w:val="24"/>
+        </w:rPr>
+      </w:pPr>
+      <w:r>
+        <w:rPr>
+          <w:szCs w:val="24"/>
+        </w:rPr>
+        <w:t>&lt; What are the main areas</w:t>
+      </w:r>
+      <w:r>
+        <w:rPr>
+          <w:szCs w:val="24"/>
+        </w:rPr>
+        <w:t xml:space="preserve"> of your chosen emerging topic? Who are the key researchers in the community of your emerging topic? In your critical review, what </w:t>
+      </w:r>
+      <w:r>
+        <w:rPr>
+          <w:szCs w:val="24"/>
+        </w:rPr>
+        <w:t>is/</w:t>
+      </w:r>
+      <w:r>
+        <w:rPr>
+          <w:szCs w:val="24"/>
+        </w:rPr>
+        <w:t xml:space="preserve">are </w:t>
+      </w:r>
+      <w:r>
+        <w:rPr>
+          <w:szCs w:val="24"/>
+        </w:rPr>
+        <w:t>the</w:t>
+      </w:r>
+      <w:r>
+        <w:rPr>
+          <w:szCs w:val="24"/>
+        </w:rPr>
+        <w:t xml:space="preserve"> research question</w:t>
+      </w:r>
+      <w:r>
+        <w:rPr>
+          <w:szCs w:val="24"/>
+        </w:rPr>
+        <w:t>/</w:t>
+      </w:r>
+      <w:r>
+        <w:rPr>
+          <w:szCs w:val="24"/>
+        </w:rPr>
+        <w:t>s posed? &gt;</w:t>
+      </w:r>
+    </w:p>
+    <w:p>
+      <w:pPr>
+        <w:pStyle w:val="Heading1"/>
+      </w:pPr>
+      <w:r>
+        <w:lastRenderedPageBreak/>
+        <w:t xml:space="preserve"> </w:t>
+      </w:r>
+      <w:r>
+        <w:t>Survey methodology</w:t>
+      </w:r>
+    </w:p>
+    <w:p>
+      <w:r>
+        <w:t xml:space="preserve">The principal method behind locating </w:t>
+      </w:r>
+      <w:r>
+        <w:t xml:space="preserve">research </w:t>
+      </w:r>
+      <w:r>
+        <w:t>papers</w:t>
+      </w:r>
+      <w:r>
+        <w:t xml:space="preserve"> was </w:t>
+      </w:r>
+      <w:proofErr w:type="gramStart"/>
+      <w:r>
+        <w:t>through the use of</w:t>
+      </w:r>
+      <w:proofErr w:type="gramEnd"/>
+      <w:r>
+        <w:t xml:space="preserve"> Google Scholar. The reason for choosing this </w:t>
+      </w:r>
+      <w:r>
+        <w:t>particular search engine i</w:t>
+      </w:r>
+      <w:r>
+        <w:t xml:space="preserve">s that they display articles from a variety of different sources, and is a quick way to get an overview of </w:t>
+      </w:r>
+      <w:r>
+        <w:t xml:space="preserve">papers </w:t>
+      </w:r>
+      <w:r>
+        <w:t>as well as</w:t>
+      </w:r>
+      <w:r>
+        <w:t xml:space="preserve"> an indication of</w:t>
+      </w:r>
+      <w:r>
+        <w:t xml:space="preserve"> their recognition in the field, as they include a count </w:t>
+      </w:r>
+      <w:r>
+        <w:t>of</w:t>
+      </w:r>
+      <w:r>
+        <w:t xml:space="preserve"> citations</w:t>
+      </w:r>
+      <w:r>
+        <w:t xml:space="preserve"> for each</w:t>
+      </w:r>
+      <w:r>
+        <w:t xml:space="preserve"> publication</w:t>
+      </w:r>
+      <w:r>
+        <w:t>.</w:t>
+      </w:r>
+      <w:r>
+        <w:t xml:space="preserve"> While the citation count may indicate popularity and high-quality research, it should also be noted that these may be very low for </w:t>
+      </w:r>
+      <w:r>
+        <w:t>newer</w:t>
+      </w:r>
+      <w:r>
+        <w:t xml:space="preserve"> </w:t>
+      </w:r>
+      <w:r>
+        <w:t>publications</w:t>
       </w:r>
       <w:r>
         <w:t>,</w:t>
       </w:r>
       <w:r>
+        <w:t xml:space="preserve"> and it is thus difficult to judge how well a paper is received by these alone. </w:t>
+      </w:r>
+    </w:p>
+    <w:p>
+      <w:r>
+        <w:t xml:space="preserve">The first search done was “search based refactoring”, and did not include patents or citations. </w:t>
+      </w:r>
+      <w:r>
+        <w:t xml:space="preserve">A brief </w:t>
+      </w:r>
+      <w:r>
+        <w:t>skim of the</w:t>
+      </w:r>
+      <w:r>
         <w:t xml:space="preserve"> </w:t>
       </w:r>
       <w:r>
-        <w:t>as well as</w:t>
-      </w:r>
-      <w:r>
-        <w:t xml:space="preserve"> perform</w:t>
-      </w:r>
-      <w:r>
-        <w:t>ing</w:t>
-      </w:r>
-      <w:r>
-        <w:t>,</w:t>
-      </w:r>
-      <w:r>
-        <w:t xml:space="preserve"> refactoring</w:t>
-      </w:r>
-      <w:r>
-        <w:t xml:space="preserve"> of existing code bases</w:t>
-      </w:r>
-      <w:r>
-        <w:t>.</w:t>
-      </w:r>
-    </w:p>
-    <w:p>
-      <w:r>
-        <w:t xml:space="preserve">“The process of writing code can be compared to that of writing a paper or any other document – it starts with some ideas, a few drafts, and then a lot of time spent on refining and rewording, and is not something that should be rushed. Quality code takes a lot of time to write, and just like the writing of draft after draft </w:t>
-      </w:r>
-      <w:r>
-        <w:t>will increase</w:t>
-      </w:r>
-      <w:r>
-        <w:t xml:space="preserve"> the author’s understanding of the topic area, code is written, changed, and changed again times and times over as the developers’ understanding of the system and the requirements expands. It is in the human nature to start small and build upward; in this case starting with code that works with limited functionality, expanding it to implement more functionality, and then refining it to optimise performance, readability, error handling, and so on.” (Birkehaug, 2016)</w:t>
-      </w:r>
-    </w:p>
-    <w:p>
-      <w:pPr>
-        <w:rPr>
-          <w:szCs w:val="24"/>
-        </w:rPr>
-      </w:pPr>
-      <w:r>
-        <w:rPr>
-          <w:szCs w:val="24"/>
-        </w:rPr>
-        <w:t>&lt;place here some background and brief history. What is the scope and context of your chosen emerging topic?&gt;</w:t>
-      </w:r>
-    </w:p>
-    <w:p>
-      <w:pPr>
-        <w:pStyle w:val="Heading1"/>
-      </w:pPr>
-      <w:r>
-        <w:t xml:space="preserve"> Focus of critical review</w:t>
-      </w:r>
-    </w:p>
-    <w:p>
-      <w:pPr>
-        <w:rPr>
-          <w:szCs w:val="24"/>
-        </w:rPr>
-      </w:pPr>
-      <w:r>
-        <w:rPr>
-          <w:szCs w:val="24"/>
-        </w:rPr>
-        <w:t>Harmon and Langdon</w:t>
-      </w:r>
-      <w:r>
-        <w:rPr>
-          <w:szCs w:val="24"/>
-        </w:rPr>
-        <w:t xml:space="preserve"> from UCL are two widely published </w:t>
-      </w:r>
-      <w:r>
-        <w:rPr>
-          <w:szCs w:val="24"/>
-        </w:rPr>
-        <w:t>and cited researchers in the area.</w:t>
-      </w:r>
-    </w:p>
-    <w:p>
-      <w:pPr>
-        <w:rPr>
-          <w:szCs w:val="24"/>
-        </w:rPr>
-      </w:pPr>
-      <w:r>
-        <w:rPr>
-          <w:szCs w:val="24"/>
-        </w:rPr>
-        <w:t>&lt; What are the main areas</w:t>
-      </w:r>
-      <w:r>
-        <w:rPr>
-          <w:szCs w:val="24"/>
-        </w:rPr>
-        <w:t xml:space="preserve"> of your chosen emerging topic? Who are the key researchers in the community of your emerging topic? In your critical review, what </w:t>
-      </w:r>
-      <w:r>
-        <w:rPr>
-          <w:szCs w:val="24"/>
-        </w:rPr>
-        <w:t>is/</w:t>
-      </w:r>
-      <w:r>
-        <w:rPr>
-          <w:szCs w:val="24"/>
-        </w:rPr>
-        <w:t xml:space="preserve">are </w:t>
-      </w:r>
-      <w:r>
-        <w:rPr>
-          <w:szCs w:val="24"/>
-        </w:rPr>
-        <w:t>the</w:t>
-      </w:r>
-      <w:r>
-        <w:rPr>
-          <w:szCs w:val="24"/>
-        </w:rPr>
-        <w:t xml:space="preserve"> research question</w:t>
-      </w:r>
-      <w:r>
-        <w:rPr>
-          <w:szCs w:val="24"/>
-        </w:rPr>
-        <w:t>/</w:t>
-      </w:r>
-      <w:r>
-        <w:rPr>
-          <w:szCs w:val="24"/>
-        </w:rPr>
-        <w:t>s posed? &gt;</w:t>
-      </w:r>
-    </w:p>
-    <w:p>
-      <w:pPr>
-        <w:pStyle w:val="Heading1"/>
-      </w:pPr>
+        <w:t xml:space="preserve">abstract for the </w:t>
+      </w:r>
+      <w:r>
+        <w:t xml:space="preserve">first 50 hits </w:t>
+      </w:r>
+      <w:r>
+        <w:t xml:space="preserve">deemed </w:t>
+      </w:r>
+      <w:r>
+        <w:t>the majority</w:t>
+      </w:r>
       <w:r>
         <w:t xml:space="preserve"> </w:t>
       </w:r>
       <w:r>
-        <w:t>Survey methodology</w:t>
-      </w:r>
-    </w:p>
-    <w:p>
-      <w:r>
-        <w:t xml:space="preserve">The principal method behind locating </w:t>
-      </w:r>
-      <w:r>
-        <w:t>papers</w:t>
-      </w:r>
-      <w:r>
-        <w:t xml:space="preserve"> was </w:t>
-      </w:r>
-      <w:proofErr w:type="gramStart"/>
-      <w:r>
-        <w:t>through the use of</w:t>
-      </w:r>
-      <w:proofErr w:type="gramEnd"/>
-      <w:r>
-        <w:t xml:space="preserve"> Google Scholar. The reason for choosing this </w:t>
-      </w:r>
-      <w:r>
-        <w:t>particular search engine i</w:t>
-      </w:r>
-      <w:r>
-        <w:t xml:space="preserve">s that they display articles from a variety of different sources, and is a quick way to get an overview of </w:t>
-      </w:r>
-      <w:r>
-        <w:t xml:space="preserve">papers </w:t>
-      </w:r>
-      <w:r>
-        <w:t>as well as</w:t>
-      </w:r>
-      <w:r>
-        <w:t xml:space="preserve"> an indication of</w:t>
-      </w:r>
-      <w:r>
-        <w:t xml:space="preserve"> their recognition in the field, as they include a count </w:t>
-      </w:r>
-      <w:r>
-        <w:t>of</w:t>
-      </w:r>
-      <w:r>
-        <w:t xml:space="preserve"> citations</w:t>
-      </w:r>
-      <w:r>
-        <w:t xml:space="preserve"> for each</w:t>
-      </w:r>
-      <w:r>
-        <w:t xml:space="preserve"> publication</w:t>
-      </w:r>
-      <w:r>
-        <w:t>.</w:t>
-      </w:r>
-      <w:r>
-        <w:t xml:space="preserve"> While the citation count may indicate </w:t>
-      </w:r>
-      <w:r>
-        <w:lastRenderedPageBreak/>
-        <w:t xml:space="preserve">popularity and high-quality research, it should also be noted that these may be very low for </w:t>
-      </w:r>
-      <w:r>
-        <w:t>newer</w:t>
+        <w:t>generally</w:t>
       </w:r>
       <w:r>
         <w:t xml:space="preserve"> </w:t>
       </w:r>
       <w:r>
-        <w:t>publications</w:t>
-      </w:r>
-      <w:r>
-        <w:t>,</w:t>
-      </w:r>
-      <w:r>
-        <w:t xml:space="preserve"> and it is thus difficult to judge how well a paper is received by these alone. </w:t>
-      </w:r>
-    </w:p>
-    <w:p>
-      <w:r>
-        <w:t xml:space="preserve">The first search done was “search based refactoring”, and did not include patents or citations. </w:t>
-      </w:r>
-      <w:r>
-        <w:t xml:space="preserve">A brief </w:t>
-      </w:r>
-      <w:r>
-        <w:t>skim of the</w:t>
+        <w:t xml:space="preserve">relevant, so as this </w:t>
+      </w:r>
+      <w:r>
+        <w:t>review</w:t>
+      </w:r>
+      <w:r>
+        <w:t xml:space="preserve"> aims to cover</w:t>
       </w:r>
       <w:r>
         <w:t xml:space="preserve"> </w:t>
       </w:r>
       <w:r>
-        <w:t xml:space="preserve">abstract for the </w:t>
-      </w:r>
-      <w:r>
-        <w:t xml:space="preserve">first 50 hits </w:t>
-      </w:r>
-      <w:r>
-        <w:t xml:space="preserve">deemed </w:t>
-      </w:r>
-      <w:r>
-        <w:t>the majority</w:t>
-      </w:r>
-      <w:r>
-        <w:t xml:space="preserve"> </w:t>
-      </w:r>
-      <w:r>
-        <w:t>generally</w:t>
-      </w:r>
-      <w:r>
-        <w:t xml:space="preserve"> </w:t>
-      </w:r>
-      <w:r>
-        <w:t>relevant, so as this essay aims to cover state of art, the search was narrowed down to only include articles published since 2012, resulting in a publication range of approximately 4.5 years at the time of writing.</w:t>
+        <w:t>state of art, the search was narrowed down to only include articles published since 2012, resulting in a publication range of approximately 4.5 years at the time of writing.</w:t>
       </w:r>
       <w:r>
         <w:t xml:space="preserve"> The software engineering field moves very quickly and this range appeared to provide enough relevant publications to fulfil this work’s requirements.</w:t>
@@ -2070,6 +2077,7 @@
                 <w:b w:val="0"/>
                 <w:color w:val="403152" w:themeColor="accent4" w:themeShade="80"/>
               </w:rPr>
+              <w:lastRenderedPageBreak/>
               <w:t>4</w:t>
             </w:r>
           </w:p>
@@ -2389,7 +2397,6 @@
         <w:rPr>
           <w:szCs w:val="24"/>
         </w:rPr>
-        <w:lastRenderedPageBreak/>
         <w:t xml:space="preserve">Based on the titles as well as the abstracts provided by Google Scholar, </w:t>
       </w:r>
       <w:r>
@@ -2638,10 +2645,7 @@
         <w:t>(</w:t>
       </w:r>
       <w:r>
-        <w:t>de Oliveira Barros</w:t>
-      </w:r>
-      <w:r>
-        <w:t xml:space="preserve"> and </w:t>
+        <w:t xml:space="preserve">de Oliveira Barros and </w:t>
       </w:r>
       <w:proofErr w:type="spellStart"/>
       <w:r>
@@ -2649,13 +2653,7 @@
       </w:r>
       <w:proofErr w:type="spellEnd"/>
       <w:r>
-        <w:t xml:space="preserve">, </w:t>
-      </w:r>
-      <w:r>
-        <w:t>2015)</w:t>
-      </w:r>
-      <w:r>
-        <w:t xml:space="preserve"> </w:t>
+        <w:t xml:space="preserve">, 2015) </w:t>
       </w:r>
       <w:r>
         <w:rPr>
@@ -2688,10 +2686,7 @@
         <w:t xml:space="preserve"> (</w:t>
       </w:r>
       <w:r>
-        <w:t>Harm</w:t>
-      </w:r>
-      <w:r>
-        <w:t xml:space="preserve">an, </w:t>
+        <w:t xml:space="preserve">Harman, </w:t>
       </w:r>
       <w:r>
         <w:rPr>
@@ -2700,10 +2695,7 @@
         <w:t>Burke et al.,</w:t>
       </w:r>
       <w:r>
-        <w:t xml:space="preserve"> 2012)</w:t>
-      </w:r>
-      <w:r>
-        <w:t xml:space="preserve"> </w:t>
+        <w:t xml:space="preserve"> 2012) </w:t>
       </w:r>
       <w:r>
         <w:rPr>
@@ -2828,6 +2820,14 @@
     </w:p>
     <w:p>
       <w:pPr>
+        <w:pStyle w:val="Heading1"/>
+      </w:pPr>
+      <w:r>
+        <w:t>Summary of reviewed papers</w:t>
+      </w:r>
+    </w:p>
+    <w:p>
+      <w:pPr>
         <w:rPr>
           <w:szCs w:val="24"/>
         </w:rPr>
@@ -3125,6 +3125,7 @@
         <w:rPr>
           <w:szCs w:val="24"/>
         </w:rPr>
+        <w:lastRenderedPageBreak/>
         <w:t xml:space="preserve"> “Search-based software engineering: Trends, techniques and applications” </w:t>
       </w:r>
       <w:r>
@@ -3260,10 +3261,7 @@
       </w:r>
       <w:proofErr w:type="spellEnd"/>
       <w:r>
-        <w:t xml:space="preserve"> </w:t>
-      </w:r>
-      <w:r>
-        <w:t xml:space="preserve">and </w:t>
+        <w:t xml:space="preserve"> and </w:t>
       </w:r>
       <w:proofErr w:type="spellStart"/>
       <w:r>
@@ -3358,7 +3356,6 @@
         <w:rPr>
           <w:szCs w:val="24"/>
         </w:rPr>
-        <w:lastRenderedPageBreak/>
         <w:t xml:space="preserve">“Search-based refactoring: Metrics are not enough” </w:t>
       </w:r>
       <w:r>
@@ -3591,19 +3588,7 @@
         <w:t>“</w:t>
       </w:r>
       <w:r>
-        <w:t>Dynamic adaptive Search Based Software Engineering needs fast approximate metrics</w:t>
-      </w:r>
-      <w:r>
-        <w:t>” (</w:t>
-      </w:r>
-      <w:r>
-        <w:t>Harman, Cl</w:t>
-      </w:r>
-      <w:r>
-        <w:t>ark</w:t>
-      </w:r>
-      <w:r>
-        <w:t xml:space="preserve"> and </w:t>
+        <w:t xml:space="preserve">Dynamic adaptive Search Based Software Engineering needs fast approximate metrics” (Harman, Clark and </w:t>
       </w:r>
       <w:proofErr w:type="spellStart"/>
       <w:r>
@@ -3625,23 +3610,9 @@
     </w:p>
     <w:p>
       <w:pPr>
-        <w:rPr>
-          <w:szCs w:val="24"/>
-        </w:rPr>
-      </w:pPr>
-      <w:r>
-        <w:rPr>
-          <w:szCs w:val="24"/>
-        </w:rPr>
-        <w:br w:type="page"/>
-      </w:r>
-    </w:p>
-    <w:p>
-      <w:pPr>
         <w:pStyle w:val="Heading1"/>
       </w:pPr>
       <w:r>
-        <w:lastRenderedPageBreak/>
         <w:t xml:space="preserve"> </w:t>
       </w:r>
       <w:r>
@@ -3650,6 +3621,27 @@
     </w:p>
     <w:p>
       <w:r>
+        <w:t xml:space="preserve">As this review includes papers published in 2012 or later, </w:t>
+      </w:r>
+      <w:r>
+        <w:t>the state of art from 2012 will be outline</w:t>
+      </w:r>
+      <w:r>
+        <w:t>d</w:t>
+      </w:r>
+      <w:r>
+        <w:t xml:space="preserve"> based on a SBSE literature review, </w:t>
+      </w:r>
+      <w:r>
+        <w:t>which</w:t>
+      </w:r>
+      <w:r>
+        <w:t xml:space="preserve"> was one of the articles selected in the search.</w:t>
+      </w:r>
+      <w:r>
+        <w:t xml:space="preserve"> </w:t>
+      </w:r>
+      <w:r>
         <w:t xml:space="preserve">Harman, </w:t>
       </w:r>
       <w:proofErr w:type="spellStart"/>
@@ -3658,130 +3650,263 @@
       </w:r>
       <w:proofErr w:type="spellEnd"/>
       <w:r>
-        <w:t xml:space="preserve"> and Zhang’s literature review (2012) identified that SBSE had been applied to refactoring, and that current research had addressed their refactoring </w:t>
+        <w:t xml:space="preserve"> and Zhang</w:t>
+      </w:r>
+      <w:r>
+        <w:t xml:space="preserve"> </w:t>
+      </w:r>
+      <w:r>
+        <w:t xml:space="preserve">(2012) identified that SBSE had been applied to refactoring, and that current research had addressed their refactoring </w:t>
       </w:r>
       <w:r>
         <w:t>question</w:t>
       </w:r>
       <w:r>
-        <w:t xml:space="preserve"> “</w:t>
-      </w:r>
-      <w:r>
-        <w:t>What is the best sequence of refactoring steps to apply to this system?</w:t>
-      </w:r>
-      <w:r>
-        <w:t xml:space="preserve">” Their work </w:t>
-      </w:r>
-      <w:r>
-        <w:t>acknowledged</w:t>
-      </w:r>
-      <w:r>
-        <w:t xml:space="preserve"> there had been developments in the field resulting in</w:t>
-      </w:r>
-      <w:r>
-        <w:t xml:space="preserve"> </w:t>
-      </w:r>
-      <w:r>
-        <w:t>several various approaches to using SBSE to automate refactoring, and that the SBR work they reviewed could be partitioned into two groups based on two main goals, as well as whether the approach was single or multi-objective. The first goal was to optimise the program; the second was to optimise the applied sequence of refactoring steps.</w:t>
-      </w:r>
-      <w:r>
-        <w:t xml:space="preserve"> It appears that these two goals are still some of the main objectives of SBR at the time of writing.</w:t>
-      </w:r>
-    </w:p>
-    <w:p>
-      <w:r>
-        <w:t>Falling under the</w:t>
-      </w:r>
-      <w:r>
-        <w:t xml:space="preserve"> second goal, </w:t>
-      </w:r>
-      <w:proofErr w:type="spellStart"/>
-      <w:r>
-        <w:t>Gligoric</w:t>
-      </w:r>
-      <w:proofErr w:type="spellEnd"/>
-      <w:r>
-        <w:t xml:space="preserve"> </w:t>
-      </w:r>
-      <w:r>
-        <w:rPr>
-          <w:i/>
-        </w:rPr>
-        <w:t>et al.</w:t>
-      </w:r>
-      <w:r>
-        <w:t xml:space="preserve"> (2014) used SBR to explore various sequences of refactorings to identify the shortest possible build script, and </w:t>
-      </w:r>
-      <w:r>
-        <w:t>improved</w:t>
-      </w:r>
-      <w:r>
-        <w:t xml:space="preserve"> the runtime of the SBR by using the partial-order reduction technique, reducing the </w:t>
-      </w:r>
-      <w:r>
-        <w:t xml:space="preserve">search space by applying a </w:t>
-      </w:r>
-      <w:r>
-        <w:t>model-checking</w:t>
-      </w:r>
-      <w:r>
-        <w:t xml:space="preserve"> algorithm</w:t>
-      </w:r>
-      <w:r>
-        <w:t>.</w:t>
-      </w:r>
-      <w:r>
-        <w:t xml:space="preserve"> </w:t>
-      </w:r>
-    </w:p>
-    <w:p>
-      <w:proofErr w:type="spellStart"/>
-      <w:r>
-        <w:t>Ouni</w:t>
-      </w:r>
-      <w:proofErr w:type="spellEnd"/>
-      <w:r>
-        <w:t xml:space="preserve">, </w:t>
-      </w:r>
-      <w:proofErr w:type="spellStart"/>
-      <w:r>
-        <w:rPr>
-          <w:lang w:val="en-US"/>
-        </w:rPr>
-        <w:t>Kessentini</w:t>
-      </w:r>
-      <w:proofErr w:type="spellEnd"/>
-      <w:r>
-        <w:rPr>
-          <w:lang w:val="en-US"/>
-        </w:rPr>
-        <w:t xml:space="preserve"> and </w:t>
-      </w:r>
-      <w:proofErr w:type="spellStart"/>
-      <w:r>
-        <w:rPr>
-          <w:lang w:val="en-US"/>
-        </w:rPr>
-        <w:t>Sahraoui</w:t>
-      </w:r>
-      <w:proofErr w:type="spellEnd"/>
-      <w:r>
-        <w:t xml:space="preserve"> </w:t>
-      </w:r>
-      <w:r>
-        <w:t>(</w:t>
-      </w:r>
-      <w:r>
-        <w:t>2013)</w:t>
-      </w:r>
-      <w:r>
-        <w:t xml:space="preserve"> also focused on optimising the refactoring suggestions. Their solution was to use a multi-objective optimisation approach in order to improve code quality. By using records of previous code changes as well as structural and semantic information, they used a search-based approach to improve the efficiency of new refactoring suggestions.</w:t>
+        <w:t xml:space="preserve"> “What is the best sequence of refactoring steps to apply to this system?” </w:t>
+      </w:r>
+    </w:p>
+    <w:p>
+      <w:r>
+        <w:t xml:space="preserve">They reported that there had been a dramatic increase in SBSE publications in the past five years, adding justification to restricting the publication scope to roughly 4.5 years for this </w:t>
+      </w:r>
+      <w:r>
+        <w:t xml:space="preserve">new </w:t>
+      </w:r>
+      <w:r>
+        <w:t xml:space="preserve">review. </w:t>
       </w:r>
       <w:bookmarkStart w:id="0" w:name="_GoBack"/>
       <w:bookmarkEnd w:id="0"/>
       <w:r>
+        <w:t xml:space="preserve">Their work </w:t>
+      </w:r>
+      <w:r>
+        <w:t>acknowledged</w:t>
+      </w:r>
+      <w:r>
+        <w:t xml:space="preserve"> there had been developments in the field resulting in</w:t>
+      </w:r>
+      <w:r>
         <w:t xml:space="preserve"> </w:t>
       </w:r>
+      <w:r>
+        <w:t xml:space="preserve">several various approaches to using SBSE to automate refactoring, and that the SBR work they reviewed could be partitioned into two groups based on two main goals, as well as whether the approach was single or multi-objective. </w:t>
+      </w:r>
+      <w:r>
+        <w:t>It appears that these two goals are still some of the main objectives of SBR at the time of writing, but also that variations of these have emerged, and will be covered.</w:t>
+      </w:r>
+    </w:p>
+    <w:p>
+      <w:pPr>
+        <w:pStyle w:val="Quote"/>
+      </w:pPr>
+      <w:r>
+        <w:t>Goal 1: O</w:t>
+      </w:r>
+      <w:r>
+        <w:t>ptimise the program</w:t>
+      </w:r>
+    </w:p>
+    <w:p>
+      <w:pPr>
+        <w:pStyle w:val="Quote"/>
+      </w:pPr>
+      <w:r>
+        <w:t>Goal 2: O</w:t>
+      </w:r>
+      <w:r>
+        <w:t>ptimise the applied sequence of refactoring</w:t>
+      </w:r>
+      <w:r>
+        <w:t xml:space="preserve"> steps</w:t>
+      </w:r>
+      <w:r>
+        <w:t xml:space="preserve"> </w:t>
+      </w:r>
+    </w:p>
+    <w:p>
+      <w:r>
+        <w:t>Partially f</w:t>
+      </w:r>
+      <w:r>
+        <w:t>alling under the</w:t>
+      </w:r>
+      <w:r>
+        <w:t xml:space="preserve"> second goal, </w:t>
+      </w:r>
+      <w:proofErr w:type="spellStart"/>
+      <w:r>
+        <w:t>Gligoric</w:t>
+      </w:r>
+      <w:proofErr w:type="spellEnd"/>
+      <w:r>
+        <w:t xml:space="preserve"> </w:t>
+      </w:r>
+      <w:r>
+        <w:rPr>
+          <w:i/>
+        </w:rPr>
+        <w:t>et al.</w:t>
+      </w:r>
+      <w:r>
+        <w:t xml:space="preserve"> (2014) used SBR to explore various sequences of refactorings to identify the shortest possible build script, and </w:t>
+      </w:r>
+      <w:r>
+        <w:t>improved</w:t>
+      </w:r>
+      <w:r>
+        <w:t xml:space="preserve"> the runtime of the SBR by using the partial-order reduction technique, reducing the </w:t>
+      </w:r>
+      <w:r>
+        <w:t xml:space="preserve">search space by applying a </w:t>
+      </w:r>
+      <w:r>
+        <w:t>model-checking</w:t>
+      </w:r>
+      <w:r>
+        <w:t xml:space="preserve"> </w:t>
+      </w:r>
+      <w:r>
+        <w:lastRenderedPageBreak/>
+        <w:t>algorithm</w:t>
+      </w:r>
+      <w:r>
+        <w:t>.</w:t>
+      </w:r>
+      <w:r>
+        <w:t xml:space="preserve"> </w:t>
+      </w:r>
+      <w:r>
+        <w:t>In addition to aiming to reduce the number of refactoring steps, this</w:t>
+      </w:r>
+      <w:r>
+        <w:t xml:space="preserve"> is an interesting </w:t>
+      </w:r>
+      <w:r>
+        <w:t>use of</w:t>
+      </w:r>
+      <w:r>
+        <w:t xml:space="preserve"> SBR</w:t>
+      </w:r>
+      <w:r>
+        <w:t xml:space="preserve"> with the aim to help</w:t>
+      </w:r>
+      <w:r>
+        <w:t xml:space="preserve"> repurpose code</w:t>
+      </w:r>
+      <w:r>
+        <w:t>. This may</w:t>
+      </w:r>
+      <w:r>
+        <w:t xml:space="preserve"> be a recently emerged </w:t>
+      </w:r>
+      <w:r>
+        <w:t>objective,</w:t>
+      </w:r>
+      <w:r>
+        <w:t xml:space="preserve"> as it was not reported by </w:t>
+      </w:r>
+      <w:r>
+        <w:t xml:space="preserve">Harman, </w:t>
+      </w:r>
+      <w:proofErr w:type="spellStart"/>
+      <w:r>
+        <w:t>Mansouri</w:t>
+      </w:r>
+      <w:proofErr w:type="spellEnd"/>
+      <w:r>
+        <w:t xml:space="preserve"> and Zhang</w:t>
+      </w:r>
+      <w:r>
+        <w:t xml:space="preserve"> (2012)</w:t>
+      </w:r>
+      <w:r>
+        <w:t>.</w:t>
+      </w:r>
+    </w:p>
+    <w:p>
+      <w:proofErr w:type="spellStart"/>
+      <w:r>
+        <w:t>Ouni</w:t>
+      </w:r>
+      <w:proofErr w:type="spellEnd"/>
+      <w:r>
+        <w:t xml:space="preserve">, </w:t>
+      </w:r>
+      <w:proofErr w:type="spellStart"/>
+      <w:r>
+        <w:rPr>
+          <w:lang w:val="en-US"/>
+        </w:rPr>
+        <w:t>Kessentini</w:t>
+      </w:r>
+      <w:proofErr w:type="spellEnd"/>
+      <w:r>
+        <w:rPr>
+          <w:lang w:val="en-US"/>
+        </w:rPr>
+        <w:t xml:space="preserve"> and </w:t>
+      </w:r>
+      <w:proofErr w:type="spellStart"/>
+      <w:r>
+        <w:rPr>
+          <w:lang w:val="en-US"/>
+        </w:rPr>
+        <w:t>Sahraoui</w:t>
+      </w:r>
+      <w:proofErr w:type="spellEnd"/>
+      <w:r>
+        <w:t xml:space="preserve"> (2013) also focused on optimising the refactoring suggestions</w:t>
+      </w:r>
+      <w:r>
+        <w:t xml:space="preserve">, but with a </w:t>
+      </w:r>
+      <w:r>
+        <w:t>more common</w:t>
+      </w:r>
+      <w:r>
+        <w:t xml:space="preserve"> goal in mind than </w:t>
+      </w:r>
+      <w:proofErr w:type="spellStart"/>
+      <w:r>
+        <w:t>Gligoric</w:t>
+      </w:r>
+      <w:proofErr w:type="spellEnd"/>
+      <w:r>
+        <w:t xml:space="preserve"> </w:t>
+      </w:r>
+      <w:r>
+        <w:rPr>
+          <w:i/>
+        </w:rPr>
+        <w:t>et al.</w:t>
+      </w:r>
+      <w:r>
+        <w:t xml:space="preserve"> (</w:t>
+      </w:r>
+      <w:proofErr w:type="gramStart"/>
+      <w:r>
+        <w:t>2014)</w:t>
+      </w:r>
+      <w:proofErr w:type="gramEnd"/>
+      <w:r>
+        <w:t xml:space="preserve">. Their solution was to use a multi-objective optimisation approach </w:t>
+      </w:r>
+      <w:r>
+        <w:t>in order to improve code quality, compared to what the observed results of techniques using only one or two objectives</w:t>
+      </w:r>
+      <w:r>
+        <w:t>. By using records of previous code changes</w:t>
+      </w:r>
+      <w:r>
+        <w:t xml:space="preserve"> together with</w:t>
+      </w:r>
+      <w:r>
+        <w:t xml:space="preserve"> structural and semantic information, they used a search-based approach to improve the efficiency </w:t>
+      </w:r>
+      <w:r>
+        <w:t xml:space="preserve">of new refactoring suggestions. The fitness function included design quality, semantic coherence and similarity to previously recorded refactorings, their weighing decided by a NSGA-II algorithm. The problem with this approach is that it requires a record of existing code changes for a system, but the future work they propose aims to remedy this by collecting refactorings from different systems and generalise their method to recognise possible refactorings based on both the refactoring type and the context. </w:t>
+      </w:r>
     </w:p>
     <w:p>
       <w:pPr>
@@ -3914,13 +4039,7 @@
         <w:t>. D</w:t>
       </w:r>
       <w:r>
-        <w:t>iscovering a way of bringing</w:t>
-      </w:r>
-      <w:r>
-        <w:t xml:space="preserve"> the software engineers</w:t>
-      </w:r>
-      <w:r>
-        <w:t xml:space="preserve"> back into the loop</w:t>
+        <w:t>iscovering a way of bringing the software engineers back into the loop</w:t>
       </w:r>
       <w:r>
         <w:t xml:space="preserve"> </w:t>
@@ -3938,16 +4057,7 @@
         <w:t>ordinarily</w:t>
       </w:r>
       <w:r>
-        <w:t xml:space="preserve"> increasingly automated task</w:t>
-      </w:r>
-      <w:r>
-        <w:t>,</w:t>
-      </w:r>
-      <w:r>
-        <w:t xml:space="preserve"> </w:t>
-      </w:r>
-      <w:r>
-        <w:t>to make</w:t>
+        <w:t xml:space="preserve"> increasingly automated task, to make</w:t>
       </w:r>
       <w:r>
         <w:t xml:space="preserve"> decisions</w:t>
@@ -4061,10 +4171,7 @@
         <w:t>et al.</w:t>
       </w:r>
       <w:r>
-        <w:t xml:space="preserve"> (2015</w:t>
-      </w:r>
-      <w:r>
-        <w:t xml:space="preserve">) are part of raising some important, fairly uncharted </w:t>
+        <w:t xml:space="preserve"> (2015) are part of raising some important, fairly uncharted </w:t>
       </w:r>
       <w:r>
         <w:t xml:space="preserve">and </w:t>
@@ -4075,164 +4182,96 @@
     </w:p>
     <w:p>
       <w:pPr>
-        <w:rPr>
-          <w:b/>
-          <w:szCs w:val="24"/>
-        </w:rPr>
-      </w:pPr>
-      <w:r>
-        <w:rPr>
-          <w:b/>
+        <w:pStyle w:val="Heading1"/>
+      </w:pPr>
+      <w:r>
+        <w:t>Conclusions and future directions</w:t>
+      </w:r>
+    </w:p>
+    <w:p>
+      <w:r>
+        <w:t xml:space="preserve">Search-based software engineering is a field that has </w:t>
+      </w:r>
+    </w:p>
+    <w:p>
+      <w:r>
+        <w:t xml:space="preserve">To conclude, there are several issues regarding SBR that researchers should address. The issue of the human-in-the-loop raised by Simons </w:t>
+      </w:r>
+      <w:r>
+        <w:rPr>
           <w:i/>
-          <w:szCs w:val="24"/>
-        </w:rPr>
-        <w:t>N</w:t>
-      </w:r>
-      <w:r>
-        <w:rPr>
-          <w:b/>
-          <w:szCs w:val="24"/>
-        </w:rPr>
-        <w:tab/>
-      </w:r>
-      <w:r>
-        <w:rPr>
-          <w:b/>
-          <w:szCs w:val="24"/>
-        </w:rPr>
-        <w:t>&lt;place the title of AREA</w:t>
-      </w:r>
-      <w:r>
-        <w:rPr>
-          <w:b/>
-          <w:szCs w:val="24"/>
-        </w:rPr>
-        <w:t xml:space="preserve"> </w:t>
-      </w:r>
-      <w:r>
-        <w:rPr>
-          <w:b/>
-          <w:i/>
-          <w:szCs w:val="24"/>
-        </w:rPr>
-        <w:t>N</w:t>
-      </w:r>
-      <w:r>
-        <w:rPr>
-          <w:b/>
-          <w:szCs w:val="24"/>
-        </w:rPr>
-        <w:t xml:space="preserve"> here&gt;</w:t>
-      </w:r>
-    </w:p>
-    <w:p>
-      <w:pPr>
-        <w:rPr>
-          <w:szCs w:val="24"/>
-        </w:rPr>
-      </w:pPr>
-      <w:r>
-        <w:rPr>
-          <w:szCs w:val="24"/>
-        </w:rPr>
-        <w:t>&lt;</w:t>
+        </w:rPr>
+        <w:t>et al.</w:t>
+      </w:r>
+      <w:r>
+        <w:t xml:space="preserve"> (2015) is an important issue, as software engineers have always been vary of using tools to change their code. Research into how to include developers in an automated refactoring process </w:t>
+      </w:r>
+      <w:r>
+        <w:t xml:space="preserve">could result in an increased approval of automated refactoring tools in the developer community, potentially resulting in more manageable code bases. </w:t>
+      </w:r>
+    </w:p>
+    <w:p>
+      <w:r>
+        <w:t xml:space="preserve">Several of the reviewed papers </w:t>
+      </w:r>
+      <w:r>
+        <w:t xml:space="preserve">have brought up the issue of multi-objective refactoring, and while there have been some promising results, there is still a lot of work to be done in this field. There is little solid research done on the relationships between code metrics, and even less on how to factor </w:t>
+      </w:r>
+      <w:r>
+        <w:lastRenderedPageBreak/>
+        <w:t xml:space="preserve">this into refactoring choices. Searching for ideal, achievable sets of quality or performance metrics tailored to different needs, to be </w:t>
       </w:r>
       <w:proofErr w:type="gramStart"/>
       <w:r>
-        <w:rPr>
-          <w:szCs w:val="24"/>
-        </w:rPr>
-        <w:t>place</w:t>
+        <w:t>used</w:t>
       </w:r>
       <w:proofErr w:type="gramEnd"/>
       <w:r>
-        <w:rPr>
-          <w:szCs w:val="24"/>
-        </w:rPr>
-        <w:t xml:space="preserve"> your critical review of theme </w:t>
-      </w:r>
-      <w:r>
-        <w:rPr>
-          <w:i/>
-          <w:szCs w:val="24"/>
-        </w:rPr>
-        <w:t>N</w:t>
-      </w:r>
-      <w:r>
-        <w:rPr>
-          <w:szCs w:val="24"/>
-        </w:rPr>
-        <w:t xml:space="preserve"> here&gt;</w:t>
-      </w:r>
-    </w:p>
-    <w:p>
-      <w:pPr>
-        <w:rPr>
-          <w:b/>
-          <w:szCs w:val="24"/>
-        </w:rPr>
-      </w:pPr>
-      <w:r>
-        <w:rPr>
-          <w:b/>
-          <w:i/>
-          <w:szCs w:val="24"/>
-        </w:rPr>
-        <w:t>N</w:t>
-      </w:r>
-      <w:r>
-        <w:rPr>
-          <w:b/>
-          <w:szCs w:val="24"/>
-        </w:rPr>
-        <w:t>+1</w:t>
-      </w:r>
-      <w:r>
-        <w:rPr>
-          <w:b/>
-          <w:szCs w:val="24"/>
-        </w:rPr>
-        <w:tab/>
-      </w:r>
-      <w:r>
-        <w:rPr>
-          <w:b/>
-          <w:szCs w:val="24"/>
-        </w:rPr>
-        <w:t>CONCLUSIONS AN FUTURE DIRECTIONS</w:t>
-      </w:r>
-    </w:p>
-    <w:p>
-      <w:pPr>
-        <w:rPr>
-          <w:szCs w:val="24"/>
-        </w:rPr>
-      </w:pPr>
-      <w:r>
-        <w:rPr>
-          <w:szCs w:val="24"/>
-        </w:rPr>
-        <w:t>&lt;</w:t>
-      </w:r>
-      <w:proofErr w:type="gramStart"/>
-      <w:r>
-        <w:rPr>
-          <w:szCs w:val="24"/>
-        </w:rPr>
-        <w:t>place</w:t>
-      </w:r>
-      <w:proofErr w:type="gramEnd"/>
-      <w:r>
-        <w:rPr>
-          <w:szCs w:val="24"/>
-        </w:rPr>
-        <w:t xml:space="preserve"> your conclusions and </w:t>
-      </w:r>
-      <w:r>
-        <w:rPr>
-          <w:szCs w:val="24"/>
-        </w:rPr>
-        <w:t>suggestions for future directions here&gt;</w:t>
+        <w:t xml:space="preserve"> as a fitness function for automated refactoring, is one of the potential research fields regarding this.</w:t>
+      </w:r>
+    </w:p>
+    <w:p>
+      <w:r>
+        <w:t xml:space="preserve">The use of records of previous refactorings </w:t>
+      </w:r>
+      <w:r>
+        <w:t xml:space="preserve">in order to automate future refactorings </w:t>
+      </w:r>
+      <w:r>
+        <w:t xml:space="preserve">is a very interesting topic </w:t>
+      </w:r>
+      <w:r>
+        <w:t xml:space="preserve">in need of </w:t>
+      </w:r>
+      <w:r>
+        <w:t>more research. With the current widespread use of version management s</w:t>
+      </w:r>
+      <w:r>
+        <w:t>oftware such as GitHub or SVN</w:t>
+      </w:r>
+      <w:r>
+        <w:t xml:space="preserve">, structured use of these could make collecting data for this </w:t>
+      </w:r>
+      <w:r>
+        <w:t>simpler</w:t>
+      </w:r>
+      <w:r>
+        <w:t xml:space="preserve">, </w:t>
+      </w:r>
+      <w:r>
+        <w:t xml:space="preserve">if </w:t>
+      </w:r>
+      <w:r>
+        <w:t xml:space="preserve">paired with a </w:t>
+      </w:r>
+      <w:r>
+        <w:t>system</w:t>
+      </w:r>
+      <w:r>
+        <w:t xml:space="preserve"> able to analyse the change history and deduct likely changes.</w:t>
+      </w:r>
+      <w:r>
+        <w:t xml:space="preserve"> If all refactoring was done in individual commits that were properly categorised, it could be very rewarding to use this in order to suggest or perform similar refactorings.</w:t>
       </w:r>
     </w:p>
     <w:p>
@@ -5636,7 +5675,6 @@
         <w:docPartUnique/>
       </w:docPartObj>
     </w:sdtPr>
-    <w:sdtEndPr/>
     <w:sdtContent>
       <w:p>
         <w:pPr>
@@ -5707,10 +5745,7 @@
       <w:jc w:val="center"/>
     </w:pPr>
     <w:r>
-      <w:t>SNO</w:t>
-    </w:r>
-    <w:r>
-      <w:t xml:space="preserve"> 15027313</w:t>
+      <w:t>SNO 15027313</w:t>
     </w:r>
   </w:p>
 </w:hdr>
@@ -8406,14 +8441,14 @@
     <w:link w:val="QuoteChar"/>
     <w:uiPriority w:val="29"/>
     <w:qFormat/>
-    <w:rsid w:val="00FD0889"/>
+    <w:rsid w:val="00DF4138"/>
     <w:pPr>
       <w:spacing w:before="160" w:line="240" w:lineRule="auto"/>
       <w:ind w:left="720" w:right="720"/>
     </w:pPr>
     <w:rPr>
-      <w:rFonts w:asciiTheme="majorHAnsi" w:eastAsiaTheme="majorEastAsia" w:hAnsiTheme="majorHAnsi" w:cstheme="majorBidi"/>
-      <w:sz w:val="25"/>
+      <w:rFonts w:eastAsiaTheme="majorEastAsia" w:cstheme="majorBidi"/>
+      <w:sz w:val="24"/>
       <w:szCs w:val="25"/>
     </w:rPr>
   </w:style>
@@ -8422,10 +8457,10 @@
     <w:basedOn w:val="DefaultParagraphFont"/>
     <w:link w:val="Quote"/>
     <w:uiPriority w:val="29"/>
-    <w:rsid w:val="00FD0889"/>
+    <w:rsid w:val="00DF4138"/>
     <w:rPr>
-      <w:rFonts w:asciiTheme="majorHAnsi" w:eastAsiaTheme="majorEastAsia" w:hAnsiTheme="majorHAnsi" w:cstheme="majorBidi"/>
-      <w:sz w:val="25"/>
+      <w:rFonts w:eastAsiaTheme="majorEastAsia" w:cstheme="majorBidi"/>
+      <w:sz w:val="24"/>
       <w:szCs w:val="25"/>
     </w:rPr>
   </w:style>
@@ -8832,7 +8867,7 @@
 </file>
 
 <file path=customXml/itemProps1.xml><?xml version="1.0" encoding="utf-8"?>
-<ds:datastoreItem xmlns:ds="http://schemas.openxmlformats.org/officeDocument/2006/customXml" ds:itemID="{3C5D9696-1DA8-4E8C-9390-14229B4093C8}">
+<ds:datastoreItem xmlns:ds="http://schemas.openxmlformats.org/officeDocument/2006/customXml" ds:itemID="{4380B7D9-DB16-4B8D-974C-6995000EDD8A}">
   <ds:schemaRefs>
     <ds:schemaRef ds:uri="http://schemas.openxmlformats.org/officeDocument/2006/bibliography"/>
   </ds:schemaRefs>

</xml_diff>

<commit_message>
Added some author stats
</commit_message>
<xml_diff>
--- a/UFCFCD-15-M Emerging Topics 2016 Assignment - 15027313.docx
+++ b/UFCFCD-15-M Emerging Topics 2016 Assignment - 15027313.docx
@@ -377,36 +377,47 @@
     </w:p>
     <w:p>
       <w:pPr>
-        <w:rPr>
-          <w:szCs w:val="24"/>
-        </w:rPr>
-      </w:pPr>
-      <w:r>
-        <w:rPr>
-          <w:szCs w:val="24"/>
-        </w:rPr>
-        <w:t>&lt;place here some background and brief history. What is the scope and context of your chosen emerging topic?&gt;</w:t>
-      </w:r>
-    </w:p>
-    <w:p>
-      <w:pPr>
         <w:pStyle w:val="Heading1"/>
       </w:pPr>
       <w:r>
-        <w:t xml:space="preserve"> Focus of critical review</w:t>
-      </w:r>
-    </w:p>
-    <w:p>
-      <w:pPr>
-        <w:rPr>
-          <w:szCs w:val="24"/>
-        </w:rPr>
-      </w:pPr>
-      <w:r>
-        <w:rPr>
-          <w:szCs w:val="24"/>
-        </w:rPr>
-        <w:t>Harmon and Langdon</w:t>
+        <w:t>Focus of critical review</w:t>
+      </w:r>
+    </w:p>
+    <w:p>
+      <w:pPr>
+        <w:rPr>
+          <w:lang w:val="en-US"/>
+        </w:rPr>
+      </w:pPr>
+      <w:r>
+        <w:rPr>
+          <w:szCs w:val="24"/>
+        </w:rPr>
+        <w:t xml:space="preserve">The research articles located in the search laid a good foundation for locating the key researchers of SBSE, in particular SBR. </w:t>
+      </w:r>
+      <w:r>
+        <w:rPr>
+          <w:szCs w:val="24"/>
+        </w:rPr>
+        <w:t>Mark Harma</w:t>
+      </w:r>
+      <w:r>
+        <w:rPr>
+          <w:szCs w:val="24"/>
+        </w:rPr>
+        <w:t xml:space="preserve">n and </w:t>
+      </w:r>
+      <w:r>
+        <w:rPr>
+          <w:szCs w:val="24"/>
+        </w:rPr>
+        <w:t xml:space="preserve">William </w:t>
+      </w:r>
+      <w:r>
+        <w:rPr>
+          <w:szCs w:val="24"/>
+        </w:rPr>
+        <w:t>Langdon</w:t>
       </w:r>
       <w:r>
         <w:rPr>
@@ -418,7 +429,525 @@
         <w:rPr>
           <w:szCs w:val="24"/>
         </w:rPr>
-        <w:t>and cited researchers in the area.</w:t>
+        <w:t>an</w:t>
+      </w:r>
+      <w:r>
+        <w:rPr>
+          <w:szCs w:val="24"/>
+        </w:rPr>
+        <w:t xml:space="preserve">d cited researchers in the area, </w:t>
+      </w:r>
+      <w:r>
+        <w:rPr>
+          <w:szCs w:val="24"/>
+        </w:rPr>
+        <w:t>even though</w:t>
+      </w:r>
+      <w:r>
+        <w:rPr>
+          <w:szCs w:val="24"/>
+        </w:rPr>
+        <w:t xml:space="preserve"> Harm</w:t>
+      </w:r>
+      <w:r>
+        <w:rPr>
+          <w:szCs w:val="24"/>
+        </w:rPr>
+        <w:t>a</w:t>
+      </w:r>
+      <w:r>
+        <w:rPr>
+          <w:szCs w:val="24"/>
+        </w:rPr>
+        <w:t xml:space="preserve">n’s papers </w:t>
+      </w:r>
+      <w:r>
+        <w:rPr>
+          <w:szCs w:val="24"/>
+        </w:rPr>
+        <w:t>are</w:t>
+      </w:r>
+      <w:r>
+        <w:rPr>
+          <w:szCs w:val="24"/>
+        </w:rPr>
+        <w:t xml:space="preserve"> repr</w:t>
+      </w:r>
+      <w:r>
+        <w:rPr>
+          <w:szCs w:val="24"/>
+        </w:rPr>
+        <w:t xml:space="preserve">esented in greater number than Langdon’s </w:t>
+      </w:r>
+      <w:r>
+        <w:rPr>
+          <w:szCs w:val="24"/>
+        </w:rPr>
+        <w:t xml:space="preserve">in this </w:t>
+      </w:r>
+      <w:r>
+        <w:rPr>
+          <w:szCs w:val="24"/>
+        </w:rPr>
+        <w:t>particular review</w:t>
+      </w:r>
+      <w:r>
+        <w:rPr>
+          <w:szCs w:val="24"/>
+        </w:rPr>
+        <w:t xml:space="preserve">. </w:t>
+      </w:r>
+      <w:r>
+        <w:rPr>
+          <w:szCs w:val="24"/>
+        </w:rPr>
+        <w:t xml:space="preserve">Marouane </w:t>
+      </w:r>
+      <w:r>
+        <w:t>Kessentini</w:t>
+      </w:r>
+      <w:r>
+        <w:t xml:space="preserve"> is also </w:t>
+      </w:r>
+      <w:r>
+        <w:t>the co-author of</w:t>
+      </w:r>
+      <w:r>
+        <w:t xml:space="preserve"> several papers, six in this review alone. </w:t>
+      </w:r>
+      <w:r>
+        <w:t>He often occurs together with</w:t>
+      </w:r>
+      <w:r>
+        <w:t xml:space="preserve"> Mel Ó </w:t>
+      </w:r>
+      <w:proofErr w:type="spellStart"/>
+      <w:r>
+        <w:rPr>
+          <w:lang w:val="en-US"/>
+        </w:rPr>
+        <w:t>Cinnéide</w:t>
+      </w:r>
+      <w:proofErr w:type="spellEnd"/>
+      <w:r>
+        <w:rPr>
+          <w:lang w:val="en-US"/>
+        </w:rPr>
+        <w:t xml:space="preserve">, </w:t>
+      </w:r>
+      <w:r>
+        <w:rPr>
+          <w:lang w:val="en-US"/>
+        </w:rPr>
+        <w:t xml:space="preserve">Rim </w:t>
+      </w:r>
+      <w:proofErr w:type="spellStart"/>
+      <w:r>
+        <w:rPr>
+          <w:lang w:val="en-US"/>
+        </w:rPr>
+        <w:t>Mahouachi</w:t>
+      </w:r>
+      <w:proofErr w:type="spellEnd"/>
+      <w:r>
+        <w:rPr>
+          <w:lang w:val="en-US"/>
+        </w:rPr>
+        <w:t xml:space="preserve"> and </w:t>
+      </w:r>
+      <w:r>
+        <w:rPr>
+          <w:lang w:val="en-US"/>
+        </w:rPr>
+        <w:t xml:space="preserve">Mohamed </w:t>
+      </w:r>
+      <w:proofErr w:type="spellStart"/>
+      <w:r>
+        <w:rPr>
+          <w:lang w:val="en-US"/>
+        </w:rPr>
+        <w:t>Mkaouer</w:t>
+      </w:r>
+      <w:proofErr w:type="spellEnd"/>
+      <w:r>
+        <w:rPr>
+          <w:lang w:val="en-US"/>
+        </w:rPr>
+        <w:t xml:space="preserve">, and it appears that some of the researchers work together more </w:t>
+      </w:r>
+      <w:proofErr w:type="gramStart"/>
+      <w:r>
+        <w:rPr>
+          <w:lang w:val="en-US"/>
+        </w:rPr>
+        <w:t>than others</w:t>
+      </w:r>
+      <w:proofErr w:type="gramEnd"/>
+      <w:r>
+        <w:rPr>
+          <w:lang w:val="en-US"/>
+        </w:rPr>
+        <w:t>.</w:t>
+      </w:r>
+      <w:r>
+        <w:rPr>
+          <w:lang w:val="en-US"/>
+        </w:rPr>
+        <w:t xml:space="preserve"> </w:t>
+      </w:r>
+    </w:p>
+    <w:p>
+      <w:pPr>
+        <w:pStyle w:val="Caption"/>
+        <w:keepNext/>
+        <w:rPr>
+          <w:b w:val="0"/>
+        </w:rPr>
+      </w:pPr>
+      <w:r>
+        <w:rPr>
+          <w:b w:val="0"/>
+        </w:rPr>
+        <w:t xml:space="preserve">Table </w:t>
+      </w:r>
+      <w:r>
+        <w:rPr>
+          <w:b w:val="0"/>
+        </w:rPr>
+        <w:fldChar w:fldCharType="begin"/>
+      </w:r>
+      <w:r>
+        <w:rPr>
+          <w:b w:val="0"/>
+        </w:rPr>
+        <w:instrText xml:space="preserve"> SEQ Table \* ARABIC </w:instrText>
+      </w:r>
+      <w:r>
+        <w:rPr>
+          <w:b w:val="0"/>
+        </w:rPr>
+        <w:fldChar w:fldCharType="separate"/>
+      </w:r>
+      <w:r>
+        <w:rPr>
+          <w:b w:val="0"/>
+          <w:noProof/>
+        </w:rPr>
+        <w:t>1</w:t>
+      </w:r>
+      <w:r>
+        <w:rPr>
+          <w:b w:val="0"/>
+        </w:rPr>
+        <w:fldChar w:fldCharType="end"/>
+      </w:r>
+      <w:r>
+        <w:rPr>
+          <w:b w:val="0"/>
+        </w:rPr>
+        <w:t>: (Google Scholar, 2016a, 2016b, 2016c, 2016d)</w:t>
+      </w:r>
+    </w:p>
+    <w:tbl>
+      <w:tblPr>
+        <w:tblStyle w:val="PlainTable3"/>
+        <w:tblW w:w="0" w:type="auto"/>
+        <w:tblLook w:val="04A0" w:firstRow="1" w:lastRow="0" w:firstColumn="1" w:lastColumn="0" w:noHBand="0" w:noVBand="1"/>
+      </w:tblPr>
+      <w:tblGrid>
+        <w:gridCol w:w="3005"/>
+        <w:gridCol w:w="3005"/>
+      </w:tblGrid>
+      <w:tr>
+        <w:trPr>
+          <w:cnfStyle w:val="100000000000" w:firstRow="1" w:lastRow="0" w:firstColumn="0" w:lastColumn="0" w:oddVBand="0" w:evenVBand="0" w:oddHBand="0" w:evenHBand="0" w:firstRowFirstColumn="0" w:firstRowLastColumn="0" w:lastRowFirstColumn="0" w:lastRowLastColumn="0"/>
+        </w:trPr>
+        <w:tc>
+          <w:tcPr>
+            <w:cnfStyle w:val="001000000100" w:firstRow="0" w:lastRow="0" w:firstColumn="1" w:lastColumn="0" w:oddVBand="0" w:evenVBand="0" w:oddHBand="0" w:evenHBand="0" w:firstRowFirstColumn="1" w:firstRowLastColumn="0" w:lastRowFirstColumn="0" w:lastRowLastColumn="0"/>
+            <w:tcW w:w="3005" w:type="dxa"/>
+          </w:tcPr>
+          <w:p>
+            <w:pPr>
+              <w:rPr>
+                <w:b w:val="0"/>
+                <w:lang w:val="en-US"/>
+              </w:rPr>
+            </w:pPr>
+            <w:r>
+              <w:rPr>
+                <w:b w:val="0"/>
+                <w:caps w:val="0"/>
+                <w:lang w:val="en-US"/>
+              </w:rPr>
+              <w:t>Author</w:t>
+            </w:r>
+          </w:p>
+        </w:tc>
+        <w:tc>
+          <w:tcPr>
+            <w:tcW w:w="3005" w:type="dxa"/>
+          </w:tcPr>
+          <w:p>
+            <w:pPr>
+              <w:cnfStyle w:val="100000000000" w:firstRow="1" w:lastRow="0" w:firstColumn="0" w:lastColumn="0" w:oddVBand="0" w:evenVBand="0" w:oddHBand="0" w:evenHBand="0" w:firstRowFirstColumn="0" w:firstRowLastColumn="0" w:lastRowFirstColumn="0" w:lastRowLastColumn="0"/>
+              <w:rPr>
+                <w:b w:val="0"/>
+                <w:lang w:val="en-US"/>
+              </w:rPr>
+            </w:pPr>
+            <w:r>
+              <w:rPr>
+                <w:b w:val="0"/>
+                <w:caps w:val="0"/>
+                <w:lang w:val="en-US"/>
+              </w:rPr>
+              <w:t>Citations Since 2011</w:t>
+            </w:r>
+          </w:p>
+        </w:tc>
+      </w:tr>
+      <w:tr>
+        <w:trPr>
+          <w:cnfStyle w:val="000000100000" w:firstRow="0" w:lastRow="0" w:firstColumn="0" w:lastColumn="0" w:oddVBand="0" w:evenVBand="0" w:oddHBand="1" w:evenHBand="0" w:firstRowFirstColumn="0" w:firstRowLastColumn="0" w:lastRowFirstColumn="0" w:lastRowLastColumn="0"/>
+        </w:trPr>
+        <w:tc>
+          <w:tcPr>
+            <w:cnfStyle w:val="001000000000" w:firstRow="0" w:lastRow="0" w:firstColumn="1" w:lastColumn="0" w:oddVBand="0" w:evenVBand="0" w:oddHBand="0" w:evenHBand="0" w:firstRowFirstColumn="0" w:firstRowLastColumn="0" w:lastRowFirstColumn="0" w:lastRowLastColumn="0"/>
+            <w:tcW w:w="3005" w:type="dxa"/>
+          </w:tcPr>
+          <w:p>
+            <w:pPr>
+              <w:rPr>
+                <w:b w:val="0"/>
+                <w:lang w:val="en-US"/>
+              </w:rPr>
+            </w:pPr>
+            <w:r>
+              <w:rPr>
+                <w:b w:val="0"/>
+                <w:caps w:val="0"/>
+                <w:lang w:val="en-US"/>
+              </w:rPr>
+              <w:t>Mark Harman</w:t>
+            </w:r>
+          </w:p>
+        </w:tc>
+        <w:tc>
+          <w:tcPr>
+            <w:tcW w:w="3005" w:type="dxa"/>
+          </w:tcPr>
+          <w:p>
+            <w:pPr>
+              <w:cnfStyle w:val="000000100000" w:firstRow="0" w:lastRow="0" w:firstColumn="0" w:lastColumn="0" w:oddVBand="0" w:evenVBand="0" w:oddHBand="1" w:evenHBand="0" w:firstRowFirstColumn="0" w:firstRowLastColumn="0" w:lastRowFirstColumn="0" w:lastRowLastColumn="0"/>
+              <w:rPr>
+                <w:lang w:val="en-US"/>
+              </w:rPr>
+            </w:pPr>
+            <w:r>
+              <w:rPr>
+                <w:lang w:val="en-US"/>
+              </w:rPr>
+              <w:t>9242</w:t>
+            </w:r>
+          </w:p>
+        </w:tc>
+      </w:tr>
+      <w:tr>
+        <w:tc>
+          <w:tcPr>
+            <w:cnfStyle w:val="001000000000" w:firstRow="0" w:lastRow="0" w:firstColumn="1" w:lastColumn="0" w:oddVBand="0" w:evenVBand="0" w:oddHBand="0" w:evenHBand="0" w:firstRowFirstColumn="0" w:firstRowLastColumn="0" w:lastRowFirstColumn="0" w:lastRowLastColumn="0"/>
+            <w:tcW w:w="3005" w:type="dxa"/>
+          </w:tcPr>
+          <w:p>
+            <w:pPr>
+              <w:rPr>
+                <w:b w:val="0"/>
+                <w:lang w:val="en-US"/>
+              </w:rPr>
+            </w:pPr>
+            <w:r>
+              <w:rPr>
+                <w:b w:val="0"/>
+                <w:caps w:val="0"/>
+                <w:lang w:val="en-US"/>
+              </w:rPr>
+              <w:t>William Langdon</w:t>
+            </w:r>
+          </w:p>
+        </w:tc>
+        <w:tc>
+          <w:tcPr>
+            <w:tcW w:w="3005" w:type="dxa"/>
+          </w:tcPr>
+          <w:p>
+            <w:pPr>
+              <w:cnfStyle w:val="000000000000" w:firstRow="0" w:lastRow="0" w:firstColumn="0" w:lastColumn="0" w:oddVBand="0" w:evenVBand="0" w:oddHBand="0" w:evenHBand="0" w:firstRowFirstColumn="0" w:firstRowLastColumn="0" w:lastRowFirstColumn="0" w:lastRowLastColumn="0"/>
+              <w:rPr>
+                <w:lang w:val="en-US"/>
+              </w:rPr>
+            </w:pPr>
+            <w:r>
+              <w:rPr>
+                <w:lang w:val="en-US"/>
+              </w:rPr>
+              <w:t>3597</w:t>
+            </w:r>
+          </w:p>
+        </w:tc>
+      </w:tr>
+      <w:tr>
+        <w:trPr>
+          <w:cnfStyle w:val="000000100000" w:firstRow="0" w:lastRow="0" w:firstColumn="0" w:lastColumn="0" w:oddVBand="0" w:evenVBand="0" w:oddHBand="1" w:evenHBand="0" w:firstRowFirstColumn="0" w:firstRowLastColumn="0" w:lastRowFirstColumn="0" w:lastRowLastColumn="0"/>
+        </w:trPr>
+        <w:tc>
+          <w:tcPr>
+            <w:cnfStyle w:val="001000000000" w:firstRow="0" w:lastRow="0" w:firstColumn="1" w:lastColumn="0" w:oddVBand="0" w:evenVBand="0" w:oddHBand="0" w:evenHBand="0" w:firstRowFirstColumn="0" w:firstRowLastColumn="0" w:lastRowFirstColumn="0" w:lastRowLastColumn="0"/>
+            <w:tcW w:w="3005" w:type="dxa"/>
+          </w:tcPr>
+          <w:p>
+            <w:pPr>
+              <w:rPr>
+                <w:b w:val="0"/>
+                <w:lang w:val="en-US"/>
+              </w:rPr>
+            </w:pPr>
+            <w:proofErr w:type="spellStart"/>
+            <w:r>
+              <w:rPr>
+                <w:b w:val="0"/>
+                <w:caps w:val="0"/>
+                <w:lang w:val="en-US"/>
+              </w:rPr>
+              <w:t>Marouane</w:t>
+            </w:r>
+            <w:proofErr w:type="spellEnd"/>
+            <w:r>
+              <w:rPr>
+                <w:b w:val="0"/>
+                <w:caps w:val="0"/>
+                <w:lang w:val="en-US"/>
+              </w:rPr>
+              <w:t xml:space="preserve"> </w:t>
+            </w:r>
+            <w:proofErr w:type="spellStart"/>
+            <w:r>
+              <w:rPr>
+                <w:b w:val="0"/>
+                <w:caps w:val="0"/>
+                <w:lang w:val="en-US"/>
+              </w:rPr>
+              <w:t>Kessentini</w:t>
+            </w:r>
+            <w:proofErr w:type="spellEnd"/>
+          </w:p>
+        </w:tc>
+        <w:tc>
+          <w:tcPr>
+            <w:tcW w:w="3005" w:type="dxa"/>
+          </w:tcPr>
+          <w:p>
+            <w:pPr>
+              <w:cnfStyle w:val="000000100000" w:firstRow="0" w:lastRow="0" w:firstColumn="0" w:lastColumn="0" w:oddVBand="0" w:evenVBand="0" w:oddHBand="1" w:evenHBand="0" w:firstRowFirstColumn="0" w:firstRowLastColumn="0" w:lastRowFirstColumn="0" w:lastRowLastColumn="0"/>
+              <w:rPr>
+                <w:lang w:val="en-US"/>
+              </w:rPr>
+            </w:pPr>
+            <w:r>
+              <w:rPr>
+                <w:lang w:val="en-US"/>
+              </w:rPr>
+              <w:t>459</w:t>
+            </w:r>
+          </w:p>
+        </w:tc>
+      </w:tr>
+      <w:tr>
+        <w:tc>
+          <w:tcPr>
+            <w:cnfStyle w:val="001000000000" w:firstRow="0" w:lastRow="0" w:firstColumn="1" w:lastColumn="0" w:oddVBand="0" w:evenVBand="0" w:oddHBand="0" w:evenHBand="0" w:firstRowFirstColumn="0" w:firstRowLastColumn="0" w:lastRowFirstColumn="0" w:lastRowLastColumn="0"/>
+            <w:tcW w:w="3005" w:type="dxa"/>
+          </w:tcPr>
+          <w:p>
+            <w:pPr>
+              <w:rPr>
+                <w:b w:val="0"/>
+                <w:lang w:val="en-US"/>
+              </w:rPr>
+            </w:pPr>
+            <w:r>
+              <w:rPr>
+                <w:b w:val="0"/>
+                <w:caps w:val="0"/>
+              </w:rPr>
+              <w:t xml:space="preserve">Mel Ó </w:t>
+            </w:r>
+            <w:proofErr w:type="spellStart"/>
+            <w:r>
+              <w:rPr>
+                <w:b w:val="0"/>
+                <w:caps w:val="0"/>
+                <w:lang w:val="en-US"/>
+              </w:rPr>
+              <w:t>Cinnéide</w:t>
+            </w:r>
+            <w:proofErr w:type="spellEnd"/>
+          </w:p>
+        </w:tc>
+        <w:tc>
+          <w:tcPr>
+            <w:tcW w:w="3005" w:type="dxa"/>
+          </w:tcPr>
+          <w:p>
+            <w:pPr>
+              <w:cnfStyle w:val="000000000000" w:firstRow="0" w:lastRow="0" w:firstColumn="0" w:lastColumn="0" w:oddVBand="0" w:evenVBand="0" w:oddHBand="0" w:evenHBand="0" w:firstRowFirstColumn="0" w:firstRowLastColumn="0" w:lastRowFirstColumn="0" w:lastRowLastColumn="0"/>
+              <w:rPr>
+                <w:lang w:val="en-US"/>
+              </w:rPr>
+            </w:pPr>
+            <w:r>
+              <w:rPr>
+                <w:lang w:val="en-US"/>
+              </w:rPr>
+              <w:t>545</w:t>
+            </w:r>
+          </w:p>
+        </w:tc>
+      </w:tr>
+    </w:tbl>
+    <w:p>
+      <w:pPr>
+        <w:rPr>
+          <w:lang w:val="en-US"/>
+        </w:rPr>
+      </w:pPr>
+    </w:p>
+    <w:p>
+      <w:pPr>
+        <w:rPr>
+          <w:szCs w:val="24"/>
+        </w:rPr>
+      </w:pPr>
+      <w:r>
+        <w:rPr>
+          <w:lang w:val="en-US"/>
+        </w:rPr>
+        <w:lastRenderedPageBreak/>
+        <w:t xml:space="preserve">As this is to be a review of the SBR topic, the following research questions </w:t>
+      </w:r>
+      <w:proofErr w:type="gramStart"/>
+      <w:r>
+        <w:rPr>
+          <w:lang w:val="en-US"/>
+        </w:rPr>
+        <w:t>are posed</w:t>
+      </w:r>
+      <w:proofErr w:type="gramEnd"/>
+      <w:r>
+        <w:rPr>
+          <w:lang w:val="en-US"/>
+        </w:rPr>
+        <w:t>.</w:t>
       </w:r>
     </w:p>
     <w:p>
@@ -510,10 +1039,6 @@
       <w:pPr>
         <w:pStyle w:val="Heading1"/>
       </w:pPr>
-      <w:r>
-        <w:lastRenderedPageBreak/>
-        <w:t xml:space="preserve"> </w:t>
-      </w:r>
       <w:r>
         <w:t>Survey methodology</w:t>
       </w:r>
@@ -1640,6 +2165,7 @@
                 <w:b w:val="0"/>
                 <w:color w:val="403152" w:themeColor="accent4" w:themeShade="80"/>
               </w:rPr>
+              <w:lastRenderedPageBreak/>
               <w:t>1</w:t>
             </w:r>
             <w:r>
@@ -2077,7 +2603,6 @@
                 <w:b w:val="0"/>
                 <w:color w:val="403152" w:themeColor="accent4" w:themeShade="80"/>
               </w:rPr>
-              <w:lastRenderedPageBreak/>
               <w:t>4</w:t>
             </w:r>
           </w:p>
@@ -2979,6 +3504,7 @@
         </w:numPr>
       </w:pPr>
       <w:r>
+        <w:lastRenderedPageBreak/>
         <w:t>“Search-based Refactoring Using Recorded Code Changes”</w:t>
       </w:r>
       <w:r>
@@ -2995,13 +3521,8 @@
       <w:r>
         <w:t xml:space="preserve"> </w:t>
       </w:r>
-      <w:proofErr w:type="spellStart"/>
-      <w:r>
-        <w:t>Kessentini</w:t>
-      </w:r>
-      <w:proofErr w:type="spellEnd"/>
-      <w:r>
-        <w:t xml:space="preserve"> and </w:t>
+      <w:r>
+        <w:t xml:space="preserve">Kessentini and </w:t>
       </w:r>
       <w:proofErr w:type="spellStart"/>
       <w:r>
@@ -3125,7 +3646,6 @@
         <w:rPr>
           <w:szCs w:val="24"/>
         </w:rPr>
-        <w:lastRenderedPageBreak/>
         <w:t xml:space="preserve"> “Search-based software engineering: Trends, techniques and applications” </w:t>
       </w:r>
       <w:r>
@@ -3255,19 +3775,9 @@
         </w:rPr>
         <w:t xml:space="preserve"> </w:t>
       </w:r>
-      <w:proofErr w:type="spellStart"/>
-      <w:r>
-        <w:t>Kessentini</w:t>
-      </w:r>
-      <w:proofErr w:type="spellEnd"/>
-      <w:r>
-        <w:t xml:space="preserve"> and </w:t>
-      </w:r>
-      <w:proofErr w:type="spellStart"/>
-      <w:r>
-        <w:t>Cinnéide</w:t>
-      </w:r>
-      <w:proofErr w:type="spellEnd"/>
+      <w:r>
+        <w:t>Kessentini and Cinnéide</w:t>
+      </w:r>
       <w:r>
         <w:rPr>
           <w:szCs w:val="24"/>
@@ -3489,21 +3999,7 @@
         <w:rPr>
           <w:szCs w:val="24"/>
         </w:rPr>
-        <w:t xml:space="preserve"> (</w:t>
-      </w:r>
-      <w:proofErr w:type="spellStart"/>
-      <w:r>
-        <w:rPr>
-          <w:szCs w:val="24"/>
-        </w:rPr>
-        <w:t>Cinnéide</w:t>
-      </w:r>
-      <w:proofErr w:type="spellEnd"/>
-      <w:r>
-        <w:rPr>
-          <w:szCs w:val="24"/>
-        </w:rPr>
-        <w:t xml:space="preserve"> </w:t>
+        <w:t xml:space="preserve"> (Cinnéide </w:t>
       </w:r>
       <w:r>
         <w:rPr>
@@ -3675,8 +4171,6 @@
       <w:r>
         <w:t xml:space="preserve">review. </w:t>
       </w:r>
-      <w:bookmarkStart w:id="0" w:name="_GoBack"/>
-      <w:bookmarkEnd w:id="0"/>
       <w:r>
         <w:t xml:space="preserve">Their work </w:t>
       </w:r>
@@ -3701,6 +4195,7 @@
         <w:pStyle w:val="Quote"/>
       </w:pPr>
       <w:r>
+        <w:lastRenderedPageBreak/>
         <w:t>Goal 1: O</w:t>
       </w:r>
       <w:r>
@@ -3764,148 +4259,525 @@
         <w:t>model-checking</w:t>
       </w:r>
       <w:r>
+        <w:t xml:space="preserve"> algorithm</w:t>
+      </w:r>
+      <w:r>
+        <w:t>.</w:t>
+      </w:r>
+      <w:r>
         <w:t xml:space="preserve"> </w:t>
       </w:r>
       <w:r>
+        <w:t>In addition to aiming to reduce the number of refactoring steps, this</w:t>
+      </w:r>
+      <w:r>
+        <w:t xml:space="preserve"> is an interesting </w:t>
+      </w:r>
+      <w:r>
+        <w:t>use of</w:t>
+      </w:r>
+      <w:r>
+        <w:t xml:space="preserve"> SBR</w:t>
+      </w:r>
+      <w:r>
+        <w:t xml:space="preserve"> with the aim to help</w:t>
+      </w:r>
+      <w:r>
+        <w:t xml:space="preserve"> repurpose code</w:t>
+      </w:r>
+      <w:r>
+        <w:t>. This may</w:t>
+      </w:r>
+      <w:r>
+        <w:t xml:space="preserve"> be a recently emerged </w:t>
+      </w:r>
+      <w:r>
+        <w:t>objective,</w:t>
+      </w:r>
+      <w:r>
+        <w:t xml:space="preserve"> as it was not reported by </w:t>
+      </w:r>
+      <w:r>
+        <w:t xml:space="preserve">Harman, </w:t>
+      </w:r>
+      <w:proofErr w:type="spellStart"/>
+      <w:r>
+        <w:t>Mansouri</w:t>
+      </w:r>
+      <w:proofErr w:type="spellEnd"/>
+      <w:r>
+        <w:t xml:space="preserve"> and Zhang</w:t>
+      </w:r>
+      <w:r>
+        <w:t xml:space="preserve"> (2012)</w:t>
+      </w:r>
+      <w:r>
+        <w:t>.</w:t>
+      </w:r>
+    </w:p>
+    <w:p>
+      <w:proofErr w:type="spellStart"/>
+      <w:r>
+        <w:t>Ouni</w:t>
+      </w:r>
+      <w:proofErr w:type="spellEnd"/>
+      <w:r>
+        <w:t xml:space="preserve">, </w:t>
+      </w:r>
+      <w:proofErr w:type="spellStart"/>
+      <w:r>
+        <w:rPr>
+          <w:lang w:val="en-US"/>
+        </w:rPr>
+        <w:t>Kessentini</w:t>
+      </w:r>
+      <w:proofErr w:type="spellEnd"/>
+      <w:r>
+        <w:rPr>
+          <w:lang w:val="en-US"/>
+        </w:rPr>
+        <w:t xml:space="preserve"> and </w:t>
+      </w:r>
+      <w:proofErr w:type="spellStart"/>
+      <w:r>
+        <w:rPr>
+          <w:lang w:val="en-US"/>
+        </w:rPr>
+        <w:t>Sahraoui</w:t>
+      </w:r>
+      <w:proofErr w:type="spellEnd"/>
+      <w:r>
+        <w:t xml:space="preserve"> (2013) also focused on optimising the refactoring suggestions</w:t>
+      </w:r>
+      <w:r>
+        <w:t xml:space="preserve">, but with a </w:t>
+      </w:r>
+      <w:r>
+        <w:t>more common</w:t>
+      </w:r>
+      <w:r>
+        <w:t xml:space="preserve"> goal in mind than </w:t>
+      </w:r>
+      <w:proofErr w:type="spellStart"/>
+      <w:r>
+        <w:t>Gligoric</w:t>
+      </w:r>
+      <w:proofErr w:type="spellEnd"/>
+      <w:r>
+        <w:t xml:space="preserve"> </w:t>
+      </w:r>
+      <w:r>
+        <w:rPr>
+          <w:i/>
+        </w:rPr>
+        <w:t>et al.</w:t>
+      </w:r>
+      <w:r>
+        <w:t xml:space="preserve"> (</w:t>
+      </w:r>
+      <w:proofErr w:type="gramStart"/>
+      <w:r>
+        <w:t>2014)</w:t>
+      </w:r>
+      <w:proofErr w:type="gramEnd"/>
+      <w:r>
+        <w:t xml:space="preserve">. Their solution was to use a multi-objective optimisation approach </w:t>
+      </w:r>
+      <w:r>
+        <w:t>in order to improve code quality, compared to what the observed results of techniques using only one or two objectives</w:t>
+      </w:r>
+      <w:r>
+        <w:t>. By using records of previous code changes</w:t>
+      </w:r>
+      <w:r>
+        <w:t xml:space="preserve"> together with</w:t>
+      </w:r>
+      <w:r>
+        <w:t xml:space="preserve"> structural and semantic information, they used a search-based approach to improve the efficiency </w:t>
+      </w:r>
+      <w:r>
+        <w:t xml:space="preserve">of new refactoring suggestions. The fitness function included design quality, semantic coherence and similarity to previously recorded refactorings, their weighing decided by a NSGA-II algorithm. The problem with this approach is that it requires a record of existing code changes for a system, but the future work they propose aims to remedy this by collecting refactorings from different systems and generalise their method to recognise possible refactorings based on both the refactoring type and the context. </w:t>
+      </w:r>
+    </w:p>
+    <w:p>
+      <w:pPr>
+        <w:pStyle w:val="Heading1"/>
+      </w:pPr>
+      <w:r>
+        <w:t>The human aspect</w:t>
+      </w:r>
+    </w:p>
+    <w:p>
+      <w:r>
+        <w:t xml:space="preserve">Some of the papers identified in this work </w:t>
+      </w:r>
+      <w:r>
+        <w:t xml:space="preserve">do indeed </w:t>
+      </w:r>
+      <w:r>
+        <w:t xml:space="preserve">fall into </w:t>
+      </w:r>
+      <w:r>
+        <w:t>the</w:t>
+      </w:r>
+      <w:r>
+        <w:t xml:space="preserve"> categories</w:t>
+      </w:r>
+      <w:r>
+        <w:t xml:space="preserve"> identified by</w:t>
+      </w:r>
+      <w:r>
+        <w:t xml:space="preserve"> </w:t>
+      </w:r>
+      <w:r>
+        <w:t xml:space="preserve">Harman, </w:t>
+      </w:r>
+      <w:proofErr w:type="spellStart"/>
+      <w:r>
+        <w:t>Mansouri</w:t>
+      </w:r>
+      <w:proofErr w:type="spellEnd"/>
+      <w:r>
+        <w:t xml:space="preserve"> and Zhang</w:t>
+      </w:r>
+      <w:r>
+        <w:t xml:space="preserve"> (2012)</w:t>
+      </w:r>
+      <w:r>
+        <w:t>, but</w:t>
+      </w:r>
+      <w:r>
+        <w:t xml:space="preserve"> </w:t>
+      </w:r>
+      <w:r>
+        <w:t>recent development</w:t>
+      </w:r>
+      <w:r>
+        <w:t>s see</w:t>
+      </w:r>
+      <w:r>
+        <w:t xml:space="preserve"> the need of more categories in order to partition current state of art. </w:t>
+      </w:r>
+      <w:r>
+        <w:t xml:space="preserve">For example, </w:t>
+      </w:r>
+      <w:r>
+        <w:t>Simons</w:t>
+      </w:r>
+      <w:r>
+        <w:rPr>
+          <w:i/>
+        </w:rPr>
+        <w:t xml:space="preserve"> et al.</w:t>
+      </w:r>
+      <w:r>
+        <w:t xml:space="preserve"> (2015) encouraged researchers to study ways to keep the human-in-the-loop for future SBR </w:t>
+      </w:r>
+      <w:r>
+        <w:t>work</w:t>
+      </w:r>
+      <w:r>
+        <w:t xml:space="preserve">, </w:t>
+      </w:r>
+      <w:r>
+        <w:t xml:space="preserve">which may </w:t>
+      </w:r>
+      <w:r>
+        <w:t xml:space="preserve">by some </w:t>
+      </w:r>
+      <w:r>
+        <w:t>be perceived as backtracking in a field that is concerned with</w:t>
+      </w:r>
+      <w:r>
+        <w:t xml:space="preserve"> automating tasks</w:t>
+      </w:r>
+      <w:r>
+        <w:t xml:space="preserve"> that previously have been primarily human-centric</w:t>
+      </w:r>
+      <w:r>
+        <w:t>.</w:t>
+      </w:r>
+      <w:r>
+        <w:t xml:space="preserve"> </w:t>
+      </w:r>
+    </w:p>
+    <w:p>
+      <w:r>
+        <w:t xml:space="preserve">Although, one must keep in mind that </w:t>
+      </w:r>
+      <w:r>
+        <w:t>writing</w:t>
+      </w:r>
+      <w:r>
+        <w:t xml:space="preserve"> code is still at a stage where the human is incredibly important and </w:t>
+      </w:r>
+      <w:r>
+        <w:t>required to both</w:t>
+      </w:r>
+      <w:r>
+        <w:t xml:space="preserve"> understand and maintain</w:t>
+      </w:r>
+      <w:r>
+        <w:t xml:space="preserve"> the</w:t>
+      </w:r>
+      <w:r>
+        <w:t xml:space="preserve"> code</w:t>
+      </w:r>
+      <w:r>
+        <w:t xml:space="preserve"> base</w:t>
+      </w:r>
+      <w:r>
+        <w:t>. D</w:t>
+      </w:r>
+      <w:r>
+        <w:t>iscovering a way of bringing the software engineers back into the loop</w:t>
+      </w:r>
+      <w:r>
+        <w:t xml:space="preserve"> </w:t>
+      </w:r>
+      <w:r>
+        <w:t>in a</w:t>
+      </w:r>
+      <w:r>
+        <w:t>n</w:t>
+      </w:r>
+      <w:r>
+        <w:t xml:space="preserve"> </w:t>
+      </w:r>
+      <w:r>
+        <w:t>ordinarily</w:t>
+      </w:r>
+      <w:r>
+        <w:t xml:space="preserve"> increasingly automated task, to make</w:t>
+      </w:r>
+      <w:r>
+        <w:t xml:space="preserve"> decisions</w:t>
+      </w:r>
+      <w:r>
+        <w:t xml:space="preserve"> based on personal opinions,</w:t>
+      </w:r>
+      <w:r>
+        <w:t xml:space="preserve"> may ultimately result in </w:t>
+      </w:r>
+      <w:r>
+        <w:t>solutions that more beneficial</w:t>
+      </w:r>
+      <w:r>
+        <w:t xml:space="preserve"> at this stage. </w:t>
+      </w:r>
+      <w:r>
+        <w:t xml:space="preserve">Should </w:t>
+      </w:r>
+      <w:r>
+        <w:t xml:space="preserve">the </w:t>
+      </w:r>
+      <w:r>
+        <w:t>creation of</w:t>
+      </w:r>
+      <w:r>
+        <w:t xml:space="preserve"> software ever become a completely or primarily</w:t>
+      </w:r>
+      <w:r>
+        <w:t xml:space="preserve"> automated task it may be advantageous to </w:t>
+      </w:r>
+      <w:r>
+        <w:t>exclude</w:t>
+      </w:r>
+      <w:r>
+        <w:t xml:space="preserve"> the human</w:t>
+      </w:r>
+      <w:r>
+        <w:t xml:space="preserve"> aspect</w:t>
+      </w:r>
+      <w:r>
+        <w:t xml:space="preserve">, but for now, they are </w:t>
+      </w:r>
+      <w:r>
+        <w:t>(</w:t>
+      </w:r>
+      <w:r>
+        <w:t>arguably</w:t>
+      </w:r>
+      <w:r>
+        <w:t>)</w:t>
+      </w:r>
+      <w:r>
+        <w:t xml:space="preserve"> necessary.</w:t>
+      </w:r>
+      <w:r>
+        <w:t xml:space="preserve"> If t</w:t>
+      </w:r>
+      <w:r>
+        <w:t>his paper is to be categorised</w:t>
+      </w:r>
+      <w:r>
+        <w:t xml:space="preserve"> by goal like in the aforementioned review</w:t>
+      </w:r>
+      <w:r>
+        <w:t xml:space="preserve">, the goal could </w:t>
+      </w:r>
+      <w:r>
+        <w:t>fall under</w:t>
+      </w:r>
+      <w:r>
+        <w:t xml:space="preserve"> tailor</w:t>
+      </w:r>
+      <w:r>
+        <w:t>ing</w:t>
+      </w:r>
+      <w:r>
+        <w:t xml:space="preserve"> refactoring output </w:t>
+      </w:r>
+      <w:r>
+        <w:t>to engineer preferences.</w:t>
+      </w:r>
+      <w:r>
+        <w:t xml:space="preserve"> W</w:t>
+      </w:r>
+      <w:r>
+        <w:t xml:space="preserve">hile some may </w:t>
+      </w:r>
+      <w:r>
+        <w:t>say that</w:t>
+      </w:r>
+      <w:r>
+        <w:t xml:space="preserve"> this falls under the goal of</w:t>
+      </w:r>
+      <w:r>
+        <w:t xml:space="preserve"> optimising the program, </w:t>
+      </w:r>
+      <w:r>
+        <w:t xml:space="preserve">publications on using SBR to optimise a program are </w:t>
+      </w:r>
+      <w:r>
+        <w:t>generally concerned with performance metrics and not the subjective opinions of the developers</w:t>
+      </w:r>
+      <w:r>
+        <w:t xml:space="preserve">, meaning that Simons </w:t>
+      </w:r>
+      <w:r>
+        <w:rPr>
+          <w:i/>
+        </w:rPr>
+        <w:t>et al.</w:t>
+      </w:r>
+      <w:r>
+        <w:t xml:space="preserve"> (2015) are part of raising some important, fairly uncharted </w:t>
+      </w:r>
+      <w:r>
+        <w:t xml:space="preserve">and </w:t>
+      </w:r>
+      <w:r>
+        <w:t>issues.</w:t>
+      </w:r>
+    </w:p>
+    <w:p>
+      <w:pPr>
+        <w:pStyle w:val="Heading1"/>
+      </w:pPr>
+      <w:r>
+        <w:t>Conclusions and future directions</w:t>
+      </w:r>
+    </w:p>
+    <w:p>
+      <w:r>
+        <w:t xml:space="preserve">Search-based software engineering is a field that has </w:t>
+      </w:r>
+    </w:p>
+    <w:p>
+      <w:r>
+        <w:t xml:space="preserve">To conclude, there are several issues regarding SBR that researchers should address. The issue of the human-in-the-loop raised by Simons </w:t>
+      </w:r>
+      <w:r>
+        <w:rPr>
+          <w:i/>
+        </w:rPr>
+        <w:t>et al.</w:t>
+      </w:r>
+      <w:r>
+        <w:t xml:space="preserve"> (2015) is an important issue, as software engineers have </w:t>
+      </w:r>
+      <w:r>
         <w:lastRenderedPageBreak/>
-        <w:t>algorithm</w:t>
-      </w:r>
-      <w:r>
-        <w:t>.</w:t>
-      </w:r>
-      <w:r>
-        <w:t xml:space="preserve"> </w:t>
-      </w:r>
-      <w:r>
-        <w:t>In addition to aiming to reduce the number of refactoring steps, this</w:t>
-      </w:r>
-      <w:r>
-        <w:t xml:space="preserve"> is an interesting </w:t>
-      </w:r>
-      <w:r>
-        <w:t>use of</w:t>
-      </w:r>
-      <w:r>
-        <w:t xml:space="preserve"> SBR</w:t>
-      </w:r>
-      <w:r>
-        <w:t xml:space="preserve"> with the aim to help</w:t>
-      </w:r>
-      <w:r>
-        <w:t xml:space="preserve"> repurpose code</w:t>
-      </w:r>
-      <w:r>
-        <w:t>. This may</w:t>
-      </w:r>
-      <w:r>
-        <w:t xml:space="preserve"> be a recently emerged </w:t>
-      </w:r>
-      <w:r>
-        <w:t>objective,</w:t>
-      </w:r>
-      <w:r>
-        <w:t xml:space="preserve"> as it was not reported by </w:t>
-      </w:r>
-      <w:r>
-        <w:t xml:space="preserve">Harman, </w:t>
-      </w:r>
-      <w:proofErr w:type="spellStart"/>
-      <w:r>
-        <w:t>Mansouri</w:t>
-      </w:r>
-      <w:proofErr w:type="spellEnd"/>
-      <w:r>
-        <w:t xml:space="preserve"> and Zhang</w:t>
-      </w:r>
-      <w:r>
-        <w:t xml:space="preserve"> (2012)</w:t>
-      </w:r>
-      <w:r>
-        <w:t>.</w:t>
-      </w:r>
-    </w:p>
-    <w:p>
-      <w:proofErr w:type="spellStart"/>
-      <w:r>
-        <w:t>Ouni</w:t>
-      </w:r>
-      <w:proofErr w:type="spellEnd"/>
+        <w:t xml:space="preserve">always been vary of using tools to change their code. Research into how to include developers in an automated refactoring process </w:t>
+      </w:r>
+      <w:r>
+        <w:t xml:space="preserve">could result in an increased approval of automated refactoring tools in the developer community, potentially resulting in more manageable code bases. </w:t>
+      </w:r>
+    </w:p>
+    <w:p>
+      <w:r>
+        <w:t xml:space="preserve">Several of the reviewed papers </w:t>
+      </w:r>
+      <w:r>
+        <w:t xml:space="preserve">have brought up the issue of multi-objective refactoring, and while there have been some promising results, there is still a lot of work to be done in this field. There is little solid research done on the relationships between code metrics, and even less on how to factor this into refactoring choices. Searching for ideal, achievable sets of quality or performance metrics tailored to different needs, to be </w:t>
+      </w:r>
+      <w:proofErr w:type="gramStart"/>
+      <w:r>
+        <w:t>used</w:t>
+      </w:r>
+      <w:proofErr w:type="gramEnd"/>
+      <w:r>
+        <w:t xml:space="preserve"> as a fitness function for automated refactoring, is one of the potential research fields regarding this.</w:t>
+      </w:r>
+    </w:p>
+    <w:p>
+      <w:r>
+        <w:t xml:space="preserve">The use of records of previous refactorings </w:t>
+      </w:r>
+      <w:r>
+        <w:t xml:space="preserve">in order to automate future refactorings </w:t>
+      </w:r>
+      <w:r>
+        <w:t xml:space="preserve">is a very interesting topic </w:t>
+      </w:r>
+      <w:r>
+        <w:t xml:space="preserve">in need of </w:t>
+      </w:r>
+      <w:r>
+        <w:t>more research. With the current widespread use of version management s</w:t>
+      </w:r>
+      <w:r>
+        <w:t>oftware such as GitHub or SVN</w:t>
+      </w:r>
+      <w:r>
+        <w:t xml:space="preserve">, structured use of these could make collecting data for this </w:t>
+      </w:r>
+      <w:r>
+        <w:t>simpler</w:t>
+      </w:r>
       <w:r>
         <w:t xml:space="preserve">, </w:t>
       </w:r>
-      <w:proofErr w:type="spellStart"/>
-      <w:r>
-        <w:rPr>
-          <w:lang w:val="en-US"/>
-        </w:rPr>
-        <w:t>Kessentini</w:t>
-      </w:r>
-      <w:proofErr w:type="spellEnd"/>
-      <w:r>
-        <w:rPr>
-          <w:lang w:val="en-US"/>
-        </w:rPr>
-        <w:t xml:space="preserve"> and </w:t>
-      </w:r>
-      <w:proofErr w:type="spellStart"/>
-      <w:r>
-        <w:rPr>
-          <w:lang w:val="en-US"/>
-        </w:rPr>
-        <w:t>Sahraoui</w:t>
-      </w:r>
-      <w:proofErr w:type="spellEnd"/>
-      <w:r>
-        <w:t xml:space="preserve"> (2013) also focused on optimising the refactoring suggestions</w:t>
-      </w:r>
-      <w:r>
-        <w:t xml:space="preserve">, but with a </w:t>
-      </w:r>
-      <w:r>
-        <w:t>more common</w:t>
-      </w:r>
-      <w:r>
-        <w:t xml:space="preserve"> goal in mind than </w:t>
-      </w:r>
-      <w:proofErr w:type="spellStart"/>
-      <w:r>
-        <w:t>Gligoric</w:t>
-      </w:r>
-      <w:proofErr w:type="spellEnd"/>
-      <w:r>
-        <w:t xml:space="preserve"> </w:t>
-      </w:r>
-      <w:r>
-        <w:rPr>
-          <w:i/>
-        </w:rPr>
-        <w:t>et al.</w:t>
-      </w:r>
-      <w:r>
-        <w:t xml:space="preserve"> (</w:t>
-      </w:r>
-      <w:proofErr w:type="gramStart"/>
-      <w:r>
-        <w:t>2014)</w:t>
-      </w:r>
-      <w:proofErr w:type="gramEnd"/>
-      <w:r>
-        <w:t xml:space="preserve">. Their solution was to use a multi-objective optimisation approach </w:t>
-      </w:r>
-      <w:r>
-        <w:t>in order to improve code quality, compared to what the observed results of techniques using only one or two objectives</w:t>
-      </w:r>
-      <w:r>
-        <w:t>. By using records of previous code changes</w:t>
-      </w:r>
-      <w:r>
-        <w:t xml:space="preserve"> together with</w:t>
-      </w:r>
-      <w:r>
-        <w:t xml:space="preserve"> structural and semantic information, they used a search-based approach to improve the efficiency </w:t>
-      </w:r>
-      <w:r>
-        <w:t xml:space="preserve">of new refactoring suggestions. The fitness function included design quality, semantic coherence and similarity to previously recorded refactorings, their weighing decided by a NSGA-II algorithm. The problem with this approach is that it requires a record of existing code changes for a system, but the future work they propose aims to remedy this by collecting refactorings from different systems and generalise their method to recognise possible refactorings based on both the refactoring type and the context. </w:t>
+      <w:r>
+        <w:t xml:space="preserve">if </w:t>
+      </w:r>
+      <w:r>
+        <w:t xml:space="preserve">paired with a </w:t>
+      </w:r>
+      <w:r>
+        <w:t>system</w:t>
+      </w:r>
+      <w:r>
+        <w:t xml:space="preserve"> able to analyse the change history and deduct likely changes.</w:t>
+      </w:r>
+      <w:r>
+        <w:t xml:space="preserve"> If all refactoring was done in individual commits that were properly categorised, it could be very rewarding to use this in order to suggest or perform similar refactorings.</w:t>
+      </w:r>
+    </w:p>
+    <w:p>
+      <w:pPr>
+        <w:rPr>
+          <w:b/>
+          <w:szCs w:val="24"/>
+        </w:rPr>
+      </w:pPr>
+      <w:r>
+        <w:rPr>
+          <w:b/>
+          <w:szCs w:val="24"/>
+        </w:rPr>
+        <w:br w:type="page"/>
       </w:r>
     </w:p>
     <w:p>
@@ -3913,394 +4785,6 @@
         <w:pStyle w:val="Heading1"/>
       </w:pPr>
       <w:r>
-        <w:t>The human aspect</w:t>
-      </w:r>
-    </w:p>
-    <w:p>
-      <w:r>
-        <w:t xml:space="preserve">Some of the papers identified in this work </w:t>
-      </w:r>
-      <w:r>
-        <w:t xml:space="preserve">do indeed </w:t>
-      </w:r>
-      <w:r>
-        <w:t xml:space="preserve">fall into </w:t>
-      </w:r>
-      <w:r>
-        <w:t>the</w:t>
-      </w:r>
-      <w:r>
-        <w:t xml:space="preserve"> categories</w:t>
-      </w:r>
-      <w:r>
-        <w:t xml:space="preserve"> identified by</w:t>
-      </w:r>
-      <w:r>
-        <w:t xml:space="preserve"> </w:t>
-      </w:r>
-      <w:r>
-        <w:t xml:space="preserve">Harman, </w:t>
-      </w:r>
-      <w:proofErr w:type="spellStart"/>
-      <w:r>
-        <w:t>Mansouri</w:t>
-      </w:r>
-      <w:proofErr w:type="spellEnd"/>
-      <w:r>
-        <w:t xml:space="preserve"> and Zhang</w:t>
-      </w:r>
-      <w:r>
-        <w:t xml:space="preserve"> (2012)</w:t>
-      </w:r>
-      <w:r>
-        <w:t>, but</w:t>
-      </w:r>
-      <w:r>
-        <w:t xml:space="preserve"> </w:t>
-      </w:r>
-      <w:r>
-        <w:t>recent development</w:t>
-      </w:r>
-      <w:r>
-        <w:t>s see</w:t>
-      </w:r>
-      <w:r>
-        <w:t xml:space="preserve"> the need of more categories in order to partition current state of art. </w:t>
-      </w:r>
-      <w:r>
-        <w:t xml:space="preserve">For example, </w:t>
-      </w:r>
-      <w:r>
-        <w:t>Simons</w:t>
-      </w:r>
-      <w:r>
-        <w:rPr>
-          <w:i/>
-        </w:rPr>
-        <w:t xml:space="preserve"> et al.</w:t>
-      </w:r>
-      <w:r>
-        <w:t xml:space="preserve"> (2015) encouraged researchers to study ways to keep the human-in-the-loop for future SBR </w:t>
-      </w:r>
-      <w:r>
-        <w:t>work</w:t>
-      </w:r>
-      <w:r>
-        <w:t xml:space="preserve">, </w:t>
-      </w:r>
-      <w:r>
-        <w:t xml:space="preserve">which may </w:t>
-      </w:r>
-      <w:r>
-        <w:t xml:space="preserve">by some </w:t>
-      </w:r>
-      <w:r>
-        <w:t>be perceived as backtracking in a field that is concerned with</w:t>
-      </w:r>
-      <w:r>
-        <w:t xml:space="preserve"> automating tasks</w:t>
-      </w:r>
-      <w:r>
-        <w:t xml:space="preserve"> that previously have been primarily human-centric</w:t>
-      </w:r>
-      <w:r>
-        <w:t>.</w:t>
-      </w:r>
-      <w:r>
-        <w:t xml:space="preserve"> </w:t>
-      </w:r>
-    </w:p>
-    <w:p>
-      <w:r>
-        <w:t xml:space="preserve">Although, one must keep in mind that </w:t>
-      </w:r>
-      <w:r>
-        <w:t>writing</w:t>
-      </w:r>
-      <w:r>
-        <w:t xml:space="preserve"> code is still at a stage where the human is incredibly important and </w:t>
-      </w:r>
-      <w:r>
-        <w:t>required to both</w:t>
-      </w:r>
-      <w:r>
-        <w:t xml:space="preserve"> understand and maintain</w:t>
-      </w:r>
-      <w:r>
-        <w:t xml:space="preserve"> the</w:t>
-      </w:r>
-      <w:r>
-        <w:t xml:space="preserve"> code</w:t>
-      </w:r>
-      <w:r>
-        <w:t xml:space="preserve"> base</w:t>
-      </w:r>
-      <w:r>
-        <w:t>. D</w:t>
-      </w:r>
-      <w:r>
-        <w:t>iscovering a way of bringing the software engineers back into the loop</w:t>
-      </w:r>
-      <w:r>
-        <w:t xml:space="preserve"> </w:t>
-      </w:r>
-      <w:r>
-        <w:t>in a</w:t>
-      </w:r>
-      <w:r>
-        <w:t>n</w:t>
-      </w:r>
-      <w:r>
-        <w:t xml:space="preserve"> </w:t>
-      </w:r>
-      <w:r>
-        <w:t>ordinarily</w:t>
-      </w:r>
-      <w:r>
-        <w:t xml:space="preserve"> increasingly automated task, to make</w:t>
-      </w:r>
-      <w:r>
-        <w:t xml:space="preserve"> decisions</w:t>
-      </w:r>
-      <w:r>
-        <w:t xml:space="preserve"> based on personal opinions,</w:t>
-      </w:r>
-      <w:r>
-        <w:t xml:space="preserve"> may ultimately result in </w:t>
-      </w:r>
-      <w:r>
-        <w:t>solutions that more beneficial</w:t>
-      </w:r>
-      <w:r>
-        <w:t xml:space="preserve"> at this stage. </w:t>
-      </w:r>
-      <w:r>
-        <w:t xml:space="preserve">Should </w:t>
-      </w:r>
-      <w:r>
-        <w:t xml:space="preserve">the </w:t>
-      </w:r>
-      <w:r>
-        <w:t>creation of</w:t>
-      </w:r>
-      <w:r>
-        <w:t xml:space="preserve"> software ever become a completely or primarily</w:t>
-      </w:r>
-      <w:r>
-        <w:t xml:space="preserve"> automated task it may be advantageous to </w:t>
-      </w:r>
-      <w:r>
-        <w:t>exclude</w:t>
-      </w:r>
-      <w:r>
-        <w:t xml:space="preserve"> the human</w:t>
-      </w:r>
-      <w:r>
-        <w:t xml:space="preserve"> aspect</w:t>
-      </w:r>
-      <w:r>
-        <w:t xml:space="preserve">, but for now, they are </w:t>
-      </w:r>
-      <w:r>
-        <w:t>(</w:t>
-      </w:r>
-      <w:r>
-        <w:t>arguably</w:t>
-      </w:r>
-      <w:r>
-        <w:t>)</w:t>
-      </w:r>
-      <w:r>
-        <w:t xml:space="preserve"> necessary.</w:t>
-      </w:r>
-      <w:r>
-        <w:t xml:space="preserve"> If t</w:t>
-      </w:r>
-      <w:r>
-        <w:t>his paper is to be categorised</w:t>
-      </w:r>
-      <w:r>
-        <w:t xml:space="preserve"> by goal like in the aforementioned review</w:t>
-      </w:r>
-      <w:r>
-        <w:t xml:space="preserve">, the goal could </w:t>
-      </w:r>
-      <w:r>
-        <w:t>fall under</w:t>
-      </w:r>
-      <w:r>
-        <w:t xml:space="preserve"> tailor</w:t>
-      </w:r>
-      <w:r>
-        <w:t>ing</w:t>
-      </w:r>
-      <w:r>
-        <w:t xml:space="preserve"> refactoring output </w:t>
-      </w:r>
-      <w:r>
-        <w:t>to engineer preferences.</w:t>
-      </w:r>
-      <w:r>
-        <w:t xml:space="preserve"> W</w:t>
-      </w:r>
-      <w:r>
-        <w:t xml:space="preserve">hile some may </w:t>
-      </w:r>
-      <w:r>
-        <w:t>say that</w:t>
-      </w:r>
-      <w:r>
-        <w:t xml:space="preserve"> this falls under the goal of</w:t>
-      </w:r>
-      <w:r>
-        <w:t xml:space="preserve"> optimising the program, </w:t>
-      </w:r>
-      <w:r>
-        <w:t xml:space="preserve">publications on using SBR to optimise a program are </w:t>
-      </w:r>
-      <w:r>
-        <w:t>generally concerned with performance metrics and not the subjective opinions of the developers</w:t>
-      </w:r>
-      <w:r>
-        <w:t xml:space="preserve">, meaning that Simons </w:t>
-      </w:r>
-      <w:r>
-        <w:rPr>
-          <w:i/>
-        </w:rPr>
-        <w:t>et al.</w:t>
-      </w:r>
-      <w:r>
-        <w:t xml:space="preserve"> (2015) are part of raising some important, fairly uncharted </w:t>
-      </w:r>
-      <w:r>
-        <w:t xml:space="preserve">and </w:t>
-      </w:r>
-      <w:r>
-        <w:t>issues.</w:t>
-      </w:r>
-    </w:p>
-    <w:p>
-      <w:pPr>
-        <w:pStyle w:val="Heading1"/>
-      </w:pPr>
-      <w:r>
-        <w:t>Conclusions and future directions</w:t>
-      </w:r>
-    </w:p>
-    <w:p>
-      <w:r>
-        <w:t xml:space="preserve">Search-based software engineering is a field that has </w:t>
-      </w:r>
-    </w:p>
-    <w:p>
-      <w:r>
-        <w:t xml:space="preserve">To conclude, there are several issues regarding SBR that researchers should address. The issue of the human-in-the-loop raised by Simons </w:t>
-      </w:r>
-      <w:r>
-        <w:rPr>
-          <w:i/>
-        </w:rPr>
-        <w:t>et al.</w:t>
-      </w:r>
-      <w:r>
-        <w:t xml:space="preserve"> (2015) is an important issue, as software engineers have always been vary of using tools to change their code. Research into how to include developers in an automated refactoring process </w:t>
-      </w:r>
-      <w:r>
-        <w:t xml:space="preserve">could result in an increased approval of automated refactoring tools in the developer community, potentially resulting in more manageable code bases. </w:t>
-      </w:r>
-    </w:p>
-    <w:p>
-      <w:r>
-        <w:t xml:space="preserve">Several of the reviewed papers </w:t>
-      </w:r>
-      <w:r>
-        <w:t xml:space="preserve">have brought up the issue of multi-objective refactoring, and while there have been some promising results, there is still a lot of work to be done in this field. There is little solid research done on the relationships between code metrics, and even less on how to factor </w:t>
-      </w:r>
-      <w:r>
-        <w:lastRenderedPageBreak/>
-        <w:t xml:space="preserve">this into refactoring choices. Searching for ideal, achievable sets of quality or performance metrics tailored to different needs, to be </w:t>
-      </w:r>
-      <w:proofErr w:type="gramStart"/>
-      <w:r>
-        <w:t>used</w:t>
-      </w:r>
-      <w:proofErr w:type="gramEnd"/>
-      <w:r>
-        <w:t xml:space="preserve"> as a fitness function for automated refactoring, is one of the potential research fields regarding this.</w:t>
-      </w:r>
-    </w:p>
-    <w:p>
-      <w:r>
-        <w:t xml:space="preserve">The use of records of previous refactorings </w:t>
-      </w:r>
-      <w:r>
-        <w:t xml:space="preserve">in order to automate future refactorings </w:t>
-      </w:r>
-      <w:r>
-        <w:t xml:space="preserve">is a very interesting topic </w:t>
-      </w:r>
-      <w:r>
-        <w:t xml:space="preserve">in need of </w:t>
-      </w:r>
-      <w:r>
-        <w:t>more research. With the current widespread use of version management s</w:t>
-      </w:r>
-      <w:r>
-        <w:t>oftware such as GitHub or SVN</w:t>
-      </w:r>
-      <w:r>
-        <w:t xml:space="preserve">, structured use of these could make collecting data for this </w:t>
-      </w:r>
-      <w:r>
-        <w:t>simpler</w:t>
-      </w:r>
-      <w:r>
-        <w:t xml:space="preserve">, </w:t>
-      </w:r>
-      <w:r>
-        <w:t xml:space="preserve">if </w:t>
-      </w:r>
-      <w:r>
-        <w:t xml:space="preserve">paired with a </w:t>
-      </w:r>
-      <w:r>
-        <w:t>system</w:t>
-      </w:r>
-      <w:r>
-        <w:t xml:space="preserve"> able to analyse the change history and deduct likely changes.</w:t>
-      </w:r>
-      <w:r>
-        <w:t xml:space="preserve"> If all refactoring was done in individual commits that were properly categorised, it could be very rewarding to use this in order to suggest or perform similar refactorings.</w:t>
-      </w:r>
-    </w:p>
-    <w:p>
-      <w:pPr>
-        <w:rPr>
-          <w:b/>
-          <w:szCs w:val="24"/>
-        </w:rPr>
-      </w:pPr>
-      <w:r>
-        <w:rPr>
-          <w:b/>
-          <w:szCs w:val="24"/>
-        </w:rPr>
-        <w:br w:type="page"/>
-      </w:r>
-    </w:p>
-    <w:p>
-      <w:pPr>
-        <w:rPr>
-          <w:b/>
-          <w:szCs w:val="24"/>
-        </w:rPr>
-      </w:pPr>
-      <w:r>
-        <w:rPr>
-          <w:b/>
-          <w:szCs w:val="24"/>
-        </w:rPr>
         <w:lastRenderedPageBreak/>
         <w:t>REFERENCES</w:t>
       </w:r>
@@ -4380,9 +4864,7 @@
       </w:r>
       <w:r>
         <w:rPr>
-          <w:rFonts w:ascii="Verdana" w:hAnsi="Verdana"/>
           <w:i/>
-          <w:color w:val="000000"/>
           <w:sz w:val="20"/>
           <w:szCs w:val="20"/>
           <w:shd w:val="clear" w:color="auto" w:fill="FFFFFF"/>
@@ -4392,9 +4874,7 @@
       <w:proofErr w:type="gramStart"/>
       <w:r>
         <w:rPr>
-          <w:rFonts w:ascii="Verdana" w:hAnsi="Verdana"/>
           <w:i/>
-          <w:color w:val="000000"/>
           <w:sz w:val="20"/>
           <w:szCs w:val="20"/>
           <w:shd w:val="clear" w:color="auto" w:fill="FFFFFF"/>
@@ -4404,9 +4884,7 @@
       <w:proofErr w:type="gramEnd"/>
       <w:r>
         <w:rPr>
-          <w:rFonts w:ascii="Verdana" w:hAnsi="Verdana"/>
           <w:i/>
-          <w:color w:val="000000"/>
           <w:sz w:val="20"/>
           <w:szCs w:val="20"/>
           <w:shd w:val="clear" w:color="auto" w:fill="FFFFFF"/>
@@ -4415,8 +4893,6 @@
       </w:r>
       <w:r>
         <w:rPr>
-          <w:rFonts w:ascii="Verdana" w:hAnsi="Verdana"/>
-          <w:color w:val="000000"/>
           <w:sz w:val="20"/>
           <w:szCs w:val="20"/>
           <w:shd w:val="clear" w:color="auto" w:fill="FFFFFF"/>
@@ -4425,8 +4901,6 @@
       </w:r>
       <w:r>
         <w:rPr>
-          <w:rFonts w:ascii="Verdana" w:hAnsi="Verdana"/>
-          <w:color w:val="000000"/>
           <w:sz w:val="19"/>
           <w:szCs w:val="19"/>
           <w:shd w:val="clear" w:color="auto" w:fill="FFFFFF"/>
@@ -4435,8 +4909,6 @@
       </w:r>
       <w:r>
         <w:rPr>
-          <w:rFonts w:ascii="Verdana" w:hAnsi="Verdana"/>
-          <w:color w:val="000000"/>
           <w:sz w:val="20"/>
           <w:szCs w:val="20"/>
           <w:shd w:val="clear" w:color="auto" w:fill="FFFFFF"/>
@@ -4448,8 +4920,6 @@
       </w:r>
       <w:r>
         <w:rPr>
-          <w:rFonts w:ascii="Verdana" w:hAnsi="Verdana"/>
-          <w:color w:val="000000"/>
           <w:sz w:val="20"/>
           <w:szCs w:val="20"/>
           <w:shd w:val="clear" w:color="auto" w:fill="FFFFFF"/>
@@ -4458,26 +4928,16 @@
       </w:r>
     </w:p>
     <w:p>
-      <w:r>
-        <w:t>//</w:t>
-      </w:r>
-      <w:proofErr w:type="spellStart"/>
-      <w:r>
-        <w:t>refworks</w:t>
-      </w:r>
-      <w:proofErr w:type="spellEnd"/>
-    </w:p>
-    <w:p>
-      <w:r>
-        <w:t xml:space="preserve">Amal, B., </w:t>
-      </w:r>
-      <w:proofErr w:type="spellStart"/>
-      <w:r>
-        <w:t>Kessentini</w:t>
-      </w:r>
-      <w:proofErr w:type="spellEnd"/>
-      <w:r>
-        <w:t xml:space="preserve">, M., </w:t>
+      <w:pPr>
+        <w:pStyle w:val="Heading2"/>
+      </w:pPr>
+      <w:r>
+        <w:t>Articles and books</w:t>
+      </w:r>
+    </w:p>
+    <w:p>
+      <w:r>
+        <w:t xml:space="preserve">Amal, B., Kessentini, M., </w:t>
       </w:r>
       <w:proofErr w:type="spellStart"/>
       <w:r>
@@ -4525,13 +4985,8 @@
       </w:r>
     </w:p>
     <w:p>
-      <w:proofErr w:type="spellStart"/>
-      <w:r>
-        <w:t>Cinnéide</w:t>
-      </w:r>
-      <w:proofErr w:type="spellEnd"/>
-      <w:r>
-        <w:t xml:space="preserve">, M.Ó., </w:t>
+      <w:r>
+        <w:t xml:space="preserve">Cinnéide, M.Ó., </w:t>
       </w:r>
       <w:proofErr w:type="spellStart"/>
       <w:r>
@@ -4662,15 +5117,7 @@
       </w:r>
       <w:proofErr w:type="spellEnd"/>
       <w:r>
-        <w:t xml:space="preserve">, S. and </w:t>
-      </w:r>
-      <w:proofErr w:type="spellStart"/>
-      <w:r>
-        <w:t>Cinnéide</w:t>
-      </w:r>
-      <w:proofErr w:type="spellEnd"/>
-      <w:r>
-        <w:t xml:space="preserve">, M.O. (2012) Improving software security using search-based refactoring. In: </w:t>
+        <w:t xml:space="preserve">, S. and Cinnéide, M.O. (2012) Improving software security using search-based refactoring. In: </w:t>
       </w:r>
       <w:r>
         <w:rPr>
@@ -4850,7 +5297,10 @@
       </w:r>
       <w:proofErr w:type="spellEnd"/>
       <w:r>
-        <w:t xml:space="preserve">, J., Langdon, W.B., </w:t>
+        <w:t>, J., Langdon</w:t>
+      </w:r>
+      <w:r>
+        <w:t xml:space="preserve">, W.B., </w:t>
       </w:r>
       <w:proofErr w:type="spellStart"/>
       <w:r>
@@ -4858,7 +5308,22 @@
       </w:r>
       <w:proofErr w:type="spellEnd"/>
       <w:r>
-        <w:t xml:space="preserve">, J. and Zhang, Y., 2014. Search based software engineering for software product line engineering: a survey and directions for future work, </w:t>
+        <w:t>, J. and Zhang, Y.</w:t>
+      </w:r>
+      <w:r>
+        <w:t xml:space="preserve"> </w:t>
+      </w:r>
+      <w:r>
+        <w:t>(</w:t>
+      </w:r>
+      <w:r>
+        <w:t>2014</w:t>
+      </w:r>
+      <w:r>
+        <w:t>)</w:t>
+      </w:r>
+      <w:r>
+        <w:t xml:space="preserve"> Search based software engineering for software product line engineering: a survey and directions for future work, </w:t>
       </w:r>
       <w:proofErr w:type="gramStart"/>
       <w:r>
@@ -4999,13 +5464,8 @@
       </w:r>
     </w:p>
     <w:p>
-      <w:proofErr w:type="spellStart"/>
-      <w:r>
-        <w:t>Kessentini</w:t>
-      </w:r>
-      <w:proofErr w:type="spellEnd"/>
-      <w:r>
-        <w:t xml:space="preserve">, M., </w:t>
+      <w:r>
+        <w:t xml:space="preserve">Kessentini, M., </w:t>
       </w:r>
       <w:proofErr w:type="spellStart"/>
       <w:r>
@@ -5083,23 +5543,7 @@
       </w:r>
       <w:proofErr w:type="spellEnd"/>
       <w:r>
-        <w:t xml:space="preserve">, R., </w:t>
-      </w:r>
-      <w:proofErr w:type="spellStart"/>
-      <w:r>
-        <w:t>Kessentini</w:t>
-      </w:r>
-      <w:proofErr w:type="spellEnd"/>
-      <w:r>
-        <w:t xml:space="preserve">, M. and </w:t>
-      </w:r>
-      <w:proofErr w:type="spellStart"/>
-      <w:r>
-        <w:t>Cinnéide</w:t>
-      </w:r>
-      <w:proofErr w:type="spellEnd"/>
-      <w:r>
-        <w:t>, M.Ó. (2013</w:t>
+        <w:t>, R., Kessentini, M. and Cinnéide, M.Ó. (2013</w:t>
       </w:r>
       <w:r>
         <w:t>a</w:t>
@@ -5136,95 +5580,66 @@
       </w:r>
       <w:proofErr w:type="spellEnd"/>
       <w:r>
-        <w:t xml:space="preserve">, R., </w:t>
-      </w:r>
+        <w:t>, R., Kessentini, M. a</w:t>
+      </w:r>
+      <w:r>
+        <w:t xml:space="preserve">nd </w:t>
+      </w:r>
+      <w:r>
+        <w:t>Cinnéide, M.</w:t>
+      </w:r>
+      <w:r>
+        <w:t>Ó.</w:t>
+      </w:r>
+      <w:r>
+        <w:t xml:space="preserve"> (2013</w:t>
+      </w:r>
+      <w:r>
+        <w:t>b</w:t>
+      </w:r>
+      <w:r>
+        <w:t>) Search-based refactoring detection,</w:t>
+      </w:r>
+      <w:r>
+        <w:t xml:space="preserve"> In:</w:t>
+      </w:r>
+      <w:r>
+        <w:t xml:space="preserve"> </w:t>
+      </w:r>
+      <w:r>
+        <w:rPr>
+          <w:i/>
+        </w:rPr>
+        <w:t>Proceedings of the 15th annual conference companion on Genetic and evolutionary computation 2013</w:t>
+      </w:r>
+      <w:r>
+        <w:t xml:space="preserve">, ACM, </w:t>
+      </w:r>
+      <w:proofErr w:type="gramStart"/>
+      <w:r>
+        <w:t>pp</w:t>
+      </w:r>
+      <w:proofErr w:type="gramEnd"/>
+      <w:r>
+        <w:t xml:space="preserve">. 205-206. </w:t>
+      </w:r>
+    </w:p>
+    <w:p>
       <w:proofErr w:type="spellStart"/>
       <w:r>
-        <w:t>Kessentini</w:t>
+        <w:t>Mkaouer</w:t>
       </w:r>
       <w:proofErr w:type="spellEnd"/>
       <w:r>
-        <w:t>, M. a</w:t>
-      </w:r>
-      <w:r>
-        <w:t xml:space="preserve">nd </w:t>
+        <w:t xml:space="preserve">, M.W., Kessentini, M., </w:t>
       </w:r>
       <w:proofErr w:type="spellStart"/>
       <w:r>
-        <w:t>Cinnéide</w:t>
+        <w:t>Bechikh</w:t>
       </w:r>
       <w:proofErr w:type="spellEnd"/>
       <w:r>
-        <w:t>, M.</w:t>
-      </w:r>
-      <w:r>
-        <w:t>Ó.</w:t>
-      </w:r>
-      <w:r>
-        <w:t xml:space="preserve"> (2013</w:t>
-      </w:r>
-      <w:r>
-        <w:t>b</w:t>
-      </w:r>
-      <w:r>
-        <w:t>) Search-based refactoring detection,</w:t>
-      </w:r>
-      <w:r>
-        <w:t xml:space="preserve"> In:</w:t>
-      </w:r>
-      <w:r>
-        <w:t xml:space="preserve"> </w:t>
-      </w:r>
-      <w:r>
-        <w:rPr>
-          <w:i/>
-        </w:rPr>
-        <w:t>Proceedings of the 15th annual conference companion on Genetic and evolutionary computation 2013</w:t>
-      </w:r>
-      <w:r>
-        <w:t xml:space="preserve">, ACM, </w:t>
-      </w:r>
-      <w:proofErr w:type="gramStart"/>
-      <w:r>
-        <w:t>pp</w:t>
-      </w:r>
-      <w:proofErr w:type="gramEnd"/>
-      <w:r>
-        <w:t xml:space="preserve">. 205-206. </w:t>
-      </w:r>
-    </w:p>
-    <w:p>
-      <w:proofErr w:type="spellStart"/>
-      <w:r>
-        <w:t>Mkaouer</w:t>
-      </w:r>
-      <w:proofErr w:type="spellEnd"/>
-      <w:r>
-        <w:t xml:space="preserve">, M.W., </w:t>
-      </w:r>
-      <w:proofErr w:type="spellStart"/>
-      <w:r>
-        <w:t>Kessentini</w:t>
-      </w:r>
-      <w:proofErr w:type="spellEnd"/>
-      <w:r>
-        <w:t xml:space="preserve">, M., </w:t>
-      </w:r>
-      <w:proofErr w:type="spellStart"/>
-      <w:r>
-        <w:t>Bechikh</w:t>
-      </w:r>
-      <w:proofErr w:type="spellEnd"/>
-      <w:r>
-        <w:t xml:space="preserve">, S., </w:t>
-      </w:r>
-      <w:proofErr w:type="spellStart"/>
-      <w:r>
-        <w:t>Cinnéide</w:t>
-      </w:r>
-      <w:proofErr w:type="spellEnd"/>
-      <w:r>
-        <w:t xml:space="preserve">, M.Ó. and Deb, K. (2015) </w:t>
+        <w:t xml:space="preserve">, S., Cinnéide, M.Ó. and Deb, K. (2015) </w:t>
       </w:r>
       <w:proofErr w:type="gramStart"/>
       <w:r>
@@ -5283,31 +5698,15 @@
       </w:r>
       <w:proofErr w:type="spellEnd"/>
       <w:r>
-        <w:t xml:space="preserve">, M.W., </w:t>
+        <w:t xml:space="preserve">, M.W., Kessentini, M., </w:t>
       </w:r>
       <w:proofErr w:type="spellStart"/>
       <w:r>
-        <w:t>Kessentini</w:t>
+        <w:t>Bechikh</w:t>
       </w:r>
       <w:proofErr w:type="spellEnd"/>
       <w:r>
-        <w:t xml:space="preserve">, M., </w:t>
-      </w:r>
-      <w:proofErr w:type="spellStart"/>
-      <w:r>
-        <w:t>Bechikh</w:t>
-      </w:r>
-      <w:proofErr w:type="spellEnd"/>
-      <w:r>
-        <w:t xml:space="preserve">, S., Deb, K. and Ó </w:t>
-      </w:r>
-      <w:proofErr w:type="spellStart"/>
-      <w:r>
-        <w:t>Cinnéide</w:t>
-      </w:r>
-      <w:proofErr w:type="spellEnd"/>
-      <w:r>
-        <w:t xml:space="preserve">, M. (2014) High dimensional search-based software engineering: finding </w:t>
+        <w:t xml:space="preserve">, S., Deb, K. and Ó Cinnéide, M. (2014) High dimensional search-based software engineering: finding </w:t>
       </w:r>
       <w:proofErr w:type="spellStart"/>
       <w:r>
@@ -5358,56 +5757,40 @@
       </w:r>
       <w:proofErr w:type="spellEnd"/>
       <w:r>
-        <w:t xml:space="preserve">, A., </w:t>
+        <w:t xml:space="preserve">, A., Kessentini, M. and </w:t>
       </w:r>
       <w:proofErr w:type="spellStart"/>
       <w:r>
-        <w:t>Kessentini</w:t>
+        <w:t>Sahraoui</w:t>
       </w:r>
       <w:proofErr w:type="spellEnd"/>
       <w:r>
-        <w:t xml:space="preserve">, M. and </w:t>
-      </w:r>
+        <w:t>, H. (2013) Search-based refactoring using recorded code changes, Software Maintenance and Reengineering (CSMR),</w:t>
+      </w:r>
+      <w:r>
+        <w:t xml:space="preserve"> In:</w:t>
+      </w:r>
+      <w:r>
+        <w:t xml:space="preserve"> </w:t>
+      </w:r>
+      <w:r>
+        <w:rPr>
+          <w:i/>
+        </w:rPr>
+        <w:t>2013 17th European Conference on 2013,</w:t>
+      </w:r>
+      <w:r>
+        <w:t xml:space="preserve"> IEEE, pp. 221-230. </w:t>
+      </w:r>
+    </w:p>
+    <w:p>
       <w:proofErr w:type="spellStart"/>
       <w:r>
-        <w:t>Sahraoui</w:t>
+        <w:t>Ouni</w:t>
       </w:r>
       <w:proofErr w:type="spellEnd"/>
       <w:r>
-        <w:t>, H. (2013) Search-based refactoring using recorded code changes, Software Maintenance and Reengineering (CSMR),</w:t>
-      </w:r>
-      <w:r>
-        <w:t xml:space="preserve"> In:</w:t>
-      </w:r>
-      <w:r>
-        <w:t xml:space="preserve"> </w:t>
-      </w:r>
-      <w:r>
-        <w:rPr>
-          <w:i/>
-        </w:rPr>
-        <w:t>2013 17th European Conference on 2013,</w:t>
-      </w:r>
-      <w:r>
-        <w:t xml:space="preserve"> IEEE, pp. 221-230. </w:t>
-      </w:r>
-    </w:p>
-    <w:p>
-      <w:proofErr w:type="spellStart"/>
-      <w:r>
-        <w:t>Ouni</w:t>
-      </w:r>
-      <w:proofErr w:type="spellEnd"/>
-      <w:r>
-        <w:t xml:space="preserve">, A., </w:t>
-      </w:r>
-      <w:proofErr w:type="spellStart"/>
-      <w:r>
-        <w:t>Kessentini</w:t>
-      </w:r>
-      <w:proofErr w:type="spellEnd"/>
-      <w:r>
-        <w:t xml:space="preserve">, M., </w:t>
+        <w:t xml:space="preserve">, A., Kessentini, M., </w:t>
       </w:r>
       <w:proofErr w:type="spellStart"/>
       <w:r>
@@ -5628,9 +6011,199 @@
       </w:r>
     </w:p>
     <w:p/>
+    <w:p>
+      <w:pPr>
+        <w:pStyle w:val="Heading2"/>
+      </w:pPr>
+      <w:r>
+        <w:t>Web sites</w:t>
+      </w:r>
+    </w:p>
+    <w:p>
+      <w:r>
+        <w:t xml:space="preserve">Google Scholar (2016a) </w:t>
+      </w:r>
+      <w:r>
+        <w:rPr>
+          <w:i/>
+        </w:rPr>
+        <w:t>Mark Harman – Google Scholar Citations</w:t>
+      </w:r>
+      <w:r>
+        <w:t xml:space="preserve"> [online] Available from: </w:t>
+      </w:r>
+      <w:hyperlink r:id="rId8" w:history="1">
+        <w:r>
+          <w:rPr>
+            <w:rStyle w:val="Hyperlink"/>
+          </w:rPr>
+          <w:t>https://scholar.google.co.uk/citations?hl=en&amp;user=IwSN8IgAAAAJ</w:t>
+        </w:r>
+      </w:hyperlink>
+      <w:r>
+        <w:t xml:space="preserve"> [Accessed 19.04.2016]</w:t>
+      </w:r>
+    </w:p>
+    <w:p>
+      <w:r>
+        <w:t>Google Scholar (2016</w:t>
+      </w:r>
+      <w:r>
+        <w:t xml:space="preserve">b) </w:t>
+      </w:r>
+      <w:r>
+        <w:rPr>
+          <w:i/>
+        </w:rPr>
+        <w:t xml:space="preserve">W B Langdon </w:t>
+      </w:r>
+      <w:r>
+        <w:rPr>
+          <w:i/>
+        </w:rPr>
+        <w:t xml:space="preserve">– </w:t>
+      </w:r>
+      <w:r>
+        <w:rPr>
+          <w:i/>
+        </w:rPr>
+        <w:t>Google Scholar Citations</w:t>
+      </w:r>
+      <w:r>
+        <w:t xml:space="preserve"> [online] Available from: </w:t>
+      </w:r>
+      <w:hyperlink r:id="rId9" w:history="1">
+        <w:r>
+          <w:rPr>
+            <w:rStyle w:val="Hyperlink"/>
+          </w:rPr>
+          <w:t>https://scholar.google.co.uk/citations?user=O5cSyYMAAAAJ&amp;hl=en</w:t>
+        </w:r>
+      </w:hyperlink>
+      <w:r>
+        <w:t xml:space="preserve"> </w:t>
+      </w:r>
+      <w:r>
+        <w:t>[Accessed 19.04.2016]</w:t>
+      </w:r>
+    </w:p>
+    <w:p>
+      <w:pPr>
+        <w:rPr>
+          <w:lang w:val="en-US"/>
+        </w:rPr>
+      </w:pPr>
+      <w:r>
+        <w:t>Google Scholar (2016</w:t>
+      </w:r>
+      <w:r>
+        <w:t>c</w:t>
+      </w:r>
+      <w:r>
+        <w:t>)</w:t>
+      </w:r>
+      <w:r>
+        <w:t xml:space="preserve"> </w:t>
+      </w:r>
+      <w:r>
+        <w:rPr>
+          <w:i/>
+        </w:rPr>
+        <w:t>Marouane Kessentini</w:t>
+      </w:r>
+      <w:bookmarkStart w:id="0" w:name="_GoBack"/>
+      <w:bookmarkEnd w:id="0"/>
+      <w:r>
+        <w:rPr>
+          <w:i/>
+        </w:rPr>
+        <w:t xml:space="preserve"> – Google Scholar Citations </w:t>
+      </w:r>
+      <w:r>
+        <w:t xml:space="preserve">[online] </w:t>
+      </w:r>
+      <w:r>
+        <w:t xml:space="preserve">Available from: </w:t>
+      </w:r>
+      <w:r>
+        <w:t xml:space="preserve"> </w:t>
+      </w:r>
+      <w:hyperlink r:id="rId10" w:history="1">
+        <w:r>
+          <w:rPr>
+            <w:rStyle w:val="Hyperlink"/>
+            <w:lang w:val="en-US"/>
+          </w:rPr>
+          <w:t>https://scholar.google.co.uk/citations?user=5oW_MA8AAAAJ&amp;hl=en</w:t>
+        </w:r>
+      </w:hyperlink>
+      <w:r>
+        <w:rPr>
+          <w:lang w:val="en-US"/>
+        </w:rPr>
+        <w:t xml:space="preserve"> </w:t>
+      </w:r>
+      <w:r>
+        <w:t>[Accessed 19.04.2016]</w:t>
+      </w:r>
+    </w:p>
+    <w:p>
+      <w:pPr>
+        <w:rPr>
+          <w:szCs w:val="24"/>
+        </w:rPr>
+      </w:pPr>
+      <w:r>
+        <w:t>Google Scholar (2016</w:t>
+      </w:r>
+      <w:r>
+        <w:t>d</w:t>
+      </w:r>
+      <w:r>
+        <w:t>)</w:t>
+      </w:r>
+      <w:r>
+        <w:t xml:space="preserve"> </w:t>
+      </w:r>
+      <w:r>
+        <w:rPr>
+          <w:i/>
+          <w:szCs w:val="24"/>
+        </w:rPr>
+        <w:t xml:space="preserve">Mel Ó Cinnéide – Google Scholar Citations </w:t>
+      </w:r>
+      <w:r>
+        <w:rPr>
+          <w:szCs w:val="24"/>
+        </w:rPr>
+        <w:t xml:space="preserve">[online] </w:t>
+      </w:r>
+      <w:r>
+        <w:t xml:space="preserve">Available from:  </w:t>
+      </w:r>
+      <w:hyperlink r:id="rId11" w:history="1">
+        <w:r>
+          <w:rPr>
+            <w:rStyle w:val="Hyperlink"/>
+            <w:szCs w:val="24"/>
+          </w:rPr>
+          <w:t>https://scholar.google.co.uk/citations?user=Cr8S0BwAAAAJ&amp;hl=en</w:t>
+        </w:r>
+      </w:hyperlink>
+      <w:r>
+        <w:rPr>
+          <w:szCs w:val="24"/>
+        </w:rPr>
+        <w:t xml:space="preserve"> </w:t>
+      </w:r>
+      <w:r>
+        <w:t xml:space="preserve"> [Accessed 19.04.2016]</w:t>
+      </w:r>
+    </w:p>
+    <w:p/>
     <w:sectPr>
-      <w:headerReference w:type="default" r:id="rId8"/>
-      <w:footerReference w:type="default" r:id="rId9"/>
+      <w:headerReference w:type="default" r:id="rId12"/>
+      <w:footerReference w:type="default" r:id="rId13"/>
       <w:pgSz w:w="11906" w:h="16838"/>
       <w:pgMar w:top="1440" w:right="1440" w:bottom="1440" w:left="1440" w:header="708" w:footer="708" w:gutter="0"/>
       <w:cols w:space="708"/>
@@ -5695,7 +6268,7 @@
             <w:noProof/>
             <w:lang w:val="nb-NO"/>
           </w:rPr>
-          <w:t>6</w:t>
+          <w:t>8</w:t>
         </w:r>
         <w:r>
           <w:fldChar w:fldCharType="end"/>
@@ -7662,7 +8235,6 @@
     <w:name w:val="Hyperlink"/>
     <w:basedOn w:val="DefaultParagraphFont"/>
     <w:uiPriority w:val="99"/>
-    <w:semiHidden/>
     <w:unhideWhenUsed/>
     <w:rsid w:val="00D81016"/>
     <w:rPr>
@@ -8349,17 +8921,15 @@
     <w:basedOn w:val="Normal"/>
     <w:next w:val="Normal"/>
     <w:uiPriority w:val="35"/>
-    <w:semiHidden/>
     <w:unhideWhenUsed/>
     <w:qFormat/>
-    <w:rsid w:val="00FD0889"/>
+    <w:rsid w:val="00AC209A"/>
     <w:pPr>
       <w:spacing w:line="240" w:lineRule="auto"/>
     </w:pPr>
     <w:rPr>
       <w:b/>
       <w:bCs/>
-      <w:smallCaps/>
       <w:color w:val="595959" w:themeColor="text1" w:themeTint="A6"/>
     </w:rPr>
   </w:style>
@@ -8867,7 +9437,7 @@
 </file>
 
 <file path=customXml/itemProps1.xml><?xml version="1.0" encoding="utf-8"?>
-<ds:datastoreItem xmlns:ds="http://schemas.openxmlformats.org/officeDocument/2006/customXml" ds:itemID="{4380B7D9-DB16-4B8D-974C-6995000EDD8A}">
+<ds:datastoreItem xmlns:ds="http://schemas.openxmlformats.org/officeDocument/2006/customXml" ds:itemID="{5E4B609B-55CB-424A-89F4-84D8123557E2}">
   <ds:schemaRefs>
     <ds:schemaRef ds:uri="http://schemas.openxmlformats.org/officeDocument/2006/bibliography"/>
   </ds:schemaRefs>

</xml_diff>

<commit_message>
Added numbering to headlines
</commit_message>
<xml_diff>
--- a/UFCFCD-15-M Emerging Topics 2016 Assignment - 15027313.docx
+++ b/UFCFCD-15-M Emerging Topics 2016 Assignment - 15027313.docx
@@ -237,6 +237,10 @@
     <w:p>
       <w:pPr>
         <w:pStyle w:val="Heading1"/>
+        <w:numPr>
+          <w:ilvl w:val="0"/>
+          <w:numId w:val="16"/>
+        </w:numPr>
       </w:pPr>
       <w:r>
         <w:t>Introduction</w:t>
@@ -304,6 +308,10 @@
     <w:p>
       <w:pPr>
         <w:pStyle w:val="Heading1"/>
+        <w:numPr>
+          <w:ilvl w:val="0"/>
+          <w:numId w:val="16"/>
+        </w:numPr>
       </w:pPr>
       <w:r>
         <w:t>Focus of critical review</w:t>
@@ -379,8 +387,6 @@
         </w:rPr>
         <w:t>utilising SBSE for refactoring?</w:t>
       </w:r>
-      <w:bookmarkStart w:id="0" w:name="_GoBack"/>
-      <w:bookmarkEnd w:id="0"/>
     </w:p>
     <w:p>
       <w:pPr>
@@ -601,6 +607,7 @@
         <w:rPr>
           <w:lang w:val="en-US"/>
         </w:rPr>
+        <w:lastRenderedPageBreak/>
         <w:t>Mkaouer</w:t>
       </w:r>
       <w:proofErr w:type="spellEnd"/>
@@ -647,7 +654,6 @@
         <w:rPr>
           <w:b w:val="0"/>
         </w:rPr>
-        <w:lastRenderedPageBreak/>
         <w:t xml:space="preserve">Table </w:t>
       </w:r>
       <w:r>
@@ -943,6 +949,9 @@
           <w:tcPr>
             <w:cnfStyle w:val="001000000000" w:firstRow="0" w:lastRow="0" w:firstColumn="1" w:lastColumn="0" w:oddVBand="0" w:evenVBand="0" w:oddHBand="0" w:evenHBand="0" w:firstRowFirstColumn="0" w:firstRowLastColumn="0" w:lastRowFirstColumn="0" w:lastRowLastColumn="0"/>
             <w:tcW w:w="3005" w:type="dxa"/>
+            <w:tcBorders>
+              <w:bottom w:val="single" w:sz="4" w:space="0" w:color="auto"/>
+            </w:tcBorders>
           </w:tcPr>
           <w:p>
             <w:pPr>
@@ -973,6 +982,9 @@
         <w:tc>
           <w:tcPr>
             <w:tcW w:w="3005" w:type="dxa"/>
+            <w:tcBorders>
+              <w:bottom w:val="single" w:sz="4" w:space="0" w:color="auto"/>
+            </w:tcBorders>
           </w:tcPr>
           <w:p>
             <w:pPr>
@@ -1000,62 +1012,11 @@
     </w:p>
     <w:p>
       <w:pPr>
-        <w:rPr>
-          <w:szCs w:val="24"/>
-        </w:rPr>
-      </w:pPr>
-      <w:r>
-        <w:rPr>
-          <w:szCs w:val="24"/>
-        </w:rPr>
-        <w:t>&lt; What are the main areas</w:t>
-      </w:r>
-      <w:r>
-        <w:rPr>
-          <w:szCs w:val="24"/>
-        </w:rPr>
-        <w:t xml:space="preserve"> of your chosen emerging topic? Who are the key researchers in the community of your emerging topic? In your critical review, what </w:t>
-      </w:r>
-      <w:r>
-        <w:rPr>
-          <w:szCs w:val="24"/>
-        </w:rPr>
-        <w:t>is/</w:t>
-      </w:r>
-      <w:r>
-        <w:rPr>
-          <w:szCs w:val="24"/>
-        </w:rPr>
-        <w:t xml:space="preserve">are </w:t>
-      </w:r>
-      <w:r>
-        <w:rPr>
-          <w:szCs w:val="24"/>
-        </w:rPr>
-        <w:t>the</w:t>
-      </w:r>
-      <w:r>
-        <w:rPr>
-          <w:szCs w:val="24"/>
-        </w:rPr>
-        <w:t xml:space="preserve"> research question</w:t>
-      </w:r>
-      <w:r>
-        <w:rPr>
-          <w:szCs w:val="24"/>
-        </w:rPr>
-        <w:t>/</w:t>
-      </w:r>
-      <w:r>
-        <w:rPr>
-          <w:szCs w:val="24"/>
-        </w:rPr>
-        <w:t>s posed? &gt;</w:t>
-      </w:r>
-    </w:p>
-    <w:p>
-      <w:pPr>
         <w:pStyle w:val="Heading1"/>
+        <w:numPr>
+          <w:ilvl w:val="0"/>
+          <w:numId w:val="16"/>
+        </w:numPr>
       </w:pPr>
       <w:r>
         <w:t>Survey methodology</w:t>
@@ -1235,6 +1196,18 @@
       </w:r>
       <w:r>
         <w:t xml:space="preserve"> </w:t>
+      </w:r>
+    </w:p>
+    <w:p>
+      <w:pPr>
+        <w:pStyle w:val="Heading2"/>
+        <w:numPr>
+          <w:ilvl w:val="1"/>
+          <w:numId w:val="16"/>
+        </w:numPr>
+      </w:pPr>
+      <w:r>
+        <w:t>Search results</w:t>
       </w:r>
     </w:p>
     <w:tbl>
@@ -1244,9 +1217,9 @@
         <w:tblLook w:val="04A0" w:firstRow="1" w:lastRow="0" w:firstColumn="1" w:lastColumn="0" w:noHBand="0" w:noVBand="1"/>
       </w:tblPr>
       <w:tblGrid>
-        <w:gridCol w:w="710"/>
-        <w:gridCol w:w="7614"/>
-        <w:gridCol w:w="702"/>
+        <w:gridCol w:w="691"/>
+        <w:gridCol w:w="7596"/>
+        <w:gridCol w:w="739"/>
       </w:tblGrid>
       <w:tr>
         <w:trPr>
@@ -1776,6 +1749,7 @@
               <w:rPr>
                 <w:color w:val="403152" w:themeColor="accent4" w:themeShade="80"/>
               </w:rPr>
+              <w:lastRenderedPageBreak/>
               <w:t>1</w:t>
             </w:r>
             <w:r>
@@ -2031,7 +2005,6 @@
                 <w:b w:val="0"/>
                 <w:color w:val="403152" w:themeColor="accent4" w:themeShade="80"/>
               </w:rPr>
-              <w:lastRenderedPageBreak/>
               <w:t>13</w:t>
             </w:r>
             <w:r>
@@ -2932,6 +2905,24 @@
     </w:p>
     <w:p>
       <w:pPr>
+        <w:pStyle w:val="Heading2"/>
+        <w:numPr>
+          <w:ilvl w:val="1"/>
+          <w:numId w:val="16"/>
+        </w:numPr>
+      </w:pPr>
+      <w:r>
+        <w:t>Selection</w:t>
+      </w:r>
+      <w:r>
+        <w:t xml:space="preserve"> criteria</w:t>
+      </w:r>
+      <w:r>
+        <w:t xml:space="preserve"> and excluded results</w:t>
+      </w:r>
+    </w:p>
+    <w:p>
+      <w:pPr>
         <w:rPr>
           <w:szCs w:val="24"/>
         </w:rPr>
@@ -3292,6 +3283,7 @@
         <w:rPr>
           <w:szCs w:val="24"/>
         </w:rPr>
+        <w:lastRenderedPageBreak/>
         <w:t xml:space="preserve">#17 is a literature survey of papers using multi-objective search to find solutions, and only mentions refactoring in the titles of one of the surveyed works, which being published in 2007 </w:t>
       </w:r>
       <w:r>
@@ -3364,7 +3356,14 @@
     <w:p>
       <w:pPr>
         <w:pStyle w:val="Heading1"/>
-      </w:pPr>
+        <w:numPr>
+          <w:ilvl w:val="0"/>
+          <w:numId w:val="16"/>
+        </w:numPr>
+      </w:pPr>
+      <w:r>
+        <w:t xml:space="preserve"> </w:t>
+      </w:r>
       <w:r>
         <w:t>Summary of reviewed papers</w:t>
       </w:r>
@@ -3479,38 +3478,53 @@
           <w:ilvl w:val="0"/>
           <w:numId w:val="5"/>
         </w:numPr>
-      </w:pPr>
-      <w:r>
-        <w:rPr>
-          <w:szCs w:val="24"/>
-        </w:rPr>
-        <w:lastRenderedPageBreak/>
-        <w:t>“</w:t>
-      </w:r>
-      <w:r>
-        <w:t>Automated migration of build scripts using dynamic analysis and search-based refactoring”</w:t>
-      </w:r>
-      <w:r>
+        <w:rPr>
+          <w:szCs w:val="24"/>
+        </w:rPr>
+      </w:pPr>
+      <w:r>
+        <w:rPr>
+          <w:szCs w:val="24"/>
+        </w:rPr>
+        <w:t>“Automated migration of build scripts using dynamic analysis and search-based refactoring”</w:t>
+      </w:r>
+      <w:r>
+        <w:rPr>
+          <w:szCs w:val="24"/>
+        </w:rPr>
         <w:t xml:space="preserve"> (</w:t>
       </w:r>
       <w:proofErr w:type="spellStart"/>
       <w:r>
+        <w:rPr>
+          <w:szCs w:val="24"/>
+        </w:rPr>
         <w:t>Gligoric</w:t>
       </w:r>
       <w:proofErr w:type="spellEnd"/>
       <w:r>
+        <w:rPr>
+          <w:szCs w:val="24"/>
+        </w:rPr>
         <w:t xml:space="preserve"> </w:t>
       </w:r>
       <w:r>
         <w:rPr>
           <w:i/>
+          <w:szCs w:val="24"/>
         </w:rPr>
         <w:t>et al</w:t>
       </w:r>
       <w:r>
+        <w:rPr>
+          <w:szCs w:val="24"/>
+        </w:rPr>
         <w:t>., 2014)</w:t>
       </w:r>
       <w:r>
+        <w:rPr>
+          <w:szCs w:val="24"/>
+        </w:rPr>
         <w:t xml:space="preserve">, is using SBR to raise the abstraction level of the code, in order to assist the process of migrating build scripts. </w:t>
       </w:r>
     </w:p>
@@ -3521,39 +3535,72 @@
           <w:ilvl w:val="0"/>
           <w:numId w:val="5"/>
         </w:numPr>
-      </w:pPr>
-      <w:r>
+        <w:rPr>
+          <w:szCs w:val="24"/>
+        </w:rPr>
+      </w:pPr>
+      <w:r>
+        <w:rPr>
+          <w:szCs w:val="24"/>
+        </w:rPr>
         <w:t>“Search-based Refactoring Using Recorded Code Changes”</w:t>
       </w:r>
       <w:r>
+        <w:rPr>
+          <w:szCs w:val="24"/>
+        </w:rPr>
         <w:t xml:space="preserve"> (</w:t>
       </w:r>
       <w:proofErr w:type="spellStart"/>
       <w:r>
+        <w:rPr>
+          <w:szCs w:val="24"/>
+        </w:rPr>
         <w:t>Ouni</w:t>
       </w:r>
       <w:proofErr w:type="spellEnd"/>
       <w:r>
+        <w:rPr>
+          <w:szCs w:val="24"/>
+        </w:rPr>
         <w:t>,</w:t>
       </w:r>
       <w:r>
+        <w:rPr>
+          <w:szCs w:val="24"/>
+        </w:rPr>
         <w:t xml:space="preserve"> </w:t>
       </w:r>
       <w:r>
+        <w:rPr>
+          <w:szCs w:val="24"/>
+        </w:rPr>
         <w:t xml:space="preserve">Kessentini and </w:t>
       </w:r>
       <w:proofErr w:type="spellStart"/>
       <w:r>
+        <w:rPr>
+          <w:szCs w:val="24"/>
+        </w:rPr>
         <w:t>Sahraoui</w:t>
       </w:r>
       <w:proofErr w:type="spellEnd"/>
       <w:r>
+        <w:rPr>
+          <w:szCs w:val="24"/>
+        </w:rPr>
         <w:t>, 2013)</w:t>
       </w:r>
       <w:r>
+        <w:rPr>
+          <w:szCs w:val="24"/>
+        </w:rPr>
         <w:t xml:space="preserve"> is using code changes recorded over </w:t>
       </w:r>
       <w:r>
+        <w:rPr>
+          <w:szCs w:val="24"/>
+        </w:rPr>
         <w:t>time together with structural and semantic information in order to come up with more precise and efficient refactoring suggestions.</w:t>
       </w:r>
     </w:p>
@@ -3596,6 +3643,9 @@
       </w:r>
       <w:proofErr w:type="spellStart"/>
       <w:r>
+        <w:rPr>
+          <w:szCs w:val="24"/>
+        </w:rPr>
         <w:t>Mkaouer</w:t>
       </w:r>
       <w:proofErr w:type="spellEnd"/>
@@ -3673,14 +3723,23 @@
         <w:t>(</w:t>
       </w:r>
       <w:r>
+        <w:rPr>
+          <w:szCs w:val="24"/>
+        </w:rPr>
         <w:t xml:space="preserve">Harman, </w:t>
       </w:r>
       <w:proofErr w:type="spellStart"/>
       <w:r>
+        <w:rPr>
+          <w:szCs w:val="24"/>
+        </w:rPr>
         <w:t>Mansouri</w:t>
       </w:r>
       <w:proofErr w:type="spellEnd"/>
       <w:r>
+        <w:rPr>
+          <w:szCs w:val="24"/>
+        </w:rPr>
         <w:t xml:space="preserve"> and Zhang</w:t>
       </w:r>
       <w:r>
@@ -3727,29 +3786,48 @@
         </w:rPr>
       </w:pPr>
       <w:r>
+        <w:rPr>
+          <w:szCs w:val="24"/>
+        </w:rPr>
         <w:t xml:space="preserve"> “Search-based refactoring: Towards semantics preservation” </w:t>
       </w:r>
       <w:r>
+        <w:rPr>
+          <w:szCs w:val="24"/>
+        </w:rPr>
         <w:t>(</w:t>
       </w:r>
       <w:proofErr w:type="spellStart"/>
       <w:r>
+        <w:rPr>
+          <w:szCs w:val="24"/>
+        </w:rPr>
         <w:t>Ouni</w:t>
       </w:r>
       <w:proofErr w:type="spellEnd"/>
       <w:r>
+        <w:rPr>
+          <w:szCs w:val="24"/>
+        </w:rPr>
         <w:t xml:space="preserve"> </w:t>
       </w:r>
       <w:r>
         <w:rPr>
           <w:i/>
+          <w:szCs w:val="24"/>
         </w:rPr>
         <w:t>et al</w:t>
       </w:r>
       <w:r>
+        <w:rPr>
+          <w:szCs w:val="24"/>
+        </w:rPr>
         <w:t xml:space="preserve">., 2012) </w:t>
       </w:r>
       <w:r>
+        <w:rPr>
+          <w:szCs w:val="24"/>
+        </w:rPr>
         <w:t>focuses on finding an optimal refactoring sequence in order to minimise semantic errors while maximising quality improvements.</w:t>
       </w:r>
     </w:p>
@@ -3778,6 +3856,9 @@
       </w:r>
       <w:proofErr w:type="spellStart"/>
       <w:r>
+        <w:rPr>
+          <w:szCs w:val="24"/>
+        </w:rPr>
         <w:t>Mahouachi</w:t>
       </w:r>
       <w:proofErr w:type="spellEnd"/>
@@ -3794,6 +3875,9 @@
         <w:t xml:space="preserve"> </w:t>
       </w:r>
       <w:r>
+        <w:rPr>
+          <w:szCs w:val="24"/>
+        </w:rPr>
         <w:t>Kessentini and Cinnéide</w:t>
       </w:r>
       <w:r>
@@ -4004,14 +4088,8 @@
         <w:rPr>
           <w:szCs w:val="24"/>
         </w:rPr>
-        <w:t xml:space="preserve"> </w:t>
-      </w:r>
-      <w:r>
-        <w:rPr>
-          <w:sz w:val="24"/>
-          <w:szCs w:val="24"/>
-        </w:rPr>
-        <w:t>“An experimental search-based approach to cohesion metric evaluation”</w:t>
+        <w:lastRenderedPageBreak/>
+        <w:t xml:space="preserve"> “An experimental search-based approach to cohesion metric evaluation”</w:t>
       </w:r>
       <w:r>
         <w:rPr>
@@ -4034,7 +4112,6 @@
       </w:r>
       <w:r>
         <w:rPr>
-          <w:sz w:val="24"/>
           <w:szCs w:val="24"/>
         </w:rPr>
         <w:t xml:space="preserve"> propose a search-based refactoring technique used </w:t>
@@ -4042,7 +4119,6 @@
       <w:r>
         <w:rPr>
           <w:color w:val="000000"/>
-          <w:sz w:val="24"/>
           <w:szCs w:val="24"/>
           <w:shd w:val="clear" w:color="auto" w:fill="FFFFFF"/>
         </w:rPr>
@@ -4051,24 +4127,14 @@
       <w:r>
         <w:rPr>
           <w:color w:val="000000"/>
-          <w:sz w:val="24"/>
           <w:szCs w:val="24"/>
           <w:shd w:val="clear" w:color="auto" w:fill="FFFFFF"/>
         </w:rPr>
-        <w:t xml:space="preserve">compare </w:t>
+        <w:t xml:space="preserve">compare and </w:t>
       </w:r>
       <w:r>
         <w:rPr>
           <w:color w:val="000000"/>
-          <w:szCs w:val="24"/>
-          <w:shd w:val="clear" w:color="auto" w:fill="FFFFFF"/>
-        </w:rPr>
-        <w:t xml:space="preserve">and </w:t>
-      </w:r>
-      <w:r>
-        <w:rPr>
-          <w:color w:val="000000"/>
-          <w:sz w:val="24"/>
           <w:szCs w:val="24"/>
           <w:shd w:val="clear" w:color="auto" w:fill="FFFFFF"/>
         </w:rPr>
@@ -4102,60 +4168,285 @@
         <w:t>“</w:t>
       </w:r>
       <w:r>
+        <w:rPr>
+          <w:szCs w:val="24"/>
+        </w:rPr>
         <w:t xml:space="preserve">Dynamic adaptive Search Based Software Engineering needs fast approximate metrics” (Harman, Clark and </w:t>
       </w:r>
       <w:proofErr w:type="spellStart"/>
       <w:r>
+        <w:rPr>
+          <w:szCs w:val="24"/>
+        </w:rPr>
         <w:t>Cinneidez</w:t>
       </w:r>
       <w:proofErr w:type="spellEnd"/>
       <w:r>
+        <w:rPr>
+          <w:szCs w:val="24"/>
+        </w:rPr>
         <w:t>, 2013) discuss using metrics as fitness functions</w:t>
       </w:r>
       <w:r>
+        <w:rPr>
+          <w:szCs w:val="24"/>
+        </w:rPr>
         <w:t xml:space="preserve"> </w:t>
       </w:r>
       <w:r>
+        <w:rPr>
+          <w:szCs w:val="24"/>
+        </w:rPr>
         <w:t>in order to search for sequences of refactorings</w:t>
       </w:r>
       <w:r>
+        <w:rPr>
+          <w:szCs w:val="24"/>
+        </w:rPr>
         <w:t xml:space="preserve"> and evaluate their effect on various metrics, with the goal of identifying metric relationships.</w:t>
       </w:r>
     </w:p>
     <w:p>
       <w:pPr>
         <w:pStyle w:val="Heading1"/>
-      </w:pPr>
+        <w:numPr>
+          <w:ilvl w:val="0"/>
+          <w:numId w:val="16"/>
+        </w:numPr>
+      </w:pPr>
+      <w:r>
+        <w:t>Critical review</w:t>
+      </w:r>
+    </w:p>
+    <w:p>
+      <w:pPr>
+        <w:pStyle w:val="Heading2"/>
+        <w:numPr>
+          <w:ilvl w:val="1"/>
+          <w:numId w:val="16"/>
+        </w:numPr>
+      </w:pPr>
+      <w:r>
+        <w:t>Establishing previous state of art</w:t>
+      </w:r>
+    </w:p>
+    <w:p>
+      <w:r>
+        <w:t xml:space="preserve">As this review includes papers published in 2012 or later, </w:t>
+      </w:r>
+      <w:r>
+        <w:t>the state of art from 2012 will be outline</w:t>
+      </w:r>
+      <w:r>
+        <w:t>d</w:t>
+      </w:r>
+      <w:r>
+        <w:t xml:space="preserve"> based on a SBSE literature review, </w:t>
+      </w:r>
+      <w:r>
+        <w:t>which</w:t>
+      </w:r>
+      <w:r>
+        <w:t xml:space="preserve"> was one of the articles selected in the search.</w:t>
+      </w:r>
       <w:r>
         <w:t xml:space="preserve"> </w:t>
       </w:r>
       <w:r>
-        <w:t>Search-based refactoring</w:t>
-      </w:r>
-    </w:p>
-    <w:p>
-      <w:r>
-        <w:t xml:space="preserve">As this review includes papers published in 2012 or later, </w:t>
-      </w:r>
-      <w:r>
-        <w:t>the state of art from 2012 will be outline</w:t>
-      </w:r>
-      <w:r>
-        <w:t>d</w:t>
-      </w:r>
-      <w:r>
-        <w:t xml:space="preserve"> based on a SBSE literature review, </w:t>
-      </w:r>
-      <w:r>
-        <w:t>which</w:t>
-      </w:r>
-      <w:r>
-        <w:t xml:space="preserve"> was one of the articles selected in the search.</w:t>
+        <w:t xml:space="preserve">Harman, </w:t>
+      </w:r>
+      <w:proofErr w:type="spellStart"/>
+      <w:r>
+        <w:t>Mansouri</w:t>
+      </w:r>
+      <w:proofErr w:type="spellEnd"/>
+      <w:r>
+        <w:t xml:space="preserve"> and Zhang</w:t>
       </w:r>
       <w:r>
         <w:t xml:space="preserve"> </w:t>
       </w:r>
       <w:r>
+        <w:t xml:space="preserve">(2012) identified that SBSE had been applied to refactoring, and that current research addressed their refactoring </w:t>
+      </w:r>
+      <w:r>
+        <w:t>question</w:t>
+      </w:r>
+      <w:r>
+        <w:t xml:space="preserve"> “What is the best sequence of refactoring steps to apply to this system?” </w:t>
+      </w:r>
+    </w:p>
+    <w:p>
+      <w:r>
+        <w:t xml:space="preserve">They reported that there had been a dramatic increase in SBSE publications in the past five years, adding justification to restricting the publication scope to roughly 4.5 years for this </w:t>
+      </w:r>
+      <w:r>
+        <w:t xml:space="preserve">new </w:t>
+      </w:r>
+      <w:r>
+        <w:t xml:space="preserve">review. </w:t>
+      </w:r>
+      <w:r>
+        <w:t xml:space="preserve">Their work </w:t>
+      </w:r>
+      <w:r>
+        <w:t>acknowledged</w:t>
+      </w:r>
+      <w:r>
+        <w:t xml:space="preserve"> </w:t>
+      </w:r>
+      <w:r>
+        <w:t xml:space="preserve">that </w:t>
+      </w:r>
+      <w:r>
+        <w:t>there had been developments in the field resulting in</w:t>
+      </w:r>
+      <w:r>
+        <w:t xml:space="preserve"> </w:t>
+      </w:r>
+      <w:r>
+        <w:t xml:space="preserve">several various approaches to using SBSE to automate refactoring, and that the SBR work they reviewed could be partitioned into two groups based on two main goals, as well as whether the approach was single or multi-objective. </w:t>
+      </w:r>
+      <w:r>
+        <w:t>It appears that these two goals are still some of the main objectives of SBR at the time of writing, but also that v</w:t>
+      </w:r>
+      <w:r>
+        <w:t>ariations of these have emerged</w:t>
+      </w:r>
+      <w:r>
+        <w:t>.</w:t>
+      </w:r>
+    </w:p>
+    <w:p>
+      <w:pPr>
+        <w:pStyle w:val="Quote"/>
+      </w:pPr>
+      <w:r>
+        <w:t>Goal 1: O</w:t>
+      </w:r>
+      <w:r>
+        <w:t>ptimise the program</w:t>
+      </w:r>
+    </w:p>
+    <w:p>
+      <w:pPr>
+        <w:pStyle w:val="Quote"/>
+      </w:pPr>
+      <w:r>
+        <w:t>Goal 2: O</w:t>
+      </w:r>
+      <w:r>
+        <w:t>ptimise the applied sequence of refactoring</w:t>
+      </w:r>
+      <w:r>
+        <w:t xml:space="preserve"> steps</w:t>
+      </w:r>
+      <w:r>
+        <w:t xml:space="preserve"> </w:t>
+      </w:r>
+    </w:p>
+    <w:p>
+      <w:pPr>
+        <w:pStyle w:val="Heading2"/>
+        <w:numPr>
+          <w:ilvl w:val="1"/>
+          <w:numId w:val="16"/>
+        </w:numPr>
+      </w:pPr>
+      <w:bookmarkStart w:id="0" w:name="_GoBack"/>
+      <w:bookmarkEnd w:id="0"/>
+      <w:r>
+        <w:t>Optimising</w:t>
+      </w:r>
+      <w:r>
+        <w:tab/>
+      </w:r>
+    </w:p>
+    <w:p>
+      <w:r>
+        <w:t>Partially f</w:t>
+      </w:r>
+      <w:r>
+        <w:t>alling under the</w:t>
+      </w:r>
+      <w:r>
+        <w:t xml:space="preserve"> second goal, </w:t>
+      </w:r>
+      <w:proofErr w:type="spellStart"/>
+      <w:r>
+        <w:t>Gligoric</w:t>
+      </w:r>
+      <w:proofErr w:type="spellEnd"/>
+      <w:r>
+        <w:t xml:space="preserve"> </w:t>
+      </w:r>
+      <w:r>
+        <w:rPr>
+          <w:i/>
+        </w:rPr>
+        <w:t>et al.</w:t>
+      </w:r>
+      <w:r>
+        <w:t xml:space="preserve"> (2014) used SBR to explore various sequences of refactorings to identify the shortest possible build script, and </w:t>
+      </w:r>
+      <w:r>
+        <w:t>improved</w:t>
+      </w:r>
+      <w:r>
+        <w:t xml:space="preserve"> the runtime of the SBR by using the partial-order reduction technique, reducing the </w:t>
+      </w:r>
+      <w:r>
+        <w:t xml:space="preserve">search space by applying a </w:t>
+      </w:r>
+      <w:r>
+        <w:t>model-checking</w:t>
+      </w:r>
+      <w:r>
+        <w:t xml:space="preserve"> algorithm</w:t>
+      </w:r>
+      <w:r>
+        <w:t>.</w:t>
+      </w:r>
+      <w:r>
+        <w:t xml:space="preserve"> </w:t>
+      </w:r>
+      <w:r>
+        <w:t>In addition to aiming to reduce the number of refactoring steps, this</w:t>
+      </w:r>
+      <w:r>
+        <w:t xml:space="preserve"> is an interesting </w:t>
+      </w:r>
+      <w:r>
+        <w:t>use of</w:t>
+      </w:r>
+      <w:r>
+        <w:t xml:space="preserve"> SBR</w:t>
+      </w:r>
+      <w:r>
+        <w:t xml:space="preserve"> with the aim to help</w:t>
+      </w:r>
+      <w:r>
+        <w:t xml:space="preserve"> repurpose code</w:t>
+      </w:r>
+      <w:r>
+        <w:t>. This may</w:t>
+      </w:r>
+      <w:r>
+        <w:t xml:space="preserve"> be a recently </w:t>
+      </w:r>
+      <w:r>
+        <w:t>arisen</w:t>
+      </w:r>
+      <w:r>
+        <w:t xml:space="preserve"> </w:t>
+      </w:r>
+      <w:r>
+        <w:t>objective,</w:t>
+      </w:r>
+      <w:r>
+        <w:t xml:space="preserve"> as it was not reported by </w:t>
+      </w:r>
+      <w:r>
         <w:t xml:space="preserve">Harman, </w:t>
       </w:r>
       <w:proofErr w:type="spellStart"/>
@@ -4167,640 +4458,544 @@
         <w:t xml:space="preserve"> and Zhang</w:t>
       </w:r>
       <w:r>
+        <w:t xml:space="preserve"> (2012)</w:t>
+      </w:r>
+      <w:r>
+        <w:t>.</w:t>
+      </w:r>
+    </w:p>
+    <w:p>
+      <w:proofErr w:type="spellStart"/>
+      <w:r>
+        <w:t>Ouni</w:t>
+      </w:r>
+      <w:proofErr w:type="spellEnd"/>
+      <w:r>
+        <w:t xml:space="preserve">, </w:t>
+      </w:r>
+      <w:proofErr w:type="spellStart"/>
+      <w:r>
+        <w:rPr>
+          <w:lang w:val="en-US"/>
+        </w:rPr>
+        <w:t>Kessentini</w:t>
+      </w:r>
+      <w:proofErr w:type="spellEnd"/>
+      <w:r>
+        <w:rPr>
+          <w:lang w:val="en-US"/>
+        </w:rPr>
+        <w:t xml:space="preserve"> and </w:t>
+      </w:r>
+      <w:proofErr w:type="spellStart"/>
+      <w:r>
+        <w:rPr>
+          <w:lang w:val="en-US"/>
+        </w:rPr>
+        <w:t>Sahraoui</w:t>
+      </w:r>
+      <w:proofErr w:type="spellEnd"/>
+      <w:r>
+        <w:t xml:space="preserve"> (2013) also focused on optimising the refactoring suggestions</w:t>
+      </w:r>
+      <w:r>
+        <w:t xml:space="preserve">, but with a </w:t>
+      </w:r>
+      <w:r>
+        <w:t>more common</w:t>
+      </w:r>
+      <w:r>
+        <w:t xml:space="preserve"> goal in mind than </w:t>
+      </w:r>
+      <w:proofErr w:type="spellStart"/>
+      <w:r>
+        <w:t>Gligoric</w:t>
+      </w:r>
+      <w:proofErr w:type="spellEnd"/>
+      <w:r>
         <w:t xml:space="preserve"> </w:t>
       </w:r>
       <w:r>
-        <w:t xml:space="preserve">(2012) identified that SBSE had been applied to refactoring, and that current research had addressed their refactoring </w:t>
-      </w:r>
-      <w:r>
-        <w:t>question</w:t>
-      </w:r>
-      <w:r>
-        <w:t xml:space="preserve"> “What is the best sequence of refactoring steps to apply to this system?” </w:t>
-      </w:r>
-    </w:p>
-    <w:p>
-      <w:r>
-        <w:t xml:space="preserve">They reported that there had been a dramatic increase in SBSE publications in the past five years, adding justification to restricting the publication scope to roughly 4.5 years for this </w:t>
-      </w:r>
-      <w:r>
-        <w:t xml:space="preserve">new </w:t>
-      </w:r>
-      <w:r>
-        <w:t xml:space="preserve">review. </w:t>
-      </w:r>
-      <w:r>
-        <w:t xml:space="preserve">Their work </w:t>
-      </w:r>
-      <w:r>
-        <w:t>acknowledged</w:t>
-      </w:r>
-      <w:r>
-        <w:t xml:space="preserve"> there had been developments in the field resulting in</w:t>
-      </w:r>
+        <w:rPr>
+          <w:i/>
+        </w:rPr>
+        <w:t>et al.</w:t>
+      </w:r>
+      <w:r>
+        <w:t xml:space="preserve"> (</w:t>
+      </w:r>
+      <w:proofErr w:type="gramStart"/>
+      <w:r>
+        <w:t>2014)</w:t>
+      </w:r>
+      <w:proofErr w:type="gramEnd"/>
+      <w:r>
+        <w:t xml:space="preserve">. Their solution was to use a multi-objective optimisation approach </w:t>
+      </w:r>
+      <w:r>
+        <w:t>in order to improve code quality, compared to what the observed results of techniques using only one or two objectives</w:t>
+      </w:r>
+      <w:r>
+        <w:t>. By using records of previous code changes</w:t>
+      </w:r>
+      <w:r>
+        <w:t xml:space="preserve"> together with</w:t>
+      </w:r>
+      <w:r>
+        <w:t xml:space="preserve"> structural and semantic information, they used a </w:t>
+      </w:r>
+      <w:r>
+        <w:lastRenderedPageBreak/>
+        <w:t xml:space="preserve">search-based approach to improve the efficiency </w:t>
+      </w:r>
+      <w:r>
+        <w:t xml:space="preserve">of new refactoring suggestions. The fitness function included design quality, semantic coherence and similarity to previously recorded refactorings, their weighing decided by a NSGA-II algorithm. The problem with this approach is that it requires a record of existing code changes for a system, but the future work they propose aims to remedy this by collecting refactorings from different systems and generalise their method to recognise possible refactorings based on both the refactoring type and the context. </w:t>
+      </w:r>
+      <w:r>
+        <w:t>If they can achieve this, it will be a step towards a generalised refactoring tool, but current research only seem to achieve this on a small scal</w:t>
+      </w:r>
+      <w:r>
+        <w:t>e, for a limited set of systems</w:t>
+      </w:r>
+    </w:p>
+    <w:p>
+      <w:pPr>
+        <w:pStyle w:val="Heading2"/>
+        <w:numPr>
+          <w:ilvl w:val="1"/>
+          <w:numId w:val="16"/>
+        </w:numPr>
+      </w:pPr>
       <w:r>
         <w:t xml:space="preserve"> </w:t>
       </w:r>
       <w:r>
-        <w:t xml:space="preserve">several various approaches to using SBSE to automate refactoring, and that the SBR work they reviewed could be </w:t>
+        <w:t>The human aspect</w:t>
+      </w:r>
+    </w:p>
+    <w:p>
+      <w:r>
+        <w:t xml:space="preserve">Some of the papers identified in this work </w:t>
+      </w:r>
+      <w:r>
+        <w:t xml:space="preserve">do indeed </w:t>
+      </w:r>
+      <w:r>
+        <w:t xml:space="preserve">fall into </w:t>
+      </w:r>
+      <w:r>
+        <w:t>the</w:t>
+      </w:r>
+      <w:r>
+        <w:t xml:space="preserve"> categories</w:t>
+      </w:r>
+      <w:r>
+        <w:t xml:space="preserve"> identified by</w:t>
+      </w:r>
+      <w:r>
+        <w:t xml:space="preserve"> </w:t>
+      </w:r>
+      <w:r>
+        <w:t xml:space="preserve">Harman, </w:t>
+      </w:r>
+      <w:proofErr w:type="spellStart"/>
+      <w:r>
+        <w:t>Mansouri</w:t>
+      </w:r>
+      <w:proofErr w:type="spellEnd"/>
+      <w:r>
+        <w:t xml:space="preserve"> and Zhang</w:t>
+      </w:r>
+      <w:r>
+        <w:t xml:space="preserve"> (2012)</w:t>
+      </w:r>
+      <w:r>
+        <w:t>, but</w:t>
+      </w:r>
+      <w:r>
+        <w:t xml:space="preserve"> </w:t>
+      </w:r>
+      <w:r>
+        <w:t>recent development</w:t>
+      </w:r>
+      <w:r>
+        <w:t>s see</w:t>
+      </w:r>
+      <w:r>
+        <w:t xml:space="preserve"> the need of more categories in order to partition current state of art. </w:t>
+      </w:r>
+      <w:r>
+        <w:t xml:space="preserve">For example, </w:t>
+      </w:r>
+      <w:r>
+        <w:t>Simons</w:t>
+      </w:r>
+      <w:r>
+        <w:rPr>
+          <w:i/>
+        </w:rPr>
+        <w:t xml:space="preserve"> et al.</w:t>
+      </w:r>
+      <w:r>
+        <w:t xml:space="preserve"> (2015) encouraged researchers to study ways to keep the human-in-the-loop for future SBR </w:t>
+      </w:r>
+      <w:r>
+        <w:t>work</w:t>
+      </w:r>
+      <w:r>
+        <w:t>. This</w:t>
+      </w:r>
+      <w:r>
+        <w:t xml:space="preserve"> may be perceived as </w:t>
+      </w:r>
+      <w:r>
+        <w:t>backpedalling</w:t>
+      </w:r>
+      <w:r>
+        <w:t xml:space="preserve"> in a field that is </w:t>
+      </w:r>
+      <w:r>
+        <w:t xml:space="preserve">generally </w:t>
+      </w:r>
+      <w:r>
+        <w:t>concerned with</w:t>
+      </w:r>
+      <w:r>
+        <w:t xml:space="preserve"> automating tasks</w:t>
+      </w:r>
+      <w:r>
+        <w:t xml:space="preserve"> that </w:t>
+      </w:r>
+      <w:r>
+        <w:t>historically</w:t>
+      </w:r>
+      <w:r>
+        <w:t xml:space="preserve"> have been primarily human-centric</w:t>
+      </w:r>
+      <w:r>
+        <w:t>, but is actually fitting for the current state of automated refactoring</w:t>
+      </w:r>
+      <w:r>
+        <w:t>.</w:t>
+      </w:r>
+      <w:r>
+        <w:t xml:space="preserve"> </w:t>
+      </w:r>
+    </w:p>
+    <w:p>
+      <w:r>
+        <w:t>W</w:t>
+      </w:r>
+      <w:r>
+        <w:t>riting</w:t>
+      </w:r>
+      <w:r>
+        <w:t xml:space="preserve"> code is still at a stage where the human is incredibly important and </w:t>
+      </w:r>
+      <w:r>
+        <w:t>required to both</w:t>
+      </w:r>
+      <w:r>
+        <w:t xml:space="preserve"> understand and maintain</w:t>
+      </w:r>
+      <w:r>
+        <w:t xml:space="preserve"> the</w:t>
+      </w:r>
+      <w:r>
+        <w:t xml:space="preserve"> code</w:t>
+      </w:r>
+      <w:r>
+        <w:t xml:space="preserve"> base</w:t>
+      </w:r>
+      <w:r>
+        <w:t>. D</w:t>
+      </w:r>
+      <w:r>
+        <w:t>iscovering a way of bringing the software engineers back into the loop</w:t>
+      </w:r>
+      <w:r>
+        <w:t xml:space="preserve"> </w:t>
+      </w:r>
+      <w:r>
+        <w:t>in a</w:t>
+      </w:r>
+      <w:r>
+        <w:t>n</w:t>
+      </w:r>
+      <w:r>
+        <w:t xml:space="preserve"> </w:t>
+      </w:r>
+      <w:r>
+        <w:t>ordinarily</w:t>
+      </w:r>
+      <w:r>
+        <w:t xml:space="preserve"> increasingly automated task, to make</w:t>
+      </w:r>
+      <w:r>
+        <w:t xml:space="preserve"> decisions</w:t>
+      </w:r>
+      <w:r>
+        <w:t xml:space="preserve"> based on personal opinions,</w:t>
+      </w:r>
+      <w:r>
+        <w:t xml:space="preserve"> may ultimately result in </w:t>
+      </w:r>
+      <w:r>
+        <w:t>solutions that more beneficial</w:t>
+      </w:r>
+      <w:r>
+        <w:t xml:space="preserve"> at this stage. </w:t>
+      </w:r>
+      <w:r>
+        <w:t xml:space="preserve">Many software engineers are notoriously sceptic to automated refactoring, and the ability to imposing personal opinions on this may increase the acceptance rate of refactored code. </w:t>
+      </w:r>
+    </w:p>
+    <w:p>
+      <w:r>
+        <w:t xml:space="preserve">Should </w:t>
+      </w:r>
+      <w:r>
+        <w:t xml:space="preserve">the </w:t>
+      </w:r>
+      <w:r>
+        <w:t>creation of</w:t>
+      </w:r>
+      <w:r>
+        <w:t xml:space="preserve"> software ever become a completely or primarily</w:t>
+      </w:r>
+      <w:r>
+        <w:t xml:space="preserve"> automated task it may be advantageous to </w:t>
+      </w:r>
+      <w:r>
+        <w:t>exclude</w:t>
+      </w:r>
+      <w:r>
+        <w:t xml:space="preserve"> the human</w:t>
+      </w:r>
+      <w:r>
+        <w:t xml:space="preserve"> aspect</w:t>
+      </w:r>
+      <w:r>
+        <w:t>, but for now, they are arguably necessary.</w:t>
+      </w:r>
+      <w:r>
+        <w:t xml:space="preserve"> If t</w:t>
+      </w:r>
+      <w:r>
+        <w:t>his paper is to be categorised</w:t>
+      </w:r>
+      <w:r>
+        <w:t xml:space="preserve"> by goal like in the aforementioned review</w:t>
+      </w:r>
+      <w:r>
+        <w:t xml:space="preserve">, the goal could </w:t>
+      </w:r>
+      <w:r>
+        <w:t>fall under</w:t>
+      </w:r>
+      <w:r>
+        <w:t xml:space="preserve"> tailor</w:t>
+      </w:r>
+      <w:r>
+        <w:t>ing</w:t>
+      </w:r>
+      <w:r>
+        <w:t xml:space="preserve"> refactoring output </w:t>
+      </w:r>
+      <w:r>
+        <w:t>to engineer preferences.</w:t>
+      </w:r>
+      <w:r>
+        <w:t xml:space="preserve"> W</w:t>
+      </w:r>
+      <w:r>
+        <w:t xml:space="preserve">hile some may </w:t>
+      </w:r>
+      <w:r>
+        <w:t>say that</w:t>
+      </w:r>
+      <w:r>
+        <w:t xml:space="preserve"> this falls under the goal of</w:t>
+      </w:r>
+      <w:r>
+        <w:t xml:space="preserve"> optimising the program, </w:t>
+      </w:r>
+      <w:r>
+        <w:t xml:space="preserve">publications on using SBR to optimise a program are </w:t>
+      </w:r>
+      <w:r>
+        <w:t>generally concerned with performance metrics and not the subjective opinions of the developers</w:t>
+      </w:r>
+      <w:r>
+        <w:t xml:space="preserve">, meaning that Simons </w:t>
+      </w:r>
+      <w:r>
+        <w:rPr>
+          <w:i/>
+        </w:rPr>
+        <w:t>et al.</w:t>
+      </w:r>
+      <w:r>
+        <w:t xml:space="preserve"> (2015) are part of raising s</w:t>
+      </w:r>
+      <w:r>
+        <w:t xml:space="preserve">ome important, fairly uncharted </w:t>
+      </w:r>
+      <w:r>
+        <w:t>issues.</w:t>
+      </w:r>
+    </w:p>
+    <w:p>
+      <w:pPr>
+        <w:pStyle w:val="Heading1"/>
+        <w:numPr>
+          <w:ilvl w:val="0"/>
+          <w:numId w:val="16"/>
+        </w:numPr>
+      </w:pPr>
+      <w:r>
+        <w:t>Conclusions and future directions</w:t>
+      </w:r>
+    </w:p>
+    <w:p>
+      <w:r>
+        <w:t xml:space="preserve">Search-based software engineering is a field that has </w:t>
+      </w:r>
+      <w:r>
+        <w:t>gained a lot of popularity in this century, yielding some promising products, but is still in the early stages of making a huge impact on refactoring. The day that a generalised SBR tool that revamps entire systems sees the light of day, will be a day to remember, and judging by current research it is still far away, even though steps are made in the right direction.</w:t>
+      </w:r>
+    </w:p>
+    <w:p>
+      <w:r>
+        <w:t xml:space="preserve">To conclude, there are several issues regarding SBR that researchers should address. The issue of the human-in-the-loop raised by Simons </w:t>
+      </w:r>
+      <w:r>
+        <w:rPr>
+          <w:i/>
+        </w:rPr>
+        <w:t>et al.</w:t>
+      </w:r>
+      <w:r>
+        <w:t xml:space="preserve"> (2015) is an important issue, as </w:t>
       </w:r>
       <w:r>
         <w:lastRenderedPageBreak/>
-        <w:t xml:space="preserve">partitioned into two groups based on two main goals, as well as whether the approach was single or multi-objective. </w:t>
-      </w:r>
-      <w:r>
-        <w:t>It appears that these two goals are still some of the main objectives of SBR at the time of writing, but also that variations of these have emerged, and will be covered.</w:t>
-      </w:r>
-    </w:p>
-    <w:p>
-      <w:pPr>
-        <w:pStyle w:val="Quote"/>
-      </w:pPr>
-      <w:r>
-        <w:t>Goal 1: O</w:t>
-      </w:r>
-      <w:r>
-        <w:t>ptimise the program</w:t>
-      </w:r>
-    </w:p>
-    <w:p>
-      <w:pPr>
-        <w:pStyle w:val="Quote"/>
-      </w:pPr>
-      <w:r>
-        <w:t>Goal 2: O</w:t>
-      </w:r>
-      <w:r>
-        <w:t>ptimise the applied sequence of refactoring</w:t>
-      </w:r>
-      <w:r>
-        <w:t xml:space="preserve"> steps</w:t>
-      </w:r>
-      <w:r>
-        <w:t xml:space="preserve"> </w:t>
-      </w:r>
-    </w:p>
-    <w:p>
-      <w:r>
-        <w:t>Partially f</w:t>
-      </w:r>
-      <w:r>
-        <w:t>alling under the</w:t>
-      </w:r>
-      <w:r>
-        <w:t xml:space="preserve"> second goal, </w:t>
-      </w:r>
-      <w:proofErr w:type="spellStart"/>
-      <w:r>
-        <w:t>Gligoric</w:t>
-      </w:r>
-      <w:proofErr w:type="spellEnd"/>
-      <w:r>
-        <w:t xml:space="preserve"> </w:t>
-      </w:r>
-      <w:r>
-        <w:rPr>
-          <w:i/>
-        </w:rPr>
-        <w:t>et al.</w:t>
-      </w:r>
-      <w:r>
-        <w:t xml:space="preserve"> (2014) used SBR to explore various sequences of refactorings to identify the shortest possible build script, and </w:t>
-      </w:r>
-      <w:r>
-        <w:t>improved</w:t>
-      </w:r>
-      <w:r>
-        <w:t xml:space="preserve"> the runtime of the SBR by using the partial-order reduction technique, reducing the </w:t>
-      </w:r>
-      <w:r>
-        <w:t xml:space="preserve">search space by applying a </w:t>
-      </w:r>
-      <w:r>
-        <w:t>model-checking</w:t>
-      </w:r>
-      <w:r>
-        <w:t xml:space="preserve"> algorithm</w:t>
-      </w:r>
-      <w:r>
-        <w:t>.</w:t>
-      </w:r>
-      <w:r>
-        <w:t xml:space="preserve"> </w:t>
-      </w:r>
-      <w:r>
-        <w:t>In addition to aiming to reduce the number of refactoring steps, this</w:t>
-      </w:r>
-      <w:r>
-        <w:t xml:space="preserve"> is an interesting </w:t>
-      </w:r>
-      <w:r>
-        <w:t>use of</w:t>
-      </w:r>
-      <w:r>
-        <w:t xml:space="preserve"> SBR</w:t>
-      </w:r>
-      <w:r>
-        <w:t xml:space="preserve"> with the aim to help</w:t>
-      </w:r>
-      <w:r>
-        <w:t xml:space="preserve"> repurpose code</w:t>
-      </w:r>
-      <w:r>
-        <w:t>. This may</w:t>
-      </w:r>
-      <w:r>
-        <w:t xml:space="preserve"> be a recently emerged </w:t>
-      </w:r>
-      <w:r>
-        <w:t>objective,</w:t>
-      </w:r>
-      <w:r>
-        <w:t xml:space="preserve"> as it was not reported by </w:t>
-      </w:r>
-      <w:r>
-        <w:t xml:space="preserve">Harman, </w:t>
-      </w:r>
-      <w:proofErr w:type="spellStart"/>
-      <w:r>
-        <w:t>Mansouri</w:t>
-      </w:r>
-      <w:proofErr w:type="spellEnd"/>
-      <w:r>
-        <w:t xml:space="preserve"> and Zhang</w:t>
-      </w:r>
-      <w:r>
-        <w:t xml:space="preserve"> (2012)</w:t>
-      </w:r>
-      <w:r>
-        <w:t>.</w:t>
-      </w:r>
-    </w:p>
-    <w:p>
-      <w:proofErr w:type="spellStart"/>
-      <w:r>
-        <w:t>Ouni</w:t>
-      </w:r>
-      <w:proofErr w:type="spellEnd"/>
+        <w:t xml:space="preserve">software engineers have always been vary of using tools to change their code. Research into how to include developers in an automated refactoring process </w:t>
+      </w:r>
+      <w:r>
+        <w:t>could result in an increased approval of automated refactoring tools in the developer community, potentially resulting in more manageable code bases</w:t>
+      </w:r>
+      <w:r>
+        <w:t xml:space="preserve"> and less time spent on maintenance</w:t>
+      </w:r>
+      <w:r>
+        <w:t xml:space="preserve">. </w:t>
+      </w:r>
+    </w:p>
+    <w:p>
+      <w:r>
+        <w:t xml:space="preserve">Several of the reviewed papers </w:t>
+      </w:r>
+      <w:r>
+        <w:t>have brought up the issue of multi-objective refactoring, and while there have been some promising results, there is still a lot of work to be done in this field. There is little solid research done on the relationships between code metrics, and even less on how to factor this into refactoring choices. Searching for ideal, achievable sets of quality or performance metrics tailored to d</w:t>
+      </w:r>
+      <w:r>
+        <w:t xml:space="preserve">ifferent needs, to be used as </w:t>
+      </w:r>
+      <w:r>
+        <w:t>fitness function</w:t>
+      </w:r>
+      <w:r>
+        <w:t>s</w:t>
+      </w:r>
+      <w:r>
+        <w:t xml:space="preserve"> for automated refactoring, is one of the potential research fields regarding this.</w:t>
+      </w:r>
+    </w:p>
+    <w:p>
+      <w:r>
+        <w:t xml:space="preserve">The use of records of previous refactorings </w:t>
+      </w:r>
+      <w:r>
+        <w:t xml:space="preserve">in order to automate future refactorings </w:t>
+      </w:r>
+      <w:r>
+        <w:t xml:space="preserve">is a very interesting topic </w:t>
+      </w:r>
+      <w:r>
+        <w:t xml:space="preserve">in need of </w:t>
+      </w:r>
+      <w:r>
+        <w:t>more research. With the current widespread use of version management s</w:t>
+      </w:r>
+      <w:r>
+        <w:t>oftware such as GitHub or SVN</w:t>
+      </w:r>
+      <w:r>
+        <w:t xml:space="preserve">, structured use of these could make collecting data for this </w:t>
+      </w:r>
+      <w:r>
+        <w:t>simpler</w:t>
+      </w:r>
       <w:r>
         <w:t xml:space="preserve">, </w:t>
       </w:r>
-      <w:proofErr w:type="spellStart"/>
-      <w:r>
-        <w:rPr>
-          <w:lang w:val="en-US"/>
-        </w:rPr>
-        <w:t>Kessentini</w:t>
-      </w:r>
-      <w:proofErr w:type="spellEnd"/>
-      <w:r>
-        <w:rPr>
-          <w:lang w:val="en-US"/>
-        </w:rPr>
-        <w:t xml:space="preserve"> and </w:t>
-      </w:r>
-      <w:proofErr w:type="spellStart"/>
-      <w:r>
-        <w:rPr>
-          <w:lang w:val="en-US"/>
-        </w:rPr>
-        <w:t>Sahraoui</w:t>
-      </w:r>
-      <w:proofErr w:type="spellEnd"/>
-      <w:r>
-        <w:t xml:space="preserve"> (2013) also focused on optimising the refactoring suggestions</w:t>
-      </w:r>
-      <w:r>
-        <w:t xml:space="preserve">, but with a </w:t>
-      </w:r>
-      <w:r>
-        <w:t>more common</w:t>
-      </w:r>
-      <w:r>
-        <w:t xml:space="preserve"> goal in mind than </w:t>
-      </w:r>
-      <w:proofErr w:type="spellStart"/>
-      <w:r>
-        <w:t>Gligoric</w:t>
-      </w:r>
-      <w:proofErr w:type="spellEnd"/>
-      <w:r>
-        <w:t xml:space="preserve"> </w:t>
-      </w:r>
-      <w:r>
-        <w:rPr>
-          <w:i/>
-        </w:rPr>
-        <w:t>et al.</w:t>
-      </w:r>
-      <w:r>
-        <w:t xml:space="preserve"> (</w:t>
-      </w:r>
-      <w:proofErr w:type="gramStart"/>
-      <w:r>
-        <w:t>2014)</w:t>
-      </w:r>
-      <w:proofErr w:type="gramEnd"/>
-      <w:r>
-        <w:t xml:space="preserve">. Their solution was to use a multi-objective optimisation approach </w:t>
-      </w:r>
-      <w:r>
-        <w:t>in order to improve code quality, compared to what the observed results of techniques using only one or two objectives</w:t>
-      </w:r>
-      <w:r>
-        <w:t>. By using records of previous code changes</w:t>
-      </w:r>
-      <w:r>
-        <w:t xml:space="preserve"> together with</w:t>
-      </w:r>
-      <w:r>
-        <w:t xml:space="preserve"> structural and semantic information, they used a search-based approach to improve the efficiency </w:t>
-      </w:r>
-      <w:r>
-        <w:t xml:space="preserve">of new refactoring suggestions. The fitness function included design quality, semantic coherence and similarity to previously recorded refactorings, their weighing decided by a NSGA-II algorithm. The problem with this approach is that it requires a record of existing code changes for a system, but the future work they propose aims to remedy this by collecting refactorings from different systems and generalise their method to recognise possible refactorings based on both the refactoring type and the context. </w:t>
+      <w:r>
+        <w:t xml:space="preserve">if </w:t>
+      </w:r>
+      <w:r>
+        <w:t xml:space="preserve">paired with a </w:t>
+      </w:r>
+      <w:r>
+        <w:t>system</w:t>
+      </w:r>
+      <w:r>
+        <w:t xml:space="preserve"> able to analyse the change history and deduct likely changes.</w:t>
+      </w:r>
+      <w:r>
+        <w:t xml:space="preserve"> If all refactoring was done in individual commits that were properly categorised, it could be very rewarding to </w:t>
+      </w:r>
+      <w:r>
+        <w:t>analyse</w:t>
+      </w:r>
+      <w:r>
+        <w:t xml:space="preserve"> this </w:t>
+      </w:r>
+      <w:r>
+        <w:t xml:space="preserve">data </w:t>
+      </w:r>
+      <w:r>
+        <w:t>in order to</w:t>
+      </w:r>
+      <w:r>
+        <w:t xml:space="preserve"> build up a database and a system able to</w:t>
+      </w:r>
+      <w:r>
+        <w:t xml:space="preserve"> suggest or perform similar refactorings.</w:t>
+      </w:r>
+    </w:p>
+    <w:p>
+      <w:pPr>
+        <w:rPr>
+          <w:b/>
+          <w:szCs w:val="24"/>
+        </w:rPr>
+      </w:pPr>
+      <w:r>
+        <w:rPr>
+          <w:b/>
+          <w:szCs w:val="24"/>
+        </w:rPr>
+        <w:br w:type="page"/>
       </w:r>
     </w:p>
     <w:p>
       <w:pPr>
         <w:pStyle w:val="Heading1"/>
-      </w:pPr>
-      <w:r>
-        <w:t>The human aspect</w:t>
-      </w:r>
-    </w:p>
-    <w:p>
-      <w:r>
-        <w:t xml:space="preserve">Some of the papers identified in this work </w:t>
-      </w:r>
-      <w:r>
-        <w:t xml:space="preserve">do indeed </w:t>
-      </w:r>
-      <w:r>
-        <w:t xml:space="preserve">fall into </w:t>
-      </w:r>
-      <w:r>
-        <w:t>the</w:t>
-      </w:r>
-      <w:r>
-        <w:t xml:space="preserve"> categories</w:t>
-      </w:r>
-      <w:r>
-        <w:t xml:space="preserve"> identified by</w:t>
-      </w:r>
-      <w:r>
-        <w:t xml:space="preserve"> </w:t>
-      </w:r>
-      <w:r>
-        <w:t xml:space="preserve">Harman, </w:t>
-      </w:r>
-      <w:proofErr w:type="spellStart"/>
-      <w:r>
-        <w:t>Mansouri</w:t>
-      </w:r>
-      <w:proofErr w:type="spellEnd"/>
-      <w:r>
-        <w:t xml:space="preserve"> and Zhang</w:t>
-      </w:r>
-      <w:r>
-        <w:t xml:space="preserve"> (2012)</w:t>
-      </w:r>
-      <w:r>
-        <w:t>, but</w:t>
-      </w:r>
-      <w:r>
-        <w:t xml:space="preserve"> </w:t>
-      </w:r>
-      <w:r>
-        <w:t>recent development</w:t>
-      </w:r>
-      <w:r>
-        <w:t>s see</w:t>
-      </w:r>
-      <w:r>
-        <w:t xml:space="preserve"> the need of more categories in order to partition current state of art. </w:t>
-      </w:r>
-      <w:r>
-        <w:t xml:space="preserve">For example, </w:t>
-      </w:r>
-      <w:r>
-        <w:t>Simons</w:t>
-      </w:r>
-      <w:r>
-        <w:rPr>
-          <w:i/>
-        </w:rPr>
-        <w:t xml:space="preserve"> et al.</w:t>
-      </w:r>
-      <w:r>
-        <w:t xml:space="preserve"> (2015) encouraged researchers to study ways to keep the human-in-the-loop for future SBR </w:t>
-      </w:r>
-      <w:r>
-        <w:t>work</w:t>
-      </w:r>
-      <w:r>
-        <w:t xml:space="preserve">, </w:t>
-      </w:r>
-      <w:r>
-        <w:t xml:space="preserve">which may </w:t>
-      </w:r>
-      <w:r>
-        <w:t xml:space="preserve">by some </w:t>
-      </w:r>
-      <w:r>
-        <w:t>be perceived as backtracking in a field that is concerned with</w:t>
-      </w:r>
-      <w:r>
-        <w:t xml:space="preserve"> automating tasks</w:t>
-      </w:r>
-      <w:r>
-        <w:t xml:space="preserve"> that previously have been primarily human-centric</w:t>
-      </w:r>
-      <w:r>
-        <w:t>.</w:t>
-      </w:r>
-      <w:r>
-        <w:t xml:space="preserve"> </w:t>
-      </w:r>
-    </w:p>
-    <w:p>
-      <w:r>
-        <w:t xml:space="preserve">Although, one must keep in mind that </w:t>
-      </w:r>
-      <w:r>
-        <w:t>writing</w:t>
-      </w:r>
-      <w:r>
-        <w:t xml:space="preserve"> code is still at a stage where the human is incredibly important and </w:t>
-      </w:r>
-      <w:r>
-        <w:t>required to both</w:t>
-      </w:r>
-      <w:r>
-        <w:t xml:space="preserve"> understand and maintain</w:t>
-      </w:r>
-      <w:r>
-        <w:t xml:space="preserve"> the</w:t>
-      </w:r>
-      <w:r>
-        <w:t xml:space="preserve"> code</w:t>
-      </w:r>
-      <w:r>
-        <w:t xml:space="preserve"> base</w:t>
-      </w:r>
-      <w:r>
-        <w:t>. D</w:t>
-      </w:r>
-      <w:r>
-        <w:t>iscovering a way of bringing the software engineers back into the loop</w:t>
-      </w:r>
-      <w:r>
-        <w:t xml:space="preserve"> </w:t>
-      </w:r>
-      <w:r>
-        <w:t>in a</w:t>
-      </w:r>
-      <w:r>
-        <w:t>n</w:t>
-      </w:r>
-      <w:r>
-        <w:t xml:space="preserve"> </w:t>
-      </w:r>
-      <w:r>
-        <w:t>ordinarily</w:t>
-      </w:r>
-      <w:r>
-        <w:t xml:space="preserve"> increasingly automated task, to make</w:t>
-      </w:r>
-      <w:r>
-        <w:t xml:space="preserve"> decisions</w:t>
-      </w:r>
-      <w:r>
-        <w:t xml:space="preserve"> based on personal opinions,</w:t>
-      </w:r>
-      <w:r>
-        <w:t xml:space="preserve"> may ultimately result in </w:t>
-      </w:r>
-      <w:r>
-        <w:t>solutions that more beneficial</w:t>
-      </w:r>
-      <w:r>
-        <w:t xml:space="preserve"> at this stage. </w:t>
-      </w:r>
-      <w:r>
-        <w:t xml:space="preserve">Should </w:t>
-      </w:r>
-      <w:r>
-        <w:t xml:space="preserve">the </w:t>
-      </w:r>
-      <w:r>
-        <w:t>creation of</w:t>
-      </w:r>
-      <w:r>
-        <w:t xml:space="preserve"> software ever become a completely or primarily</w:t>
-      </w:r>
-      <w:r>
-        <w:t xml:space="preserve"> automated task it may be advantageous to </w:t>
-      </w:r>
-      <w:r>
-        <w:t>exclude</w:t>
-      </w:r>
-      <w:r>
-        <w:t xml:space="preserve"> the human</w:t>
-      </w:r>
-      <w:r>
-        <w:t xml:space="preserve"> aspect</w:t>
-      </w:r>
-      <w:r>
-        <w:t xml:space="preserve">, but for now, they are </w:t>
-      </w:r>
-      <w:r>
-        <w:t>(</w:t>
-      </w:r>
-      <w:r>
-        <w:t>arguably</w:t>
-      </w:r>
-      <w:r>
-        <w:t>)</w:t>
-      </w:r>
-      <w:r>
-        <w:t xml:space="preserve"> necessary.</w:t>
-      </w:r>
-      <w:r>
-        <w:t xml:space="preserve"> If t</w:t>
-      </w:r>
-      <w:r>
-        <w:t>his paper is to be categorised</w:t>
-      </w:r>
-      <w:r>
-        <w:t xml:space="preserve"> by goal like in the aforementioned review</w:t>
-      </w:r>
-      <w:r>
-        <w:t xml:space="preserve">, the goal could </w:t>
-      </w:r>
-      <w:r>
-        <w:t>fall under</w:t>
-      </w:r>
-      <w:r>
-        <w:t xml:space="preserve"> tailor</w:t>
-      </w:r>
-      <w:r>
-        <w:t>ing</w:t>
-      </w:r>
-      <w:r>
-        <w:t xml:space="preserve"> refactoring output </w:t>
-      </w:r>
-      <w:r>
-        <w:t>to engineer preferences.</w:t>
-      </w:r>
-      <w:r>
-        <w:t xml:space="preserve"> W</w:t>
-      </w:r>
-      <w:r>
-        <w:t xml:space="preserve">hile some may </w:t>
-      </w:r>
-      <w:r>
-        <w:t>say that</w:t>
-      </w:r>
-      <w:r>
-        <w:t xml:space="preserve"> this falls under the goal of</w:t>
-      </w:r>
-      <w:r>
-        <w:t xml:space="preserve"> optimising the program, </w:t>
-      </w:r>
-      <w:r>
-        <w:t xml:space="preserve">publications on using SBR to optimise a program are </w:t>
-      </w:r>
-      <w:r>
-        <w:t>generally concerned with performance metrics and not the subjective opinions of the developers</w:t>
-      </w:r>
-      <w:r>
-        <w:t xml:space="preserve">, meaning that Simons </w:t>
-      </w:r>
-      <w:r>
-        <w:rPr>
-          <w:i/>
-        </w:rPr>
-        <w:t>et al.</w:t>
-      </w:r>
-      <w:r>
-        <w:t xml:space="preserve"> (2015) are part of raising some important, fairly uncharted </w:t>
-      </w:r>
-      <w:r>
-        <w:t xml:space="preserve">and </w:t>
-      </w:r>
-      <w:r>
-        <w:t>issues.</w:t>
-      </w:r>
-    </w:p>
-    <w:p>
-      <w:pPr>
-        <w:pStyle w:val="Heading1"/>
-      </w:pPr>
-      <w:r>
-        <w:lastRenderedPageBreak/>
-        <w:t>Conclusions and future directions</w:t>
-      </w:r>
-    </w:p>
-    <w:p>
-      <w:r>
-        <w:t xml:space="preserve">Search-based software engineering is a field that has </w:t>
-      </w:r>
-    </w:p>
-    <w:p>
-      <w:r>
-        <w:t xml:space="preserve">To conclude, there are several issues regarding SBR that researchers should address. The issue of the human-in-the-loop raised by Simons </w:t>
-      </w:r>
-      <w:r>
-        <w:rPr>
-          <w:i/>
-        </w:rPr>
-        <w:t>et al.</w:t>
-      </w:r>
-      <w:r>
-        <w:t xml:space="preserve"> (2015) is an important issue, as software engineers have always been vary of using tools to change their code. Research into how to include developers in an automated refactoring process </w:t>
-      </w:r>
-      <w:r>
-        <w:t xml:space="preserve">could result in an increased approval of automated refactoring tools in the developer community, potentially resulting in more manageable code bases. </w:t>
-      </w:r>
-    </w:p>
-    <w:p>
-      <w:r>
-        <w:t xml:space="preserve">Several of the reviewed papers </w:t>
-      </w:r>
-      <w:r>
-        <w:t xml:space="preserve">have brought up the issue of multi-objective refactoring, and while there have been some promising results, there is still a lot of work to be done in this field. There is little solid research done on the relationships between code metrics, and even less on how to factor this into refactoring choices. Searching for ideal, achievable sets of quality or performance metrics tailored to different needs, to be </w:t>
-      </w:r>
-      <w:proofErr w:type="gramStart"/>
-      <w:r>
-        <w:t>used</w:t>
-      </w:r>
-      <w:proofErr w:type="gramEnd"/>
-      <w:r>
-        <w:t xml:space="preserve"> as a fitness function for automated refactoring, is one of the potential research fields regarding this.</w:t>
-      </w:r>
-    </w:p>
-    <w:p>
-      <w:r>
-        <w:t xml:space="preserve">The use of records of previous refactorings </w:t>
-      </w:r>
-      <w:r>
-        <w:t xml:space="preserve">in order to automate future refactorings </w:t>
-      </w:r>
-      <w:r>
-        <w:t xml:space="preserve">is a very interesting topic </w:t>
-      </w:r>
-      <w:r>
-        <w:t xml:space="preserve">in need of </w:t>
-      </w:r>
-      <w:r>
-        <w:t>more research. With the current widespread use of version management s</w:t>
-      </w:r>
-      <w:r>
-        <w:t>oftware such as GitHub or SVN</w:t>
-      </w:r>
-      <w:r>
-        <w:t xml:space="preserve">, structured use of these could make collecting data for this </w:t>
-      </w:r>
-      <w:r>
-        <w:t>simpler</w:t>
-      </w:r>
-      <w:r>
-        <w:t xml:space="preserve">, </w:t>
-      </w:r>
-      <w:r>
-        <w:t xml:space="preserve">if </w:t>
-      </w:r>
-      <w:r>
-        <w:t xml:space="preserve">paired with a </w:t>
-      </w:r>
-      <w:r>
-        <w:t>system</w:t>
-      </w:r>
-      <w:r>
-        <w:t xml:space="preserve"> able to analyse the change history and deduct likely changes.</w:t>
-      </w:r>
-      <w:r>
-        <w:t xml:space="preserve"> If all refactoring was done in individual commits that were properly categorised, it could be very rewarding to use this in order to suggest or perform similar refactorings.</w:t>
-      </w:r>
-    </w:p>
-    <w:p>
-      <w:pPr>
-        <w:rPr>
-          <w:b/>
-          <w:szCs w:val="24"/>
-        </w:rPr>
-      </w:pPr>
-      <w:r>
-        <w:rPr>
-          <w:b/>
-          <w:szCs w:val="24"/>
-        </w:rPr>
-        <w:br w:type="page"/>
-      </w:r>
-    </w:p>
-    <w:p>
-      <w:pPr>
-        <w:pStyle w:val="Heading1"/>
+        <w:numPr>
+          <w:ilvl w:val="0"/>
+          <w:numId w:val="16"/>
+        </w:numPr>
       </w:pPr>
       <w:r>
         <w:lastRenderedPageBreak/>
@@ -4948,7 +5143,14 @@
     <w:p>
       <w:pPr>
         <w:pStyle w:val="Heading2"/>
-      </w:pPr>
+        <w:numPr>
+          <w:ilvl w:val="1"/>
+          <w:numId w:val="16"/>
+        </w:numPr>
+      </w:pPr>
+      <w:r>
+        <w:t xml:space="preserve"> </w:t>
+      </w:r>
       <w:r>
         <w:t>Articles and books</w:t>
       </w:r>
@@ -5483,6 +5685,7 @@
     </w:p>
     <w:p>
       <w:r>
+        <w:lastRenderedPageBreak/>
         <w:t xml:space="preserve">Kessentini, M., </w:t>
       </w:r>
       <w:proofErr w:type="spellStart"/>
@@ -5593,7 +5796,6 @@
     <w:p>
       <w:proofErr w:type="spellStart"/>
       <w:r>
-        <w:lastRenderedPageBreak/>
         <w:t>Mahouachi</w:t>
       </w:r>
       <w:proofErr w:type="spellEnd"/>
@@ -6032,7 +6234,14 @@
     <w:p>
       <w:pPr>
         <w:pStyle w:val="Heading2"/>
-      </w:pPr>
+        <w:numPr>
+          <w:ilvl w:val="1"/>
+          <w:numId w:val="16"/>
+        </w:numPr>
+      </w:pPr>
+      <w:r>
+        <w:t xml:space="preserve"> </w:t>
+      </w:r>
       <w:r>
         <w:t>Web sites</w:t>
       </w:r>
@@ -6112,6 +6321,7 @@
         </w:rPr>
       </w:pPr>
       <w:r>
+        <w:lastRenderedPageBreak/>
         <w:t>Google Scholar (2016</w:t>
       </w:r>
       <w:r>
@@ -6278,7 +6488,7 @@
             <w:noProof/>
             <w:lang w:val="nb-NO"/>
           </w:rPr>
-          <w:t>3</w:t>
+          <w:t>7</w:t>
         </w:r>
         <w:r>
           <w:fldChar w:fldCharType="end"/>
@@ -6338,91 +6548,90 @@
 <w:numbering xmlns:wpc="http://schemas.microsoft.com/office/word/2010/wordprocessingCanvas" xmlns:mc="http://schemas.openxmlformats.org/markup-compatibility/2006" xmlns:o="urn:schemas-microsoft-com:office:office" xmlns:r="http://schemas.openxmlformats.org/officeDocument/2006/relationships" xmlns:m="http://schemas.openxmlformats.org/officeDocument/2006/math" xmlns:v="urn:schemas-microsoft-com:vml" xmlns:wp14="http://schemas.microsoft.com/office/word/2010/wordprocessingDrawing" xmlns:wp="http://schemas.openxmlformats.org/drawingml/2006/wordprocessingDrawing" xmlns:w10="urn:schemas-microsoft-com:office:word" xmlns:w="http://schemas.openxmlformats.org/wordprocessingml/2006/main" xmlns:w14="http://schemas.microsoft.com/office/word/2010/wordml" xmlns:w15="http://schemas.microsoft.com/office/word/2012/wordml" xmlns:wpg="http://schemas.microsoft.com/office/word/2010/wordprocessingGroup" xmlns:wpi="http://schemas.microsoft.com/office/word/2010/wordprocessingInk" xmlns:wne="http://schemas.microsoft.com/office/word/2006/wordml" xmlns:wps="http://schemas.microsoft.com/office/word/2010/wordprocessingShape" mc:Ignorable="w14 w15 wp14">
   <w:abstractNum w:abstractNumId="0" w15:restartNumberingAfterBreak="0">
     <w:nsid w:val="00B00386"/>
-    <w:multiLevelType w:val="hybridMultilevel"/>
-    <w:tmpl w:val="1222E0B8"/>
-    <w:lvl w:ilvl="0" w:tplc="7CD436E4">
+    <w:multiLevelType w:val="multilevel"/>
+    <w:tmpl w:val="0414001F"/>
+    <w:lvl w:ilvl="0">
       <w:start w:val="1"/>
       <w:numFmt w:val="decimal"/>
-      <w:pStyle w:val="Heading1"/>
       <w:lvlText w:val="%1."/>
       <w:lvlJc w:val="left"/>
       <w:pPr>
-        <w:ind w:left="720" w:hanging="360"/>
+        <w:ind w:left="360" w:hanging="360"/>
       </w:pPr>
       <w:rPr>
         <w:rFonts w:hint="default"/>
       </w:rPr>
     </w:lvl>
-    <w:lvl w:ilvl="1" w:tplc="04140019" w:tentative="1">
-      <w:start w:val="1"/>
-      <w:numFmt w:val="lowerLetter"/>
-      <w:lvlText w:val="%2."/>
-      <w:lvlJc w:val="left"/>
-      <w:pPr>
-        <w:ind w:left="1440" w:hanging="360"/>
-      </w:pPr>
-    </w:lvl>
-    <w:lvl w:ilvl="2" w:tplc="0414001B" w:tentative="1">
-      <w:start w:val="1"/>
-      <w:numFmt w:val="lowerRoman"/>
-      <w:lvlText w:val="%3."/>
-      <w:lvlJc w:val="right"/>
-      <w:pPr>
-        <w:ind w:left="2160" w:hanging="180"/>
-      </w:pPr>
-    </w:lvl>
-    <w:lvl w:ilvl="3" w:tplc="0414000F" w:tentative="1">
+    <w:lvl w:ilvl="1">
       <w:start w:val="1"/>
       <w:numFmt w:val="decimal"/>
-      <w:lvlText w:val="%4."/>
-      <w:lvlJc w:val="left"/>
-      <w:pPr>
-        <w:ind w:left="2880" w:hanging="360"/>
-      </w:pPr>
-    </w:lvl>
-    <w:lvl w:ilvl="4" w:tplc="04140019" w:tentative="1">
-      <w:start w:val="1"/>
-      <w:numFmt w:val="lowerLetter"/>
-      <w:lvlText w:val="%5."/>
-      <w:lvlJc w:val="left"/>
-      <w:pPr>
-        <w:ind w:left="3600" w:hanging="360"/>
-      </w:pPr>
-    </w:lvl>
-    <w:lvl w:ilvl="5" w:tplc="0414001B" w:tentative="1">
-      <w:start w:val="1"/>
-      <w:numFmt w:val="lowerRoman"/>
-      <w:lvlText w:val="%6."/>
-      <w:lvlJc w:val="right"/>
-      <w:pPr>
-        <w:ind w:left="4320" w:hanging="180"/>
-      </w:pPr>
-    </w:lvl>
-    <w:lvl w:ilvl="6" w:tplc="0414000F" w:tentative="1">
+      <w:lvlText w:val="%1.%2."/>
+      <w:lvlJc w:val="left"/>
+      <w:pPr>
+        <w:ind w:left="792" w:hanging="432"/>
+      </w:pPr>
+    </w:lvl>
+    <w:lvl w:ilvl="2">
       <w:start w:val="1"/>
       <w:numFmt w:val="decimal"/>
-      <w:lvlText w:val="%7."/>
-      <w:lvlJc w:val="left"/>
-      <w:pPr>
-        <w:ind w:left="5040" w:hanging="360"/>
-      </w:pPr>
-    </w:lvl>
-    <w:lvl w:ilvl="7" w:tplc="04140019" w:tentative="1">
-      <w:start w:val="1"/>
-      <w:numFmt w:val="lowerLetter"/>
-      <w:lvlText w:val="%8."/>
-      <w:lvlJc w:val="left"/>
-      <w:pPr>
-        <w:ind w:left="5760" w:hanging="360"/>
-      </w:pPr>
-    </w:lvl>
-    <w:lvl w:ilvl="8" w:tplc="0414001B" w:tentative="1">
-      <w:start w:val="1"/>
-      <w:numFmt w:val="lowerRoman"/>
-      <w:lvlText w:val="%9."/>
-      <w:lvlJc w:val="right"/>
-      <w:pPr>
-        <w:ind w:left="6480" w:hanging="180"/>
+      <w:lvlText w:val="%1.%2.%3."/>
+      <w:lvlJc w:val="left"/>
+      <w:pPr>
+        <w:ind w:left="1224" w:hanging="504"/>
+      </w:pPr>
+    </w:lvl>
+    <w:lvl w:ilvl="3">
+      <w:start w:val="1"/>
+      <w:numFmt w:val="decimal"/>
+      <w:lvlText w:val="%1.%2.%3.%4."/>
+      <w:lvlJc w:val="left"/>
+      <w:pPr>
+        <w:ind w:left="1728" w:hanging="648"/>
+      </w:pPr>
+    </w:lvl>
+    <w:lvl w:ilvl="4">
+      <w:start w:val="1"/>
+      <w:numFmt w:val="decimal"/>
+      <w:lvlText w:val="%1.%2.%3.%4.%5."/>
+      <w:lvlJc w:val="left"/>
+      <w:pPr>
+        <w:ind w:left="2232" w:hanging="792"/>
+      </w:pPr>
+    </w:lvl>
+    <w:lvl w:ilvl="5">
+      <w:start w:val="1"/>
+      <w:numFmt w:val="decimal"/>
+      <w:lvlText w:val="%1.%2.%3.%4.%5.%6."/>
+      <w:lvlJc w:val="left"/>
+      <w:pPr>
+        <w:ind w:left="2736" w:hanging="936"/>
+      </w:pPr>
+    </w:lvl>
+    <w:lvl w:ilvl="6">
+      <w:start w:val="1"/>
+      <w:numFmt w:val="decimal"/>
+      <w:lvlText w:val="%1.%2.%3.%4.%5.%6.%7."/>
+      <w:lvlJc w:val="left"/>
+      <w:pPr>
+        <w:ind w:left="3240" w:hanging="1080"/>
+      </w:pPr>
+    </w:lvl>
+    <w:lvl w:ilvl="7">
+      <w:start w:val="1"/>
+      <w:numFmt w:val="decimal"/>
+      <w:lvlText w:val="%1.%2.%3.%4.%5.%6.%7.%8."/>
+      <w:lvlJc w:val="left"/>
+      <w:pPr>
+        <w:ind w:left="3744" w:hanging="1224"/>
+      </w:pPr>
+    </w:lvl>
+    <w:lvl w:ilvl="8">
+      <w:start w:val="1"/>
+      <w:numFmt w:val="decimal"/>
+      <w:lvlText w:val="%1.%2.%3.%4.%5.%6.%7.%8.%9."/>
+      <w:lvlJc w:val="left"/>
+      <w:pPr>
+        <w:ind w:left="4320" w:hanging="1440"/>
       </w:pPr>
     </w:lvl>
   </w:abstractNum>
@@ -6516,6 +6725,119 @@
     </w:lvl>
   </w:abstractNum>
   <w:abstractNum w:abstractNumId="2" w15:restartNumberingAfterBreak="0">
+    <w:nsid w:val="03B14789"/>
+    <w:multiLevelType w:val="multilevel"/>
+    <w:tmpl w:val="BC70912E"/>
+    <w:lvl w:ilvl="0">
+      <w:start w:val="1"/>
+      <w:numFmt w:val="decimal"/>
+      <w:lvlText w:val="%1"/>
+      <w:lvlJc w:val="left"/>
+      <w:pPr>
+        <w:ind w:left="360" w:hanging="360"/>
+      </w:pPr>
+      <w:rPr>
+        <w:rFonts w:hint="default"/>
+      </w:rPr>
+    </w:lvl>
+    <w:lvl w:ilvl="1">
+      <w:start w:val="1"/>
+      <w:numFmt w:val="decimal"/>
+      <w:lvlText w:val="%1.%2"/>
+      <w:lvlJc w:val="left"/>
+      <w:pPr>
+        <w:ind w:left="792" w:hanging="432"/>
+      </w:pPr>
+      <w:rPr>
+        <w:rFonts w:hint="default"/>
+      </w:rPr>
+    </w:lvl>
+    <w:lvl w:ilvl="2">
+      <w:start w:val="1"/>
+      <w:numFmt w:val="decimal"/>
+      <w:lvlText w:val="%1.%2.%3."/>
+      <w:lvlJc w:val="left"/>
+      <w:pPr>
+        <w:ind w:left="1224" w:hanging="504"/>
+      </w:pPr>
+      <w:rPr>
+        <w:rFonts w:hint="default"/>
+      </w:rPr>
+    </w:lvl>
+    <w:lvl w:ilvl="3">
+      <w:start w:val="1"/>
+      <w:numFmt w:val="decimal"/>
+      <w:lvlText w:val="%1.%2.%3.%4"/>
+      <w:lvlJc w:val="left"/>
+      <w:pPr>
+        <w:ind w:left="1728" w:hanging="648"/>
+      </w:pPr>
+      <w:rPr>
+        <w:rFonts w:hint="default"/>
+      </w:rPr>
+    </w:lvl>
+    <w:lvl w:ilvl="4">
+      <w:start w:val="1"/>
+      <w:numFmt w:val="decimal"/>
+      <w:lvlText w:val="%1.%2.%3.%4.%5"/>
+      <w:lvlJc w:val="left"/>
+      <w:pPr>
+        <w:ind w:left="2232" w:hanging="792"/>
+      </w:pPr>
+      <w:rPr>
+        <w:rFonts w:hint="default"/>
+      </w:rPr>
+    </w:lvl>
+    <w:lvl w:ilvl="5">
+      <w:start w:val="1"/>
+      <w:numFmt w:val="decimal"/>
+      <w:lvlText w:val="%1.%2.%3.%4.%5.%6."/>
+      <w:lvlJc w:val="left"/>
+      <w:pPr>
+        <w:ind w:left="2736" w:hanging="936"/>
+      </w:pPr>
+      <w:rPr>
+        <w:rFonts w:hint="default"/>
+      </w:rPr>
+    </w:lvl>
+    <w:lvl w:ilvl="6">
+      <w:start w:val="1"/>
+      <w:numFmt w:val="decimal"/>
+      <w:lvlText w:val="%1.%2.%3.%4.%5.%6.%7."/>
+      <w:lvlJc w:val="left"/>
+      <w:pPr>
+        <w:ind w:left="3240" w:hanging="1080"/>
+      </w:pPr>
+      <w:rPr>
+        <w:rFonts w:hint="default"/>
+      </w:rPr>
+    </w:lvl>
+    <w:lvl w:ilvl="7">
+      <w:start w:val="1"/>
+      <w:numFmt w:val="decimal"/>
+      <w:lvlText w:val="%1.%2.%3.%4.%5.%6.%7.%8."/>
+      <w:lvlJc w:val="left"/>
+      <w:pPr>
+        <w:ind w:left="3744" w:hanging="1224"/>
+      </w:pPr>
+      <w:rPr>
+        <w:rFonts w:hint="default"/>
+      </w:rPr>
+    </w:lvl>
+    <w:lvl w:ilvl="8">
+      <w:start w:val="1"/>
+      <w:numFmt w:val="decimal"/>
+      <w:lvlText w:val="%1.%2.%3.%4.%5.%6.%7.%8.%9."/>
+      <w:lvlJc w:val="left"/>
+      <w:pPr>
+        <w:ind w:left="4320" w:hanging="1440"/>
+      </w:pPr>
+      <w:rPr>
+        <w:rFonts w:hint="default"/>
+      </w:rPr>
+    </w:lvl>
+  </w:abstractNum>
+  <w:abstractNum w:abstractNumId="3" w15:restartNumberingAfterBreak="0">
     <w:nsid w:val="0F0314D3"/>
     <w:multiLevelType w:val="hybridMultilevel"/>
     <w:tmpl w:val="937C8A5C"/>
@@ -6604,7 +6926,7 @@
       </w:pPr>
     </w:lvl>
   </w:abstractNum>
-  <w:abstractNum w:abstractNumId="3" w15:restartNumberingAfterBreak="0">
+  <w:abstractNum w:abstractNumId="4" w15:restartNumberingAfterBreak="0">
     <w:nsid w:val="116B5C3A"/>
     <w:multiLevelType w:val="hybridMultilevel"/>
     <w:tmpl w:val="F3FEF65C"/>
@@ -6693,7 +7015,7 @@
       </w:pPr>
     </w:lvl>
   </w:abstractNum>
-  <w:abstractNum w:abstractNumId="4" w15:restartNumberingAfterBreak="0">
+  <w:abstractNum w:abstractNumId="5" w15:restartNumberingAfterBreak="0">
     <w:nsid w:val="132073C9"/>
     <w:multiLevelType w:val="hybridMultilevel"/>
     <w:tmpl w:val="026A15EC"/>
@@ -6806,7 +7128,7 @@
       </w:rPr>
     </w:lvl>
   </w:abstractNum>
-  <w:abstractNum w:abstractNumId="5" w15:restartNumberingAfterBreak="0">
+  <w:abstractNum w:abstractNumId="6" w15:restartNumberingAfterBreak="0">
     <w:nsid w:val="142C13A1"/>
     <w:multiLevelType w:val="hybridMultilevel"/>
     <w:tmpl w:val="88F6C26E"/>
@@ -6895,7 +7217,7 @@
       </w:pPr>
     </w:lvl>
   </w:abstractNum>
-  <w:abstractNum w:abstractNumId="6" w15:restartNumberingAfterBreak="0">
+  <w:abstractNum w:abstractNumId="7" w15:restartNumberingAfterBreak="0">
     <w:nsid w:val="18F80E2B"/>
     <w:multiLevelType w:val="hybridMultilevel"/>
     <w:tmpl w:val="02C0DE7A"/>
@@ -6984,7 +7306,292 @@
       </w:pPr>
     </w:lvl>
   </w:abstractNum>
-  <w:abstractNum w:abstractNumId="7" w15:restartNumberingAfterBreak="0">
+  <w:abstractNum w:abstractNumId="8" w15:restartNumberingAfterBreak="0">
+    <w:nsid w:val="2C7C44E5"/>
+    <w:multiLevelType w:val="multilevel"/>
+    <w:tmpl w:val="0414001F"/>
+    <w:lvl w:ilvl="0">
+      <w:start w:val="1"/>
+      <w:numFmt w:val="decimal"/>
+      <w:lvlText w:val="%1."/>
+      <w:lvlJc w:val="left"/>
+      <w:pPr>
+        <w:ind w:left="360" w:hanging="360"/>
+      </w:pPr>
+    </w:lvl>
+    <w:lvl w:ilvl="1">
+      <w:start w:val="1"/>
+      <w:numFmt w:val="decimal"/>
+      <w:lvlText w:val="%1.%2."/>
+      <w:lvlJc w:val="left"/>
+      <w:pPr>
+        <w:ind w:left="792" w:hanging="432"/>
+      </w:pPr>
+    </w:lvl>
+    <w:lvl w:ilvl="2">
+      <w:start w:val="1"/>
+      <w:numFmt w:val="decimal"/>
+      <w:lvlText w:val="%1.%2.%3."/>
+      <w:lvlJc w:val="left"/>
+      <w:pPr>
+        <w:ind w:left="1224" w:hanging="504"/>
+      </w:pPr>
+    </w:lvl>
+    <w:lvl w:ilvl="3">
+      <w:start w:val="1"/>
+      <w:numFmt w:val="decimal"/>
+      <w:lvlText w:val="%1.%2.%3.%4."/>
+      <w:lvlJc w:val="left"/>
+      <w:pPr>
+        <w:ind w:left="1728" w:hanging="648"/>
+      </w:pPr>
+    </w:lvl>
+    <w:lvl w:ilvl="4">
+      <w:start w:val="1"/>
+      <w:numFmt w:val="decimal"/>
+      <w:lvlText w:val="%1.%2.%3.%4.%5."/>
+      <w:lvlJc w:val="left"/>
+      <w:pPr>
+        <w:ind w:left="2232" w:hanging="792"/>
+      </w:pPr>
+    </w:lvl>
+    <w:lvl w:ilvl="5">
+      <w:start w:val="1"/>
+      <w:numFmt w:val="decimal"/>
+      <w:lvlText w:val="%1.%2.%3.%4.%5.%6."/>
+      <w:lvlJc w:val="left"/>
+      <w:pPr>
+        <w:ind w:left="2736" w:hanging="936"/>
+      </w:pPr>
+    </w:lvl>
+    <w:lvl w:ilvl="6">
+      <w:start w:val="1"/>
+      <w:numFmt w:val="decimal"/>
+      <w:lvlText w:val="%1.%2.%3.%4.%5.%6.%7."/>
+      <w:lvlJc w:val="left"/>
+      <w:pPr>
+        <w:ind w:left="3240" w:hanging="1080"/>
+      </w:pPr>
+    </w:lvl>
+    <w:lvl w:ilvl="7">
+      <w:start w:val="1"/>
+      <w:numFmt w:val="decimal"/>
+      <w:lvlText w:val="%1.%2.%3.%4.%5.%6.%7.%8."/>
+      <w:lvlJc w:val="left"/>
+      <w:pPr>
+        <w:ind w:left="3744" w:hanging="1224"/>
+      </w:pPr>
+    </w:lvl>
+    <w:lvl w:ilvl="8">
+      <w:start w:val="1"/>
+      <w:numFmt w:val="decimal"/>
+      <w:lvlText w:val="%1.%2.%3.%4.%5.%6.%7.%8.%9."/>
+      <w:lvlJc w:val="left"/>
+      <w:pPr>
+        <w:ind w:left="4320" w:hanging="1440"/>
+      </w:pPr>
+    </w:lvl>
+  </w:abstractNum>
+  <w:abstractNum w:abstractNumId="9" w15:restartNumberingAfterBreak="0">
+    <w:nsid w:val="3513462F"/>
+    <w:multiLevelType w:val="multilevel"/>
+    <w:tmpl w:val="BC70912E"/>
+    <w:lvl w:ilvl="0">
+      <w:start w:val="1"/>
+      <w:numFmt w:val="decimal"/>
+      <w:lvlText w:val="%1"/>
+      <w:lvlJc w:val="left"/>
+      <w:pPr>
+        <w:ind w:left="1080" w:hanging="360"/>
+      </w:pPr>
+      <w:rPr>
+        <w:rFonts w:hint="default"/>
+      </w:rPr>
+    </w:lvl>
+    <w:lvl w:ilvl="1">
+      <w:start w:val="1"/>
+      <w:numFmt w:val="decimal"/>
+      <w:lvlText w:val="%1.%2"/>
+      <w:lvlJc w:val="left"/>
+      <w:pPr>
+        <w:ind w:left="1512" w:hanging="432"/>
+      </w:pPr>
+      <w:rPr>
+        <w:rFonts w:hint="default"/>
+      </w:rPr>
+    </w:lvl>
+    <w:lvl w:ilvl="2">
+      <w:start w:val="1"/>
+      <w:numFmt w:val="decimal"/>
+      <w:lvlText w:val="%1.%2.%3."/>
+      <w:lvlJc w:val="left"/>
+      <w:pPr>
+        <w:ind w:left="1944" w:hanging="504"/>
+      </w:pPr>
+      <w:rPr>
+        <w:rFonts w:hint="default"/>
+      </w:rPr>
+    </w:lvl>
+    <w:lvl w:ilvl="3">
+      <w:start w:val="1"/>
+      <w:numFmt w:val="decimal"/>
+      <w:lvlText w:val="%1.%2.%3.%4"/>
+      <w:lvlJc w:val="left"/>
+      <w:pPr>
+        <w:ind w:left="2448" w:hanging="648"/>
+      </w:pPr>
+      <w:rPr>
+        <w:rFonts w:hint="default"/>
+      </w:rPr>
+    </w:lvl>
+    <w:lvl w:ilvl="4">
+      <w:start w:val="1"/>
+      <w:numFmt w:val="decimal"/>
+      <w:lvlText w:val="%1.%2.%3.%4.%5"/>
+      <w:lvlJc w:val="left"/>
+      <w:pPr>
+        <w:ind w:left="2952" w:hanging="792"/>
+      </w:pPr>
+      <w:rPr>
+        <w:rFonts w:hint="default"/>
+      </w:rPr>
+    </w:lvl>
+    <w:lvl w:ilvl="5">
+      <w:start w:val="1"/>
+      <w:numFmt w:val="decimal"/>
+      <w:lvlText w:val="%1.%2.%3.%4.%5.%6."/>
+      <w:lvlJc w:val="left"/>
+      <w:pPr>
+        <w:ind w:left="3456" w:hanging="936"/>
+      </w:pPr>
+      <w:rPr>
+        <w:rFonts w:hint="default"/>
+      </w:rPr>
+    </w:lvl>
+    <w:lvl w:ilvl="6">
+      <w:start w:val="1"/>
+      <w:numFmt w:val="decimal"/>
+      <w:lvlText w:val="%1.%2.%3.%4.%5.%6.%7."/>
+      <w:lvlJc w:val="left"/>
+      <w:pPr>
+        <w:ind w:left="3960" w:hanging="1080"/>
+      </w:pPr>
+      <w:rPr>
+        <w:rFonts w:hint="default"/>
+      </w:rPr>
+    </w:lvl>
+    <w:lvl w:ilvl="7">
+      <w:start w:val="1"/>
+      <w:numFmt w:val="decimal"/>
+      <w:lvlText w:val="%1.%2.%3.%4.%5.%6.%7.%8."/>
+      <w:lvlJc w:val="left"/>
+      <w:pPr>
+        <w:ind w:left="4464" w:hanging="1224"/>
+      </w:pPr>
+      <w:rPr>
+        <w:rFonts w:hint="default"/>
+      </w:rPr>
+    </w:lvl>
+    <w:lvl w:ilvl="8">
+      <w:start w:val="1"/>
+      <w:numFmt w:val="decimal"/>
+      <w:lvlText w:val="%1.%2.%3.%4.%5.%6.%7.%8.%9."/>
+      <w:lvlJc w:val="left"/>
+      <w:pPr>
+        <w:ind w:left="5040" w:hanging="1440"/>
+      </w:pPr>
+      <w:rPr>
+        <w:rFonts w:hint="default"/>
+      </w:rPr>
+    </w:lvl>
+  </w:abstractNum>
+  <w:abstractNum w:abstractNumId="10" w15:restartNumberingAfterBreak="0">
+    <w:nsid w:val="4AAE3CE6"/>
+    <w:multiLevelType w:val="multilevel"/>
+    <w:tmpl w:val="0414001F"/>
+    <w:lvl w:ilvl="0">
+      <w:start w:val="1"/>
+      <w:numFmt w:val="decimal"/>
+      <w:lvlText w:val="%1."/>
+      <w:lvlJc w:val="left"/>
+      <w:pPr>
+        <w:ind w:left="1080" w:hanging="360"/>
+      </w:pPr>
+    </w:lvl>
+    <w:lvl w:ilvl="1">
+      <w:start w:val="1"/>
+      <w:numFmt w:val="decimal"/>
+      <w:lvlText w:val="%1.%2."/>
+      <w:lvlJc w:val="left"/>
+      <w:pPr>
+        <w:ind w:left="1512" w:hanging="432"/>
+      </w:pPr>
+    </w:lvl>
+    <w:lvl w:ilvl="2">
+      <w:start w:val="1"/>
+      <w:numFmt w:val="decimal"/>
+      <w:lvlText w:val="%1.%2.%3."/>
+      <w:lvlJc w:val="left"/>
+      <w:pPr>
+        <w:ind w:left="1944" w:hanging="504"/>
+      </w:pPr>
+    </w:lvl>
+    <w:lvl w:ilvl="3">
+      <w:start w:val="1"/>
+      <w:numFmt w:val="decimal"/>
+      <w:lvlText w:val="%1.%2.%3.%4."/>
+      <w:lvlJc w:val="left"/>
+      <w:pPr>
+        <w:ind w:left="2448" w:hanging="648"/>
+      </w:pPr>
+    </w:lvl>
+    <w:lvl w:ilvl="4">
+      <w:start w:val="1"/>
+      <w:numFmt w:val="decimal"/>
+      <w:lvlText w:val="%1.%2.%3.%4.%5."/>
+      <w:lvlJc w:val="left"/>
+      <w:pPr>
+        <w:ind w:left="2952" w:hanging="792"/>
+      </w:pPr>
+    </w:lvl>
+    <w:lvl w:ilvl="5">
+      <w:start w:val="1"/>
+      <w:numFmt w:val="decimal"/>
+      <w:lvlText w:val="%1.%2.%3.%4.%5.%6."/>
+      <w:lvlJc w:val="left"/>
+      <w:pPr>
+        <w:ind w:left="3456" w:hanging="936"/>
+      </w:pPr>
+    </w:lvl>
+    <w:lvl w:ilvl="6">
+      <w:start w:val="1"/>
+      <w:numFmt w:val="decimal"/>
+      <w:lvlText w:val="%1.%2.%3.%4.%5.%6.%7."/>
+      <w:lvlJc w:val="left"/>
+      <w:pPr>
+        <w:ind w:left="3960" w:hanging="1080"/>
+      </w:pPr>
+    </w:lvl>
+    <w:lvl w:ilvl="7">
+      <w:start w:val="1"/>
+      <w:numFmt w:val="decimal"/>
+      <w:lvlText w:val="%1.%2.%3.%4.%5.%6.%7.%8."/>
+      <w:lvlJc w:val="left"/>
+      <w:pPr>
+        <w:ind w:left="4464" w:hanging="1224"/>
+      </w:pPr>
+    </w:lvl>
+    <w:lvl w:ilvl="8">
+      <w:start w:val="1"/>
+      <w:numFmt w:val="decimal"/>
+      <w:lvlText w:val="%1.%2.%3.%4.%5.%6.%7.%8.%9."/>
+      <w:lvlJc w:val="left"/>
+      <w:pPr>
+        <w:ind w:left="5040" w:hanging="1440"/>
+      </w:pPr>
+    </w:lvl>
+  </w:abstractNum>
+  <w:abstractNum w:abstractNumId="11" w15:restartNumberingAfterBreak="0">
     <w:nsid w:val="4B5D6870"/>
     <w:multiLevelType w:val="hybridMultilevel"/>
     <w:tmpl w:val="8A6A7B44"/>
@@ -7097,7 +7704,7 @@
       </w:rPr>
     </w:lvl>
   </w:abstractNum>
-  <w:abstractNum w:abstractNumId="8" w15:restartNumberingAfterBreak="0">
+  <w:abstractNum w:abstractNumId="12" w15:restartNumberingAfterBreak="0">
     <w:nsid w:val="59AA12DA"/>
     <w:multiLevelType w:val="hybridMultilevel"/>
     <w:tmpl w:val="CB5E90C6"/>
@@ -7186,7 +7793,93 @@
       </w:pPr>
     </w:lvl>
   </w:abstractNum>
-  <w:abstractNum w:abstractNumId="9" w15:restartNumberingAfterBreak="0">
+  <w:abstractNum w:abstractNumId="13" w15:restartNumberingAfterBreak="0">
+    <w:nsid w:val="5A263DBC"/>
+    <w:multiLevelType w:val="multilevel"/>
+    <w:tmpl w:val="0414001F"/>
+    <w:lvl w:ilvl="0">
+      <w:start w:val="1"/>
+      <w:numFmt w:val="decimal"/>
+      <w:lvlText w:val="%1."/>
+      <w:lvlJc w:val="left"/>
+      <w:pPr>
+        <w:ind w:left="360" w:hanging="360"/>
+      </w:pPr>
+    </w:lvl>
+    <w:lvl w:ilvl="1">
+      <w:start w:val="1"/>
+      <w:numFmt w:val="decimal"/>
+      <w:lvlText w:val="%1.%2."/>
+      <w:lvlJc w:val="left"/>
+      <w:pPr>
+        <w:ind w:left="792" w:hanging="432"/>
+      </w:pPr>
+    </w:lvl>
+    <w:lvl w:ilvl="2">
+      <w:start w:val="1"/>
+      <w:numFmt w:val="decimal"/>
+      <w:lvlText w:val="%1.%2.%3."/>
+      <w:lvlJc w:val="left"/>
+      <w:pPr>
+        <w:ind w:left="1224" w:hanging="504"/>
+      </w:pPr>
+    </w:lvl>
+    <w:lvl w:ilvl="3">
+      <w:start w:val="1"/>
+      <w:numFmt w:val="decimal"/>
+      <w:lvlText w:val="%1.%2.%3.%4."/>
+      <w:lvlJc w:val="left"/>
+      <w:pPr>
+        <w:ind w:left="1728" w:hanging="648"/>
+      </w:pPr>
+    </w:lvl>
+    <w:lvl w:ilvl="4">
+      <w:start w:val="1"/>
+      <w:numFmt w:val="decimal"/>
+      <w:lvlText w:val="%1.%2.%3.%4.%5."/>
+      <w:lvlJc w:val="left"/>
+      <w:pPr>
+        <w:ind w:left="2232" w:hanging="792"/>
+      </w:pPr>
+    </w:lvl>
+    <w:lvl w:ilvl="5">
+      <w:start w:val="1"/>
+      <w:numFmt w:val="decimal"/>
+      <w:lvlText w:val="%1.%2.%3.%4.%5.%6."/>
+      <w:lvlJc w:val="left"/>
+      <w:pPr>
+        <w:ind w:left="2736" w:hanging="936"/>
+      </w:pPr>
+    </w:lvl>
+    <w:lvl w:ilvl="6">
+      <w:start w:val="1"/>
+      <w:numFmt w:val="decimal"/>
+      <w:lvlText w:val="%1.%2.%3.%4.%5.%6.%7."/>
+      <w:lvlJc w:val="left"/>
+      <w:pPr>
+        <w:ind w:left="3240" w:hanging="1080"/>
+      </w:pPr>
+    </w:lvl>
+    <w:lvl w:ilvl="7">
+      <w:start w:val="1"/>
+      <w:numFmt w:val="decimal"/>
+      <w:lvlText w:val="%1.%2.%3.%4.%5.%6.%7.%8."/>
+      <w:lvlJc w:val="left"/>
+      <w:pPr>
+        <w:ind w:left="3744" w:hanging="1224"/>
+      </w:pPr>
+    </w:lvl>
+    <w:lvl w:ilvl="8">
+      <w:start w:val="1"/>
+      <w:numFmt w:val="decimal"/>
+      <w:lvlText w:val="%1.%2.%3.%4.%5.%6.%7.%8.%9."/>
+      <w:lvlJc w:val="left"/>
+      <w:pPr>
+        <w:ind w:left="4320" w:hanging="1440"/>
+      </w:pPr>
+    </w:lvl>
+  </w:abstractNum>
+  <w:abstractNum w:abstractNumId="14" w15:restartNumberingAfterBreak="0">
     <w:nsid w:val="613D2C15"/>
     <w:multiLevelType w:val="hybridMultilevel"/>
     <w:tmpl w:val="044ADC7E"/>
@@ -7275,7 +7968,93 @@
       </w:pPr>
     </w:lvl>
   </w:abstractNum>
-  <w:abstractNum w:abstractNumId="10" w15:restartNumberingAfterBreak="0">
+  <w:abstractNum w:abstractNumId="15" w15:restartNumberingAfterBreak="0">
+    <w:nsid w:val="68525403"/>
+    <w:multiLevelType w:val="multilevel"/>
+    <w:tmpl w:val="0414001F"/>
+    <w:lvl w:ilvl="0">
+      <w:start w:val="1"/>
+      <w:numFmt w:val="decimal"/>
+      <w:lvlText w:val="%1."/>
+      <w:lvlJc w:val="left"/>
+      <w:pPr>
+        <w:ind w:left="360" w:hanging="360"/>
+      </w:pPr>
+    </w:lvl>
+    <w:lvl w:ilvl="1">
+      <w:start w:val="1"/>
+      <w:numFmt w:val="decimal"/>
+      <w:lvlText w:val="%1.%2."/>
+      <w:lvlJc w:val="left"/>
+      <w:pPr>
+        <w:ind w:left="792" w:hanging="432"/>
+      </w:pPr>
+    </w:lvl>
+    <w:lvl w:ilvl="2">
+      <w:start w:val="1"/>
+      <w:numFmt w:val="decimal"/>
+      <w:lvlText w:val="%1.%2.%3."/>
+      <w:lvlJc w:val="left"/>
+      <w:pPr>
+        <w:ind w:left="1224" w:hanging="504"/>
+      </w:pPr>
+    </w:lvl>
+    <w:lvl w:ilvl="3">
+      <w:start w:val="1"/>
+      <w:numFmt w:val="decimal"/>
+      <w:lvlText w:val="%1.%2.%3.%4."/>
+      <w:lvlJc w:val="left"/>
+      <w:pPr>
+        <w:ind w:left="1728" w:hanging="648"/>
+      </w:pPr>
+    </w:lvl>
+    <w:lvl w:ilvl="4">
+      <w:start w:val="1"/>
+      <w:numFmt w:val="decimal"/>
+      <w:lvlText w:val="%1.%2.%3.%4.%5."/>
+      <w:lvlJc w:val="left"/>
+      <w:pPr>
+        <w:ind w:left="2232" w:hanging="792"/>
+      </w:pPr>
+    </w:lvl>
+    <w:lvl w:ilvl="5">
+      <w:start w:val="1"/>
+      <w:numFmt w:val="decimal"/>
+      <w:lvlText w:val="%1.%2.%3.%4.%5.%6."/>
+      <w:lvlJc w:val="left"/>
+      <w:pPr>
+        <w:ind w:left="2736" w:hanging="936"/>
+      </w:pPr>
+    </w:lvl>
+    <w:lvl w:ilvl="6">
+      <w:start w:val="1"/>
+      <w:numFmt w:val="decimal"/>
+      <w:lvlText w:val="%1.%2.%3.%4.%5.%6.%7."/>
+      <w:lvlJc w:val="left"/>
+      <w:pPr>
+        <w:ind w:left="3240" w:hanging="1080"/>
+      </w:pPr>
+    </w:lvl>
+    <w:lvl w:ilvl="7">
+      <w:start w:val="1"/>
+      <w:numFmt w:val="decimal"/>
+      <w:lvlText w:val="%1.%2.%3.%4.%5.%6.%7.%8."/>
+      <w:lvlJc w:val="left"/>
+      <w:pPr>
+        <w:ind w:left="3744" w:hanging="1224"/>
+      </w:pPr>
+    </w:lvl>
+    <w:lvl w:ilvl="8">
+      <w:start w:val="1"/>
+      <w:numFmt w:val="decimal"/>
+      <w:lvlText w:val="%1.%2.%3.%4.%5.%6.%7.%8.%9."/>
+      <w:lvlJc w:val="left"/>
+      <w:pPr>
+        <w:ind w:left="4320" w:hanging="1440"/>
+      </w:pPr>
+    </w:lvl>
+  </w:abstractNum>
+  <w:abstractNum w:abstractNumId="16" w15:restartNumberingAfterBreak="0">
     <w:nsid w:val="730026C3"/>
     <w:multiLevelType w:val="hybridMultilevel"/>
     <w:tmpl w:val="D526AA7E"/>
@@ -7364,7 +8143,120 @@
       </w:pPr>
     </w:lvl>
   </w:abstractNum>
-  <w:abstractNum w:abstractNumId="11" w15:restartNumberingAfterBreak="0">
+  <w:abstractNum w:abstractNumId="17" w15:restartNumberingAfterBreak="0">
+    <w:nsid w:val="7B734F21"/>
+    <w:multiLevelType w:val="multilevel"/>
+    <w:tmpl w:val="BC70912E"/>
+    <w:lvl w:ilvl="0">
+      <w:start w:val="1"/>
+      <w:numFmt w:val="decimal"/>
+      <w:lvlText w:val="%1"/>
+      <w:lvlJc w:val="left"/>
+      <w:pPr>
+        <w:ind w:left="1080" w:hanging="360"/>
+      </w:pPr>
+      <w:rPr>
+        <w:rFonts w:hint="default"/>
+      </w:rPr>
+    </w:lvl>
+    <w:lvl w:ilvl="1">
+      <w:start w:val="1"/>
+      <w:numFmt w:val="decimal"/>
+      <w:lvlText w:val="%1.%2"/>
+      <w:lvlJc w:val="left"/>
+      <w:pPr>
+        <w:ind w:left="1512" w:hanging="432"/>
+      </w:pPr>
+      <w:rPr>
+        <w:rFonts w:hint="default"/>
+      </w:rPr>
+    </w:lvl>
+    <w:lvl w:ilvl="2">
+      <w:start w:val="1"/>
+      <w:numFmt w:val="decimal"/>
+      <w:lvlText w:val="%1.%2.%3."/>
+      <w:lvlJc w:val="left"/>
+      <w:pPr>
+        <w:ind w:left="1944" w:hanging="504"/>
+      </w:pPr>
+      <w:rPr>
+        <w:rFonts w:hint="default"/>
+      </w:rPr>
+    </w:lvl>
+    <w:lvl w:ilvl="3">
+      <w:start w:val="1"/>
+      <w:numFmt w:val="decimal"/>
+      <w:lvlText w:val="%1.%2.%3.%4"/>
+      <w:lvlJc w:val="left"/>
+      <w:pPr>
+        <w:ind w:left="2448" w:hanging="648"/>
+      </w:pPr>
+      <w:rPr>
+        <w:rFonts w:hint="default"/>
+      </w:rPr>
+    </w:lvl>
+    <w:lvl w:ilvl="4">
+      <w:start w:val="1"/>
+      <w:numFmt w:val="decimal"/>
+      <w:lvlText w:val="%1.%2.%3.%4.%5"/>
+      <w:lvlJc w:val="left"/>
+      <w:pPr>
+        <w:ind w:left="2952" w:hanging="792"/>
+      </w:pPr>
+      <w:rPr>
+        <w:rFonts w:hint="default"/>
+      </w:rPr>
+    </w:lvl>
+    <w:lvl w:ilvl="5">
+      <w:start w:val="1"/>
+      <w:numFmt w:val="decimal"/>
+      <w:lvlText w:val="%1.%2.%3.%4.%5.%6."/>
+      <w:lvlJc w:val="left"/>
+      <w:pPr>
+        <w:ind w:left="3456" w:hanging="936"/>
+      </w:pPr>
+      <w:rPr>
+        <w:rFonts w:hint="default"/>
+      </w:rPr>
+    </w:lvl>
+    <w:lvl w:ilvl="6">
+      <w:start w:val="1"/>
+      <w:numFmt w:val="decimal"/>
+      <w:lvlText w:val="%1.%2.%3.%4.%5.%6.%7."/>
+      <w:lvlJc w:val="left"/>
+      <w:pPr>
+        <w:ind w:left="3960" w:hanging="1080"/>
+      </w:pPr>
+      <w:rPr>
+        <w:rFonts w:hint="default"/>
+      </w:rPr>
+    </w:lvl>
+    <w:lvl w:ilvl="7">
+      <w:start w:val="1"/>
+      <w:numFmt w:val="decimal"/>
+      <w:lvlText w:val="%1.%2.%3.%4.%5.%6.%7.%8."/>
+      <w:lvlJc w:val="left"/>
+      <w:pPr>
+        <w:ind w:left="4464" w:hanging="1224"/>
+      </w:pPr>
+      <w:rPr>
+        <w:rFonts w:hint="default"/>
+      </w:rPr>
+    </w:lvl>
+    <w:lvl w:ilvl="8">
+      <w:start w:val="1"/>
+      <w:numFmt w:val="decimal"/>
+      <w:lvlText w:val="%1.%2.%3.%4.%5.%6.%7.%8.%9."/>
+      <w:lvlJc w:val="left"/>
+      <w:pPr>
+        <w:ind w:left="5040" w:hanging="1440"/>
+      </w:pPr>
+      <w:rPr>
+        <w:rFonts w:hint="default"/>
+      </w:rPr>
+    </w:lvl>
+  </w:abstractNum>
+  <w:abstractNum w:abstractNumId="18" w15:restartNumberingAfterBreak="0">
     <w:nsid w:val="7C285E13"/>
     <w:multiLevelType w:val="hybridMultilevel"/>
     <w:tmpl w:val="6E588E50"/>
@@ -7458,37 +8350,58 @@
     <w:abstractNumId w:val="1"/>
   </w:num>
   <w:num w:numId="2">
+    <w:abstractNumId w:val="11"/>
+  </w:num>
+  <w:num w:numId="3">
+    <w:abstractNumId w:val="14"/>
+  </w:num>
+  <w:num w:numId="4">
+    <w:abstractNumId w:val="16"/>
+  </w:num>
+  <w:num w:numId="5">
     <w:abstractNumId w:val="7"/>
   </w:num>
-  <w:num w:numId="3">
-    <w:abstractNumId w:val="9"/>
+  <w:num w:numId="6">
+    <w:abstractNumId w:val="18"/>
   </w:num>
-  <w:num w:numId="4">
-    <w:abstractNumId w:val="10"/>
+  <w:num w:numId="7">
+    <w:abstractNumId w:val="3"/>
   </w:num>
-  <w:num w:numId="5">
+  <w:num w:numId="8">
+    <w:abstractNumId w:val="4"/>
+  </w:num>
+  <w:num w:numId="9">
     <w:abstractNumId w:val="6"/>
   </w:num>
-  <w:num w:numId="6">
-    <w:abstractNumId w:val="11"/>
-  </w:num>
-  <w:num w:numId="7">
-    <w:abstractNumId w:val="2"/>
-  </w:num>
-  <w:num w:numId="8">
-    <w:abstractNumId w:val="3"/>
-  </w:num>
-  <w:num w:numId="9">
+  <w:num w:numId="10">
     <w:abstractNumId w:val="5"/>
   </w:num>
-  <w:num w:numId="10">
-    <w:abstractNumId w:val="4"/>
-  </w:num>
   <w:num w:numId="11">
-    <w:abstractNumId w:val="8"/>
+    <w:abstractNumId w:val="12"/>
   </w:num>
   <w:num w:numId="12">
     <w:abstractNumId w:val="0"/>
+  </w:num>
+  <w:num w:numId="13">
+    <w:abstractNumId w:val="15"/>
+  </w:num>
+  <w:num w:numId="14">
+    <w:abstractNumId w:val="8"/>
+  </w:num>
+  <w:num w:numId="15">
+    <w:abstractNumId w:val="13"/>
+  </w:num>
+  <w:num w:numId="16">
+    <w:abstractNumId w:val="2"/>
+  </w:num>
+  <w:num w:numId="17">
+    <w:abstractNumId w:val="10"/>
+  </w:num>
+  <w:num w:numId="18">
+    <w:abstractNumId w:val="9"/>
+  </w:num>
+  <w:num w:numId="19">
+    <w:abstractNumId w:val="17"/>
   </w:num>
 </w:numbering>
 </file>
@@ -7886,7 +8799,10 @@
   <w:style w:type="paragraph" w:default="1" w:styleId="Normal">
     <w:name w:val="Normal"/>
     <w:qFormat/>
-    <w:rsid w:val="00FD0889"/>
+    <w:rsid w:val="003805D9"/>
+    <w:rPr>
+      <w:sz w:val="24"/>
+    </w:rPr>
   </w:style>
   <w:style w:type="paragraph" w:styleId="Heading1">
     <w:name w:val="heading 1"/>
@@ -7899,11 +8815,7 @@
     <w:pPr>
       <w:keepNext/>
       <w:keepLines/>
-      <w:numPr>
-        <w:numId w:val="12"/>
-      </w:numPr>
       <w:spacing w:before="280" w:after="0" w:line="360" w:lineRule="auto"/>
-      <w:ind w:left="470" w:hanging="357"/>
       <w:outlineLvl w:val="0"/>
     </w:pPr>
     <w:rPr>
@@ -7920,16 +8832,15 @@
     <w:uiPriority w:val="9"/>
     <w:unhideWhenUsed/>
     <w:qFormat/>
-    <w:rsid w:val="00FD0889"/>
+    <w:rsid w:val="00E3093D"/>
     <w:pPr>
       <w:keepNext/>
       <w:keepLines/>
-      <w:spacing w:before="120" w:after="0" w:line="240" w:lineRule="auto"/>
+      <w:spacing w:before="120" w:after="120" w:line="240" w:lineRule="auto"/>
       <w:outlineLvl w:val="1"/>
     </w:pPr>
     <w:rPr>
       <w:rFonts w:asciiTheme="majorHAnsi" w:eastAsiaTheme="majorEastAsia" w:hAnsiTheme="majorHAnsi" w:cstheme="majorBidi"/>
-      <w:caps/>
       <w:sz w:val="28"/>
       <w:szCs w:val="28"/>
     </w:rPr>
@@ -8820,10 +9731,9 @@
     <w:basedOn w:val="DefaultParagraphFont"/>
     <w:link w:val="Heading2"/>
     <w:uiPriority w:val="9"/>
-    <w:rsid w:val="00FD0889"/>
+    <w:rsid w:val="00E3093D"/>
     <w:rPr>
       <w:rFonts w:asciiTheme="majorHAnsi" w:eastAsiaTheme="majorEastAsia" w:hAnsiTheme="majorHAnsi" w:cstheme="majorBidi"/>
-      <w:caps/>
       <w:sz w:val="28"/>
       <w:szCs w:val="28"/>
     </w:rPr>
@@ -9028,7 +9938,6 @@
     </w:pPr>
     <w:rPr>
       <w:rFonts w:eastAsiaTheme="majorEastAsia" w:cstheme="majorBidi"/>
-      <w:sz w:val="24"/>
       <w:szCs w:val="25"/>
     </w:rPr>
   </w:style>
@@ -9153,6 +10062,36 @@
     <w:pPr>
       <w:outlineLvl w:val="9"/>
     </w:pPr>
+  </w:style>
+  <w:style w:type="paragraph" w:styleId="BalloonText">
+    <w:name w:val="Balloon Text"/>
+    <w:basedOn w:val="Normal"/>
+    <w:link w:val="BalloonTextChar"/>
+    <w:uiPriority w:val="99"/>
+    <w:semiHidden/>
+    <w:unhideWhenUsed/>
+    <w:rsid w:val="00C01216"/>
+    <w:pPr>
+      <w:spacing w:after="0" w:line="240" w:lineRule="auto"/>
+    </w:pPr>
+    <w:rPr>
+      <w:rFonts w:ascii="Segoe UI" w:hAnsi="Segoe UI" w:cs="Segoe UI"/>
+      <w:sz w:val="18"/>
+      <w:szCs w:val="18"/>
+    </w:rPr>
+  </w:style>
+  <w:style w:type="character" w:customStyle="1" w:styleId="BalloonTextChar">
+    <w:name w:val="Balloon Text Char"/>
+    <w:basedOn w:val="DefaultParagraphFont"/>
+    <w:link w:val="BalloonText"/>
+    <w:uiPriority w:val="99"/>
+    <w:semiHidden/>
+    <w:rsid w:val="00C01216"/>
+    <w:rPr>
+      <w:rFonts w:ascii="Segoe UI" w:hAnsi="Segoe UI" w:cs="Segoe UI"/>
+      <w:sz w:val="18"/>
+      <w:szCs w:val="18"/>
+    </w:rPr>
   </w:style>
 </w:styles>
 </file>
@@ -9447,7 +10386,7 @@
 </file>
 
 <file path=customXml/itemProps1.xml><?xml version="1.0" encoding="utf-8"?>
-<ds:datastoreItem xmlns:ds="http://schemas.openxmlformats.org/officeDocument/2006/customXml" ds:itemID="{E404E4D0-EA26-4972-976E-5C0BD1B8A658}">
+<ds:datastoreItem xmlns:ds="http://schemas.openxmlformats.org/officeDocument/2006/customXml" ds:itemID="{981FEDF7-7240-4108-8D38-6382CEB7C8EC}">
   <ds:schemaRefs>
     <ds:schemaRef ds:uri="http://schemas.openxmlformats.org/officeDocument/2006/bibliography"/>
   </ds:schemaRefs>

</xml_diff>

<commit_message>
Before revisions done on printout
</commit_message>
<xml_diff>
--- a/UFCFCD-15-M Emerging Topics 2016 Assignment - 15027313.docx
+++ b/UFCFCD-15-M Emerging Topics 2016 Assignment - 15027313.docx
@@ -277,15 +277,7 @@
         <w:t xml:space="preserve"> </w:t>
       </w:r>
       <w:r>
-        <w:t xml:space="preserve">“Software systems are subject to continual change and as they evolve to reflect new requirements, their internal structure tends to degrade. The cumulative effect of such changes can lead to systems that are unreliable, difficult to reason about, and unreceptive to further change.” (Harman and </w:t>
-      </w:r>
-      <w:proofErr w:type="spellStart"/>
-      <w:r>
-        <w:t>Tratt</w:t>
-      </w:r>
-      <w:proofErr w:type="spellEnd"/>
-      <w:r>
-        <w:t>, 2007)</w:t>
+        <w:t>“Software systems are subject to continual change and as they evolve to reflect new requirements, their internal structure tends to degrade. The cumulative effect of such changes can lead to systems that are unreliable, difficult to reason about, and unreceptive to further change.” (Harman and Tratt, 2007)</w:t>
       </w:r>
       <w:r>
         <w:t xml:space="preserve">. </w:t>
@@ -548,14 +540,12 @@
       <w:r>
         <w:t xml:space="preserve"> Mel Ó </w:t>
       </w:r>
-      <w:proofErr w:type="spellStart"/>
       <w:r>
         <w:rPr>
           <w:lang w:val="en-US"/>
         </w:rPr>
         <w:t>Cinnéide</w:t>
       </w:r>
-      <w:proofErr w:type="spellEnd"/>
       <w:r>
         <w:rPr>
           <w:lang w:val="en-US"/>
@@ -568,14 +558,12 @@
         </w:rPr>
         <w:t xml:space="preserve">Rim </w:t>
       </w:r>
-      <w:proofErr w:type="spellStart"/>
       <w:r>
         <w:rPr>
           <w:lang w:val="en-US"/>
         </w:rPr>
         <w:t>Mahouachi</w:t>
       </w:r>
-      <w:proofErr w:type="spellEnd"/>
       <w:r>
         <w:rPr>
           <w:lang w:val="en-US"/>
@@ -588,14 +576,12 @@
         </w:rPr>
         <w:t xml:space="preserve">Mohamed </w:t>
       </w:r>
-      <w:proofErr w:type="spellStart"/>
       <w:r>
         <w:rPr>
           <w:lang w:val="en-US"/>
         </w:rPr>
         <w:t>Mkaouer</w:t>
       </w:r>
-      <w:proofErr w:type="spellEnd"/>
       <w:r>
         <w:rPr>
           <w:lang w:val="en-US"/>
@@ -879,34 +865,14 @@
                 <w:lang w:val="en-US"/>
               </w:rPr>
             </w:pPr>
-            <w:proofErr w:type="spellStart"/>
             <w:r>
               <w:rPr>
                 <w:b w:val="0"/>
                 <w:caps w:val="0"/>
                 <w:lang w:val="en-US"/>
               </w:rPr>
-              <w:t>Marouane</w:t>
-            </w:r>
-            <w:proofErr w:type="spellEnd"/>
-            <w:r>
-              <w:rPr>
-                <w:b w:val="0"/>
-                <w:caps w:val="0"/>
-                <w:lang w:val="en-US"/>
-              </w:rPr>
-              <w:t xml:space="preserve"> </w:t>
-            </w:r>
-            <w:proofErr w:type="spellStart"/>
-            <w:r>
-              <w:rPr>
-                <w:b w:val="0"/>
-                <w:caps w:val="0"/>
-                <w:lang w:val="en-US"/>
-              </w:rPr>
-              <w:t>Kessentini</w:t>
-            </w:r>
-            <w:proofErr w:type="spellEnd"/>
+              <w:t>Marouane Kessentini</w:t>
+            </w:r>
           </w:p>
         </w:tc>
         <w:tc>
@@ -952,7 +918,6 @@
               </w:rPr>
               <w:t xml:space="preserve">Mel Ó </w:t>
             </w:r>
-            <w:proofErr w:type="spellStart"/>
             <w:r>
               <w:rPr>
                 <w:b w:val="0"/>
@@ -961,7 +926,6 @@
               </w:rPr>
               <w:t>Cinnéide</w:t>
             </w:r>
-            <w:proofErr w:type="spellEnd"/>
           </w:p>
         </w:tc>
         <w:tc>
@@ -1018,15 +982,7 @@
         <w:t>papers</w:t>
       </w:r>
       <w:r>
-        <w:t xml:space="preserve"> was </w:t>
-      </w:r>
-      <w:proofErr w:type="gramStart"/>
-      <w:r>
-        <w:t>through the use of</w:t>
-      </w:r>
-      <w:proofErr w:type="gramEnd"/>
-      <w:r>
-        <w:t xml:space="preserve"> Google Scholar. The reason for choosing this </w:t>
+        <w:t xml:space="preserve"> was through the use of Google Scholar. The reason for choosing this </w:t>
       </w:r>
       <w:r>
         <w:t>particular search engine i</w:t>
@@ -1861,23 +1817,7 @@
                 <w:b/>
                 <w:color w:val="403152" w:themeColor="accent4" w:themeShade="80"/>
               </w:rPr>
-              <w:t xml:space="preserve">High dimensional search-based software engineering: finding </w:t>
-            </w:r>
-            <w:proofErr w:type="spellStart"/>
-            <w:r>
-              <w:rPr>
-                <w:b/>
-                <w:color w:val="403152" w:themeColor="accent4" w:themeShade="80"/>
-              </w:rPr>
-              <w:t>tradeoffs</w:t>
-            </w:r>
-            <w:proofErr w:type="spellEnd"/>
-            <w:r>
-              <w:rPr>
-                <w:b/>
-                <w:color w:val="403152" w:themeColor="accent4" w:themeShade="80"/>
-              </w:rPr>
-              <w:t xml:space="preserve"> among 15 objectives for automating software refactoring using NSGA-III</w:t>
+              <w:t>High dimensional search-based software engineering: finding tradeoffs among 15 objectives for automating software refactoring using NSGA-III</w:t>
             </w:r>
           </w:p>
         </w:tc>
@@ -3027,7 +2967,7 @@
         <w:t>(</w:t>
       </w:r>
       <w:r>
-        <w:t>Harman</w:t>
+        <w:t>Harman, McMinn</w:t>
       </w:r>
       <w:r>
         <w:rPr>
@@ -3100,7 +3040,7 @@
         <w:rPr>
           <w:szCs w:val="24"/>
         </w:rPr>
-        <w:t xml:space="preserve">  </w:t>
+        <w:t xml:space="preserve"> </w:t>
       </w:r>
       <w:r>
         <w:rPr>
@@ -3164,15 +3104,7 @@
         <w:t>(</w:t>
       </w:r>
       <w:r>
-        <w:t xml:space="preserve">de Oliveira Barros and </w:t>
-      </w:r>
-      <w:proofErr w:type="spellStart"/>
-      <w:r>
-        <w:t>Labiche</w:t>
-      </w:r>
-      <w:proofErr w:type="spellEnd"/>
-      <w:r>
-        <w:t xml:space="preserve">, 2015) </w:t>
+        <w:t xml:space="preserve">de Oliveira Barros and Labiche, 2015) </w:t>
       </w:r>
       <w:r>
         <w:rPr>
@@ -3269,7 +3201,25 @@
           <w:szCs w:val="24"/>
         </w:rPr>
         <w:lastRenderedPageBreak/>
-        <w:t xml:space="preserve">#17 is a literature survey of papers using multi-objective search to find solutions, and only mentions refactoring in the titles of one of the surveyed works, which being published in 2007 </w:t>
+        <w:t xml:space="preserve">#17 </w:t>
+      </w:r>
+      <w:r>
+        <w:rPr>
+          <w:szCs w:val="24"/>
+        </w:rPr>
+        <w:t>(</w:t>
+      </w:r>
+      <w:r>
+        <w:t>Sayyad</w:t>
+      </w:r>
+      <w:r>
+        <w:t xml:space="preserve"> and Ammar, 2013) </w:t>
+      </w:r>
+      <w:r>
+        <w:rPr>
+          <w:szCs w:val="24"/>
+        </w:rPr>
+        <w:t xml:space="preserve">is a literature survey of papers using multi-objective search to find solutions, and only mentions refactoring in the titles of one of the surveyed works, which being published in 2007 </w:t>
       </w:r>
       <w:r>
         <w:rPr>
@@ -3317,7 +3267,32 @@
         <w:rPr>
           <w:szCs w:val="24"/>
         </w:rPr>
-        <w:t>#19 does mention a plan of adapting their approach to other transformation problems including refactoring, but does not currently do so and has been excluded.</w:t>
+        <w:t xml:space="preserve">#19 </w:t>
+      </w:r>
+      <w:r>
+        <w:rPr>
+          <w:szCs w:val="24"/>
+        </w:rPr>
+        <w:t xml:space="preserve">(Kessentini </w:t>
+      </w:r>
+      <w:r>
+        <w:rPr>
+          <w:i/>
+          <w:szCs w:val="24"/>
+        </w:rPr>
+        <w:t>et al.,</w:t>
+      </w:r>
+      <w:r>
+        <w:rPr>
+          <w:szCs w:val="24"/>
+        </w:rPr>
+        <w:t xml:space="preserve"> 2012) </w:t>
+      </w:r>
+      <w:r>
+        <w:rPr>
+          <w:szCs w:val="24"/>
+        </w:rPr>
+        <w:t>does mention a plan of adapting their approach to other transformation problems including refactoring, but does not currently do so and has been excluded.</w:t>
       </w:r>
     </w:p>
     <w:p>
@@ -3335,7 +3310,115 @@
         <w:rPr>
           <w:szCs w:val="24"/>
         </w:rPr>
-        <w:t>#12, 15 and 20 were not available in full-text.</w:t>
+        <w:t>#12</w:t>
+      </w:r>
+      <w:r>
+        <w:rPr>
+          <w:szCs w:val="24"/>
+        </w:rPr>
+        <w:t xml:space="preserve"> (</w:t>
+      </w:r>
+      <w:r>
+        <w:t>Amal</w:t>
+      </w:r>
+      <w:r>
+        <w:t xml:space="preserve"> </w:t>
+      </w:r>
+      <w:r>
+        <w:rPr>
+          <w:i/>
+        </w:rPr>
+        <w:t>et al.</w:t>
+      </w:r>
+      <w:r>
+        <w:rPr>
+          <w:i/>
+        </w:rPr>
+        <w:t>,</w:t>
+      </w:r>
+      <w:r>
+        <w:t xml:space="preserve"> 2014</w:t>
+      </w:r>
+      <w:r>
+        <w:t>)</w:t>
+      </w:r>
+      <w:r>
+        <w:rPr>
+          <w:szCs w:val="24"/>
+        </w:rPr>
+        <w:t xml:space="preserve">, </w:t>
+      </w:r>
+      <w:r>
+        <w:rPr>
+          <w:szCs w:val="24"/>
+        </w:rPr>
+        <w:t>#</w:t>
+      </w:r>
+      <w:r>
+        <w:rPr>
+          <w:szCs w:val="24"/>
+        </w:rPr>
+        <w:t>15</w:t>
+      </w:r>
+      <w:r>
+        <w:rPr>
+          <w:szCs w:val="24"/>
+        </w:rPr>
+        <w:t xml:space="preserve"> (</w:t>
+      </w:r>
+      <w:r>
+        <w:t>Ghaith and</w:t>
+      </w:r>
+      <w:r>
+        <w:t xml:space="preserve"> Cinnéide, 2012</w:t>
+      </w:r>
+      <w:r>
+        <w:t>)</w:t>
+      </w:r>
+      <w:r>
+        <w:rPr>
+          <w:szCs w:val="24"/>
+        </w:rPr>
+        <w:t xml:space="preserve"> and </w:t>
+      </w:r>
+      <w:r>
+        <w:rPr>
+          <w:szCs w:val="24"/>
+        </w:rPr>
+        <w:t>#2</w:t>
+      </w:r>
+      <w:r>
+        <w:rPr>
+          <w:szCs w:val="24"/>
+        </w:rPr>
+        <w:t>0</w:t>
+      </w:r>
+      <w:r>
+        <w:rPr>
+          <w:szCs w:val="24"/>
+        </w:rPr>
+        <w:t xml:space="preserve"> (Santos </w:t>
+      </w:r>
+      <w:r>
+        <w:rPr>
+          <w:i/>
+          <w:szCs w:val="24"/>
+        </w:rPr>
+        <w:t>et al.,</w:t>
+      </w:r>
+      <w:r>
+        <w:t xml:space="preserve"> 2015</w:t>
+      </w:r>
+      <w:r>
+        <w:t>)</w:t>
+      </w:r>
+      <w:bookmarkStart w:id="0" w:name="_GoBack"/>
+      <w:bookmarkEnd w:id="0"/>
+      <w:r>
+        <w:rPr>
+          <w:szCs w:val="24"/>
+        </w:rPr>
+        <w:t xml:space="preserve"> were not available in full-text.</w:t>
       </w:r>
     </w:p>
     <w:p>
@@ -3477,21 +3560,7 @@
         <w:rPr>
           <w:szCs w:val="24"/>
         </w:rPr>
-        <w:t xml:space="preserve"> (</w:t>
-      </w:r>
-      <w:proofErr w:type="spellStart"/>
-      <w:r>
-        <w:rPr>
-          <w:szCs w:val="24"/>
-        </w:rPr>
-        <w:t>Gligoric</w:t>
-      </w:r>
-      <w:proofErr w:type="spellEnd"/>
-      <w:r>
-        <w:rPr>
-          <w:szCs w:val="24"/>
-        </w:rPr>
-        <w:t xml:space="preserve"> </w:t>
+        <w:t xml:space="preserve"> (Gligoric </w:t>
       </w:r>
       <w:r>
         <w:rPr>
@@ -3534,16 +3603,8 @@
         <w:rPr>
           <w:szCs w:val="24"/>
         </w:rPr>
-        <w:t xml:space="preserve"> (</w:t>
-      </w:r>
-      <w:proofErr w:type="spellStart"/>
-      <w:r>
-        <w:rPr>
-          <w:szCs w:val="24"/>
-        </w:rPr>
-        <w:t>Ouni</w:t>
-      </w:r>
-      <w:proofErr w:type="spellEnd"/>
+        <w:t xml:space="preserve"> (Ouni</w:t>
+      </w:r>
       <w:r>
         <w:rPr>
           <w:szCs w:val="24"/>
@@ -3560,16 +3621,8 @@
         <w:rPr>
           <w:szCs w:val="24"/>
         </w:rPr>
-        <w:t xml:space="preserve">Kessentini and </w:t>
-      </w:r>
-      <w:proofErr w:type="spellStart"/>
-      <w:r>
-        <w:rPr>
-          <w:szCs w:val="24"/>
-        </w:rPr>
-        <w:t>Sahraoui</w:t>
-      </w:r>
-      <w:proofErr w:type="spellEnd"/>
+        <w:t>Kessentini and Sahraoui</w:t>
+      </w:r>
       <w:r>
         <w:rPr>
           <w:szCs w:val="24"/>
@@ -3604,41 +3657,13 @@
         <w:rPr>
           <w:szCs w:val="24"/>
         </w:rPr>
-        <w:t xml:space="preserve">“High dimensional search-based software engineering: finding </w:t>
-      </w:r>
-      <w:proofErr w:type="spellStart"/>
-      <w:r>
-        <w:rPr>
-          <w:szCs w:val="24"/>
-        </w:rPr>
-        <w:t>tradeoffs</w:t>
-      </w:r>
-      <w:proofErr w:type="spellEnd"/>
-      <w:r>
-        <w:rPr>
-          <w:szCs w:val="24"/>
-        </w:rPr>
-        <w:t xml:space="preserve"> among 15 objectives for automating software refactoring using NSGA-III” </w:t>
-      </w:r>
-      <w:r>
-        <w:rPr>
-          <w:szCs w:val="24"/>
-        </w:rPr>
-        <w:t>(</w:t>
-      </w:r>
-      <w:proofErr w:type="spellStart"/>
-      <w:r>
-        <w:rPr>
-          <w:szCs w:val="24"/>
-        </w:rPr>
-        <w:t>Mkaouer</w:t>
-      </w:r>
-      <w:proofErr w:type="spellEnd"/>
-      <w:r>
-        <w:rPr>
-          <w:szCs w:val="24"/>
-        </w:rPr>
-        <w:t xml:space="preserve"> </w:t>
+        <w:t xml:space="preserve">“High dimensional search-based software engineering: finding tradeoffs among 15 objectives for automating software refactoring using NSGA-III” </w:t>
+      </w:r>
+      <w:r>
+        <w:rPr>
+          <w:szCs w:val="24"/>
+        </w:rPr>
+        <w:t xml:space="preserve">(Mkaouer </w:t>
       </w:r>
       <w:r>
         <w:rPr>
@@ -3711,21 +3736,7 @@
         <w:rPr>
           <w:szCs w:val="24"/>
         </w:rPr>
-        <w:t xml:space="preserve">Harman, </w:t>
-      </w:r>
-      <w:proofErr w:type="spellStart"/>
-      <w:r>
-        <w:rPr>
-          <w:szCs w:val="24"/>
-        </w:rPr>
-        <w:t>Mansouri</w:t>
-      </w:r>
-      <w:proofErr w:type="spellEnd"/>
-      <w:r>
-        <w:rPr>
-          <w:szCs w:val="24"/>
-        </w:rPr>
-        <w:t xml:space="preserve"> and Zhang</w:t>
+        <w:t>Harman, Mansouri and Zhang</w:t>
       </w:r>
       <w:r>
         <w:rPr>
@@ -3780,21 +3791,7 @@
         <w:rPr>
           <w:szCs w:val="24"/>
         </w:rPr>
-        <w:t>(</w:t>
-      </w:r>
-      <w:proofErr w:type="spellStart"/>
-      <w:r>
-        <w:rPr>
-          <w:szCs w:val="24"/>
-        </w:rPr>
-        <w:t>Ouni</w:t>
-      </w:r>
-      <w:proofErr w:type="spellEnd"/>
-      <w:r>
-        <w:rPr>
-          <w:szCs w:val="24"/>
-        </w:rPr>
-        <w:t xml:space="preserve"> </w:t>
+        <w:t xml:space="preserve">(Ouni </w:t>
       </w:r>
       <w:r>
         <w:rPr>
@@ -3839,14 +3836,12 @@
         </w:rPr>
         <w:t xml:space="preserve"> (</w:t>
       </w:r>
-      <w:proofErr w:type="spellStart"/>
       <w:r>
         <w:rPr>
           <w:szCs w:val="24"/>
         </w:rPr>
         <w:t>Mahouachi</w:t>
       </w:r>
-      <w:proofErr w:type="spellEnd"/>
       <w:r>
         <w:rPr>
           <w:szCs w:val="24"/>
@@ -3959,21 +3954,7 @@
         <w:rPr>
           <w:szCs w:val="24"/>
         </w:rPr>
-        <w:t>(</w:t>
-      </w:r>
-      <w:proofErr w:type="gramStart"/>
-      <w:r>
-        <w:rPr>
-          <w:szCs w:val="24"/>
-        </w:rPr>
-        <w:t>Simons</w:t>
-      </w:r>
-      <w:proofErr w:type="gramEnd"/>
-      <w:r>
-        <w:rPr>
-          <w:szCs w:val="24"/>
-        </w:rPr>
-        <w:t xml:space="preserve"> </w:t>
+        <w:t xml:space="preserve">(Simons </w:t>
       </w:r>
       <w:r>
         <w:rPr>
@@ -4022,21 +4003,7 @@
         <w:rPr>
           <w:szCs w:val="24"/>
         </w:rPr>
-        <w:t>(</w:t>
-      </w:r>
-      <w:proofErr w:type="spellStart"/>
-      <w:r>
-        <w:rPr>
-          <w:szCs w:val="24"/>
-        </w:rPr>
-        <w:t>Boukdhir</w:t>
-      </w:r>
-      <w:proofErr w:type="spellEnd"/>
-      <w:r>
-        <w:rPr>
-          <w:szCs w:val="24"/>
-        </w:rPr>
-        <w:t xml:space="preserve"> </w:t>
+        <w:t xml:space="preserve">(Boukdhir </w:t>
       </w:r>
       <w:r>
         <w:rPr>
@@ -4055,7 +4022,14 @@
         <w:rPr>
           <w:szCs w:val="24"/>
         </w:rPr>
-        <w:t>tackles the problem of optimising conflicting objectives by introducing a many-objective refactoring technique, evaluating refactoring solutions with a set of 8 distinct objectives.</w:t>
+        <w:t xml:space="preserve">tackles the problem of optimising conflicting objectives by introducing a many-objective </w:t>
+      </w:r>
+      <w:r>
+        <w:rPr>
+          <w:szCs w:val="24"/>
+        </w:rPr>
+        <w:lastRenderedPageBreak/>
+        <w:t>refactoring technique, evaluating refactoring solutions with a set of 8 distinct objectives.</w:t>
       </w:r>
     </w:p>
     <w:p>
@@ -4073,7 +4047,6 @@
         <w:rPr>
           <w:szCs w:val="24"/>
         </w:rPr>
-        <w:lastRenderedPageBreak/>
         <w:t xml:space="preserve"> “An experimental search-based approach to cohesion metric evaluation”</w:t>
       </w:r>
       <w:r>
@@ -4156,21 +4129,7 @@
         <w:rPr>
           <w:szCs w:val="24"/>
         </w:rPr>
-        <w:t xml:space="preserve">Dynamic adaptive Search Based Software Engineering needs fast approximate metrics” (Harman, Clark and </w:t>
-      </w:r>
-      <w:proofErr w:type="spellStart"/>
-      <w:r>
-        <w:rPr>
-          <w:szCs w:val="24"/>
-        </w:rPr>
-        <w:t>Cinneidez</w:t>
-      </w:r>
-      <w:proofErr w:type="spellEnd"/>
-      <w:r>
-        <w:rPr>
-          <w:szCs w:val="24"/>
-        </w:rPr>
-        <w:t>, 2013) discuss using metrics as fitness functions</w:t>
+        <w:t>Dynamic adaptive Search Based Software Engineering needs fast approximate metrics” (Harman, Clark and Cinneidez, 2013) discuss using metrics as fitness functions</w:t>
       </w:r>
       <w:r>
         <w:rPr>
@@ -4238,15 +4197,7 @@
         <w:t xml:space="preserve"> </w:t>
       </w:r>
       <w:r>
-        <w:t xml:space="preserve">Harman, </w:t>
-      </w:r>
-      <w:proofErr w:type="spellStart"/>
-      <w:r>
-        <w:t>Mansouri</w:t>
-      </w:r>
-      <w:proofErr w:type="spellEnd"/>
-      <w:r>
-        <w:t xml:space="preserve"> and Zhang</w:t>
+        <w:t>Harman, Mansouri and Zhang</w:t>
       </w:r>
       <w:r>
         <w:t xml:space="preserve"> </w:t>
@@ -4353,170 +4304,124 @@
         <w:t>alling under the</w:t>
       </w:r>
       <w:r>
-        <w:t xml:space="preserve"> second goal, </w:t>
-      </w:r>
-      <w:proofErr w:type="spellStart"/>
-      <w:r>
-        <w:t>Gligoric</w:t>
-      </w:r>
-      <w:proofErr w:type="spellEnd"/>
+        <w:t xml:space="preserve"> second goal, Gligoric </w:t>
+      </w:r>
+      <w:r>
+        <w:rPr>
+          <w:i/>
+        </w:rPr>
+        <w:t>et al.</w:t>
+      </w:r>
+      <w:r>
+        <w:t xml:space="preserve"> (2014) used SBR to explore various sequences of refactorings to identify the shortest possible build script, and </w:t>
+      </w:r>
+      <w:r>
+        <w:t>improved</w:t>
+      </w:r>
+      <w:r>
+        <w:t xml:space="preserve"> the runtime of the SBR by using the partial-order reduction technique, reducing the </w:t>
+      </w:r>
+      <w:r>
+        <w:t xml:space="preserve">search space by applying a </w:t>
+      </w:r>
+      <w:r>
+        <w:t>model-checking</w:t>
+      </w:r>
+      <w:r>
+        <w:t xml:space="preserve"> algorithm</w:t>
+      </w:r>
+      <w:r>
+        <w:t>.</w:t>
+      </w:r>
       <w:r>
         <w:t xml:space="preserve"> </w:t>
       </w:r>
       <w:r>
+        <w:t>In addition to aiming to reduce the number of refactoring steps, this</w:t>
+      </w:r>
+      <w:r>
+        <w:t xml:space="preserve"> is an interesting </w:t>
+      </w:r>
+      <w:r>
+        <w:t>use of</w:t>
+      </w:r>
+      <w:r>
+        <w:t xml:space="preserve"> SBR</w:t>
+      </w:r>
+      <w:r>
+        <w:t xml:space="preserve"> with the aim to help</w:t>
+      </w:r>
+      <w:r>
+        <w:t xml:space="preserve"> repurpose code</w:t>
+      </w:r>
+      <w:r>
+        <w:t>. This may</w:t>
+      </w:r>
+      <w:r>
+        <w:t xml:space="preserve"> be a recently </w:t>
+      </w:r>
+      <w:r>
+        <w:t>arisen</w:t>
+      </w:r>
+      <w:r>
+        <w:t xml:space="preserve"> </w:t>
+      </w:r>
+      <w:r>
+        <w:t>objective,</w:t>
+      </w:r>
+      <w:r>
+        <w:t xml:space="preserve"> as it was not reported by </w:t>
+      </w:r>
+      <w:r>
+        <w:t>Harman, Mansouri and Zhang</w:t>
+      </w:r>
+      <w:r>
+        <w:t xml:space="preserve"> (2012)</w:t>
+      </w:r>
+      <w:r>
+        <w:t>.</w:t>
+      </w:r>
+    </w:p>
+    <w:p>
+      <w:r>
+        <w:t xml:space="preserve">Ouni, </w:t>
+      </w:r>
+      <w:r>
+        <w:rPr>
+          <w:lang w:val="en-US"/>
+        </w:rPr>
+        <w:t>Kessentini and Sahraoui</w:t>
+      </w:r>
+      <w:r>
+        <w:t xml:space="preserve"> (2013) also focused on optimising the refactoring suggestions</w:t>
+      </w:r>
+      <w:r>
+        <w:t xml:space="preserve">, but with a </w:t>
+      </w:r>
+      <w:r>
+        <w:t>more common</w:t>
+      </w:r>
+      <w:r>
+        <w:t xml:space="preserve"> goal in mind than Gligoric </w:t>
+      </w:r>
+      <w:r>
         <w:rPr>
           <w:i/>
         </w:rPr>
         <w:t>et al.</w:t>
       </w:r>
       <w:r>
-        <w:t xml:space="preserve"> (2014) used SBR to explore various sequences of refactorings to identify the shortest possible build script, and </w:t>
-      </w:r>
-      <w:r>
-        <w:t>improved</w:t>
-      </w:r>
-      <w:r>
-        <w:t xml:space="preserve"> the runtime of the SBR by using the partial-order reduction technique, reducing the </w:t>
-      </w:r>
-      <w:r>
-        <w:t xml:space="preserve">search space by applying a </w:t>
-      </w:r>
-      <w:r>
-        <w:t>model-checking</w:t>
-      </w:r>
-      <w:r>
-        <w:t xml:space="preserve"> algorithm</w:t>
-      </w:r>
-      <w:r>
-        <w:t>.</w:t>
-      </w:r>
-      <w:r>
-        <w:t xml:space="preserve"> </w:t>
-      </w:r>
-      <w:r>
-        <w:t>In addition to aiming to reduce the number of refactoring steps, this</w:t>
-      </w:r>
-      <w:r>
-        <w:t xml:space="preserve"> is an interesting </w:t>
-      </w:r>
-      <w:r>
-        <w:t>use of</w:t>
-      </w:r>
-      <w:r>
-        <w:t xml:space="preserve"> SBR</w:t>
-      </w:r>
-      <w:r>
-        <w:t xml:space="preserve"> with the aim to help</w:t>
-      </w:r>
-      <w:r>
-        <w:t xml:space="preserve"> repurpose code</w:t>
-      </w:r>
-      <w:r>
-        <w:t>. This may</w:t>
-      </w:r>
-      <w:r>
-        <w:t xml:space="preserve"> be a recently </w:t>
-      </w:r>
-      <w:r>
-        <w:t>arisen</w:t>
-      </w:r>
-      <w:r>
-        <w:t xml:space="preserve"> </w:t>
-      </w:r>
-      <w:r>
-        <w:t>objective,</w:t>
-      </w:r>
-      <w:r>
-        <w:t xml:space="preserve"> as it was not reported by </w:t>
-      </w:r>
-      <w:r>
-        <w:t xml:space="preserve">Harman, </w:t>
-      </w:r>
-      <w:proofErr w:type="spellStart"/>
-      <w:r>
-        <w:t>Mansouri</w:t>
-      </w:r>
-      <w:proofErr w:type="spellEnd"/>
-      <w:r>
-        <w:t xml:space="preserve"> and Zhang</w:t>
-      </w:r>
-      <w:r>
-        <w:t xml:space="preserve"> (2012)</w:t>
-      </w:r>
-      <w:r>
-        <w:t>.</w:t>
-      </w:r>
-    </w:p>
-    <w:p>
-      <w:proofErr w:type="spellStart"/>
-      <w:r>
-        <w:t>Ouni</w:t>
-      </w:r>
-      <w:proofErr w:type="spellEnd"/>
-      <w:r>
-        <w:t xml:space="preserve">, </w:t>
-      </w:r>
-      <w:proofErr w:type="spellStart"/>
-      <w:r>
-        <w:rPr>
-          <w:lang w:val="en-US"/>
-        </w:rPr>
-        <w:t>Kessentini</w:t>
-      </w:r>
-      <w:proofErr w:type="spellEnd"/>
-      <w:r>
-        <w:rPr>
-          <w:lang w:val="en-US"/>
-        </w:rPr>
-        <w:t xml:space="preserve"> and </w:t>
-      </w:r>
-      <w:proofErr w:type="spellStart"/>
-      <w:r>
-        <w:rPr>
-          <w:lang w:val="en-US"/>
-        </w:rPr>
-        <w:t>Sahraoui</w:t>
-      </w:r>
-      <w:proofErr w:type="spellEnd"/>
-      <w:r>
-        <w:t xml:space="preserve"> (2013) also focused on optimising the refactoring suggestions</w:t>
-      </w:r>
-      <w:r>
-        <w:t xml:space="preserve">, but with a </w:t>
-      </w:r>
-      <w:r>
-        <w:t>more common</w:t>
-      </w:r>
-      <w:r>
-        <w:t xml:space="preserve"> goal in mind than </w:t>
-      </w:r>
-      <w:proofErr w:type="spellStart"/>
-      <w:r>
-        <w:t>Gligoric</w:t>
-      </w:r>
-      <w:proofErr w:type="spellEnd"/>
-      <w:r>
-        <w:t xml:space="preserve"> </w:t>
-      </w:r>
-      <w:r>
-        <w:rPr>
-          <w:i/>
-        </w:rPr>
-        <w:t>et al.</w:t>
-      </w:r>
-      <w:r>
-        <w:t xml:space="preserve"> (</w:t>
-      </w:r>
-      <w:proofErr w:type="gramStart"/>
-      <w:r>
-        <w:t>2014)</w:t>
-      </w:r>
-      <w:proofErr w:type="gramEnd"/>
+        <w:t xml:space="preserve"> (2014)</w:t>
+      </w:r>
       <w:r>
         <w:t xml:space="preserve">. Their solution was to use a multi-objective optimisation approach </w:t>
       </w:r>
       <w:r>
-        <w:t>in order to improve code quality, compared to what the observed results of techniques using only one or two objectives</w:t>
+        <w:t xml:space="preserve">in order to improve code quality, compared to what </w:t>
+      </w:r>
+      <w:r>
+        <w:lastRenderedPageBreak/>
+        <w:t>the observed results of techniques using only one or two objectives</w:t>
       </w:r>
       <w:r>
         <w:t>. By using records of previous code changes</w:t>
@@ -4525,11 +4430,7 @@
         <w:t xml:space="preserve"> together with</w:t>
       </w:r>
       <w:r>
-        <w:t xml:space="preserve"> structural and semantic information, they used a </w:t>
-      </w:r>
-      <w:r>
-        <w:lastRenderedPageBreak/>
-        <w:t xml:space="preserve">search-based approach to improve the efficiency </w:t>
+        <w:t xml:space="preserve"> structural and semantic information, they used a search-based approach to improve the efficiency </w:t>
       </w:r>
       <w:r>
         <w:t xml:space="preserve">of new refactoring suggestions. The fitness function included design quality, semantic coherence and similarity to previously recorded refactorings, their weighing decided by a NSGA-II algorithm. The problem with this approach is that it requires a record of existing code changes for a system, but the future work they propose aims to remedy this by collecting refactorings from different systems and generalise their method to recognise possible refactorings based on both the refactoring type and the context. </w:t>
@@ -4579,15 +4480,7 @@
         <w:t xml:space="preserve"> </w:t>
       </w:r>
       <w:r>
-        <w:t xml:space="preserve">Harman, </w:t>
-      </w:r>
-      <w:proofErr w:type="spellStart"/>
-      <w:r>
-        <w:t>Mansouri</w:t>
-      </w:r>
-      <w:proofErr w:type="spellEnd"/>
-      <w:r>
-        <w:t xml:space="preserve"> and Zhang</w:t>
+        <w:t>Harman, Mansouri and Zhang</w:t>
       </w:r>
       <w:r>
         <w:t xml:space="preserve"> (2012)</w:t>
@@ -4865,11 +4758,10 @@
       <w:r>
         <w:t>is still far away, even though steps are made in the right direction.</w:t>
       </w:r>
-      <w:bookmarkStart w:id="0" w:name="_GoBack"/>
-      <w:bookmarkEnd w:id="0"/>
-    </w:p>
-    <w:p>
-      <w:r>
+    </w:p>
+    <w:p>
+      <w:r>
+        <w:lastRenderedPageBreak/>
         <w:t xml:space="preserve">To conclude, there are several issues regarding SBR that researchers should address. The issue of the human-in-the-loop raised by Simons </w:t>
       </w:r>
       <w:r>
@@ -4879,11 +4771,7 @@
         <w:t>et al.</w:t>
       </w:r>
       <w:r>
-        <w:t xml:space="preserve"> (2015) is an important issue, as software engineers have always been vary of using tools to change their code. Research into </w:t>
-      </w:r>
-      <w:r>
-        <w:lastRenderedPageBreak/>
-        <w:t xml:space="preserve">how to include developers in an automated refactoring process </w:t>
+        <w:t xml:space="preserve"> (2015) is an important issue, as software engineers have always been vary of using tools to change their code. Research into how to include developers in an automated refactoring process </w:t>
       </w:r>
       <w:r>
         <w:t>could result in an increased approval of automated refactoring tools in the developer community, potentially resulting in more manageable code bases</w:t>
@@ -5018,13 +4906,8 @@
       <w:r>
         <w:t xml:space="preserve">(1958) </w:t>
       </w:r>
-      <w:proofErr w:type="gramStart"/>
-      <w:r>
-        <w:t>A</w:t>
-      </w:r>
-      <w:proofErr w:type="gramEnd"/>
-      <w:r>
-        <w:t xml:space="preserve"> learning machine: Part 1. IBM J Res. Dev. 2(1), 2–13 </w:t>
+      <w:r>
+        <w:t xml:space="preserve">A learning machine: Part 1. IBM J Res. Dev. 2(1), 2–13 </w:t>
       </w:r>
     </w:p>
     <w:p>
@@ -5052,31 +4935,18 @@
       <w:r>
         <w:t xml:space="preserve">(1959) </w:t>
       </w:r>
-      <w:proofErr w:type="gramStart"/>
-      <w:r>
-        <w:t>A</w:t>
-      </w:r>
-      <w:proofErr w:type="gramEnd"/>
-      <w:r>
-        <w:t xml:space="preserve"> learning machine: Part 2. IBM J. Res. Dev. 282–287 </w:t>
-      </w:r>
-    </w:p>
-    <w:p>
-      <w:pPr>
-        <w:rPr>
-          <w:szCs w:val="24"/>
-        </w:rPr>
-      </w:pPr>
-      <w:r>
-        <w:t xml:space="preserve">Harman, M. and </w:t>
-      </w:r>
-      <w:proofErr w:type="spellStart"/>
-      <w:r>
-        <w:t>Tratt</w:t>
-      </w:r>
-      <w:proofErr w:type="spellEnd"/>
-      <w:r>
-        <w:t xml:space="preserve">, L. (2007) Pareto optimal search based refactoring at the design level. In: </w:t>
+      <w:r>
+        <w:t xml:space="preserve">A learning machine: Part 2. IBM J. Res. Dev. 282–287 </w:t>
+      </w:r>
+    </w:p>
+    <w:p>
+      <w:pPr>
+        <w:rPr>
+          <w:szCs w:val="24"/>
+        </w:rPr>
+      </w:pPr>
+      <w:r>
+        <w:t xml:space="preserve">Harman, M. and Tratt, L. (2007) Pareto optimal search based refactoring at the design level. In: </w:t>
       </w:r>
       <w:r>
         <w:rPr>
@@ -5085,27 +4955,7 @@
           <w:szCs w:val="20"/>
           <w:shd w:val="clear" w:color="auto" w:fill="FFFFFF"/>
         </w:rPr>
-        <w:t xml:space="preserve">Proceedings of the </w:t>
-      </w:r>
-      <w:proofErr w:type="gramStart"/>
-      <w:r>
-        <w:rPr>
-          <w:i/>
-          <w:sz w:val="20"/>
-          <w:szCs w:val="20"/>
-          <w:shd w:val="clear" w:color="auto" w:fill="FFFFFF"/>
-        </w:rPr>
-        <w:t>9th</w:t>
-      </w:r>
-      <w:proofErr w:type="gramEnd"/>
-      <w:r>
-        <w:rPr>
-          <w:i/>
-          <w:sz w:val="20"/>
-          <w:szCs w:val="20"/>
-          <w:shd w:val="clear" w:color="auto" w:fill="FFFFFF"/>
-        </w:rPr>
-        <w:t xml:space="preserve"> annual conference on Genetic and evolutionary computation.</w:t>
+        <w:t>Proceedings of the 9th annual conference on Genetic and evolutionary computation.</w:t>
       </w:r>
       <w:r>
         <w:rPr>
@@ -5160,31 +5010,7 @@
     </w:p>
     <w:p>
       <w:r>
-        <w:t xml:space="preserve">Amal, B., Kessentini, M., </w:t>
-      </w:r>
-      <w:proofErr w:type="spellStart"/>
-      <w:r>
-        <w:t>Bechikh</w:t>
-      </w:r>
-      <w:proofErr w:type="spellEnd"/>
-      <w:r>
-        <w:t xml:space="preserve">, S., </w:t>
-      </w:r>
-      <w:proofErr w:type="spellStart"/>
-      <w:r>
-        <w:t>Dea</w:t>
-      </w:r>
-      <w:proofErr w:type="spellEnd"/>
-      <w:r>
-        <w:t xml:space="preserve">, J. and Said, L.B. (2014) </w:t>
-      </w:r>
-      <w:proofErr w:type="gramStart"/>
-      <w:r>
-        <w:t>On</w:t>
-      </w:r>
-      <w:proofErr w:type="gramEnd"/>
-      <w:r>
-        <w:t xml:space="preserve"> the use of machine learning and search-based software engineering for Ill-defined fitness function: a case study on software refactoring. In: </w:t>
+        <w:t xml:space="preserve">Amal, B., Kessentini, M., Bechikh, S., Dea, J. and Said, L.B. (2014) On the use of machine learning and search-based software engineering for Ill-defined fitness function: a case study on software refactoring. In: </w:t>
       </w:r>
       <w:r>
         <w:rPr>
@@ -5209,39 +5035,7 @@
     </w:p>
     <w:p>
       <w:r>
-        <w:t xml:space="preserve">Cinnéide, M.Ó., </w:t>
-      </w:r>
-      <w:proofErr w:type="spellStart"/>
-      <w:r>
-        <w:t>Moghadam</w:t>
-      </w:r>
-      <w:proofErr w:type="spellEnd"/>
-      <w:r>
-        <w:t xml:space="preserve">, I.H., Harman, M., </w:t>
-      </w:r>
-      <w:proofErr w:type="spellStart"/>
-      <w:r>
-        <w:t>Counsell</w:t>
-      </w:r>
-      <w:proofErr w:type="spellEnd"/>
-      <w:r>
-        <w:t xml:space="preserve">, S. and </w:t>
-      </w:r>
-      <w:proofErr w:type="spellStart"/>
-      <w:r>
-        <w:t>Tratt</w:t>
-      </w:r>
-      <w:proofErr w:type="spellEnd"/>
-      <w:r>
-        <w:t xml:space="preserve">, L. (2016) </w:t>
-      </w:r>
-      <w:proofErr w:type="gramStart"/>
-      <w:r>
-        <w:t>An</w:t>
-      </w:r>
-      <w:proofErr w:type="gramEnd"/>
-      <w:r>
-        <w:t xml:space="preserve"> experimental search-based approach to cohesion metric evaluation.</w:t>
+        <w:t>Cinnéide, M.Ó., Moghadam, I.H., Harman, M., Counsell, S. and Tratt, L. (2016) An experimental search-based approach to cohesion metric evaluation.</w:t>
       </w:r>
       <w:r>
         <w:t xml:space="preserve"> In:</w:t>
@@ -5274,33 +5068,12 @@
         <w:t> </w:t>
       </w:r>
       <w:r>
-        <w:t xml:space="preserve">[online]. </w:t>
-      </w:r>
-      <w:proofErr w:type="gramStart"/>
-      <w:r>
-        <w:t>pp.1-38</w:t>
-      </w:r>
-      <w:proofErr w:type="gramEnd"/>
-      <w:r>
-        <w:t>.</w:t>
-      </w:r>
-    </w:p>
-    <w:p>
-      <w:proofErr w:type="gramStart"/>
-      <w:r>
-        <w:t>de</w:t>
-      </w:r>
-      <w:proofErr w:type="gramEnd"/>
-      <w:r>
-        <w:t xml:space="preserve"> Oliveira Barros, M. and </w:t>
-      </w:r>
-      <w:proofErr w:type="spellStart"/>
-      <w:r>
-        <w:t>Labiche</w:t>
-      </w:r>
-      <w:proofErr w:type="spellEnd"/>
-      <w:r>
-        <w:t>, Y. (2015)</w:t>
+        <w:t>[online]. pp.1-38.</w:t>
+      </w:r>
+    </w:p>
+    <w:p>
+      <w:r>
+        <w:t>de Oliveira Barros, M. and Labiche, Y. (2015)</w:t>
       </w:r>
       <w:r>
         <w:rPr>
@@ -5334,13 +5107,8 @@
       </w:r>
     </w:p>
     <w:p>
-      <w:proofErr w:type="spellStart"/>
-      <w:r>
-        <w:t>Ghaith</w:t>
-      </w:r>
-      <w:proofErr w:type="spellEnd"/>
-      <w:r>
-        <w:t xml:space="preserve">, S. and Cinnéide, M.O. (2012) Improving software security using search-based refactoring. In: </w:t>
+      <w:r>
+        <w:t xml:space="preserve">Ghaith, S. and Cinnéide, M.O. (2012) Improving software security using search-based refactoring. In: </w:t>
       </w:r>
       <w:r>
         <w:rPr>
@@ -5364,45 +5132,8 @@
       </w:r>
     </w:p>
     <w:p>
-      <w:proofErr w:type="spellStart"/>
-      <w:r>
-        <w:t>Gligoric</w:t>
-      </w:r>
-      <w:proofErr w:type="spellEnd"/>
-      <w:r>
-        <w:t xml:space="preserve">, M., Schulte, W., Prasad, C., Van </w:t>
-      </w:r>
-      <w:proofErr w:type="spellStart"/>
-      <w:r>
-        <w:t>Velzen</w:t>
-      </w:r>
-      <w:proofErr w:type="spellEnd"/>
-      <w:r>
-        <w:t xml:space="preserve">, D., </w:t>
-      </w:r>
-      <w:proofErr w:type="spellStart"/>
-      <w:r>
-        <w:t>Narasamdya</w:t>
-      </w:r>
-      <w:proofErr w:type="spellEnd"/>
-      <w:r>
-        <w:t xml:space="preserve">, I. and </w:t>
-      </w:r>
-      <w:proofErr w:type="spellStart"/>
-      <w:r>
-        <w:t>Livshits</w:t>
-      </w:r>
-      <w:proofErr w:type="spellEnd"/>
-      <w:r>
-        <w:t xml:space="preserve">, B. (2014) </w:t>
-      </w:r>
-      <w:proofErr w:type="gramStart"/>
-      <w:r>
-        <w:t>Automated</w:t>
-      </w:r>
-      <w:proofErr w:type="gramEnd"/>
-      <w:r>
-        <w:t xml:space="preserve"> migration of build scripts using dynamic analysis and search-based refactoring,</w:t>
+      <w:r>
+        <w:t>Gligoric, M., Schulte, W., Prasad, C., Van Velzen, D., Narasamdya, I. and Livshits, B. (2014) Automated migration of build scripts using dynamic analysis and search-based refactoring,</w:t>
       </w:r>
       <w:r>
         <w:t xml:space="preserve"> In:</w:t>
@@ -5443,100 +5174,46 @@
         <w:t>Harman, M., Burke, E., Clark, J.A. and Yao, X</w:t>
       </w:r>
       <w:r>
-        <w:t xml:space="preserve">., 2012. Dynamic adaptive search based software engineering, </w:t>
-      </w:r>
-      <w:proofErr w:type="gramStart"/>
-      <w:r>
-        <w:t>In:</w:t>
-      </w:r>
-      <w:proofErr w:type="gramEnd"/>
+        <w:t xml:space="preserve">., 2012. Dynamic adaptive search based software engineering, In: </w:t>
+      </w:r>
+      <w:r>
+        <w:rPr>
+          <w:i/>
+        </w:rPr>
+        <w:t>Empirical Software Engineering and Measurement (ESEM), 2012 ACM-IEEE International Symposium on 2012</w:t>
+      </w:r>
+      <w:r>
+        <w:t xml:space="preserve">, IEEE, pp. 1-8. </w:t>
+      </w:r>
+    </w:p>
+    <w:p>
+      <w:r>
+        <w:t xml:space="preserve">Harman, M., Clark, J. and Cinneidez, M.O. (2013) Dynamic adaptive Search Based Software Engineering needs fast approximate metrics (keynote), </w:t>
+      </w:r>
+      <w:r>
+        <w:t xml:space="preserve">In: </w:t>
+      </w:r>
+      <w:r>
+        <w:rPr>
+          <w:i/>
+        </w:rPr>
+        <w:t>Emerging Trends in Software Metrics (WETSoM), 2013 4th International Workshop on 2013</w:t>
+      </w:r>
+      <w:r>
+        <w:t xml:space="preserve">, IEEE, pp. 1-6. </w:t>
+      </w:r>
+    </w:p>
+    <w:p>
+      <w:r>
+        <w:t>Harman, M., Jia, Y., Krinke, J., Langdon</w:t>
+      </w:r>
+      <w:r>
+        <w:t>, W.B., Petke, J. and Zhang, Y.</w:t>
+      </w:r>
       <w:r>
         <w:t xml:space="preserve"> </w:t>
       </w:r>
       <w:r>
-        <w:rPr>
-          <w:i/>
-        </w:rPr>
-        <w:t>Empirical Software Engineering and Measurement (ESEM), 2012 ACM-IEEE International Symposium on 2012</w:t>
-      </w:r>
-      <w:r>
-        <w:t xml:space="preserve">, IEEE, pp. 1-8. </w:t>
-      </w:r>
-    </w:p>
-    <w:p>
-      <w:r>
-        <w:t xml:space="preserve">Harman, M., Clark, J. and </w:t>
-      </w:r>
-      <w:proofErr w:type="spellStart"/>
-      <w:r>
-        <w:t>Cinneidez</w:t>
-      </w:r>
-      <w:proofErr w:type="spellEnd"/>
-      <w:r>
-        <w:t xml:space="preserve">, M.O. (2013) Dynamic adaptive Search Based Software Engineering needs fast approximate metrics (keynote), </w:t>
-      </w:r>
-      <w:r>
-        <w:t xml:space="preserve">In: </w:t>
-      </w:r>
-      <w:r>
-        <w:rPr>
-          <w:i/>
-        </w:rPr>
-        <w:t>Emerging Trends in Software Metrics (</w:t>
-      </w:r>
-      <w:proofErr w:type="spellStart"/>
-      <w:r>
-        <w:rPr>
-          <w:i/>
-        </w:rPr>
-        <w:t>WETSoM</w:t>
-      </w:r>
-      <w:proofErr w:type="spellEnd"/>
-      <w:r>
-        <w:rPr>
-          <w:i/>
-        </w:rPr>
-        <w:t>), 2013 4th International Workshop on 2013</w:t>
-      </w:r>
-      <w:r>
-        <w:t xml:space="preserve">, IEEE, pp. 1-6. </w:t>
-      </w:r>
-    </w:p>
-    <w:p>
-      <w:r>
-        <w:t xml:space="preserve">Harman, M., </w:t>
-      </w:r>
-      <w:proofErr w:type="spellStart"/>
-      <w:r>
-        <w:t>Jia</w:t>
-      </w:r>
-      <w:proofErr w:type="spellEnd"/>
-      <w:r>
-        <w:t xml:space="preserve">, Y., </w:t>
-      </w:r>
-      <w:proofErr w:type="spellStart"/>
-      <w:r>
-        <w:t>Krinke</w:t>
-      </w:r>
-      <w:proofErr w:type="spellEnd"/>
-      <w:r>
-        <w:t>, J., Langdon</w:t>
-      </w:r>
-      <w:r>
-        <w:t xml:space="preserve">, W.B., </w:t>
-      </w:r>
-      <w:proofErr w:type="spellStart"/>
-      <w:r>
-        <w:t>Petke</w:t>
-      </w:r>
-      <w:proofErr w:type="spellEnd"/>
-      <w:r>
-        <w:t>, J. and Zhang, Y.</w:t>
-      </w:r>
-      <w:r>
-        <w:t xml:space="preserve"> </w:t>
-      </w:r>
-      <w:r>
         <w:t>(</w:t>
       </w:r>
       <w:r>
@@ -5546,15 +5223,7 @@
         <w:t>)</w:t>
       </w:r>
       <w:r>
-        <w:t xml:space="preserve"> Search based software engineering for software product line engineering: a survey and directions for future work, </w:t>
-      </w:r>
-      <w:proofErr w:type="gramStart"/>
-      <w:r>
-        <w:t>In</w:t>
-      </w:r>
-      <w:proofErr w:type="gramEnd"/>
-      <w:r>
-        <w:t>:</w:t>
+        <w:t xml:space="preserve"> Search based software engineering for software product line engineering: a survey and directions for future work, In:</w:t>
       </w:r>
       <w:r>
         <w:rPr>
@@ -5589,15 +5258,7 @@
     </w:p>
     <w:p>
       <w:r>
-        <w:t xml:space="preserve">Harman, M., </w:t>
-      </w:r>
-      <w:proofErr w:type="spellStart"/>
-      <w:r>
-        <w:t>Mansouri</w:t>
-      </w:r>
-      <w:proofErr w:type="spellEnd"/>
-      <w:r>
-        <w:t>, S.A. and Zhang, Y. (2012) Search-based software engineering: Trends, techniques and applications.</w:t>
+        <w:t>Harman, M., Mansouri, S.A. and Zhang, Y. (2012) Search-based software engineering: Trends, techniques and applications.</w:t>
       </w:r>
       <w:r>
         <w:rPr>
@@ -5627,28 +5288,12 @@
         <w:t> </w:t>
       </w:r>
       <w:r>
-        <w:t xml:space="preserve">[online]. </w:t>
-      </w:r>
-      <w:proofErr w:type="gramStart"/>
-      <w:r>
-        <w:t>45</w:t>
-      </w:r>
-      <w:proofErr w:type="gramEnd"/>
-      <w:r>
-        <w:t xml:space="preserve"> (1), pp.11.</w:t>
-      </w:r>
-    </w:p>
-    <w:p>
-      <w:r>
-        <w:t xml:space="preserve">Harman, M., McMinn, P., De Souza, J.T. and </w:t>
-      </w:r>
-      <w:proofErr w:type="spellStart"/>
-      <w:r>
-        <w:t>Yoo</w:t>
-      </w:r>
-      <w:proofErr w:type="spellEnd"/>
-      <w:r>
-        <w:t>, S. (2012) Search based software engineering: Tec</w:t>
+        <w:t>[online]. 45 (1), pp.11.</w:t>
+      </w:r>
+    </w:p>
+    <w:p>
+      <w:r>
+        <w:t>Harman, M., McMinn, P., De Souza, J.T. and Yoo, S. (2012) Search based software engineering: Tec</w:t>
       </w:r>
       <w:r>
         <w:t>hniques, taxonomy, tutorial. In:</w:t>
@@ -5689,23 +5334,7 @@
     <w:p>
       <w:r>
         <w:lastRenderedPageBreak/>
-        <w:t xml:space="preserve">Kessentini, M., </w:t>
-      </w:r>
-      <w:proofErr w:type="spellStart"/>
-      <w:r>
-        <w:t>Sahraoui</w:t>
-      </w:r>
-      <w:proofErr w:type="spellEnd"/>
-      <w:r>
-        <w:t xml:space="preserve">, H., </w:t>
-      </w:r>
-      <w:proofErr w:type="spellStart"/>
-      <w:r>
-        <w:t>Boukadoum</w:t>
-      </w:r>
-      <w:proofErr w:type="spellEnd"/>
-      <w:r>
-        <w:t>, M. and Omar, O.B. (2012) Search-based model transformation by example.</w:t>
+        <w:t>Kessentini, M., Sahraoui, H., Boukadoum, M. and Omar, O.B. (2012) Search-based model transformation by example.</w:t>
       </w:r>
       <w:r>
         <w:t xml:space="preserve"> In:</w:t>
@@ -5725,19 +5354,8 @@
           <w:i/>
           <w:iCs/>
         </w:rPr>
-        <w:t xml:space="preserve">Software &amp; Systems </w:t>
-      </w:r>
-      <w:proofErr w:type="spellStart"/>
-      <w:proofErr w:type="gramStart"/>
-      <w:r>
-        <w:rPr>
-          <w:i/>
-          <w:iCs/>
-        </w:rPr>
-        <w:t>Modeling</w:t>
-      </w:r>
-      <w:proofErr w:type="spellEnd"/>
-      <w:proofErr w:type="gramEnd"/>
+        <w:t>Software &amp; Systems Modeling</w:t>
+      </w:r>
       <w:r>
         <w:rPr>
           <w:rStyle w:val="apple-converted-space"/>
@@ -5749,25 +5367,12 @@
         <w:t> </w:t>
       </w:r>
       <w:r>
-        <w:t xml:space="preserve">[online]. </w:t>
-      </w:r>
-      <w:proofErr w:type="gramStart"/>
-      <w:r>
-        <w:t>11</w:t>
-      </w:r>
-      <w:proofErr w:type="gramEnd"/>
-      <w:r>
-        <w:t xml:space="preserve"> (2), pp.209-226.</w:t>
-      </w:r>
-    </w:p>
-    <w:p>
-      <w:proofErr w:type="spellStart"/>
-      <w:r>
-        <w:t>Mahouachi</w:t>
-      </w:r>
-      <w:proofErr w:type="spellEnd"/>
-      <w:r>
-        <w:t>, R., Kessentini, M. and Cinnéide, M.Ó. (2013</w:t>
+        <w:t>[online]. 11 (2), pp.209-226.</w:t>
+      </w:r>
+    </w:p>
+    <w:p>
+      <w:r>
+        <w:t>Mahouachi, R., Kessentini, M. and Cinnéide, M.Ó. (2013</w:t>
       </w:r>
       <w:r>
         <w:t>a</w:t>
@@ -5797,13 +5402,8 @@
       </w:r>
     </w:p>
     <w:p>
-      <w:proofErr w:type="spellStart"/>
-      <w:r>
-        <w:t>Mahouachi</w:t>
-      </w:r>
-      <w:proofErr w:type="spellEnd"/>
-      <w:r>
-        <w:t>, R., Kessentini, M. a</w:t>
+      <w:r>
+        <w:t>Mahouachi, R., Kessentini, M. a</w:t>
       </w:r>
       <w:r>
         <w:t xml:space="preserve">nd </w:t>
@@ -5836,41 +5436,12 @@
         <w:t>Proceedings of the 15th annual conference companion on Genetic and evolutionary computation 2013</w:t>
       </w:r>
       <w:r>
-        <w:t xml:space="preserve">, ACM, </w:t>
-      </w:r>
-      <w:proofErr w:type="gramStart"/>
-      <w:r>
-        <w:t>pp</w:t>
-      </w:r>
-      <w:proofErr w:type="gramEnd"/>
-      <w:r>
-        <w:t xml:space="preserve">. 205-206. </w:t>
-      </w:r>
-    </w:p>
-    <w:p>
-      <w:proofErr w:type="spellStart"/>
-      <w:r>
-        <w:t>Mkaouer</w:t>
-      </w:r>
-      <w:proofErr w:type="spellEnd"/>
-      <w:r>
-        <w:t xml:space="preserve">, M.W., Kessentini, M., </w:t>
-      </w:r>
-      <w:proofErr w:type="spellStart"/>
-      <w:r>
-        <w:t>Bechikh</w:t>
-      </w:r>
-      <w:proofErr w:type="spellEnd"/>
-      <w:r>
-        <w:t xml:space="preserve">, S., Cinnéide, M.Ó. and Deb, K. (2015) </w:t>
-      </w:r>
-      <w:proofErr w:type="gramStart"/>
-      <w:r>
-        <w:t>On</w:t>
-      </w:r>
-      <w:proofErr w:type="gramEnd"/>
-      <w:r>
-        <w:t xml:space="preserve"> the use of many quality attributes for software refactoring: a many-objective search-based software engineering approach.</w:t>
+        <w:t xml:space="preserve">, ACM, pp. 205-206. </w:t>
+      </w:r>
+    </w:p>
+    <w:p>
+      <w:r>
+        <w:t>Mkaouer, M.W., Kessentini, M., Bechikh, S., Cinnéide, M.Ó. and Deb, K. (2015) On the use of many quality attributes for software refactoring: a many-objective search-based software engineering approach.</w:t>
       </w:r>
       <w:r>
         <w:t xml:space="preserve"> In:</w:t>
@@ -5903,41 +5474,12 @@
         <w:t> </w:t>
       </w:r>
       <w:r>
-        <w:t xml:space="preserve">[online]. </w:t>
-      </w:r>
-      <w:proofErr w:type="gramStart"/>
-      <w:r>
-        <w:t>pp.1-43</w:t>
-      </w:r>
-      <w:proofErr w:type="gramEnd"/>
-      <w:r>
-        <w:t>.</w:t>
-      </w:r>
-    </w:p>
-    <w:p>
-      <w:proofErr w:type="spellStart"/>
-      <w:r>
-        <w:t>Mkaouer</w:t>
-      </w:r>
-      <w:proofErr w:type="spellEnd"/>
-      <w:r>
-        <w:t xml:space="preserve">, M.W., Kessentini, M., </w:t>
-      </w:r>
-      <w:proofErr w:type="spellStart"/>
-      <w:r>
-        <w:t>Bechikh</w:t>
-      </w:r>
-      <w:proofErr w:type="spellEnd"/>
-      <w:r>
-        <w:t xml:space="preserve">, S., Deb, K. and Ó Cinnéide, M. (2014) High dimensional search-based software engineering: finding </w:t>
-      </w:r>
-      <w:proofErr w:type="spellStart"/>
-      <w:r>
-        <w:t>tradeoffs</w:t>
-      </w:r>
-      <w:proofErr w:type="spellEnd"/>
-      <w:r>
-        <w:t xml:space="preserve"> among 15 objectives for automating software refactoring using NSGA-III,</w:t>
+        <w:t>[online]. pp.1-43.</w:t>
+      </w:r>
+    </w:p>
+    <w:p>
+      <w:r>
+        <w:t>Mkaouer, M.W., Kessentini, M., Bechikh, S., Deb, K. and Ó Cinnéide, M. (2014) High dimensional search-based software engineering: finding tradeoffs among 15 objectives for automating software refactoring using NSGA-III,</w:t>
       </w:r>
       <w:r>
         <w:t xml:space="preserve"> In:</w:t>
@@ -5974,21 +5516,8 @@
       </w:r>
     </w:p>
     <w:p>
-      <w:proofErr w:type="spellStart"/>
-      <w:r>
-        <w:t>Ouni</w:t>
-      </w:r>
-      <w:proofErr w:type="spellEnd"/>
-      <w:r>
-        <w:t xml:space="preserve">, A., Kessentini, M. and </w:t>
-      </w:r>
-      <w:proofErr w:type="spellStart"/>
-      <w:r>
-        <w:t>Sahraoui</w:t>
-      </w:r>
-      <w:proofErr w:type="spellEnd"/>
-      <w:r>
-        <w:t>, H. (2013) Search-based refactoring using recorded code changes, Software Maintenance and Reengineering (CSMR),</w:t>
+      <w:r>
+        <w:t>Ouni, A., Kessentini, M. and Sahraoui, H. (2013) Search-based refactoring using recorded code changes, Software Maintenance and Reengineering (CSMR),</w:t>
       </w:r>
       <w:r>
         <w:t xml:space="preserve"> In:</w:t>
@@ -6007,29 +5536,8 @@
       </w:r>
     </w:p>
     <w:p>
-      <w:proofErr w:type="spellStart"/>
-      <w:r>
-        <w:t>Ouni</w:t>
-      </w:r>
-      <w:proofErr w:type="spellEnd"/>
-      <w:r>
-        <w:t xml:space="preserve">, A., Kessentini, M., </w:t>
-      </w:r>
-      <w:proofErr w:type="spellStart"/>
-      <w:r>
-        <w:t>Sahraoui</w:t>
-      </w:r>
-      <w:proofErr w:type="spellEnd"/>
-      <w:r>
-        <w:t xml:space="preserve">, H. and </w:t>
-      </w:r>
-      <w:proofErr w:type="spellStart"/>
-      <w:r>
-        <w:t>Hamdi</w:t>
-      </w:r>
-      <w:proofErr w:type="spellEnd"/>
-      <w:r>
-        <w:t>, M.S. (2012) Search-based refactoring: Towards semantics preservation,</w:t>
+      <w:r>
+        <w:t>Ouni, A., Kessentini, M., Sahraoui, H. and Hamdi, M.S. (2012) Search-based refactoring: Towards semantics preservation,</w:t>
       </w:r>
       <w:r>
         <w:t xml:space="preserve"> In:</w:t>
@@ -6067,47 +5575,7 @@
     </w:p>
     <w:p>
       <w:r>
-        <w:t xml:space="preserve">Santos </w:t>
-      </w:r>
-      <w:proofErr w:type="spellStart"/>
-      <w:r>
-        <w:t>Neto</w:t>
-      </w:r>
-      <w:proofErr w:type="spellEnd"/>
-      <w:r>
-        <w:t xml:space="preserve">, </w:t>
-      </w:r>
-      <w:proofErr w:type="spellStart"/>
-      <w:r>
-        <w:t>Baldoino</w:t>
-      </w:r>
-      <w:proofErr w:type="spellEnd"/>
-      <w:r>
-        <w:t xml:space="preserve"> Fonseca dos, Ribeiro, M., Silva, </w:t>
-      </w:r>
-      <w:proofErr w:type="spellStart"/>
-      <w:r>
-        <w:t>V.T.d</w:t>
-      </w:r>
-      <w:proofErr w:type="spellEnd"/>
-      <w:r>
-        <w:t xml:space="preserve">., Braga, C., </w:t>
-      </w:r>
-      <w:proofErr w:type="spellStart"/>
-      <w:r>
-        <w:t>Lucena</w:t>
-      </w:r>
-      <w:proofErr w:type="spellEnd"/>
-      <w:r>
-        <w:t xml:space="preserve">, Carlos José Pereira de and Costa, </w:t>
-      </w:r>
-      <w:proofErr w:type="spellStart"/>
-      <w:r>
-        <w:t>E.d.B</w:t>
-      </w:r>
-      <w:proofErr w:type="spellEnd"/>
-      <w:r>
-        <w:t>. (2015) AutoRefactoring.</w:t>
+        <w:t>Santos Neto, Baldoino Fonseca dos, Ribeiro, M., Silva, V.T.d., Braga, C., Lucena, Carlos José Pereira de and Costa, E.d.B. (2015) AutoRefactoring.</w:t>
       </w:r>
       <w:r>
         <w:t xml:space="preserve"> In:</w:t>
@@ -6140,15 +5608,7 @@
         <w:t> </w:t>
       </w:r>
       <w:r>
-        <w:t xml:space="preserve">[online]. </w:t>
-      </w:r>
-      <w:proofErr w:type="gramStart"/>
-      <w:r>
-        <w:t>42</w:t>
-      </w:r>
-      <w:proofErr w:type="gramEnd"/>
-      <w:r>
-        <w:t xml:space="preserve"> (3), pp.1652-1664.</w:t>
+        <w:t>[online]. 42 (3), pp.1652-1664.</w:t>
       </w:r>
     </w:p>
     <w:p>
@@ -6159,15 +5619,7 @@
         <w:t>. (2013) Pareto-optimal search-based software engineering (POSBSE): A literature survey,</w:t>
       </w:r>
       <w:r>
-        <w:t xml:space="preserve"> </w:t>
-      </w:r>
-      <w:proofErr w:type="gramStart"/>
-      <w:r>
-        <w:t>In</w:t>
-      </w:r>
-      <w:proofErr w:type="gramEnd"/>
-      <w:r>
-        <w:t>:</w:t>
+        <w:t xml:space="preserve"> In:</w:t>
       </w:r>
       <w:r>
         <w:rPr>
@@ -6202,15 +5654,7 @@
     </w:p>
     <w:p>
       <w:r>
-        <w:t xml:space="preserve">Simons, C., Singer, J. and White, D.R. (2015) Search-based </w:t>
-      </w:r>
-      <w:proofErr w:type="gramStart"/>
-      <w:r>
-        <w:t>refactoring:</w:t>
-      </w:r>
-      <w:proofErr w:type="gramEnd"/>
-      <w:r>
-        <w:t xml:space="preserve"> Metrics are not enough. In: </w:t>
+        <w:t xml:space="preserve">Simons, C., Singer, J. and White, D.R. (2015) Search-based refactoring: Metrics are not enough. In: </w:t>
       </w:r>
       <w:r>
         <w:rPr>
@@ -6276,22 +5720,13 @@
     </w:p>
     <w:p>
       <w:r>
-        <w:t>Google Scholar (2016</w:t>
-      </w:r>
-      <w:r>
-        <w:t xml:space="preserve">b) </w:t>
+        <w:t xml:space="preserve">Google Scholar (2016b) </w:t>
       </w:r>
       <w:r>
         <w:rPr>
           <w:i/>
         </w:rPr>
-        <w:t xml:space="preserve">W B Langdon </w:t>
-      </w:r>
-      <w:r>
-        <w:rPr>
-          <w:i/>
-        </w:rPr>
-        <w:t xml:space="preserve">– </w:t>
+        <w:t xml:space="preserve">W B Langdon – </w:t>
       </w:r>
       <w:r>
         <w:rPr>
@@ -6311,10 +5746,7 @@
         </w:r>
       </w:hyperlink>
       <w:r>
-        <w:t xml:space="preserve"> </w:t>
-      </w:r>
-      <w:r>
-        <w:t>[Accessed 19.04.2016]</w:t>
+        <w:t xml:space="preserve"> [Accessed 19.04.2016]</w:t>
       </w:r>
     </w:p>
     <w:p>
@@ -6325,16 +5757,7 @@
       </w:pPr>
       <w:r>
         <w:lastRenderedPageBreak/>
-        <w:t>Google Scholar (2016</w:t>
-      </w:r>
-      <w:r>
-        <w:t>c</w:t>
-      </w:r>
-      <w:r>
-        <w:t>)</w:t>
-      </w:r>
-      <w:r>
-        <w:t xml:space="preserve"> </w:t>
+        <w:t xml:space="preserve">Google Scholar (2016c) </w:t>
       </w:r>
       <w:r>
         <w:rPr>
@@ -6343,13 +5766,7 @@
         <w:t xml:space="preserve">Marouane Kessentini – Google Scholar Citations </w:t>
       </w:r>
       <w:r>
-        <w:t xml:space="preserve">[online] </w:t>
-      </w:r>
-      <w:r>
-        <w:t xml:space="preserve">Available from: </w:t>
-      </w:r>
-      <w:r>
-        <w:t xml:space="preserve"> </w:t>
+        <w:t xml:space="preserve">[online] Available from:  </w:t>
       </w:r>
       <w:hyperlink r:id="rId10" w:history="1">
         <w:r>
@@ -6377,16 +5794,7 @@
         </w:rPr>
       </w:pPr>
       <w:r>
-        <w:t>Google Scholar (2016</w:t>
-      </w:r>
-      <w:r>
-        <w:t>d</w:t>
-      </w:r>
-      <w:r>
-        <w:t>)</w:t>
-      </w:r>
-      <w:r>
-        <w:t xml:space="preserve"> </w:t>
+        <w:t xml:space="preserve">Google Scholar (2016d) </w:t>
       </w:r>
       <w:r>
         <w:rPr>
@@ -6471,6 +5879,7 @@
         <w:docPartUnique/>
       </w:docPartObj>
     </w:sdtPr>
+    <w:sdtEndPr/>
     <w:sdtContent>
       <w:p>
         <w:pPr>
@@ -10389,7 +9798,7 @@
 </file>
 
 <file path=customXml/itemProps1.xml><?xml version="1.0" encoding="utf-8"?>
-<ds:datastoreItem xmlns:ds="http://schemas.openxmlformats.org/officeDocument/2006/customXml" ds:itemID="{08760A3E-2A37-464E-A1BA-6001D8F325F1}">
+<ds:datastoreItem xmlns:ds="http://schemas.openxmlformats.org/officeDocument/2006/customXml" ds:itemID="{4E6398E1-5022-4659-969B-35814E0909FF}">
   <ds:schemaRefs>
     <ds:schemaRef ds:uri="http://schemas.openxmlformats.org/officeDocument/2006/bibliography"/>
   </ds:schemaRefs>

</xml_diff>

<commit_message>
After notes and more
</commit_message>
<xml_diff>
--- a/UFCFCD-15-M Emerging Topics 2016 Assignment - 15027313.docx
+++ b/UFCFCD-15-M Emerging Topics 2016 Assignment - 15027313.docx
@@ -277,7 +277,15 @@
         <w:t xml:space="preserve"> </w:t>
       </w:r>
       <w:r>
-        <w:t>“Software systems are subject to continual change and as they evolve to reflect new requirements, their internal structure tends to degrade. The cumulative effect of such changes can lead to systems that are unreliable, difficult to reason about, and unreceptive to further change.” (Harman and Tratt, 2007)</w:t>
+        <w:t xml:space="preserve">“Software systems are subject to continual change and as they evolve to reflect new requirements, their internal structure tends to degrade. The cumulative effect of such changes can lead to systems that are unreliable, difficult to reason about, and unreceptive to further change.” (Harman and </w:t>
+      </w:r>
+      <w:proofErr w:type="spellStart"/>
+      <w:r>
+        <w:t>Tratt</w:t>
+      </w:r>
+      <w:proofErr w:type="spellEnd"/>
+      <w:r>
+        <w:t>, 2007)</w:t>
       </w:r>
       <w:r>
         <w:t xml:space="preserve">. </w:t>
@@ -294,7 +302,24 @@
         <w:t>will increase</w:t>
       </w:r>
       <w:r>
-        <w:t xml:space="preserve"> the author’s understanding of the topic area, code is written, changed, and changed again times and times over as the developers’ understanding of the system and the requirements expands. It is in the human nature to start small and build upward; in this case starting with code that works with limited functionality, expanding it to implement more functionality, and then refining it to optimise performance, readability, error handling, and so on.” (Birkehaug, 2016)</w:t>
+        <w:t xml:space="preserve"> the author’s understanding of the topic area, code is written, changed, and changed again times and times over as the developers’ understanding of the system and the requirements expands. It is in the human nature to start small and build upward; in this case starting with code that works with limited functionality, expanding it to implement more functionality, and then refining it to optimise performance, readabi</w:t>
+      </w:r>
+      <w:r>
+        <w:t>lity, error handling, and so on</w:t>
+      </w:r>
+      <w:r>
+        <w:t>” (Birkehaug, 2016)</w:t>
+      </w:r>
+      <w:r>
+        <w:t>. This is one of the reasons why refactoring may be considered a natural part of the code writing process, while it for non-developers seems unnatural to spend time redoing work that has already been done.</w:t>
+      </w:r>
+      <w:r>
+        <w:t xml:space="preserve"> </w:t>
+      </w:r>
+    </w:p>
+    <w:p>
+      <w:r>
+        <w:t>Refactoring is the activity of improving the internal structure of code, while leaving the external structure unchanged. Search-based refactoring is about automatically discovering and performing useful refactorings, which has previously been a predominantly manual activity due to the difficulties of successfully locating and accomplishing this automatically.</w:t>
       </w:r>
     </w:p>
     <w:p>
@@ -316,30 +341,24 @@
         </w:rPr>
       </w:pPr>
       <w:r>
-        <w:t xml:space="preserve">Search-based refactoring has been used for many goals, mainly various kinds of optimisation issues. The focus for this essay will be </w:t>
-      </w:r>
-      <w:r>
-        <w:t>the use of SBSE to locate possible areas of, as well as performing, refactoring of existing code bases</w:t>
-      </w:r>
-      <w:r>
-        <w:t>, and any novel issues regarding this that need to be considered</w:t>
-      </w:r>
-      <w:r>
-        <w:t xml:space="preserve">. Refactoring is the activity of improving the internal structure of code, while leaving the external structure unchanged. Search-based refactoring is about automatically discovering and performing useful refactorings, which has previously been a predominantly manual activity due to the difficulties of successfully locating and accomplishing this automatically. </w:t>
-      </w:r>
-      <w:r>
-        <w:t>T</w:t>
-      </w:r>
-      <w:r>
-        <w:rPr>
-          <w:lang w:val="en-US"/>
-        </w:rPr>
+        <w:t xml:space="preserve">Search-based refactoring has been used for many goals, mainly various kinds of </w:t>
+      </w:r>
+      <w:r>
+        <w:t xml:space="preserve">performance </w:t>
+      </w:r>
+      <w:r>
+        <w:t xml:space="preserve">optimisation issues. The focus for this essay will be the use of SBSE to locate possible areas of, as well as performing, refactoring of existing code bases, and any novel issues </w:t>
+      </w:r>
+      <w:r>
+        <w:t>relating to</w:t>
+      </w:r>
+      <w:r>
+        <w:t xml:space="preserve"> this that need to be considered. T</w:t>
+      </w:r>
+      <w:r>
         <w:t>he following research questions are</w:t>
       </w:r>
       <w:r>
-        <w:rPr>
-          <w:lang w:val="en-US"/>
-        </w:rPr>
         <w:t xml:space="preserve"> posed:</w:t>
       </w:r>
     </w:p>
@@ -366,16 +385,18 @@
       </w:r>
     </w:p>
     <w:p>
-      <w:pPr>
-        <w:rPr>
-          <w:lang w:val="en-US"/>
-        </w:rPr>
-      </w:pPr>
-      <w:r>
-        <w:rPr>
-          <w:szCs w:val="24"/>
-        </w:rPr>
-        <w:t xml:space="preserve">The research articles located in the search laid a good foundation for locating the key researchers of SBSE, in particular SBR. </w:t>
+      <w:r>
+        <w:rPr>
+          <w:szCs w:val="24"/>
+        </w:rPr>
+        <w:lastRenderedPageBreak/>
+        <w:t>The research articles located in the search laid a good foundation for locating the key r</w:t>
+      </w:r>
+      <w:r>
+        <w:rPr>
+          <w:szCs w:val="24"/>
+        </w:rPr>
+        <w:t xml:space="preserve">esearchers of SBSE. </w:t>
       </w:r>
       <w:r>
         <w:rPr>
@@ -447,7 +468,7 @@
         <w:rPr>
           <w:szCs w:val="24"/>
         </w:rPr>
-        <w:t>even though</w:t>
+        <w:t>though</w:t>
       </w:r>
       <w:r>
         <w:rPr>
@@ -483,7 +504,21 @@
         <w:rPr>
           <w:szCs w:val="24"/>
         </w:rPr>
-        <w:t xml:space="preserve">esented in greater number than Langdon’s </w:t>
+        <w:t xml:space="preserve">esented in greater number than </w:t>
+      </w:r>
+      <w:proofErr w:type="gramStart"/>
+      <w:r>
+        <w:rPr>
+          <w:szCs w:val="24"/>
+        </w:rPr>
+        <w:t>Langdon’s</w:t>
+      </w:r>
+      <w:proofErr w:type="gramEnd"/>
+      <w:r>
+        <w:rPr>
+          <w:szCs w:val="24"/>
+        </w:rPr>
+        <w:t xml:space="preserve"> </w:t>
       </w:r>
       <w:r>
         <w:rPr>
@@ -510,10 +545,7 @@
         <w:t xml:space="preserve">Marouane </w:t>
       </w:r>
       <w:r>
-        <w:t>Kessentini</w:t>
-      </w:r>
-      <w:r>
-        <w:t xml:space="preserve"> is also </w:t>
+        <w:t xml:space="preserve">Kessentini is also </w:t>
       </w:r>
       <w:r>
         <w:t>the co-author of</w:t>
@@ -528,7 +560,6 @@
         <w:t xml:space="preserve">in this </w:t>
       </w:r>
       <w:r>
-        <w:lastRenderedPageBreak/>
         <w:t>essay</w:t>
       </w:r>
       <w:r>
@@ -541,76 +572,32 @@
         <w:t xml:space="preserve"> Mel Ó </w:t>
       </w:r>
       <w:r>
-        <w:rPr>
-          <w:lang w:val="en-US"/>
-        </w:rPr>
-        <w:t>Cinnéide</w:t>
-      </w:r>
-      <w:r>
-        <w:rPr>
-          <w:lang w:val="en-US"/>
-        </w:rPr>
-        <w:t xml:space="preserve">, </w:t>
-      </w:r>
-      <w:r>
-        <w:rPr>
-          <w:lang w:val="en-US"/>
-        </w:rPr>
+        <w:t xml:space="preserve">Cinnéide, </w:t>
+      </w:r>
+      <w:r>
         <w:t xml:space="preserve">Rim </w:t>
       </w:r>
-      <w:r>
-        <w:rPr>
-          <w:lang w:val="en-US"/>
-        </w:rPr>
+      <w:proofErr w:type="spellStart"/>
+      <w:r>
         <w:t>Mahouachi</w:t>
       </w:r>
-      <w:r>
-        <w:rPr>
-          <w:lang w:val="en-US"/>
-        </w:rPr>
+      <w:proofErr w:type="spellEnd"/>
+      <w:r>
         <w:t xml:space="preserve"> and </w:t>
       </w:r>
       <w:r>
-        <w:rPr>
-          <w:lang w:val="en-US"/>
-        </w:rPr>
         <w:t xml:space="preserve">Mohamed </w:t>
       </w:r>
-      <w:r>
-        <w:rPr>
-          <w:lang w:val="en-US"/>
-        </w:rPr>
+      <w:proofErr w:type="spellStart"/>
+      <w:r>
         <w:t>Mkaouer</w:t>
       </w:r>
-      <w:r>
-        <w:rPr>
-          <w:lang w:val="en-US"/>
-        </w:rPr>
-        <w:t>, and it appears that some of the researchers work together more than others</w:t>
-      </w:r>
-      <w:r>
-        <w:rPr>
-          <w:lang w:val="en-US"/>
-        </w:rPr>
-        <w:t>, presumably based around interests and physical locations</w:t>
-      </w:r>
-      <w:r>
-        <w:rPr>
-          <w:lang w:val="en-US"/>
-        </w:rPr>
-        <w:t>.</w:t>
-      </w:r>
-      <w:r>
-        <w:rPr>
-          <w:lang w:val="en-US"/>
-        </w:rPr>
+      <w:proofErr w:type="spellEnd"/>
+      <w:r>
+        <w:t>, who are part of several of the referenced papers too.</w:t>
+      </w:r>
+      <w:r>
         <w:t xml:space="preserve"> </w:t>
-      </w:r>
-      <w:r>
-        <w:rPr>
-          <w:lang w:val="en-US"/>
-        </w:rPr>
-        <w:t>The large number or citations may indicate that this is a topic on the rise, as table 1 lists citations for some of these authors since 2011.</w:t>
       </w:r>
     </w:p>
     <w:p>
@@ -724,14 +711,12 @@
             <w:pPr>
               <w:rPr>
                 <w:b w:val="0"/>
-                <w:lang w:val="en-US"/>
               </w:rPr>
             </w:pPr>
             <w:r>
               <w:rPr>
                 <w:b w:val="0"/>
                 <w:caps w:val="0"/>
-                <w:lang w:val="en-US"/>
               </w:rPr>
               <w:t>Author</w:t>
             </w:r>
@@ -746,14 +731,12 @@
               <w:cnfStyle w:val="100000000000" w:firstRow="1" w:lastRow="0" w:firstColumn="0" w:lastColumn="0" w:oddVBand="0" w:evenVBand="0" w:oddHBand="0" w:evenHBand="0" w:firstRowFirstColumn="0" w:firstRowLastColumn="0" w:lastRowFirstColumn="0" w:lastRowLastColumn="0"/>
               <w:rPr>
                 <w:b w:val="0"/>
-                <w:lang w:val="en-US"/>
               </w:rPr>
             </w:pPr>
             <w:r>
               <w:rPr>
                 <w:b w:val="0"/>
                 <w:caps w:val="0"/>
-                <w:lang w:val="en-US"/>
               </w:rPr>
               <w:t>Citations Since 2011</w:t>
             </w:r>
@@ -773,14 +756,12 @@
             <w:pPr>
               <w:rPr>
                 <w:b w:val="0"/>
-                <w:lang w:val="en-US"/>
               </w:rPr>
             </w:pPr>
             <w:r>
               <w:rPr>
                 <w:b w:val="0"/>
                 <w:caps w:val="0"/>
-                <w:lang w:val="en-US"/>
               </w:rPr>
               <w:t>Mark Harman</w:t>
             </w:r>
@@ -793,14 +774,8 @@
           <w:p>
             <w:pPr>
               <w:cnfStyle w:val="000000100000" w:firstRow="0" w:lastRow="0" w:firstColumn="0" w:lastColumn="0" w:oddVBand="0" w:evenVBand="0" w:oddHBand="1" w:evenHBand="0" w:firstRowFirstColumn="0" w:firstRowLastColumn="0" w:lastRowFirstColumn="0" w:lastRowLastColumn="0"/>
-              <w:rPr>
-                <w:lang w:val="en-US"/>
-              </w:rPr>
             </w:pPr>
             <w:r>
-              <w:rPr>
-                <w:lang w:val="en-US"/>
-              </w:rPr>
               <w:t>9242</w:t>
             </w:r>
           </w:p>
@@ -816,14 +791,12 @@
             <w:pPr>
               <w:rPr>
                 <w:b w:val="0"/>
-                <w:lang w:val="en-US"/>
               </w:rPr>
             </w:pPr>
             <w:r>
               <w:rPr>
                 <w:b w:val="0"/>
                 <w:caps w:val="0"/>
-                <w:lang w:val="en-US"/>
               </w:rPr>
               <w:t>William Langdon</w:t>
             </w:r>
@@ -836,14 +809,8 @@
           <w:p>
             <w:pPr>
               <w:cnfStyle w:val="000000000000" w:firstRow="0" w:lastRow="0" w:firstColumn="0" w:lastColumn="0" w:oddVBand="0" w:evenVBand="0" w:oddHBand="0" w:evenHBand="0" w:firstRowFirstColumn="0" w:firstRowLastColumn="0" w:lastRowFirstColumn="0" w:lastRowLastColumn="0"/>
-              <w:rPr>
-                <w:lang w:val="en-US"/>
-              </w:rPr>
             </w:pPr>
             <w:r>
-              <w:rPr>
-                <w:lang w:val="en-US"/>
-              </w:rPr>
               <w:t>3597</w:t>
             </w:r>
           </w:p>
@@ -862,14 +829,12 @@
             <w:pPr>
               <w:rPr>
                 <w:b w:val="0"/>
-                <w:lang w:val="en-US"/>
               </w:rPr>
             </w:pPr>
             <w:r>
               <w:rPr>
                 <w:b w:val="0"/>
                 <w:caps w:val="0"/>
-                <w:lang w:val="en-US"/>
               </w:rPr>
               <w:t>Marouane Kessentini</w:t>
             </w:r>
@@ -882,14 +847,8 @@
           <w:p>
             <w:pPr>
               <w:cnfStyle w:val="000000100000" w:firstRow="0" w:lastRow="0" w:firstColumn="0" w:lastColumn="0" w:oddVBand="0" w:evenVBand="0" w:oddHBand="1" w:evenHBand="0" w:firstRowFirstColumn="0" w:firstRowLastColumn="0" w:lastRowFirstColumn="0" w:lastRowLastColumn="0"/>
-              <w:rPr>
-                <w:lang w:val="en-US"/>
-              </w:rPr>
             </w:pPr>
             <w:r>
-              <w:rPr>
-                <w:lang w:val="en-US"/>
-              </w:rPr>
               <w:t>459</w:t>
             </w:r>
           </w:p>
@@ -908,7 +867,6 @@
             <w:pPr>
               <w:rPr>
                 <w:b w:val="0"/>
-                <w:lang w:val="en-US"/>
               </w:rPr>
             </w:pPr>
             <w:r>
@@ -916,15 +874,7 @@
                 <w:b w:val="0"/>
                 <w:caps w:val="0"/>
               </w:rPr>
-              <w:t xml:space="preserve">Mel Ó </w:t>
-            </w:r>
-            <w:r>
-              <w:rPr>
-                <w:b w:val="0"/>
-                <w:caps w:val="0"/>
-                <w:lang w:val="en-US"/>
-              </w:rPr>
-              <w:t>Cinnéide</w:t>
+              <w:t>Mel Ó Cinnéide</w:t>
             </w:r>
           </w:p>
         </w:tc>
@@ -938,26 +888,34 @@
           <w:p>
             <w:pPr>
               <w:cnfStyle w:val="000000000000" w:firstRow="0" w:lastRow="0" w:firstColumn="0" w:lastColumn="0" w:oddVBand="0" w:evenVBand="0" w:oddHBand="0" w:evenHBand="0" w:firstRowFirstColumn="0" w:firstRowLastColumn="0" w:lastRowFirstColumn="0" w:lastRowLastColumn="0"/>
-              <w:rPr>
-                <w:lang w:val="en-US"/>
-              </w:rPr>
             </w:pPr>
             <w:r>
-              <w:rPr>
-                <w:lang w:val="en-US"/>
-              </w:rPr>
               <w:t>545</w:t>
             </w:r>
           </w:p>
         </w:tc>
       </w:tr>
     </w:tbl>
-    <w:p>
-      <w:pPr>
-        <w:rPr>
-          <w:lang w:val="en-US"/>
-        </w:rPr>
-      </w:pPr>
+    <w:p/>
+    <w:p>
+      <w:r>
+        <w:t>T</w:t>
+      </w:r>
+      <w:r>
+        <w:t xml:space="preserve">able 1 lists citations for some of </w:t>
+      </w:r>
+      <w:r>
+        <w:t>the aforementioned authors since 2011, and it appears that this may be a topic on the rise. Over 9000 citations in the past 5 years by the most cited, his papers are no doubt widely recogni</w:t>
+      </w:r>
+      <w:r>
+        <w:t>s</w:t>
+      </w:r>
+      <w:r>
+        <w:t xml:space="preserve">ed by the </w:t>
+      </w:r>
+      <w:r>
+        <w:t>community.</w:t>
+      </w:r>
     </w:p>
     <w:p>
       <w:pPr>
@@ -973,7 +931,7 @@
     </w:p>
     <w:p>
       <w:r>
-        <w:t xml:space="preserve">The principal method behind locating </w:t>
+        <w:t xml:space="preserve">The method behind locating </w:t>
       </w:r>
       <w:r>
         <w:t xml:space="preserve">research </w:t>
@@ -982,7 +940,15 @@
         <w:t>papers</w:t>
       </w:r>
       <w:r>
-        <w:t xml:space="preserve"> was through the use of Google Scholar. The reason for choosing this </w:t>
+        <w:t xml:space="preserve"> was </w:t>
+      </w:r>
+      <w:proofErr w:type="gramStart"/>
+      <w:r>
+        <w:t>through the use of</w:t>
+      </w:r>
+      <w:proofErr w:type="gramEnd"/>
+      <w:r>
+        <w:t xml:space="preserve"> Google Scholar. The reason for choosing this </w:t>
       </w:r>
       <w:r>
         <w:t>particular search engine i</w:t>
@@ -1035,10 +1001,31 @@
       <w:r>
         <w:t xml:space="preserve"> and it is thus difficult to judge how well a paper is received by these alone. </w:t>
       </w:r>
-    </w:p>
-    <w:p>
-      <w:r>
-        <w:t xml:space="preserve">The first search done was “search based refactoring”, and did not include patents or citations. </w:t>
+      <w:r>
+        <w:t>It eventually turned out that several of the papers that were included in this review did not have particularly high citation numbers, but they have only been published for roughly 4 years at the most.</w:t>
+      </w:r>
+    </w:p>
+    <w:p>
+      <w:r>
+        <w:t xml:space="preserve">The </w:t>
+      </w:r>
+      <w:r>
+        <w:t>search term for the first article search was</w:t>
+      </w:r>
+      <w:r>
+        <w:t xml:space="preserve"> “search based refactoring”, and did not include </w:t>
+      </w:r>
+      <w:r>
+        <w:t xml:space="preserve">the </w:t>
+      </w:r>
+      <w:r>
+        <w:t>patents or citations</w:t>
+      </w:r>
+      <w:r>
+        <w:t xml:space="preserve"> options that Google Scholar offer</w:t>
+      </w:r>
+      <w:r>
+        <w:t xml:space="preserve">. </w:t>
       </w:r>
       <w:r>
         <w:t xml:space="preserve">A brief </w:t>
@@ -1106,16 +1093,13 @@
         <w:t xml:space="preserve">, </w:t>
       </w:r>
       <w:r>
-        <w:t>sorted by publication dates</w:t>
-      </w:r>
-      <w:r>
-        <w:t xml:space="preserve"> in descending order</w:t>
-      </w:r>
-      <w:r>
-        <w:t>.</w:t>
-      </w:r>
-      <w:r>
-        <w:t xml:space="preserve"> The ones marked with an asterix</w:t>
+        <w:t xml:space="preserve">sorted by publication dates in descending order. </w:t>
+      </w:r>
+      <w:r>
+        <w:t xml:space="preserve">Further hits were not considered as the relevance of the papers listed after the first 20 decreased rapidly. </w:t>
+      </w:r>
+      <w:r>
+        <w:t>The ones marked with an asterix</w:t>
       </w:r>
       <w:r>
         <w:t xml:space="preserve"> are the on</w:t>
@@ -1148,6 +1132,7 @@
         </w:numPr>
       </w:pPr>
       <w:r>
+        <w:lastRenderedPageBreak/>
         <w:t>Search results</w:t>
       </w:r>
     </w:p>
@@ -1690,7 +1675,6 @@
               <w:rPr>
                 <w:color w:val="403152" w:themeColor="accent4" w:themeShade="80"/>
               </w:rPr>
-              <w:lastRenderedPageBreak/>
               <w:t>1</w:t>
             </w:r>
             <w:r>
@@ -1817,7 +1801,23 @@
                 <w:b/>
                 <w:color w:val="403152" w:themeColor="accent4" w:themeShade="80"/>
               </w:rPr>
-              <w:t>High dimensional search-based software engineering: finding tradeoffs among 15 objectives for automating software refactoring using NSGA-III</w:t>
+              <w:t xml:space="preserve">High dimensional search-based software engineering: finding </w:t>
+            </w:r>
+            <w:proofErr w:type="spellStart"/>
+            <w:r>
+              <w:rPr>
+                <w:b/>
+                <w:color w:val="403152" w:themeColor="accent4" w:themeShade="80"/>
+              </w:rPr>
+              <w:t>tradeoffs</w:t>
+            </w:r>
+            <w:proofErr w:type="spellEnd"/>
+            <w:r>
+              <w:rPr>
+                <w:b/>
+                <w:color w:val="403152" w:themeColor="accent4" w:themeShade="80"/>
+              </w:rPr>
+              <w:t xml:space="preserve"> among 15 objectives for automating software refactoring using NSGA-III</w:t>
             </w:r>
           </w:p>
         </w:tc>
@@ -2910,13 +2910,37 @@
         <w:rPr>
           <w:szCs w:val="24"/>
         </w:rPr>
-        <w:t xml:space="preserve">and include one of the SBSE techniques </w:t>
-      </w:r>
-      <w:r>
-        <w:rPr>
-          <w:szCs w:val="24"/>
-        </w:rPr>
-        <w:t>in some way.</w:t>
+        <w:t xml:space="preserve">and include </w:t>
+      </w:r>
+      <w:r>
+        <w:rPr>
+          <w:szCs w:val="24"/>
+        </w:rPr>
+        <w:t xml:space="preserve">at least </w:t>
+      </w:r>
+      <w:r>
+        <w:rPr>
+          <w:szCs w:val="24"/>
+        </w:rPr>
+        <w:t xml:space="preserve">one of the SBSE techniques </w:t>
+      </w:r>
+      <w:r>
+        <w:rPr>
+          <w:szCs w:val="24"/>
+        </w:rPr>
+        <w:t xml:space="preserve">in </w:t>
+      </w:r>
+      <w:r>
+        <w:rPr>
+          <w:szCs w:val="24"/>
+        </w:rPr>
+        <w:t xml:space="preserve">conjunction with this in </w:t>
+      </w:r>
+      <w:r>
+        <w:rPr>
+          <w:szCs w:val="24"/>
+        </w:rPr>
+        <w:t>some way.</w:t>
       </w:r>
       <w:r>
         <w:rPr>
@@ -2934,7 +2958,67 @@
         <w:rPr>
           <w:szCs w:val="24"/>
         </w:rPr>
-        <w:t xml:space="preserve"> Several excluded papers turned out to reference other potentially relevant papers, some of which were found in the search, but those that were not have not been included as a sufficient amount of papers passed the selection criteria.</w:t>
+        <w:t xml:space="preserve"> Several</w:t>
+      </w:r>
+      <w:r>
+        <w:rPr>
+          <w:szCs w:val="24"/>
+        </w:rPr>
+        <w:t xml:space="preserve"> papers were</w:t>
+      </w:r>
+      <w:r>
+        <w:rPr>
+          <w:szCs w:val="24"/>
+        </w:rPr>
+        <w:t xml:space="preserve"> excluded </w:t>
+      </w:r>
+      <w:r>
+        <w:rPr>
+          <w:szCs w:val="24"/>
+        </w:rPr>
+        <w:t>as they</w:t>
+      </w:r>
+      <w:r>
+        <w:rPr>
+          <w:szCs w:val="24"/>
+        </w:rPr>
+        <w:t xml:space="preserve"> turned out to </w:t>
+      </w:r>
+      <w:r>
+        <w:rPr>
+          <w:szCs w:val="24"/>
+        </w:rPr>
+        <w:t xml:space="preserve">merely </w:t>
+      </w:r>
+      <w:r>
+        <w:rPr>
+          <w:szCs w:val="24"/>
+        </w:rPr>
+        <w:t>reference other potentially relevant papers, some of which were</w:t>
+      </w:r>
+      <w:r>
+        <w:rPr>
+          <w:szCs w:val="24"/>
+        </w:rPr>
+        <w:t xml:space="preserve"> indeed</w:t>
+      </w:r>
+      <w:r>
+        <w:rPr>
+          <w:szCs w:val="24"/>
+        </w:rPr>
+        <w:t xml:space="preserve"> found in the search, but those that were not have not been included as a sufficient amount of papers passed the selection criteria</w:t>
+      </w:r>
+      <w:r>
+        <w:rPr>
+          <w:szCs w:val="24"/>
+        </w:rPr>
+        <w:t xml:space="preserve"> based on the aims of this review</w:t>
+      </w:r>
+      <w:r>
+        <w:rPr>
+          <w:szCs w:val="24"/>
+        </w:rPr>
+        <w:t>.</w:t>
       </w:r>
     </w:p>
     <w:p>
@@ -2952,6 +3036,7 @@
         <w:rPr>
           <w:szCs w:val="24"/>
         </w:rPr>
+        <w:lastRenderedPageBreak/>
         <w:t>#4</w:t>
       </w:r>
       <w:r>
@@ -3104,7 +3189,15 @@
         <w:t>(</w:t>
       </w:r>
       <w:r>
-        <w:t xml:space="preserve">de Oliveira Barros and Labiche, 2015) </w:t>
+        <w:t xml:space="preserve">de Oliveira Barros and </w:t>
+      </w:r>
+      <w:proofErr w:type="spellStart"/>
+      <w:r>
+        <w:t>Labiche</w:t>
+      </w:r>
+      <w:proofErr w:type="spellEnd"/>
+      <w:r>
+        <w:t xml:space="preserve">, 2015) </w:t>
       </w:r>
       <w:r>
         <w:rPr>
@@ -3176,7 +3269,19 @@
         <w:rPr>
           <w:szCs w:val="24"/>
         </w:rPr>
-        <w:t xml:space="preserve"> been excluded too.</w:t>
+        <w:t xml:space="preserve"> </w:t>
+      </w:r>
+      <w:r>
+        <w:rPr>
+          <w:szCs w:val="24"/>
+        </w:rPr>
+        <w:t xml:space="preserve">too </w:t>
+      </w:r>
+      <w:r>
+        <w:rPr>
+          <w:szCs w:val="24"/>
+        </w:rPr>
+        <w:t>been excluded.</w:t>
       </w:r>
       <w:r>
         <w:rPr>
@@ -3200,7 +3305,6 @@
         <w:rPr>
           <w:szCs w:val="24"/>
         </w:rPr>
-        <w:lastRenderedPageBreak/>
         <w:t xml:space="preserve">#17 </w:t>
       </w:r>
       <w:r>
@@ -3366,8 +3470,13 @@
         </w:rPr>
         <w:t xml:space="preserve"> (</w:t>
       </w:r>
-      <w:r>
-        <w:t>Ghaith and</w:t>
+      <w:proofErr w:type="spellStart"/>
+      <w:r>
+        <w:t>Ghaith</w:t>
+      </w:r>
+      <w:proofErr w:type="spellEnd"/>
+      <w:r>
+        <w:t xml:space="preserve"> and</w:t>
       </w:r>
       <w:r>
         <w:t xml:space="preserve"> Cinnéide, 2012</w:t>
@@ -3412,8 +3521,6 @@
       <w:r>
         <w:t>)</w:t>
       </w:r>
-      <w:bookmarkStart w:id="0" w:name="_GoBack"/>
-      <w:bookmarkEnd w:id="0"/>
       <w:r>
         <w:rPr>
           <w:szCs w:val="24"/>
@@ -3560,7 +3667,21 @@
         <w:rPr>
           <w:szCs w:val="24"/>
         </w:rPr>
-        <w:t xml:space="preserve"> (Gligoric </w:t>
+        <w:t xml:space="preserve"> (</w:t>
+      </w:r>
+      <w:proofErr w:type="spellStart"/>
+      <w:r>
+        <w:rPr>
+          <w:szCs w:val="24"/>
+        </w:rPr>
+        <w:t>Gligoric</w:t>
+      </w:r>
+      <w:proofErr w:type="spellEnd"/>
+      <w:r>
+        <w:rPr>
+          <w:szCs w:val="24"/>
+        </w:rPr>
+        <w:t xml:space="preserve"> </w:t>
       </w:r>
       <w:r>
         <w:rPr>
@@ -3579,7 +3700,13 @@
         <w:rPr>
           <w:szCs w:val="24"/>
         </w:rPr>
-        <w:t xml:space="preserve">, is using SBR to raise the abstraction level of the code, in order to assist the process of migrating build scripts. </w:t>
+        <w:t xml:space="preserve">, uses </w:t>
+      </w:r>
+      <w:r>
+        <w:rPr>
+          <w:szCs w:val="24"/>
+        </w:rPr>
+        <w:t xml:space="preserve">SBR to raise the abstraction level of the code, in order to assist the process of migrating build scripts. </w:t>
       </w:r>
     </w:p>
     <w:p>
@@ -3603,8 +3730,16 @@
         <w:rPr>
           <w:szCs w:val="24"/>
         </w:rPr>
-        <w:t xml:space="preserve"> (Ouni</w:t>
-      </w:r>
+        <w:t xml:space="preserve"> (</w:t>
+      </w:r>
+      <w:proofErr w:type="spellStart"/>
+      <w:r>
+        <w:rPr>
+          <w:szCs w:val="24"/>
+        </w:rPr>
+        <w:t>Ouni</w:t>
+      </w:r>
+      <w:proofErr w:type="spellEnd"/>
       <w:r>
         <w:rPr>
           <w:szCs w:val="24"/>
@@ -3621,8 +3756,16 @@
         <w:rPr>
           <w:szCs w:val="24"/>
         </w:rPr>
-        <w:t>Kessentini and Sahraoui</w:t>
-      </w:r>
+        <w:t xml:space="preserve">Kessentini and </w:t>
+      </w:r>
+      <w:proofErr w:type="spellStart"/>
+      <w:r>
+        <w:rPr>
+          <w:szCs w:val="24"/>
+        </w:rPr>
+        <w:t>Sahraoui</w:t>
+      </w:r>
+      <w:proofErr w:type="spellEnd"/>
       <w:r>
         <w:rPr>
           <w:szCs w:val="24"/>
@@ -3633,13 +3776,31 @@
         <w:rPr>
           <w:szCs w:val="24"/>
         </w:rPr>
-        <w:t xml:space="preserve"> is using code changes recorded over </w:t>
-      </w:r>
-      <w:r>
-        <w:rPr>
-          <w:szCs w:val="24"/>
-        </w:rPr>
-        <w:t>time together with structural and semantic information in order to come up with more precise and efficient refactoring suggestions.</w:t>
+        <w:t xml:space="preserve"> uses </w:t>
+      </w:r>
+      <w:r>
+        <w:rPr>
+          <w:szCs w:val="24"/>
+        </w:rPr>
+        <w:t xml:space="preserve">code changes recorded over </w:t>
+      </w:r>
+      <w:r>
+        <w:rPr>
+          <w:szCs w:val="24"/>
+        </w:rPr>
+        <w:t>time together with structural and semantic information</w:t>
+      </w:r>
+      <w:r>
+        <w:rPr>
+          <w:szCs w:val="24"/>
+        </w:rPr>
+        <w:t>,</w:t>
+      </w:r>
+      <w:r>
+        <w:rPr>
+          <w:szCs w:val="24"/>
+        </w:rPr>
+        <w:t xml:space="preserve"> in order to come up with more precise and efficient refactoring suggestions.</w:t>
       </w:r>
     </w:p>
     <w:p>
@@ -3657,13 +3818,41 @@
         <w:rPr>
           <w:szCs w:val="24"/>
         </w:rPr>
-        <w:t xml:space="preserve">“High dimensional search-based software engineering: finding tradeoffs among 15 objectives for automating software refactoring using NSGA-III” </w:t>
-      </w:r>
-      <w:r>
-        <w:rPr>
-          <w:szCs w:val="24"/>
-        </w:rPr>
-        <w:t xml:space="preserve">(Mkaouer </w:t>
+        <w:t xml:space="preserve">“High dimensional search-based software engineering: finding </w:t>
+      </w:r>
+      <w:proofErr w:type="spellStart"/>
+      <w:r>
+        <w:rPr>
+          <w:szCs w:val="24"/>
+        </w:rPr>
+        <w:t>tradeoffs</w:t>
+      </w:r>
+      <w:proofErr w:type="spellEnd"/>
+      <w:r>
+        <w:rPr>
+          <w:szCs w:val="24"/>
+        </w:rPr>
+        <w:t xml:space="preserve"> among 15 objectives for automating software refactoring using NSGA-III” </w:t>
+      </w:r>
+      <w:r>
+        <w:rPr>
+          <w:szCs w:val="24"/>
+        </w:rPr>
+        <w:t>(</w:t>
+      </w:r>
+      <w:proofErr w:type="spellStart"/>
+      <w:r>
+        <w:rPr>
+          <w:szCs w:val="24"/>
+        </w:rPr>
+        <w:t>Mkaouer</w:t>
+      </w:r>
+      <w:proofErr w:type="spellEnd"/>
+      <w:r>
+        <w:rPr>
+          <w:szCs w:val="24"/>
+        </w:rPr>
+        <w:t xml:space="preserve"> </w:t>
       </w:r>
       <w:r>
         <w:rPr>
@@ -3694,7 +3883,19 @@
         <w:rPr>
           <w:szCs w:val="24"/>
         </w:rPr>
-        <w:t xml:space="preserve">scalable SBSE approach based on an evolutionary optimization method </w:t>
+        <w:t>scalable SBSE approach based on an evolutionary optimization method</w:t>
+      </w:r>
+      <w:r>
+        <w:rPr>
+          <w:szCs w:val="24"/>
+        </w:rPr>
+        <w:t>,</w:t>
+      </w:r>
+      <w:r>
+        <w:rPr>
+          <w:szCs w:val="24"/>
+        </w:rPr>
+        <w:t xml:space="preserve"> </w:t>
       </w:r>
       <w:r>
         <w:rPr>
@@ -3718,54 +3919,85 @@
         </w:numPr>
         <w:rPr>
           <w:szCs w:val="24"/>
-        </w:rPr>
-      </w:pPr>
-      <w:r>
-        <w:rPr>
-          <w:szCs w:val="24"/>
-        </w:rPr>
-        <w:t xml:space="preserve"> “Search-based software engineering: Trends, techniques and applications” </w:t>
-      </w:r>
-      <w:r>
-        <w:rPr>
-          <w:szCs w:val="24"/>
+          <w:highlight w:val="red"/>
+        </w:rPr>
+      </w:pPr>
+      <w:r>
+        <w:rPr>
+          <w:szCs w:val="24"/>
+        </w:rPr>
+        <w:t xml:space="preserve"> </w:t>
+      </w:r>
+      <w:r>
+        <w:rPr>
+          <w:szCs w:val="24"/>
+          <w:highlight w:val="red"/>
+        </w:rPr>
+        <w:t xml:space="preserve">“Search-based software engineering: Trends, techniques and applications” </w:t>
+      </w:r>
+      <w:r>
+        <w:rPr>
+          <w:szCs w:val="24"/>
+          <w:highlight w:val="red"/>
         </w:rPr>
         <w:t>(</w:t>
       </w:r>
       <w:r>
         <w:rPr>
           <w:szCs w:val="24"/>
-        </w:rPr>
-        <w:t>Harman, Mansouri and Zhang</w:t>
+          <w:highlight w:val="red"/>
+        </w:rPr>
+        <w:t xml:space="preserve">Harman, </w:t>
+      </w:r>
+      <w:proofErr w:type="spellStart"/>
+      <w:r>
+        <w:rPr>
+          <w:szCs w:val="24"/>
+          <w:highlight w:val="red"/>
+        </w:rPr>
+        <w:t>Mansouri</w:t>
+      </w:r>
+      <w:proofErr w:type="spellEnd"/>
+      <w:r>
+        <w:rPr>
+          <w:szCs w:val="24"/>
+          <w:highlight w:val="red"/>
+        </w:rPr>
+        <w:t xml:space="preserve"> and Zhang</w:t>
       </w:r>
       <w:r>
         <w:rPr>
           <w:i/>
           <w:szCs w:val="24"/>
+          <w:highlight w:val="red"/>
         </w:rPr>
         <w:t>,</w:t>
       </w:r>
       <w:r>
         <w:rPr>
           <w:szCs w:val="24"/>
+          <w:highlight w:val="red"/>
         </w:rPr>
         <w:t xml:space="preserve"> 2012) </w:t>
       </w:r>
       <w:r>
         <w:rPr>
           <w:szCs w:val="24"/>
+          <w:highlight w:val="red"/>
         </w:rPr>
         <w:t>provides a review and classification of SBSE literature</w:t>
       </w:r>
       <w:r>
         <w:rPr>
           <w:szCs w:val="24"/>
+          <w:highlight w:val="red"/>
         </w:rPr>
         <w:t>, highlighting areas in need of more research</w:t>
       </w:r>
       <w:r>
         <w:rPr>
           <w:szCs w:val="24"/>
+          <w:highlight w:val="red"/>
         </w:rPr>
         <w:t>.</w:t>
       </w:r>
@@ -3791,7 +4023,21 @@
         <w:rPr>
           <w:szCs w:val="24"/>
         </w:rPr>
-        <w:t xml:space="preserve">(Ouni </w:t>
+        <w:t>(</w:t>
+      </w:r>
+      <w:proofErr w:type="spellStart"/>
+      <w:r>
+        <w:rPr>
+          <w:szCs w:val="24"/>
+        </w:rPr>
+        <w:t>Ouni</w:t>
+      </w:r>
+      <w:proofErr w:type="spellEnd"/>
+      <w:r>
+        <w:rPr>
+          <w:szCs w:val="24"/>
+        </w:rPr>
+        <w:t xml:space="preserve"> </w:t>
       </w:r>
       <w:r>
         <w:rPr>
@@ -3810,7 +4056,19 @@
         <w:rPr>
           <w:szCs w:val="24"/>
         </w:rPr>
-        <w:t>focuses on finding an optimal refactoring sequence in order to minimise semantic errors while maximising quality improvements.</w:t>
+        <w:t xml:space="preserve">focuses on finding an optimal refactoring sequence in order to minimise semantic errors while maximising </w:t>
+      </w:r>
+      <w:r>
+        <w:rPr>
+          <w:szCs w:val="24"/>
+        </w:rPr>
+        <w:t xml:space="preserve">code </w:t>
+      </w:r>
+      <w:r>
+        <w:rPr>
+          <w:szCs w:val="24"/>
+        </w:rPr>
+        <w:t>quality improvements.</w:t>
       </w:r>
     </w:p>
     <w:p>
@@ -3836,12 +4094,14 @@
         </w:rPr>
         <w:t xml:space="preserve"> (</w:t>
       </w:r>
+      <w:proofErr w:type="spellStart"/>
       <w:r>
         <w:rPr>
           <w:szCs w:val="24"/>
         </w:rPr>
         <w:t>Mahouachi</w:t>
       </w:r>
+      <w:proofErr w:type="spellEnd"/>
       <w:r>
         <w:rPr>
           <w:szCs w:val="24"/>
@@ -3870,7 +4130,14 @@
         <w:rPr>
           <w:szCs w:val="24"/>
         </w:rPr>
-        <w:t xml:space="preserve"> uses global and local heuristic search algorithms together with the code’s structural information to automate the detection of source code refactoring</w:t>
+        <w:t xml:space="preserve"> uses global and local heuristic search algorithms together with the code’s structural </w:t>
+      </w:r>
+      <w:r>
+        <w:rPr>
+          <w:szCs w:val="24"/>
+        </w:rPr>
+        <w:lastRenderedPageBreak/>
+        <w:t>information to automate the detection of source code refactoring</w:t>
       </w:r>
       <w:r>
         <w:rPr>
@@ -3954,7 +4221,21 @@
         <w:rPr>
           <w:szCs w:val="24"/>
         </w:rPr>
-        <w:t xml:space="preserve">(Simons </w:t>
+        <w:t>(</w:t>
+      </w:r>
+      <w:proofErr w:type="gramStart"/>
+      <w:r>
+        <w:rPr>
+          <w:szCs w:val="24"/>
+        </w:rPr>
+        <w:t>Simons</w:t>
+      </w:r>
+      <w:proofErr w:type="gramEnd"/>
+      <w:r>
+        <w:rPr>
+          <w:szCs w:val="24"/>
+        </w:rPr>
+        <w:t xml:space="preserve"> </w:t>
       </w:r>
       <w:r>
         <w:rPr>
@@ -3973,7 +4254,19 @@
         <w:rPr>
           <w:szCs w:val="24"/>
         </w:rPr>
-        <w:t>recommends that future SBSE refactoring research should keep the human-in-the-loop in order to refactor code in a way that is helpful to the software engineers.</w:t>
+        <w:t>recommends that future SBSE refactoring research should keep the human-in-the-loop</w:t>
+      </w:r>
+      <w:r>
+        <w:rPr>
+          <w:szCs w:val="24"/>
+        </w:rPr>
+        <w:t>,</w:t>
+      </w:r>
+      <w:r>
+        <w:rPr>
+          <w:szCs w:val="24"/>
+        </w:rPr>
+        <w:t xml:space="preserve"> in order to refactor code in a way that is helpful to the software engineers.</w:t>
       </w:r>
     </w:p>
     <w:p>
@@ -3985,6 +4278,7 @@
         </w:numPr>
         <w:rPr>
           <w:szCs w:val="24"/>
+          <w:highlight w:val="red"/>
         </w:rPr>
       </w:pPr>
       <w:r>
@@ -3996,40 +4290,54 @@
       <w:r>
         <w:rPr>
           <w:szCs w:val="24"/>
+          <w:highlight w:val="red"/>
         </w:rPr>
         <w:t xml:space="preserve">“On the use of many quality attributes for software refactoring: a many-objective search-based software engineering approach” </w:t>
       </w:r>
       <w:r>
         <w:rPr>
           <w:szCs w:val="24"/>
-        </w:rPr>
-        <w:t xml:space="preserve">(Boukdhir </w:t>
+          <w:highlight w:val="red"/>
+        </w:rPr>
+        <w:t>(</w:t>
+      </w:r>
+      <w:proofErr w:type="spellStart"/>
+      <w:r>
+        <w:rPr>
+          <w:szCs w:val="24"/>
+          <w:highlight w:val="red"/>
+        </w:rPr>
+        <w:t>Boukdhir</w:t>
+      </w:r>
+      <w:proofErr w:type="spellEnd"/>
+      <w:r>
+        <w:rPr>
+          <w:szCs w:val="24"/>
+          <w:highlight w:val="red"/>
+        </w:rPr>
+        <w:t xml:space="preserve"> </w:t>
       </w:r>
       <w:r>
         <w:rPr>
           <w:i/>
           <w:szCs w:val="24"/>
+          <w:highlight w:val="red"/>
         </w:rPr>
         <w:t>et al.,</w:t>
       </w:r>
       <w:r>
         <w:rPr>
           <w:szCs w:val="24"/>
+          <w:highlight w:val="red"/>
         </w:rPr>
         <w:t xml:space="preserve"> 2014) </w:t>
       </w:r>
       <w:r>
         <w:rPr>
           <w:szCs w:val="24"/>
-        </w:rPr>
-        <w:t xml:space="preserve">tackles the problem of optimising conflicting objectives by introducing a many-objective </w:t>
-      </w:r>
-      <w:r>
-        <w:rPr>
-          <w:szCs w:val="24"/>
-        </w:rPr>
-        <w:lastRenderedPageBreak/>
-        <w:t>refactoring technique, evaluating refactoring solutions with a set of 8 distinct objectives.</w:t>
+          <w:highlight w:val="red"/>
+        </w:rPr>
+        <w:t>tackles the problem of optimising conflicting objectives by introducing a many-objective refactoring technique, evaluating refactoring solutions with a set of 8 distinct objectives.</w:t>
       </w:r>
     </w:p>
     <w:p>
@@ -4072,7 +4380,19 @@
         <w:rPr>
           <w:szCs w:val="24"/>
         </w:rPr>
-        <w:t xml:space="preserve"> propose a search-based refactoring technique used </w:t>
+        <w:t xml:space="preserve"> propose</w:t>
+      </w:r>
+      <w:r>
+        <w:rPr>
+          <w:szCs w:val="24"/>
+        </w:rPr>
+        <w:t>s</w:t>
+      </w:r>
+      <w:r>
+        <w:rPr>
+          <w:szCs w:val="24"/>
+        </w:rPr>
+        <w:t xml:space="preserve"> a search-based refactoring technique used </w:t>
       </w:r>
       <w:r>
         <w:rPr>
@@ -4096,7 +4416,7 @@
           <w:szCs w:val="24"/>
           <w:shd w:val="clear" w:color="auto" w:fill="FFFFFF"/>
         </w:rPr>
-        <w:t>discover how metrics relate to each other</w:t>
+        <w:t xml:space="preserve">discover </w:t>
       </w:r>
       <w:r>
         <w:rPr>
@@ -4104,7 +4424,7 @@
           <w:szCs w:val="24"/>
           <w:shd w:val="clear" w:color="auto" w:fill="FFFFFF"/>
         </w:rPr>
-        <w:t>.</w:t>
+        <w:t>relationships between various metrics.</w:t>
       </w:r>
     </w:p>
     <w:p>
@@ -4129,7 +4449,21 @@
         <w:rPr>
           <w:szCs w:val="24"/>
         </w:rPr>
-        <w:t>Dynamic adaptive Search Based Software Engineering needs fast approximate metrics” (Harman, Clark and Cinneidez, 2013) discuss using metrics as fitness functions</w:t>
+        <w:t xml:space="preserve">Dynamic adaptive Search Based Software Engineering needs fast approximate metrics” (Harman, Clark and </w:t>
+      </w:r>
+      <w:proofErr w:type="spellStart"/>
+      <w:r>
+        <w:rPr>
+          <w:szCs w:val="24"/>
+        </w:rPr>
+        <w:t>Cinneidez</w:t>
+      </w:r>
+      <w:proofErr w:type="spellEnd"/>
+      <w:r>
+        <w:rPr>
+          <w:szCs w:val="24"/>
+        </w:rPr>
+        <w:t>, 2013) discuss using metrics as fitness functions</w:t>
       </w:r>
       <w:r>
         <w:rPr>
@@ -4179,31 +4513,66 @@
         <w:t xml:space="preserve">As this review includes papers published in 2012 or later, </w:t>
       </w:r>
       <w:r>
-        <w:t>the state of art from 2012 will be outline</w:t>
-      </w:r>
-      <w:r>
-        <w:t>d</w:t>
-      </w:r>
-      <w:r>
-        <w:t xml:space="preserve"> based on a SBSE literature review, </w:t>
+        <w:t xml:space="preserve">the state of art </w:t>
+      </w:r>
+      <w:r>
+        <w:t>in</w:t>
+      </w:r>
+      <w:r>
+        <w:t xml:space="preserve"> 2012 will be </w:t>
+      </w:r>
+      <w:r>
+        <w:t>established</w:t>
+      </w:r>
+      <w:r>
+        <w:t xml:space="preserve"> based on </w:t>
+      </w:r>
+      <w:r>
+        <w:t xml:space="preserve">the conclusions of </w:t>
+      </w:r>
+      <w:r>
+        <w:t xml:space="preserve">a </w:t>
+      </w:r>
+      <w:r>
+        <w:t xml:space="preserve">previous SBSE literature review, </w:t>
       </w:r>
       <w:r>
         <w:t>which</w:t>
       </w:r>
       <w:r>
-        <w:t xml:space="preserve"> was one of the articles selected in the search.</w:t>
-      </w:r>
-      <w:r>
         <w:t xml:space="preserve"> </w:t>
       </w:r>
       <w:r>
-        <w:t>Harman, Mansouri and Zhang</w:t>
+        <w:t>happens to be</w:t>
+      </w:r>
+      <w:r>
+        <w:t xml:space="preserve"> one of the articles </w:t>
+      </w:r>
+      <w:r>
+        <w:t>discovered</w:t>
+      </w:r>
+      <w:r>
+        <w:t xml:space="preserve"> in the search.</w:t>
       </w:r>
       <w:r>
         <w:t xml:space="preserve"> </w:t>
       </w:r>
       <w:r>
-        <w:t xml:space="preserve">(2012) identified that SBSE had been applied to refactoring, and that current research addressed their refactoring </w:t>
+        <w:t xml:space="preserve">Harman, </w:t>
+      </w:r>
+      <w:proofErr w:type="spellStart"/>
+      <w:r>
+        <w:t>Mansouri</w:t>
+      </w:r>
+      <w:proofErr w:type="spellEnd"/>
+      <w:r>
+        <w:t xml:space="preserve"> and Zhang</w:t>
+      </w:r>
+      <w:r>
+        <w:t xml:space="preserve"> </w:t>
+      </w:r>
+      <w:r>
+        <w:t xml:space="preserve">(2012) identified that SBSE had been applied to refactoring, and that current research addressed their </w:t>
       </w:r>
       <w:r>
         <w:t>question</w:t>
@@ -4214,7 +4583,13 @@
     </w:p>
     <w:p>
       <w:r>
-        <w:t xml:space="preserve">They reported that there had been a dramatic increase in SBSE publications in the past five years, adding justification to restricting the publication scope to roughly 4.5 years for this </w:t>
+        <w:t>They</w:t>
+      </w:r>
+      <w:r>
+        <w:t xml:space="preserve"> also</w:t>
+      </w:r>
+      <w:r>
+        <w:t xml:space="preserve"> reported that there had been a dramatic increase in SBSE publications in the past five years, adding justification to restricting the publication scope to roughly 4.5 years for this </w:t>
       </w:r>
       <w:r>
         <w:t xml:space="preserve">new </w:t>
@@ -4226,22 +4601,52 @@
         <w:t xml:space="preserve">Their work </w:t>
       </w:r>
       <w:r>
-        <w:t>acknowledged</w:t>
+        <w:t xml:space="preserve">acknowledged </w:t>
+      </w:r>
+      <w:r>
+        <w:t xml:space="preserve">that </w:t>
+      </w:r>
+      <w:r>
+        <w:t>there had been developments in the field resulting in</w:t>
       </w:r>
       <w:r>
         <w:t xml:space="preserve"> </w:t>
       </w:r>
       <w:r>
-        <w:t xml:space="preserve">that </w:t>
-      </w:r>
-      <w:r>
-        <w:t>there had been developments in the field resulting in</w:t>
+        <w:t>several various approaches to using SBSE to automate refactoring, and that the SBR work they reviewed could be partitioned into two groups based on two main goals</w:t>
+      </w:r>
+      <w:r>
+        <w:t>.</w:t>
+      </w:r>
+    </w:p>
+    <w:p>
+      <w:pPr>
+        <w:pStyle w:val="Quote"/>
+      </w:pPr>
+      <w:r>
+        <w:t>Goal 1: Optimise the program</w:t>
+      </w:r>
+    </w:p>
+    <w:p>
+      <w:pPr>
+        <w:pStyle w:val="Quote"/>
+      </w:pPr>
+      <w:r>
+        <w:t xml:space="preserve">Goal 2: Optimise the applied sequence of refactoring steps </w:t>
+      </w:r>
+    </w:p>
+    <w:p>
+      <w:r>
+        <w:t>In addition to</w:t>
       </w:r>
       <w:r>
         <w:t xml:space="preserve"> </w:t>
       </w:r>
       <w:r>
-        <w:t xml:space="preserve">several various approaches to using SBSE to automate refactoring, and that the SBR work they reviewed could be partitioned into two groups based on two main goals, as well as whether the approach was single or multi-objective. </w:t>
+        <w:t xml:space="preserve">this, they observed a partitioning around </w:t>
+      </w:r>
+      <w:r>
+        <w:t xml:space="preserve">whether the approach was single or multi-objective. </w:t>
       </w:r>
       <w:r>
         <w:t>It appears that these two goals are still some of the main objectives of SBR at the time of writing, but also that v</w:t>
@@ -4251,34 +4656,6 @@
       </w:r>
       <w:r>
         <w:t>.</w:t>
-      </w:r>
-    </w:p>
-    <w:p>
-      <w:pPr>
-        <w:pStyle w:val="Quote"/>
-      </w:pPr>
-      <w:r>
-        <w:t>Goal 1: O</w:t>
-      </w:r>
-      <w:r>
-        <w:t>ptimise the program</w:t>
-      </w:r>
-    </w:p>
-    <w:p>
-      <w:pPr>
-        <w:pStyle w:val="Quote"/>
-      </w:pPr>
-      <w:r>
-        <w:t>Goal 2: O</w:t>
-      </w:r>
-      <w:r>
-        <w:t>ptimise the applied sequence of refactoring</w:t>
-      </w:r>
-      <w:r>
-        <w:t xml:space="preserve"> steps</w:t>
-      </w:r>
-      <w:r>
-        <w:t xml:space="preserve"> </w:t>
       </w:r>
     </w:p>
     <w:p>
@@ -4290,6 +4667,7 @@
         </w:numPr>
       </w:pPr>
       <w:r>
+        <w:lastRenderedPageBreak/>
         <w:t>Optimising</w:t>
       </w:r>
       <w:r>
@@ -4304,7 +4682,15 @@
         <w:t>alling under the</w:t>
       </w:r>
       <w:r>
-        <w:t xml:space="preserve"> second goal, Gligoric </w:t>
+        <w:t xml:space="preserve"> second goal, </w:t>
+      </w:r>
+      <w:proofErr w:type="spellStart"/>
+      <w:r>
+        <w:t>Gligoric</w:t>
+      </w:r>
+      <w:proofErr w:type="spellEnd"/>
+      <w:r>
+        <w:t xml:space="preserve"> </w:t>
       </w:r>
       <w:r>
         <w:rPr>
@@ -4313,7 +4699,25 @@
         <w:t>et al.</w:t>
       </w:r>
       <w:r>
-        <w:t xml:space="preserve"> (2014) used SBR to explore various sequences of refactorings to identify the shortest possible build script, and </w:t>
+        <w:t xml:space="preserve"> (2014) used SBR to explore various sequences of refactorings </w:t>
+      </w:r>
+      <w:r>
+        <w:t xml:space="preserve">in order </w:t>
+      </w:r>
+      <w:r>
+        <w:t>to identify the shortest possible build script</w:t>
+      </w:r>
+      <w:r>
+        <w:t>.</w:t>
+      </w:r>
+      <w:r>
+        <w:t xml:space="preserve"> </w:t>
+      </w:r>
+      <w:r>
+        <w:t>They</w:t>
+      </w:r>
+      <w:r>
+        <w:t xml:space="preserve"> </w:t>
       </w:r>
       <w:r>
         <w:t>improved</w:t>
@@ -4370,10 +4774,15 @@
         <w:t>objective,</w:t>
       </w:r>
       <w:r>
-        <w:t xml:space="preserve"> as it was not reported by </w:t>
-      </w:r>
-      <w:r>
-        <w:t>Harman, Mansouri and Zhang</w:t>
+        <w:t xml:space="preserve"> as it was not reported by Harman, </w:t>
+      </w:r>
+      <w:proofErr w:type="spellStart"/>
+      <w:r>
+        <w:t>Mansouri</w:t>
+      </w:r>
+      <w:proofErr w:type="spellEnd"/>
+      <w:r>
+        <w:t xml:space="preserve"> and Zhang</w:t>
       </w:r>
       <w:r>
         <w:t xml:space="preserve"> (2012)</w:t>
@@ -4383,15 +4792,19 @@
       </w:r>
     </w:p>
     <w:p>
-      <w:r>
-        <w:t xml:space="preserve">Ouni, </w:t>
-      </w:r>
-      <w:r>
-        <w:rPr>
-          <w:lang w:val="en-US"/>
-        </w:rPr>
-        <w:t>Kessentini and Sahraoui</w:t>
-      </w:r>
+      <w:proofErr w:type="spellStart"/>
+      <w:r>
+        <w:t>Ouni</w:t>
+      </w:r>
+      <w:proofErr w:type="spellEnd"/>
+      <w:r>
+        <w:t xml:space="preserve">, Kessentini and </w:t>
+      </w:r>
+      <w:proofErr w:type="spellStart"/>
+      <w:r>
+        <w:t>Sahraoui</w:t>
+      </w:r>
+      <w:proofErr w:type="spellEnd"/>
       <w:r>
         <w:t xml:space="preserve"> (2013) also focused on optimising the refactoring suggestions</w:t>
       </w:r>
@@ -4402,7 +4815,18 @@
         <w:t>more common</w:t>
       </w:r>
       <w:r>
-        <w:t xml:space="preserve"> goal in mind than Gligoric </w:t>
+        <w:t>ly observed</w:t>
+      </w:r>
+      <w:r>
+        <w:t xml:space="preserve"> goal in mind than </w:t>
+      </w:r>
+      <w:proofErr w:type="spellStart"/>
+      <w:r>
+        <w:t>Gligoric</w:t>
+      </w:r>
+      <w:proofErr w:type="spellEnd"/>
+      <w:r>
+        <w:t xml:space="preserve"> </w:t>
       </w:r>
       <w:r>
         <w:rPr>
@@ -4411,17 +4835,24 @@
         <w:t>et al.</w:t>
       </w:r>
       <w:r>
-        <w:t xml:space="preserve"> (2014)</w:t>
-      </w:r>
+        <w:t xml:space="preserve"> (</w:t>
+      </w:r>
+      <w:proofErr w:type="gramStart"/>
+      <w:r>
+        <w:t>2014)</w:t>
+      </w:r>
+      <w:proofErr w:type="gramEnd"/>
       <w:r>
         <w:t xml:space="preserve">. Their solution was to use a multi-objective optimisation approach </w:t>
       </w:r>
       <w:r>
-        <w:t xml:space="preserve">in order to improve code quality, compared to what </w:t>
-      </w:r>
-      <w:r>
-        <w:lastRenderedPageBreak/>
-        <w:t>the observed results of techniques using only one or two objectives</w:t>
+        <w:t>i</w:t>
+      </w:r>
+      <w:r>
+        <w:t>n order to improve code quality to a larger degree than th</w:t>
+      </w:r>
+      <w:r>
+        <w:t>e observed results of techniques using only one or two objectives</w:t>
       </w:r>
       <w:r>
         <w:t>. By using records of previous code changes</w:t>
@@ -4433,13 +4864,90 @@
         <w:t xml:space="preserve"> structural and semantic information, they used a search-based approach to improve the efficiency </w:t>
       </w:r>
       <w:r>
-        <w:t xml:space="preserve">of new refactoring suggestions. The fitness function included design quality, semantic coherence and similarity to previously recorded refactorings, their weighing decided by a NSGA-II algorithm. The problem with this approach is that it requires a record of existing code changes for a system, but the future work they propose aims to remedy this by collecting refactorings from different systems and generalise their method to recognise possible refactorings based on both the refactoring type and the context. </w:t>
-      </w:r>
-      <w:r>
-        <w:t>If they can achieve this, it will be a step towards a generalised refactoring tool, but current research only seem to achieve this on a small scal</w:t>
-      </w:r>
-      <w:r>
-        <w:t>e, for a limited set of systems</w:t>
+        <w:t xml:space="preserve">of new refactoring suggestions. The fitness function included design quality, semantic coherence and similarity to previously recorded refactorings, </w:t>
+      </w:r>
+      <w:r>
+        <w:t>elements whose</w:t>
+      </w:r>
+      <w:r>
+        <w:t xml:space="preserve"> weighing </w:t>
+      </w:r>
+      <w:r>
+        <w:t xml:space="preserve">was </w:t>
+      </w:r>
+      <w:r>
+        <w:t xml:space="preserve">decided by a NSGA-II algorithm. </w:t>
+      </w:r>
+    </w:p>
+    <w:p>
+      <w:r>
+        <w:t xml:space="preserve">While this approach may seem promising, the problem concerning generalisation </w:t>
+      </w:r>
+      <w:r>
+        <w:t>is that it requires a record of existing code changes for a system</w:t>
+      </w:r>
+      <w:r>
+        <w:t>. T</w:t>
+      </w:r>
+      <w:r>
+        <w:t xml:space="preserve">he future work they propose aims to remedy this by collecting refactorings from different systems and generalise their method to </w:t>
+      </w:r>
+      <w:r>
+        <w:t>identify</w:t>
+      </w:r>
+      <w:r>
+        <w:t xml:space="preserve"> possible refactorings based on both the refactoring type </w:t>
+      </w:r>
+      <w:r>
+        <w:t>as well as</w:t>
+      </w:r>
+      <w:r>
+        <w:t xml:space="preserve"> the context</w:t>
+      </w:r>
+      <w:r>
+        <w:t xml:space="preserve"> of the code</w:t>
+      </w:r>
+      <w:r>
+        <w:t xml:space="preserve">. </w:t>
+      </w:r>
+      <w:r>
+        <w:t xml:space="preserve">If they can achieve this, it </w:t>
+      </w:r>
+      <w:r>
+        <w:t>may</w:t>
+      </w:r>
+      <w:r>
+        <w:t xml:space="preserve"> be a </w:t>
+      </w:r>
+      <w:r>
+        <w:t xml:space="preserve">big </w:t>
+      </w:r>
+      <w:r>
+        <w:t xml:space="preserve">step towards a </w:t>
+      </w:r>
+      <w:r>
+        <w:t>more general-purpose</w:t>
+      </w:r>
+      <w:r>
+        <w:t xml:space="preserve"> refactoring tool</w:t>
+      </w:r>
+      <w:r>
+        <w:t>. However,</w:t>
+      </w:r>
+      <w:r>
+        <w:t xml:space="preserve"> current research only seem to achieve this on a small scal</w:t>
+      </w:r>
+      <w:r>
+        <w:t xml:space="preserve">e, for a limited </w:t>
+      </w:r>
+      <w:r>
+        <w:t>type</w:t>
+      </w:r>
+      <w:r>
+        <w:t xml:space="preserve"> of systems</w:t>
+      </w:r>
+      <w:r>
+        <w:t xml:space="preserve"> to which they have been tailored.</w:t>
       </w:r>
     </w:p>
     <w:p>
@@ -4459,263 +4967,390 @@
     </w:p>
     <w:p>
       <w:r>
-        <w:t xml:space="preserve">Some of the papers identified in this work </w:t>
-      </w:r>
-      <w:r>
-        <w:t xml:space="preserve">do indeed </w:t>
-      </w:r>
-      <w:r>
-        <w:t xml:space="preserve">fall into </w:t>
+        <w:t>While s</w:t>
+      </w:r>
+      <w:r>
+        <w:t xml:space="preserve">ome of the papers identified in this work fall into </w:t>
       </w:r>
       <w:r>
         <w:t>the</w:t>
       </w:r>
       <w:r>
+        <w:t xml:space="preserve"> two goal-based</w:t>
+      </w:r>
+      <w:r>
         <w:t xml:space="preserve"> categories</w:t>
       </w:r>
       <w:r>
-        <w:t xml:space="preserve"> identified by</w:t>
+        <w:t xml:space="preserve"> identified by Harman, </w:t>
+      </w:r>
+      <w:proofErr w:type="spellStart"/>
+      <w:r>
+        <w:t>Mansouri</w:t>
+      </w:r>
+      <w:proofErr w:type="spellEnd"/>
+      <w:r>
+        <w:t xml:space="preserve"> and Zhang (2012)</w:t>
+      </w:r>
+      <w:r>
+        <w:t>, recent development</w:t>
+      </w:r>
+      <w:r>
+        <w:t>s see</w:t>
+      </w:r>
+      <w:r>
+        <w:t xml:space="preserve"> the need of more categories in order </w:t>
+      </w:r>
+      <w:r>
+        <w:t>to partition current state of art properly.</w:t>
       </w:r>
       <w:r>
         <w:t xml:space="preserve"> </w:t>
       </w:r>
-      <w:r>
-        <w:t>Harman, Mansouri and Zhang</w:t>
-      </w:r>
-      <w:r>
-        <w:t xml:space="preserve"> (2012)</w:t>
-      </w:r>
-      <w:r>
-        <w:t>, but</w:t>
+    </w:p>
+    <w:p>
+      <w:r>
+        <w:rPr>
+          <w:highlight w:val="red"/>
+        </w:rPr>
+        <w:t xml:space="preserve">For example, </w:t>
+      </w:r>
+      <w:r>
+        <w:rPr>
+          <w:highlight w:val="red"/>
+        </w:rPr>
+        <w:t>Simons</w:t>
+      </w:r>
+      <w:r>
+        <w:rPr>
+          <w:i/>
+          <w:highlight w:val="red"/>
+        </w:rPr>
+        <w:t xml:space="preserve"> et al.</w:t>
+      </w:r>
+      <w:r>
+        <w:rPr>
+          <w:highlight w:val="red"/>
+        </w:rPr>
+        <w:t xml:space="preserve"> (2015) encouraged researchers to study ways to keep the human-in-the-loop for future SBR </w:t>
+      </w:r>
+      <w:r>
+        <w:rPr>
+          <w:highlight w:val="red"/>
+        </w:rPr>
+        <w:t>work</w:t>
+      </w:r>
+      <w:r>
+        <w:rPr>
+          <w:highlight w:val="red"/>
+        </w:rPr>
+        <w:t>.</w:t>
       </w:r>
       <w:r>
         <w:t xml:space="preserve"> </w:t>
       </w:r>
-      <w:r>
-        <w:t>recent development</w:t>
-      </w:r>
-      <w:r>
-        <w:t>s see</w:t>
-      </w:r>
-      <w:r>
-        <w:t xml:space="preserve"> the need of more categories in order to partition current state of art. </w:t>
-      </w:r>
-      <w:r>
-        <w:t xml:space="preserve">For example, </w:t>
-      </w:r>
-      <w:r>
-        <w:t>Simons</w:t>
+    </w:p>
+    <w:p>
+      <w:r>
+        <w:t>This</w:t>
+      </w:r>
+      <w:r>
+        <w:t xml:space="preserve"> may be perceived as </w:t>
+      </w:r>
+      <w:r>
+        <w:t>backpedalling</w:t>
+      </w:r>
+      <w:r>
+        <w:t xml:space="preserve"> in a field that is </w:t>
+      </w:r>
+      <w:r>
+        <w:t xml:space="preserve">generally </w:t>
+      </w:r>
+      <w:r>
+        <w:t>concerned with</w:t>
+      </w:r>
+      <w:r>
+        <w:t xml:space="preserve"> automating tasks</w:t>
+      </w:r>
+      <w:r>
+        <w:t xml:space="preserve"> that </w:t>
+      </w:r>
+      <w:r>
+        <w:t>historically</w:t>
+      </w:r>
+      <w:r>
+        <w:t xml:space="preserve"> have been primarily human-centric</w:t>
+      </w:r>
+      <w:r>
+        <w:t>, but is actually fitting for the current state of automated refactoring</w:t>
+      </w:r>
+      <w:r>
+        <w:t>.</w:t>
+      </w:r>
+      <w:r>
+        <w:t xml:space="preserve"> </w:t>
+      </w:r>
+    </w:p>
+    <w:p>
+      <w:r>
+        <w:t>The process of writing</w:t>
+      </w:r>
+      <w:r>
+        <w:t xml:space="preserve"> code is still at a stage where the human is incredibly important</w:t>
+      </w:r>
+      <w:r>
+        <w:t>,</w:t>
+      </w:r>
+      <w:r>
+        <w:t xml:space="preserve"> </w:t>
+      </w:r>
+      <w:r>
+        <w:t>required to both</w:t>
+      </w:r>
+      <w:r>
+        <w:t xml:space="preserve"> understand and maintain</w:t>
+      </w:r>
+      <w:r>
+        <w:t xml:space="preserve"> the</w:t>
+      </w:r>
+      <w:r>
+        <w:t xml:space="preserve"> code</w:t>
+      </w:r>
+      <w:r>
+        <w:t xml:space="preserve"> base</w:t>
+      </w:r>
+      <w:r>
+        <w:t>. D</w:t>
+      </w:r>
+      <w:r>
+        <w:t>iscovering a way of bringing the software engineers back into the loop</w:t>
+      </w:r>
+      <w:r>
+        <w:t xml:space="preserve"> </w:t>
+      </w:r>
+      <w:r>
+        <w:t>in a</w:t>
+      </w:r>
+      <w:r>
+        <w:t>n</w:t>
+      </w:r>
+      <w:r>
+        <w:t xml:space="preserve"> </w:t>
+      </w:r>
+      <w:r>
+        <w:t>task</w:t>
+      </w:r>
+      <w:r>
+        <w:t xml:space="preserve"> </w:t>
+      </w:r>
+      <w:r>
+        <w:t xml:space="preserve">that is becoming </w:t>
+      </w:r>
+      <w:r>
+        <w:t>increasingly automated,</w:t>
+      </w:r>
+      <w:r>
+        <w:t xml:space="preserve"> in order</w:t>
+      </w:r>
+      <w:r>
+        <w:t xml:space="preserve"> to </w:t>
+      </w:r>
+      <w:r>
+        <w:t>influence</w:t>
+      </w:r>
+      <w:r>
+        <w:t xml:space="preserve"> decisions</w:t>
+      </w:r>
+      <w:r>
+        <w:t xml:space="preserve"> based on personal opinions,</w:t>
+      </w:r>
+      <w:r>
+        <w:t xml:space="preserve"> may ultimately result in </w:t>
+      </w:r>
+      <w:r>
+        <w:t>solutions that more beneficial</w:t>
+      </w:r>
+      <w:r>
+        <w:t xml:space="preserve"> at </w:t>
+      </w:r>
+      <w:r>
+        <w:t>the current</w:t>
+      </w:r>
+      <w:r>
+        <w:t xml:space="preserve"> stage. </w:t>
+      </w:r>
+      <w:r>
+        <w:t>Many software engi</w:t>
+      </w:r>
+      <w:r>
+        <w:t>neers are notoriously sceptic of</w:t>
+      </w:r>
+      <w:r>
+        <w:t xml:space="preserve"> automated refactor</w:t>
+      </w:r>
+      <w:r>
+        <w:t>ing, and the ability to impose</w:t>
+      </w:r>
+      <w:r>
+        <w:t xml:space="preserve"> personal opinions on </w:t>
+      </w:r>
+      <w:r>
+        <w:t>the process</w:t>
+      </w:r>
+      <w:r>
+        <w:t xml:space="preserve"> may increase the acceptance rate </w:t>
+      </w:r>
+      <w:r>
+        <w:t xml:space="preserve">and </w:t>
+      </w:r>
+      <w:r>
+        <w:t>extent</w:t>
+      </w:r>
+      <w:r>
+        <w:t xml:space="preserve"> </w:t>
+      </w:r>
+      <w:r>
+        <w:t xml:space="preserve">of refactored code. </w:t>
+      </w:r>
+    </w:p>
+    <w:p>
+      <w:r>
+        <w:lastRenderedPageBreak/>
+        <w:t xml:space="preserve">Should </w:t>
+      </w:r>
+      <w:r>
+        <w:t xml:space="preserve">the </w:t>
+      </w:r>
+      <w:r>
+        <w:t>creation of</w:t>
+      </w:r>
+      <w:r>
+        <w:t xml:space="preserve"> software ever become a completely or primarily</w:t>
+      </w:r>
+      <w:r>
+        <w:t xml:space="preserve"> automated task</w:t>
+      </w:r>
+      <w:r>
+        <w:t>,</w:t>
+      </w:r>
+      <w:r>
+        <w:t xml:space="preserve"> it may be advantageous to </w:t>
+      </w:r>
+      <w:r>
+        <w:t>exclude</w:t>
+      </w:r>
+      <w:r>
+        <w:t xml:space="preserve"> the human</w:t>
+      </w:r>
+      <w:r>
+        <w:t xml:space="preserve"> aspect</w:t>
+      </w:r>
+      <w:r>
+        <w:t>, but for now, they are arguably necessary.</w:t>
+      </w:r>
+      <w:r>
+        <w:t xml:space="preserve"> If </w:t>
+      </w:r>
+      <w:r>
+        <w:t>the</w:t>
+      </w:r>
+      <w:r>
+        <w:t xml:space="preserve"> paper</w:t>
+      </w:r>
+      <w:r>
+        <w:t xml:space="preserve"> by Simons </w:t>
       </w:r>
       <w:r>
         <w:rPr>
           <w:i/>
         </w:rPr>
-        <w:t xml:space="preserve"> et al.</w:t>
-      </w:r>
-      <w:r>
-        <w:t xml:space="preserve"> (2015) encouraged researchers to study ways to keep the human-in-the-loop for future SBR </w:t>
-      </w:r>
-      <w:r>
-        <w:t>work</w:t>
-      </w:r>
-      <w:r>
-        <w:t>. This</w:t>
-      </w:r>
-      <w:r>
-        <w:t xml:space="preserve"> may be perceived as </w:t>
-      </w:r>
-      <w:r>
-        <w:t>backpedalling</w:t>
-      </w:r>
-      <w:r>
-        <w:t xml:space="preserve"> in a field that is </w:t>
-      </w:r>
-      <w:r>
-        <w:t xml:space="preserve">generally </w:t>
-      </w:r>
-      <w:r>
-        <w:t>concerned with</w:t>
-      </w:r>
-      <w:r>
-        <w:t xml:space="preserve"> automating tasks</w:t>
-      </w:r>
-      <w:r>
-        <w:t xml:space="preserve"> that </w:t>
-      </w:r>
-      <w:r>
-        <w:t>historically</w:t>
-      </w:r>
-      <w:r>
-        <w:t xml:space="preserve"> have been primarily human-centric</w:t>
-      </w:r>
-      <w:r>
-        <w:t>, but is actually fitting for the current state of automated refactoring</w:t>
-      </w:r>
-      <w:r>
-        <w:t>.</w:t>
+        <w:t>et al.</w:t>
+      </w:r>
+      <w:r>
+        <w:t xml:space="preserve"> is to be categorised</w:t>
+      </w:r>
+      <w:r>
+        <w:t xml:space="preserve"> by goal like in the aforementioned review</w:t>
+      </w:r>
+      <w:r>
+        <w:t xml:space="preserve"> by Harman, </w:t>
+      </w:r>
+      <w:proofErr w:type="spellStart"/>
+      <w:r>
+        <w:t>Mansouri</w:t>
+      </w:r>
+      <w:proofErr w:type="spellEnd"/>
+      <w:r>
+        <w:t xml:space="preserve"> and Zhang (2012</w:t>
+      </w:r>
+      <w:r>
+        <w:t>,</w:t>
+      </w:r>
+      <w:r>
+        <w:t xml:space="preserve"> the goal could </w:t>
+      </w:r>
+      <w:r>
+        <w:t>fall under</w:t>
+      </w:r>
+      <w:r>
+        <w:t xml:space="preserve"> tailor</w:t>
+      </w:r>
+      <w:r>
+        <w:t>ing</w:t>
+      </w:r>
+      <w:r>
+        <w:t xml:space="preserve"> refactoring output </w:t>
+      </w:r>
+      <w:r>
+        <w:t>to engineer preferences.</w:t>
+      </w:r>
+      <w:r>
+        <w:t xml:space="preserve"> W</w:t>
+      </w:r>
+      <w:r>
+        <w:t xml:space="preserve">hile some may </w:t>
+      </w:r>
+      <w:r>
+        <w:t>say that</w:t>
+      </w:r>
+      <w:r>
+        <w:t xml:space="preserve"> this falls under the goal of</w:t>
+      </w:r>
+      <w:r>
+        <w:t xml:space="preserve"> optimising the program, </w:t>
+      </w:r>
+      <w:r>
+        <w:t xml:space="preserve">publications on using SBR to optimise a program are </w:t>
+      </w:r>
+      <w:r>
+        <w:t>generally concerned with performance metrics and not the subjective opinions of the developers</w:t>
+      </w:r>
+      <w:r>
+        <w:t xml:space="preserve">, meaning that Simons </w:t>
+      </w:r>
+      <w:r>
+        <w:rPr>
+          <w:i/>
+        </w:rPr>
+        <w:t>et al.</w:t>
+      </w:r>
+      <w:r>
+        <w:t xml:space="preserve"> (2015) are part of raising s</w:t>
+      </w:r>
+      <w:r>
+        <w:t xml:space="preserve">ome </w:t>
+      </w:r>
+      <w:r>
+        <w:t>essential</w:t>
+      </w:r>
+      <w:r>
+        <w:t>, uncharted</w:t>
+      </w:r>
+      <w:r>
+        <w:t>, and potentially very significant</w:t>
       </w:r>
       <w:r>
         <w:t xml:space="preserve"> </w:t>
-      </w:r>
-    </w:p>
-    <w:p>
-      <w:r>
-        <w:t>W</w:t>
-      </w:r>
-      <w:r>
-        <w:t>riting</w:t>
-      </w:r>
-      <w:r>
-        <w:t xml:space="preserve"> code is still at a stage where the human is incredibly important and </w:t>
-      </w:r>
-      <w:r>
-        <w:t>required to both</w:t>
-      </w:r>
-      <w:r>
-        <w:t xml:space="preserve"> understand and maintain</w:t>
-      </w:r>
-      <w:r>
-        <w:t xml:space="preserve"> the</w:t>
-      </w:r>
-      <w:r>
-        <w:t xml:space="preserve"> code</w:t>
-      </w:r>
-      <w:r>
-        <w:t xml:space="preserve"> base</w:t>
-      </w:r>
-      <w:r>
-        <w:t>. D</w:t>
-      </w:r>
-      <w:r>
-        <w:t>iscovering a way of bringing the software engineers back into the loop</w:t>
-      </w:r>
-      <w:r>
-        <w:t xml:space="preserve"> </w:t>
-      </w:r>
-      <w:r>
-        <w:t>in a</w:t>
-      </w:r>
-      <w:r>
-        <w:t>n</w:t>
-      </w:r>
-      <w:r>
-        <w:t xml:space="preserve"> </w:t>
-      </w:r>
-      <w:r>
-        <w:t>ordinarily</w:t>
-      </w:r>
-      <w:r>
-        <w:t xml:space="preserve"> increasingly automated task, to make</w:t>
-      </w:r>
-      <w:r>
-        <w:t xml:space="preserve"> decisions</w:t>
-      </w:r>
-      <w:r>
-        <w:t xml:space="preserve"> based on personal opinions,</w:t>
-      </w:r>
-      <w:r>
-        <w:t xml:space="preserve"> may ultimately result in </w:t>
-      </w:r>
-      <w:r>
-        <w:t>solutions that more beneficial</w:t>
-      </w:r>
-      <w:r>
-        <w:t xml:space="preserve"> at this stage. </w:t>
-      </w:r>
-      <w:r>
-        <w:t xml:space="preserve">Many software engineers are notoriously sceptic to automated refactoring, and the ability to imposing personal opinions on this may increase the acceptance rate of refactored code. </w:t>
-      </w:r>
-    </w:p>
-    <w:p>
-      <w:r>
-        <w:t xml:space="preserve">Should </w:t>
-      </w:r>
-      <w:r>
-        <w:t xml:space="preserve">the </w:t>
-      </w:r>
-      <w:r>
-        <w:t>creation of</w:t>
-      </w:r>
-      <w:r>
-        <w:t xml:space="preserve"> software ever become a completely or primarily</w:t>
-      </w:r>
-      <w:r>
-        <w:t xml:space="preserve"> automated task it may be advantageous to </w:t>
-      </w:r>
-      <w:r>
-        <w:t>exclude</w:t>
-      </w:r>
-      <w:r>
-        <w:t xml:space="preserve"> the human</w:t>
-      </w:r>
-      <w:r>
-        <w:t xml:space="preserve"> aspect</w:t>
-      </w:r>
-      <w:r>
-        <w:t>, but for now, they are arguably necessary.</w:t>
-      </w:r>
-      <w:r>
-        <w:t xml:space="preserve"> If t</w:t>
-      </w:r>
-      <w:r>
-        <w:t>his paper is to be categorised</w:t>
-      </w:r>
-      <w:r>
-        <w:t xml:space="preserve"> by goal like in the aforementioned review</w:t>
-      </w:r>
-      <w:r>
-        <w:t xml:space="preserve">, the goal could </w:t>
-      </w:r>
-      <w:r>
-        <w:t>fall under</w:t>
-      </w:r>
-      <w:r>
-        <w:t xml:space="preserve"> tailor</w:t>
-      </w:r>
-      <w:r>
-        <w:t>ing</w:t>
-      </w:r>
-      <w:r>
-        <w:t xml:space="preserve"> refactoring output </w:t>
-      </w:r>
-      <w:r>
-        <w:t>to engineer preferences.</w:t>
-      </w:r>
-      <w:r>
-        <w:t xml:space="preserve"> W</w:t>
-      </w:r>
-      <w:r>
-        <w:t xml:space="preserve">hile some may </w:t>
-      </w:r>
-      <w:r>
-        <w:t>say that</w:t>
-      </w:r>
-      <w:r>
-        <w:t xml:space="preserve"> this falls under the goal of</w:t>
-      </w:r>
-      <w:r>
-        <w:t xml:space="preserve"> optimising the program, </w:t>
-      </w:r>
-      <w:r>
-        <w:t xml:space="preserve">publications on using SBR to optimise a program are </w:t>
-      </w:r>
-      <w:r>
-        <w:t>generally concerned with performance metrics and not the subjective opinions of the developers</w:t>
-      </w:r>
-      <w:r>
-        <w:t xml:space="preserve">, meaning that Simons </w:t>
-      </w:r>
-      <w:r>
-        <w:rPr>
-          <w:i/>
-        </w:rPr>
-        <w:t>et al.</w:t>
-      </w:r>
-      <w:r>
-        <w:t xml:space="preserve"> (2015) are part of raising s</w:t>
-      </w:r>
-      <w:r>
-        <w:t xml:space="preserve">ome important, fairly uncharted </w:t>
       </w:r>
       <w:r>
         <w:t>issues.</w:t>
@@ -4738,7 +5373,31 @@
         <w:t xml:space="preserve">Search-based software engineering is a field that has </w:t>
       </w:r>
       <w:r>
-        <w:t xml:space="preserve">gained a lot of popularity in this century, yielding some promising products, but is still in the early stages of making a huge impact on refactoring. </w:t>
+        <w:t xml:space="preserve">gained a lot of popularity in this century, </w:t>
+      </w:r>
+      <w:r>
+        <w:t>resulting in</w:t>
+      </w:r>
+      <w:r>
+        <w:t xml:space="preserve"> some promising </w:t>
+      </w:r>
+      <w:r>
+        <w:t>advances</w:t>
+      </w:r>
+      <w:r>
+        <w:t xml:space="preserve">, but </w:t>
+      </w:r>
+      <w:r>
+        <w:t xml:space="preserve">is still in the early stages when it comes to </w:t>
+      </w:r>
+      <w:r>
+        <w:t>making a</w:t>
+      </w:r>
+      <w:r>
+        <w:t>n</w:t>
+      </w:r>
+      <w:r>
+        <w:t xml:space="preserve"> impact on refactoring. </w:t>
       </w:r>
       <w:r>
         <w:t>J</w:t>
@@ -4761,7 +5420,6 @@
     </w:p>
     <w:p>
       <w:r>
-        <w:lastRenderedPageBreak/>
         <w:t xml:space="preserve">To conclude, there are several issues regarding SBR that researchers should address. The issue of the human-in-the-loop raised by Simons </w:t>
       </w:r>
       <w:r>
@@ -4771,16 +5429,43 @@
         <w:t>et al.</w:t>
       </w:r>
       <w:r>
-        <w:t xml:space="preserve"> (2015) is an important issue, as software engineers have always been vary of using tools to change their code. Research into how to include developers in an automated refactoring process </w:t>
-      </w:r>
-      <w:r>
-        <w:t>could result in an increased approval of automated refactoring tools in the developer community, potentially resulting in more manageable code bases</w:t>
-      </w:r>
-      <w:r>
-        <w:t xml:space="preserve"> and less time spent on maintenance</w:t>
-      </w:r>
-      <w:r>
-        <w:t xml:space="preserve">. </w:t>
+        <w:t xml:space="preserve"> (2015) is an important issue, as software engineers have always been vary of using tools to change their code. Research into how to include developers in an</w:t>
+      </w:r>
+      <w:r>
+        <w:t xml:space="preserve"> otherwise</w:t>
+      </w:r>
+      <w:r>
+        <w:t xml:space="preserve"> automated refactoring process </w:t>
+      </w:r>
+      <w:r>
+        <w:t>can</w:t>
+      </w:r>
+      <w:r>
+        <w:t xml:space="preserve"> result in an increased approval </w:t>
+      </w:r>
+      <w:r>
+        <w:t xml:space="preserve">and usage </w:t>
+      </w:r>
+      <w:r>
+        <w:t>of automated refactoring t</w:t>
+      </w:r>
+      <w:r>
+        <w:t xml:space="preserve">ools in the developer community. The desired outcome of this is </w:t>
+      </w:r>
+      <w:r>
+        <w:t>more manageable code bases</w:t>
+      </w:r>
+      <w:r>
+        <w:t xml:space="preserve"> and less time </w:t>
+      </w:r>
+      <w:r>
+        <w:t xml:space="preserve">required to be </w:t>
+      </w:r>
+      <w:r>
+        <w:t>spent on maintenance</w:t>
+      </w:r>
+      <w:r>
+        <w:t>, resulting in more time available for value-adding work such as new or improved features, and overall better quality systems.</w:t>
       </w:r>
     </w:p>
     <w:p>
@@ -4788,19 +5473,30 @@
         <w:t xml:space="preserve">Several of the reviewed papers </w:t>
       </w:r>
       <w:r>
-        <w:t>have brought up the issue of multi-objective refactoring, and while there have been some promising results, there is still a lot of work to be done in this field. There is little solid research done on the relationships between code metrics, and even less on how to factor this into refactoring choices. Searching for ideal, achievable sets of quality or performance metrics tailored to d</w:t>
-      </w:r>
-      <w:r>
-        <w:t xml:space="preserve">ifferent needs, to be used as </w:t>
-      </w:r>
-      <w:r>
-        <w:t>fitness function</w:t>
-      </w:r>
-      <w:r>
-        <w:t>s</w:t>
-      </w:r>
-      <w:r>
-        <w:t xml:space="preserve"> for automated refactoring, is one of the potential research fields regarding this.</w:t>
+        <w:t xml:space="preserve">have brought up the issue of multi-objective refactoring, and while there have been some promising results, there is still a lot of work to be done in this field. There is little solid research done on the relationships between code metrics, and even less on </w:t>
+      </w:r>
+      <w:r>
+        <w:t>methods</w:t>
+      </w:r>
+      <w:r>
+        <w:t xml:space="preserve"> </w:t>
+      </w:r>
+      <w:r>
+        <w:t xml:space="preserve">including </w:t>
+      </w:r>
+      <w:r>
+        <w:t xml:space="preserve">this in refactoring choices. </w:t>
+      </w:r>
+    </w:p>
+    <w:p>
+      <w:r>
+        <w:t xml:space="preserve">The discovery of achievable, model sets of quality or performance metrics, tailored to the needs of various types of systems, is a topic of research required to support this. These sets could be used as fitness functions as part of an automated refactoring system, providing choices based on the most </w:t>
+      </w:r>
+      <w:r>
+        <w:t xml:space="preserve">favoured </w:t>
+      </w:r>
+      <w:r>
+        <w:t>and useful metrics for a particular system in order to fine-tune performance-critical code.</w:t>
       </w:r>
     </w:p>
     <w:p>
@@ -4808,61 +5504,139 @@
         <w:t xml:space="preserve">The use of records of previous refactorings </w:t>
       </w:r>
       <w:r>
-        <w:t xml:space="preserve">in order to automate future refactorings </w:t>
-      </w:r>
-      <w:r>
-        <w:t xml:space="preserve">is a very interesting topic </w:t>
+        <w:t xml:space="preserve">in order to </w:t>
+      </w:r>
+      <w:r>
+        <w:t>support and automate</w:t>
+      </w:r>
+      <w:r>
+        <w:t xml:space="preserve"> future </w:t>
+      </w:r>
+      <w:r>
+        <w:t>recommendations</w:t>
+      </w:r>
+      <w:r>
+        <w:t xml:space="preserve"> </w:t>
+      </w:r>
+      <w:r>
+        <w:t xml:space="preserve">is also a </w:t>
+      </w:r>
+      <w:r>
+        <w:t xml:space="preserve">topic </w:t>
       </w:r>
       <w:r>
         <w:t xml:space="preserve">in need of </w:t>
       </w:r>
       <w:r>
-        <w:t>more research. With the current widespread use of version management s</w:t>
+        <w:t>more research.</w:t>
+      </w:r>
+      <w:r>
+        <w:t xml:space="preserve"> With the current</w:t>
+      </w:r>
+      <w:r>
+        <w:t>ly</w:t>
+      </w:r>
+      <w:r>
+        <w:t xml:space="preserve"> widespread use of version </w:t>
+      </w:r>
+      <w:r>
+        <w:t>control</w:t>
+      </w:r>
+      <w:r>
+        <w:t xml:space="preserve"> s</w:t>
       </w:r>
       <w:r>
         <w:t>oftware such as GitHub or SVN</w:t>
       </w:r>
       <w:r>
-        <w:t xml:space="preserve">, structured use of these could make collecting data for this </w:t>
+        <w:t xml:space="preserve">, </w:t>
+      </w:r>
+      <w:r>
+        <w:t>collecting</w:t>
+      </w:r>
+      <w:r>
+        <w:t xml:space="preserve"> refactoring samples</w:t>
+      </w:r>
+      <w:r>
+        <w:t xml:space="preserve"> </w:t>
+      </w:r>
+      <w:r>
+        <w:t xml:space="preserve">would not necessarily prove an unmanageable </w:t>
+      </w:r>
+      <w:r>
+        <w:t>challenge. S</w:t>
+      </w:r>
+      <w:r>
+        <w:t xml:space="preserve">tructured use of </w:t>
+      </w:r>
+      <w:r>
+        <w:t>VCS</w:t>
+      </w:r>
+      <w:r>
+        <w:t xml:space="preserve"> could make this </w:t>
       </w:r>
       <w:r>
         <w:t>simpler</w:t>
       </w:r>
       <w:r>
-        <w:t xml:space="preserve">, </w:t>
-      </w:r>
-      <w:r>
-        <w:t xml:space="preserve">if </w:t>
-      </w:r>
-      <w:r>
-        <w:t xml:space="preserve">paired with a </w:t>
-      </w:r>
-      <w:r>
-        <w:t>system</w:t>
-      </w:r>
-      <w:r>
-        <w:t xml:space="preserve"> able to analyse the change history and deduct likely changes.</w:t>
-      </w:r>
-      <w:r>
-        <w:t xml:space="preserve"> If all refactoring was done in individual commits that were properly categorised, it could be very rewarding to </w:t>
-      </w:r>
-      <w:r>
-        <w:t>analyse</w:t>
-      </w:r>
-      <w:r>
-        <w:t xml:space="preserve"> this </w:t>
-      </w:r>
-      <w:r>
-        <w:t xml:space="preserve">data </w:t>
-      </w:r>
-      <w:r>
-        <w:t>in order to</w:t>
-      </w:r>
-      <w:r>
-        <w:t xml:space="preserve"> build up a database and a system able to</w:t>
-      </w:r>
-      <w:r>
-        <w:t xml:space="preserve"> suggest or perform similar refactorings.</w:t>
+        <w:t xml:space="preserve"> if</w:t>
+      </w:r>
+      <w:r>
+        <w:t xml:space="preserve"> all refactoring was </w:t>
+      </w:r>
+      <w:r>
+        <w:t xml:space="preserve">to be </w:t>
+      </w:r>
+      <w:r>
+        <w:t>done in individual</w:t>
+      </w:r>
+      <w:r>
+        <w:t>, properly categorised</w:t>
+      </w:r>
+      <w:r>
+        <w:t xml:space="preserve"> comm</w:t>
+      </w:r>
+      <w:r>
+        <w:t>its. Analysing this data</w:t>
+      </w:r>
+      <w:r>
+        <w:t xml:space="preserve"> in order to</w:t>
+      </w:r>
+      <w:r>
+        <w:t xml:space="preserve"> build</w:t>
+      </w:r>
+      <w:r>
+        <w:t xml:space="preserve"> a database </w:t>
+      </w:r>
+      <w:r>
+        <w:t>of refactorings</w:t>
+      </w:r>
+      <w:r>
+        <w:t>,</w:t>
+      </w:r>
+      <w:r>
+        <w:t xml:space="preserve"> </w:t>
+      </w:r>
+      <w:r>
+        <w:t>as well as</w:t>
+      </w:r>
+      <w:r>
+        <w:t xml:space="preserve"> a system able to suggest or perform similar refactorings</w:t>
+      </w:r>
+      <w:r>
+        <w:t>,</w:t>
+      </w:r>
+      <w:r>
+        <w:t xml:space="preserve"> would lay </w:t>
+      </w:r>
+      <w:r>
+        <w:t>remarkable</w:t>
+      </w:r>
+      <w:r>
+        <w:t xml:space="preserve"> groundwork for a general-purpose refactoring tool.</w:t>
+      </w:r>
+      <w:r>
+        <w:t xml:space="preserve"> </w:t>
       </w:r>
     </w:p>
     <w:p>
@@ -4906,8 +5680,13 @@
       <w:r>
         <w:t xml:space="preserve">(1958) </w:t>
       </w:r>
-      <w:r>
-        <w:t xml:space="preserve">A learning machine: Part 1. IBM J Res. Dev. 2(1), 2–13 </w:t>
+      <w:proofErr w:type="gramStart"/>
+      <w:r>
+        <w:t>A</w:t>
+      </w:r>
+      <w:proofErr w:type="gramEnd"/>
+      <w:r>
+        <w:t xml:space="preserve"> learning machine: Part 1. IBM J Res. Dev. 2(1), 2–13 </w:t>
       </w:r>
     </w:p>
     <w:p>
@@ -4935,62 +5714,13 @@
       <w:r>
         <w:t xml:space="preserve">(1959) </w:t>
       </w:r>
-      <w:r>
-        <w:t xml:space="preserve">A learning machine: Part 2. IBM J. Res. Dev. 282–287 </w:t>
-      </w:r>
-    </w:p>
-    <w:p>
-      <w:pPr>
-        <w:rPr>
-          <w:szCs w:val="24"/>
-        </w:rPr>
-      </w:pPr>
-      <w:r>
-        <w:t xml:space="preserve">Harman, M. and Tratt, L. (2007) Pareto optimal search based refactoring at the design level. In: </w:t>
-      </w:r>
-      <w:r>
-        <w:rPr>
-          <w:i/>
-          <w:sz w:val="20"/>
-          <w:szCs w:val="20"/>
-          <w:shd w:val="clear" w:color="auto" w:fill="FFFFFF"/>
-        </w:rPr>
-        <w:t>Proceedings of the 9th annual conference on Genetic and evolutionary computation.</w:t>
-      </w:r>
-      <w:r>
-        <w:rPr>
-          <w:sz w:val="20"/>
-          <w:szCs w:val="20"/>
-          <w:shd w:val="clear" w:color="auto" w:fill="FFFFFF"/>
-        </w:rPr>
-        <w:t xml:space="preserve"> </w:t>
-      </w:r>
-      <w:r>
-        <w:rPr>
-          <w:sz w:val="19"/>
-          <w:szCs w:val="19"/>
-          <w:shd w:val="clear" w:color="auto" w:fill="FFFFFF"/>
-        </w:rPr>
-        <w:t xml:space="preserve">New York: ACM, </w:t>
-      </w:r>
-      <w:r>
-        <w:rPr>
-          <w:sz w:val="20"/>
-          <w:szCs w:val="20"/>
-          <w:shd w:val="clear" w:color="auto" w:fill="FFFFFF"/>
-        </w:rPr>
-        <w:t>pp.</w:t>
-      </w:r>
-      <w:r>
-        <w:t xml:space="preserve"> </w:t>
-      </w:r>
-      <w:r>
-        <w:rPr>
-          <w:sz w:val="20"/>
-          <w:szCs w:val="20"/>
-          <w:shd w:val="clear" w:color="auto" w:fill="FFFFFF"/>
-        </w:rPr>
-        <w:t>1106-1113</w:t>
+      <w:proofErr w:type="gramStart"/>
+      <w:r>
+        <w:t>A</w:t>
+      </w:r>
+      <w:proofErr w:type="gramEnd"/>
+      <w:r>
+        <w:t xml:space="preserve"> learning machine: Part 2. IBM J. Res. Dev. 282–287 </w:t>
       </w:r>
     </w:p>
     <w:p>
@@ -5002,15 +5732,36 @@
         </w:numPr>
       </w:pPr>
       <w:r>
-        <w:t xml:space="preserve"> </w:t>
-      </w:r>
-      <w:r>
         <w:t>Articles and books</w:t>
       </w:r>
     </w:p>
     <w:p>
       <w:r>
-        <w:t xml:space="preserve">Amal, B., Kessentini, M., Bechikh, S., Dea, J. and Said, L.B. (2014) On the use of machine learning and search-based software engineering for Ill-defined fitness function: a case study on software refactoring. In: </w:t>
+        <w:t xml:space="preserve">Amal, B., Kessentini, M., </w:t>
+      </w:r>
+      <w:proofErr w:type="spellStart"/>
+      <w:r>
+        <w:t>Bechikh</w:t>
+      </w:r>
+      <w:proofErr w:type="spellEnd"/>
+      <w:r>
+        <w:t xml:space="preserve">, S., </w:t>
+      </w:r>
+      <w:proofErr w:type="spellStart"/>
+      <w:r>
+        <w:t>Dea</w:t>
+      </w:r>
+      <w:proofErr w:type="spellEnd"/>
+      <w:r>
+        <w:t xml:space="preserve">, J. and Said, L.B. (2014) </w:t>
+      </w:r>
+      <w:proofErr w:type="gramStart"/>
+      <w:r>
+        <w:t>On</w:t>
+      </w:r>
+      <w:proofErr w:type="gramEnd"/>
+      <w:r>
+        <w:t xml:space="preserve"> the use of machine learning and search-based software engineering for Ill-defined fitness function: a case study on software refactoring. In: </w:t>
       </w:r>
       <w:r>
         <w:rPr>
@@ -5035,7 +5786,39 @@
     </w:p>
     <w:p>
       <w:r>
-        <w:t>Cinnéide, M.Ó., Moghadam, I.H., Harman, M., Counsell, S. and Tratt, L. (2016) An experimental search-based approach to cohesion metric evaluation.</w:t>
+        <w:t xml:space="preserve">Cinnéide, M.Ó., </w:t>
+      </w:r>
+      <w:proofErr w:type="spellStart"/>
+      <w:r>
+        <w:t>Moghadam</w:t>
+      </w:r>
+      <w:proofErr w:type="spellEnd"/>
+      <w:r>
+        <w:t xml:space="preserve">, I.H., Harman, M., </w:t>
+      </w:r>
+      <w:proofErr w:type="spellStart"/>
+      <w:r>
+        <w:t>Counsell</w:t>
+      </w:r>
+      <w:proofErr w:type="spellEnd"/>
+      <w:r>
+        <w:t xml:space="preserve">, S. and </w:t>
+      </w:r>
+      <w:proofErr w:type="spellStart"/>
+      <w:r>
+        <w:t>Tratt</w:t>
+      </w:r>
+      <w:proofErr w:type="spellEnd"/>
+      <w:r>
+        <w:t xml:space="preserve">, L. (2016) </w:t>
+      </w:r>
+      <w:proofErr w:type="gramStart"/>
+      <w:r>
+        <w:t>An</w:t>
+      </w:r>
+      <w:proofErr w:type="gramEnd"/>
+      <w:r>
+        <w:t xml:space="preserve"> experimental search-based approach to cohesion metric evaluation.</w:t>
       </w:r>
       <w:r>
         <w:t xml:space="preserve"> In:</w:t>
@@ -5068,12 +5851,33 @@
         <w:t> </w:t>
       </w:r>
       <w:r>
-        <w:t>[online]. pp.1-38.</w:t>
-      </w:r>
-    </w:p>
-    <w:p>
-      <w:r>
-        <w:t>de Oliveira Barros, M. and Labiche, Y. (2015)</w:t>
+        <w:t xml:space="preserve">[online]. </w:t>
+      </w:r>
+      <w:proofErr w:type="gramStart"/>
+      <w:r>
+        <w:t>pp.1-38</w:t>
+      </w:r>
+      <w:proofErr w:type="gramEnd"/>
+      <w:r>
+        <w:t>.</w:t>
+      </w:r>
+    </w:p>
+    <w:p>
+      <w:proofErr w:type="gramStart"/>
+      <w:r>
+        <w:t>de</w:t>
+      </w:r>
+      <w:proofErr w:type="gramEnd"/>
+      <w:r>
+        <w:t xml:space="preserve"> Oliveira Barros, M. and </w:t>
+      </w:r>
+      <w:proofErr w:type="spellStart"/>
+      <w:r>
+        <w:t>Labiche</w:t>
+      </w:r>
+      <w:proofErr w:type="spellEnd"/>
+      <w:r>
+        <w:t>, Y. (2015)</w:t>
       </w:r>
       <w:r>
         <w:rPr>
@@ -5107,8 +5911,13 @@
       </w:r>
     </w:p>
     <w:p>
-      <w:r>
-        <w:t xml:space="preserve">Ghaith, S. and Cinnéide, M.O. (2012) Improving software security using search-based refactoring. In: </w:t>
+      <w:proofErr w:type="spellStart"/>
+      <w:r>
+        <w:t>Ghaith</w:t>
+      </w:r>
+      <w:proofErr w:type="spellEnd"/>
+      <w:r>
+        <w:t xml:space="preserve">, S. and Cinnéide, M.O. (2012) Improving software security using search-based refactoring. In: </w:t>
       </w:r>
       <w:r>
         <w:rPr>
@@ -5132,8 +5941,45 @@
       </w:r>
     </w:p>
     <w:p>
-      <w:r>
-        <w:t>Gligoric, M., Schulte, W., Prasad, C., Van Velzen, D., Narasamdya, I. and Livshits, B. (2014) Automated migration of build scripts using dynamic analysis and search-based refactoring,</w:t>
+      <w:proofErr w:type="spellStart"/>
+      <w:r>
+        <w:t>Gligoric</w:t>
+      </w:r>
+      <w:proofErr w:type="spellEnd"/>
+      <w:r>
+        <w:t xml:space="preserve">, M., Schulte, W., Prasad, C., Van </w:t>
+      </w:r>
+      <w:proofErr w:type="spellStart"/>
+      <w:r>
+        <w:t>Velzen</w:t>
+      </w:r>
+      <w:proofErr w:type="spellEnd"/>
+      <w:r>
+        <w:t xml:space="preserve">, D., </w:t>
+      </w:r>
+      <w:proofErr w:type="spellStart"/>
+      <w:r>
+        <w:t>Narasamdya</w:t>
+      </w:r>
+      <w:proofErr w:type="spellEnd"/>
+      <w:r>
+        <w:t xml:space="preserve">, I. and </w:t>
+      </w:r>
+      <w:proofErr w:type="spellStart"/>
+      <w:r>
+        <w:t>Livshits</w:t>
+      </w:r>
+      <w:proofErr w:type="spellEnd"/>
+      <w:r>
+        <w:t xml:space="preserve">, B. (2014) </w:t>
+      </w:r>
+      <w:proofErr w:type="gramStart"/>
+      <w:r>
+        <w:t>Automated</w:t>
+      </w:r>
+      <w:proofErr w:type="gramEnd"/>
+      <w:r>
+        <w:t xml:space="preserve"> migration of build scripts using dynamic analysis and search-based refactoring,</w:t>
       </w:r>
       <w:r>
         <w:t xml:space="preserve"> In:</w:t>
@@ -5174,7 +6020,15 @@
         <w:t>Harman, M., Burke, E., Clark, J.A. and Yao, X</w:t>
       </w:r>
       <w:r>
-        <w:t xml:space="preserve">., 2012. Dynamic adaptive search based software engineering, In: </w:t>
+        <w:t xml:space="preserve">., 2012. Dynamic adaptive search based software engineering, </w:t>
+      </w:r>
+      <w:proofErr w:type="gramStart"/>
+      <w:r>
+        <w:t>In:</w:t>
+      </w:r>
+      <w:proofErr w:type="gramEnd"/>
+      <w:r>
+        <w:t xml:space="preserve"> </w:t>
       </w:r>
       <w:r>
         <w:rPr>
@@ -5188,7 +6042,15 @@
     </w:p>
     <w:p>
       <w:r>
-        <w:t xml:space="preserve">Harman, M., Clark, J. and Cinneidez, M.O. (2013) Dynamic adaptive Search Based Software Engineering needs fast approximate metrics (keynote), </w:t>
+        <w:t xml:space="preserve">Harman, M., Clark, J. and </w:t>
+      </w:r>
+      <w:proofErr w:type="spellStart"/>
+      <w:r>
+        <w:t>Cinneidez</w:t>
+      </w:r>
+      <w:proofErr w:type="spellEnd"/>
+      <w:r>
+        <w:t xml:space="preserve">, M.O. (2013) Dynamic adaptive Search Based Software Engineering needs fast approximate metrics (keynote), </w:t>
       </w:r>
       <w:r>
         <w:t xml:space="preserve">In: </w:t>
@@ -5197,7 +6059,21 @@
         <w:rPr>
           <w:i/>
         </w:rPr>
-        <w:t>Emerging Trends in Software Metrics (WETSoM), 2013 4th International Workshop on 2013</w:t>
+        <w:t>Emerging Trends in Software Metrics (</w:t>
+      </w:r>
+      <w:proofErr w:type="spellStart"/>
+      <w:r>
+        <w:rPr>
+          <w:i/>
+        </w:rPr>
+        <w:t>WETSoM</w:t>
+      </w:r>
+      <w:proofErr w:type="spellEnd"/>
+      <w:r>
+        <w:rPr>
+          <w:i/>
+        </w:rPr>
+        <w:t>), 2013 4th International Workshop on 2013</w:t>
       </w:r>
       <w:r>
         <w:t xml:space="preserve">, IEEE, pp. 1-6. </w:t>
@@ -5205,10 +6081,34 @@
     </w:p>
     <w:p>
       <w:r>
-        <w:t>Harman, M., Jia, Y., Krinke, J., Langdon</w:t>
-      </w:r>
-      <w:r>
-        <w:t>, W.B., Petke, J. and Zhang, Y.</w:t>
+        <w:t xml:space="preserve">Harman, M., </w:t>
+      </w:r>
+      <w:proofErr w:type="spellStart"/>
+      <w:r>
+        <w:t>Jia</w:t>
+      </w:r>
+      <w:proofErr w:type="spellEnd"/>
+      <w:r>
+        <w:t xml:space="preserve">, Y., </w:t>
+      </w:r>
+      <w:proofErr w:type="spellStart"/>
+      <w:r>
+        <w:t>Krinke</w:t>
+      </w:r>
+      <w:proofErr w:type="spellEnd"/>
+      <w:r>
+        <w:t>, J., Langdon</w:t>
+      </w:r>
+      <w:r>
+        <w:t xml:space="preserve">, W.B., </w:t>
+      </w:r>
+      <w:proofErr w:type="spellStart"/>
+      <w:r>
+        <w:t>Petke</w:t>
+      </w:r>
+      <w:proofErr w:type="spellEnd"/>
+      <w:r>
+        <w:t>, J. and Zhang, Y.</w:t>
       </w:r>
       <w:r>
         <w:t xml:space="preserve"> </w:t>
@@ -5223,7 +6123,15 @@
         <w:t>)</w:t>
       </w:r>
       <w:r>
-        <w:t xml:space="preserve"> Search based software engineering for software product line engineering: a survey and directions for future work, In:</w:t>
+        <w:t xml:space="preserve"> Search based software engineering for software product line engineering: a survey and directions for future work, </w:t>
+      </w:r>
+      <w:proofErr w:type="gramStart"/>
+      <w:r>
+        <w:t>In</w:t>
+      </w:r>
+      <w:proofErr w:type="gramEnd"/>
+      <w:r>
+        <w:t>:</w:t>
       </w:r>
       <w:r>
         <w:rPr>
@@ -5258,7 +6166,15 @@
     </w:p>
     <w:p>
       <w:r>
-        <w:t>Harman, M., Mansouri, S.A. and Zhang, Y. (2012) Search-based software engineering: Trends, techniques and applications.</w:t>
+        <w:t xml:space="preserve">Harman, M., </w:t>
+      </w:r>
+      <w:proofErr w:type="spellStart"/>
+      <w:r>
+        <w:t>Mansouri</w:t>
+      </w:r>
+      <w:proofErr w:type="spellEnd"/>
+      <w:r>
+        <w:t>, S.A. and Zhang, Y. (2012) Search-based software engineering: Trends, techniques and applications.</w:t>
       </w:r>
       <w:r>
         <w:rPr>
@@ -5288,12 +6204,28 @@
         <w:t> </w:t>
       </w:r>
       <w:r>
-        <w:t>[online]. 45 (1), pp.11.</w:t>
-      </w:r>
-    </w:p>
-    <w:p>
-      <w:r>
-        <w:t>Harman, M., McMinn, P., De Souza, J.T. and Yoo, S. (2012) Search based software engineering: Tec</w:t>
+        <w:t xml:space="preserve">[online]. </w:t>
+      </w:r>
+      <w:proofErr w:type="gramStart"/>
+      <w:r>
+        <w:t>45</w:t>
+      </w:r>
+      <w:proofErr w:type="gramEnd"/>
+      <w:r>
+        <w:t xml:space="preserve"> (1), pp.11.</w:t>
+      </w:r>
+    </w:p>
+    <w:p>
+      <w:r>
+        <w:t xml:space="preserve">Harman, M., McMinn, P., De Souza, J.T. and </w:t>
+      </w:r>
+      <w:proofErr w:type="spellStart"/>
+      <w:r>
+        <w:t>Yoo</w:t>
+      </w:r>
+      <w:proofErr w:type="spellEnd"/>
+      <w:r>
+        <w:t>, S. (2012) Search based software engineering: Tec</w:t>
       </w:r>
       <w:r>
         <w:t>hniques, taxonomy, tutorial. In:</w:t>
@@ -5332,9 +6264,100 @@
       </w:r>
     </w:p>
     <w:p>
-      <w:r>
+      <w:pPr>
+        <w:rPr>
+          <w:szCs w:val="24"/>
+        </w:rPr>
+      </w:pPr>
+      <w:r>
+        <w:rPr>
+          <w:szCs w:val="24"/>
+        </w:rPr>
         <w:lastRenderedPageBreak/>
-        <w:t>Kessentini, M., Sahraoui, H., Boukadoum, M. and Omar, O.B. (2012) Search-based model transformation by example.</w:t>
+        <w:t xml:space="preserve">Harman, M. and </w:t>
+      </w:r>
+      <w:proofErr w:type="spellStart"/>
+      <w:r>
+        <w:rPr>
+          <w:szCs w:val="24"/>
+        </w:rPr>
+        <w:t>Tratt</w:t>
+      </w:r>
+      <w:proofErr w:type="spellEnd"/>
+      <w:r>
+        <w:rPr>
+          <w:szCs w:val="24"/>
+        </w:rPr>
+        <w:t xml:space="preserve">, L. (2007) Pareto optimal search based refactoring at the design level. In: </w:t>
+      </w:r>
+      <w:r>
+        <w:rPr>
+          <w:i/>
+          <w:szCs w:val="24"/>
+          <w:shd w:val="clear" w:color="auto" w:fill="FFFFFF"/>
+        </w:rPr>
+        <w:t xml:space="preserve">Proceedings of the </w:t>
+      </w:r>
+      <w:proofErr w:type="gramStart"/>
+      <w:r>
+        <w:rPr>
+          <w:i/>
+          <w:szCs w:val="24"/>
+          <w:shd w:val="clear" w:color="auto" w:fill="FFFFFF"/>
+        </w:rPr>
+        <w:t>9th</w:t>
+      </w:r>
+      <w:proofErr w:type="gramEnd"/>
+      <w:r>
+        <w:rPr>
+          <w:i/>
+          <w:szCs w:val="24"/>
+          <w:shd w:val="clear" w:color="auto" w:fill="FFFFFF"/>
+        </w:rPr>
+        <w:t xml:space="preserve"> annual conference on Genetic and evolutionary computation.</w:t>
+      </w:r>
+      <w:r>
+        <w:rPr>
+          <w:szCs w:val="24"/>
+          <w:shd w:val="clear" w:color="auto" w:fill="FFFFFF"/>
+        </w:rPr>
+        <w:t xml:space="preserve"> New York: ACM, pp.</w:t>
+      </w:r>
+      <w:r>
+        <w:rPr>
+          <w:szCs w:val="24"/>
+        </w:rPr>
+        <w:t xml:space="preserve"> </w:t>
+      </w:r>
+      <w:r>
+        <w:rPr>
+          <w:szCs w:val="24"/>
+          <w:shd w:val="clear" w:color="auto" w:fill="FFFFFF"/>
+        </w:rPr>
+        <w:t>1106-1113</w:t>
+      </w:r>
+      <w:bookmarkStart w:id="0" w:name="_GoBack"/>
+      <w:bookmarkEnd w:id="0"/>
+    </w:p>
+    <w:p>
+      <w:r>
+        <w:t xml:space="preserve">Kessentini, M., </w:t>
+      </w:r>
+      <w:proofErr w:type="spellStart"/>
+      <w:r>
+        <w:t>Sahraoui</w:t>
+      </w:r>
+      <w:proofErr w:type="spellEnd"/>
+      <w:r>
+        <w:t xml:space="preserve">, H., </w:t>
+      </w:r>
+      <w:proofErr w:type="spellStart"/>
+      <w:r>
+        <w:t>Boukadoum</w:t>
+      </w:r>
+      <w:proofErr w:type="spellEnd"/>
+      <w:r>
+        <w:t>, M. and Omar, O.B. (2012) Search-based model transformation by example.</w:t>
       </w:r>
       <w:r>
         <w:t xml:space="preserve"> In:</w:t>
@@ -5354,8 +6377,19 @@
           <w:i/>
           <w:iCs/>
         </w:rPr>
-        <w:t>Software &amp; Systems Modeling</w:t>
-      </w:r>
+        <w:t xml:space="preserve">Software &amp; Systems </w:t>
+      </w:r>
+      <w:proofErr w:type="spellStart"/>
+      <w:proofErr w:type="gramStart"/>
+      <w:r>
+        <w:rPr>
+          <w:i/>
+          <w:iCs/>
+        </w:rPr>
+        <w:t>Modeling</w:t>
+      </w:r>
+      <w:proofErr w:type="spellEnd"/>
+      <w:proofErr w:type="gramEnd"/>
       <w:r>
         <w:rPr>
           <w:rStyle w:val="apple-converted-space"/>
@@ -5367,12 +6401,25 @@
         <w:t> </w:t>
       </w:r>
       <w:r>
-        <w:t>[online]. 11 (2), pp.209-226.</w:t>
-      </w:r>
-    </w:p>
-    <w:p>
-      <w:r>
-        <w:t>Mahouachi, R., Kessentini, M. and Cinnéide, M.Ó. (2013</w:t>
+        <w:t xml:space="preserve">[online]. </w:t>
+      </w:r>
+      <w:proofErr w:type="gramStart"/>
+      <w:r>
+        <w:t>11</w:t>
+      </w:r>
+      <w:proofErr w:type="gramEnd"/>
+      <w:r>
+        <w:t xml:space="preserve"> (2), pp.209-226.</w:t>
+      </w:r>
+    </w:p>
+    <w:p>
+      <w:proofErr w:type="spellStart"/>
+      <w:r>
+        <w:t>Mahouachi</w:t>
+      </w:r>
+      <w:proofErr w:type="spellEnd"/>
+      <w:r>
+        <w:t>, R., Kessentini, M. and Cinnéide, M.Ó. (2013</w:t>
       </w:r>
       <w:r>
         <w:t>a</w:t>
@@ -5402,8 +6449,13 @@
       </w:r>
     </w:p>
     <w:p>
-      <w:r>
-        <w:t>Mahouachi, R., Kessentini, M. a</w:t>
+      <w:proofErr w:type="spellStart"/>
+      <w:r>
+        <w:t>Mahouachi</w:t>
+      </w:r>
+      <w:proofErr w:type="spellEnd"/>
+      <w:r>
+        <w:t>, R., Kessentini, M. a</w:t>
       </w:r>
       <w:r>
         <w:t xml:space="preserve">nd </w:t>
@@ -5436,12 +6488,41 @@
         <w:t>Proceedings of the 15th annual conference companion on Genetic and evolutionary computation 2013</w:t>
       </w:r>
       <w:r>
-        <w:t xml:space="preserve">, ACM, pp. 205-206. </w:t>
-      </w:r>
-    </w:p>
-    <w:p>
-      <w:r>
-        <w:t>Mkaouer, M.W., Kessentini, M., Bechikh, S., Cinnéide, M.Ó. and Deb, K. (2015) On the use of many quality attributes for software refactoring: a many-objective search-based software engineering approach.</w:t>
+        <w:t xml:space="preserve">, ACM, </w:t>
+      </w:r>
+      <w:proofErr w:type="gramStart"/>
+      <w:r>
+        <w:t>pp</w:t>
+      </w:r>
+      <w:proofErr w:type="gramEnd"/>
+      <w:r>
+        <w:t xml:space="preserve">. 205-206. </w:t>
+      </w:r>
+    </w:p>
+    <w:p>
+      <w:proofErr w:type="spellStart"/>
+      <w:r>
+        <w:t>Mkaouer</w:t>
+      </w:r>
+      <w:proofErr w:type="spellEnd"/>
+      <w:r>
+        <w:t xml:space="preserve">, M.W., Kessentini, M., </w:t>
+      </w:r>
+      <w:proofErr w:type="spellStart"/>
+      <w:r>
+        <w:t>Bechikh</w:t>
+      </w:r>
+      <w:proofErr w:type="spellEnd"/>
+      <w:r>
+        <w:t xml:space="preserve">, S., Cinnéide, M.Ó. and Deb, K. (2015) </w:t>
+      </w:r>
+      <w:proofErr w:type="gramStart"/>
+      <w:r>
+        <w:t>On</w:t>
+      </w:r>
+      <w:proofErr w:type="gramEnd"/>
+      <w:r>
+        <w:t xml:space="preserve"> the use of many quality attributes for software refactoring: a many-objective search-based software engineering approach.</w:t>
       </w:r>
       <w:r>
         <w:t xml:space="preserve"> In:</w:t>
@@ -5474,12 +6555,41 @@
         <w:t> </w:t>
       </w:r>
       <w:r>
-        <w:t>[online]. pp.1-43.</w:t>
-      </w:r>
-    </w:p>
-    <w:p>
-      <w:r>
-        <w:t>Mkaouer, M.W., Kessentini, M., Bechikh, S., Deb, K. and Ó Cinnéide, M. (2014) High dimensional search-based software engineering: finding tradeoffs among 15 objectives for automating software refactoring using NSGA-III,</w:t>
+        <w:t xml:space="preserve">[online]. </w:t>
+      </w:r>
+      <w:proofErr w:type="gramStart"/>
+      <w:r>
+        <w:t>pp.1-43</w:t>
+      </w:r>
+      <w:proofErr w:type="gramEnd"/>
+      <w:r>
+        <w:t>.</w:t>
+      </w:r>
+    </w:p>
+    <w:p>
+      <w:proofErr w:type="spellStart"/>
+      <w:r>
+        <w:t>Mkaouer</w:t>
+      </w:r>
+      <w:proofErr w:type="spellEnd"/>
+      <w:r>
+        <w:t xml:space="preserve">, M.W., Kessentini, M., </w:t>
+      </w:r>
+      <w:proofErr w:type="spellStart"/>
+      <w:r>
+        <w:t>Bechikh</w:t>
+      </w:r>
+      <w:proofErr w:type="spellEnd"/>
+      <w:r>
+        <w:t xml:space="preserve">, S., Deb, K. and Ó Cinnéide, M. (2014) High dimensional search-based software engineering: finding </w:t>
+      </w:r>
+      <w:proofErr w:type="spellStart"/>
+      <w:r>
+        <w:t>tradeoffs</w:t>
+      </w:r>
+      <w:proofErr w:type="spellEnd"/>
+      <w:r>
+        <w:t xml:space="preserve"> among 15 objectives for automating software refactoring using NSGA-III,</w:t>
       </w:r>
       <w:r>
         <w:t xml:space="preserve"> In:</w:t>
@@ -5516,8 +6626,21 @@
       </w:r>
     </w:p>
     <w:p>
-      <w:r>
-        <w:t>Ouni, A., Kessentini, M. and Sahraoui, H. (2013) Search-based refactoring using recorded code changes, Software Maintenance and Reengineering (CSMR),</w:t>
+      <w:proofErr w:type="spellStart"/>
+      <w:r>
+        <w:t>Ouni</w:t>
+      </w:r>
+      <w:proofErr w:type="spellEnd"/>
+      <w:r>
+        <w:t xml:space="preserve">, A., Kessentini, M. and </w:t>
+      </w:r>
+      <w:proofErr w:type="spellStart"/>
+      <w:r>
+        <w:t>Sahraoui</w:t>
+      </w:r>
+      <w:proofErr w:type="spellEnd"/>
+      <w:r>
+        <w:t>, H. (2013) Search-based refactoring using recorded code changes, Software Maintenance and Reengineering (CSMR),</w:t>
       </w:r>
       <w:r>
         <w:t xml:space="preserve"> In:</w:t>
@@ -5536,8 +6659,29 @@
       </w:r>
     </w:p>
     <w:p>
-      <w:r>
-        <w:t>Ouni, A., Kessentini, M., Sahraoui, H. and Hamdi, M.S. (2012) Search-based refactoring: Towards semantics preservation,</w:t>
+      <w:proofErr w:type="spellStart"/>
+      <w:r>
+        <w:t>Ouni</w:t>
+      </w:r>
+      <w:proofErr w:type="spellEnd"/>
+      <w:r>
+        <w:t xml:space="preserve">, A., Kessentini, M., </w:t>
+      </w:r>
+      <w:proofErr w:type="spellStart"/>
+      <w:r>
+        <w:t>Sahraoui</w:t>
+      </w:r>
+      <w:proofErr w:type="spellEnd"/>
+      <w:r>
+        <w:t xml:space="preserve">, H. and </w:t>
+      </w:r>
+      <w:proofErr w:type="spellStart"/>
+      <w:r>
+        <w:t>Hamdi</w:t>
+      </w:r>
+      <w:proofErr w:type="spellEnd"/>
+      <w:r>
+        <w:t>, M.S. (2012) Search-based refactoring: Towards semantics preservation,</w:t>
       </w:r>
       <w:r>
         <w:t xml:space="preserve"> In:</w:t>
@@ -5575,7 +6719,47 @@
     </w:p>
     <w:p>
       <w:r>
-        <w:t>Santos Neto, Baldoino Fonseca dos, Ribeiro, M., Silva, V.T.d., Braga, C., Lucena, Carlos José Pereira de and Costa, E.d.B. (2015) AutoRefactoring.</w:t>
+        <w:t xml:space="preserve">Santos </w:t>
+      </w:r>
+      <w:proofErr w:type="spellStart"/>
+      <w:r>
+        <w:t>Neto</w:t>
+      </w:r>
+      <w:proofErr w:type="spellEnd"/>
+      <w:r>
+        <w:t xml:space="preserve">, </w:t>
+      </w:r>
+      <w:proofErr w:type="spellStart"/>
+      <w:r>
+        <w:t>Baldoino</w:t>
+      </w:r>
+      <w:proofErr w:type="spellEnd"/>
+      <w:r>
+        <w:t xml:space="preserve"> Fonseca dos, Ribeiro, M., Silva, </w:t>
+      </w:r>
+      <w:proofErr w:type="spellStart"/>
+      <w:r>
+        <w:t>V.T.d</w:t>
+      </w:r>
+      <w:proofErr w:type="spellEnd"/>
+      <w:r>
+        <w:t xml:space="preserve">., Braga, C., </w:t>
+      </w:r>
+      <w:proofErr w:type="spellStart"/>
+      <w:r>
+        <w:t>Lucena</w:t>
+      </w:r>
+      <w:proofErr w:type="spellEnd"/>
+      <w:r>
+        <w:t xml:space="preserve">, Carlos José Pereira de and Costa, </w:t>
+      </w:r>
+      <w:proofErr w:type="spellStart"/>
+      <w:r>
+        <w:t>E.d.B</w:t>
+      </w:r>
+      <w:proofErr w:type="spellEnd"/>
+      <w:r>
+        <w:t>. (2015) AutoRefactoring.</w:t>
       </w:r>
       <w:r>
         <w:t xml:space="preserve"> In:</w:t>
@@ -5608,7 +6792,15 @@
         <w:t> </w:t>
       </w:r>
       <w:r>
-        <w:t>[online]. 42 (3), pp.1652-1664.</w:t>
+        <w:t xml:space="preserve">[online]. </w:t>
+      </w:r>
+      <w:proofErr w:type="gramStart"/>
+      <w:r>
+        <w:t>42</w:t>
+      </w:r>
+      <w:proofErr w:type="gramEnd"/>
+      <w:r>
+        <w:t xml:space="preserve"> (3), pp.1652-1664.</w:t>
       </w:r>
     </w:p>
     <w:p>
@@ -5619,7 +6811,15 @@
         <w:t>. (2013) Pareto-optimal search-based software engineering (POSBSE): A literature survey,</w:t>
       </w:r>
       <w:r>
-        <w:t xml:space="preserve"> In:</w:t>
+        <w:t xml:space="preserve"> </w:t>
+      </w:r>
+      <w:proofErr w:type="gramStart"/>
+      <w:r>
+        <w:t>In</w:t>
+      </w:r>
+      <w:proofErr w:type="gramEnd"/>
+      <w:r>
+        <w:t>:</w:t>
       </w:r>
       <w:r>
         <w:rPr>
@@ -5654,7 +6854,15 @@
     </w:p>
     <w:p>
       <w:r>
-        <w:t xml:space="preserve">Simons, C., Singer, J. and White, D.R. (2015) Search-based refactoring: Metrics are not enough. In: </w:t>
+        <w:t xml:space="preserve">Simons, C., Singer, J. and White, D.R. (2015) Search-based </w:t>
+      </w:r>
+      <w:proofErr w:type="gramStart"/>
+      <w:r>
+        <w:t>refactoring:</w:t>
+      </w:r>
+      <w:proofErr w:type="gramEnd"/>
+      <w:r>
+        <w:t xml:space="preserve"> Metrics are not enough. In: </w:t>
       </w:r>
       <w:r>
         <w:rPr>
@@ -5720,19 +6928,14 @@
     </w:p>
     <w:p>
       <w:r>
+        <w:lastRenderedPageBreak/>
         <w:t xml:space="preserve">Google Scholar (2016b) </w:t>
       </w:r>
       <w:r>
         <w:rPr>
           <w:i/>
         </w:rPr>
-        <w:t xml:space="preserve">W B Langdon – </w:t>
-      </w:r>
-      <w:r>
-        <w:rPr>
-          <w:i/>
-        </w:rPr>
-        <w:t>Google Scholar Citations</w:t>
+        <w:t>W B Langdon – Google Scholar Citations</w:t>
       </w:r>
       <w:r>
         <w:t xml:space="preserve"> [online] Available from: </w:t>
@@ -5750,13 +6953,7 @@
       </w:r>
     </w:p>
     <w:p>
-      <w:pPr>
-        <w:rPr>
-          <w:lang w:val="en-US"/>
-        </w:rPr>
-      </w:pPr>
-      <w:r>
-        <w:lastRenderedPageBreak/>
+      <w:r>
         <w:t xml:space="preserve">Google Scholar (2016c) </w:t>
       </w:r>
       <w:r>
@@ -5772,15 +6969,11 @@
         <w:r>
           <w:rPr>
             <w:rStyle w:val="Hyperlink"/>
-            <w:lang w:val="en-US"/>
           </w:rPr>
           <w:t>https://scholar.google.co.uk/citations?user=5oW_MA8AAAAJ&amp;hl=en</w:t>
         </w:r>
       </w:hyperlink>
       <w:r>
-        <w:rPr>
-          <w:lang w:val="en-US"/>
-        </w:rPr>
         <w:t xml:space="preserve"> </w:t>
       </w:r>
       <w:r>
@@ -5900,7 +7093,7 @@
             <w:noProof/>
             <w:lang w:val="nb-NO"/>
           </w:rPr>
-          <w:t>11</w:t>
+          <w:t>9</w:t>
         </w:r>
         <w:r>
           <w:fldChar w:fldCharType="end"/>
@@ -9798,7 +10991,7 @@
 </file>
 
 <file path=customXml/itemProps1.xml><?xml version="1.0" encoding="utf-8"?>
-<ds:datastoreItem xmlns:ds="http://schemas.openxmlformats.org/officeDocument/2006/customXml" ds:itemID="{4E6398E1-5022-4659-969B-35814E0909FF}">
+<ds:datastoreItem xmlns:ds="http://schemas.openxmlformats.org/officeDocument/2006/customXml" ds:itemID="{6D526895-4256-4362-81A0-B0DA94DEEF58}">
   <ds:schemaRefs>
     <ds:schemaRef ds:uri="http://schemas.openxmlformats.org/officeDocument/2006/bibliography"/>
   </ds:schemaRefs>

</xml_diff>

<commit_message>
Before last paper revision.
</commit_message>
<xml_diff>
--- a/UFCFCD-15-M Emerging Topics 2016 Assignment - 15027313.docx
+++ b/UFCFCD-15-M Emerging Topics 2016 Assignment - 15027313.docx
@@ -221,6 +221,14 @@
         </w:rPr>
         <w:t>Word Count:</w:t>
       </w:r>
+      <w:r>
+        <w:rPr>
+          <w:b/>
+          <w:sz w:val="28"/>
+          <w:szCs w:val="28"/>
+        </w:rPr>
+        <w:t xml:space="preserve"> 3848</w:t>
+      </w:r>
     </w:p>
     <w:p>
       <w:pPr>
@@ -269,7 +277,16 @@
         <w:t>search techniques to find a near-optimal solution, and will result in a decent solution but cannot guarantee that it is the very best solution.</w:t>
       </w:r>
       <w:r>
-        <w:t xml:space="preserve"> This essay will serve as a critical review of recent search-based refactoring (SBR) research articles. </w:t>
+        <w:t xml:space="preserve"> </w:t>
+      </w:r>
+      <w:r>
+        <w:t>Refactoring is the activity of improving the internal structure of code, while leaving the external structure unchanged. Search-based refactoring is about automatically discovering and performing useful refactorings, which has previously been a predominantly manual activity due to the difficulties of successfully locating and accomplishing this automatically.</w:t>
+      </w:r>
+      <w:r>
+        <w:t xml:space="preserve"> </w:t>
+      </w:r>
+      <w:r>
+        <w:t xml:space="preserve">This essay will serve as a critical review of recent search-based refactoring (SBR) research articles. </w:t>
       </w:r>
     </w:p>
     <w:p>
@@ -290,36 +307,43 @@
       <w:r>
         <w:t xml:space="preserve">. </w:t>
       </w:r>
+      <w:r>
+        <w:t xml:space="preserve">The </w:t>
+      </w:r>
+      <w:r>
+        <w:t>development of software</w:t>
+      </w:r>
+      <w:r>
+        <w:t xml:space="preserve"> is generally not a streamlined </w:t>
+      </w:r>
+      <w:r>
+        <w:t>process</w:t>
+      </w:r>
+      <w:r>
+        <w:t xml:space="preserve">, but one that </w:t>
+      </w:r>
+      <w:r>
+        <w:t xml:space="preserve">emerges and evolves </w:t>
+      </w:r>
+      <w:r>
+        <w:t>over time. Similarly to how writing numerous drafts will increase an author’s understanding of their topic and goals, code will be written and rewritten multiple times before it reaches a high standard and proficiently fulfils its intended purpose.</w:t>
+      </w:r>
+      <w:r>
+        <w:t xml:space="preserve"> </w:t>
+      </w:r>
     </w:p>
     <w:p>
       <w:r>
-        <w:t xml:space="preserve"> </w:t>
-      </w:r>
-      <w:r>
-        <w:t xml:space="preserve">“The process of writing code can be compared to that of writing a paper or any other document – it starts with some ideas, a few drafts, and then a lot of time spent on refining and rewording, and is not something that should be rushed. Quality code takes a lot of time to write, and just like the writing of draft after draft </w:t>
-      </w:r>
-      <w:r>
-        <w:t>will increase</w:t>
-      </w:r>
-      <w:r>
-        <w:t xml:space="preserve"> the author’s understanding of the topic area, code is written, changed, and changed again times and times over as the developers’ understanding of the system and the requirements expands. It is in the human nature to start small and build upward; in this case starting with code that works with limited functionality, expanding it to implement more functionality, and then refining it to optimise performance, readabi</w:t>
-      </w:r>
-      <w:r>
-        <w:t>lity, error handling, and so on</w:t>
-      </w:r>
-      <w:r>
-        <w:t>” (Birkehaug, 2016)</w:t>
-      </w:r>
-      <w:r>
-        <w:t>. This is one of the reasons why refactoring may be considered a natural part of the code writing process, while it for non-developers seems unnatural to spend time redoing work that has already been done.</w:t>
-      </w:r>
-      <w:r>
-        <w:t xml:space="preserve"> </w:t>
-      </w:r>
-    </w:p>
-    <w:p>
-      <w:r>
-        <w:t>Refactoring is the activity of improving the internal structure of code, while leaving the external structure unchanged. Search-based refactoring is about automatically discovering and performing useful refactorings, which has previously been a predominantly manual activity due to the difficulties of successfully locating and accomplishing this automatically.</w:t>
+        <w:t xml:space="preserve">At the beginning of a project the software engineers will have limited understanding of the proposed software, but as their understanding of the problems at hand develops, code is expanded on to gradually implement more functionality, and then ideally optimised to improve performance, structure, error handling, and so on. </w:t>
+      </w:r>
+      <w:r>
+        <w:t xml:space="preserve">This is one of the reasons why refactoring may be considered a natural part of the code writing process, while it for non-developers seems unnatural to spend time redoing </w:t>
+      </w:r>
+      <w:r>
+        <w:t xml:space="preserve">and perfecting </w:t>
+      </w:r>
+      <w:r>
+        <w:t>work that has already been done.</w:t>
       </w:r>
     </w:p>
     <w:p>
@@ -389,56 +413,92 @@
         <w:rPr>
           <w:szCs w:val="24"/>
         </w:rPr>
+        <w:t>The research articles located in the search</w:t>
+      </w:r>
+      <w:r>
+        <w:rPr>
+          <w:szCs w:val="24"/>
+        </w:rPr>
+        <w:t xml:space="preserve"> performed</w:t>
+      </w:r>
+      <w:r>
+        <w:rPr>
+          <w:szCs w:val="24"/>
+        </w:rPr>
+        <w:t xml:space="preserve"> </w:t>
+      </w:r>
+      <w:r>
+        <w:rPr>
+          <w:szCs w:val="24"/>
+        </w:rPr>
+        <w:t xml:space="preserve">in section 3 </w:t>
+      </w:r>
+      <w:r>
+        <w:rPr>
+          <w:szCs w:val="24"/>
+        </w:rPr>
+        <w:t>laid a good foundation for locating the key r</w:t>
+      </w:r>
+      <w:r>
+        <w:rPr>
+          <w:szCs w:val="24"/>
+        </w:rPr>
+        <w:t xml:space="preserve">esearchers of SBSE. </w:t>
+      </w:r>
+      <w:r>
+        <w:rPr>
+          <w:szCs w:val="24"/>
+        </w:rPr>
+        <w:t>Mark Harma</w:t>
+      </w:r>
+      <w:r>
+        <w:rPr>
+          <w:szCs w:val="24"/>
+        </w:rPr>
+        <w:t xml:space="preserve">n and </w:t>
+      </w:r>
+      <w:r>
+        <w:rPr>
+          <w:szCs w:val="24"/>
+        </w:rPr>
+        <w:t xml:space="preserve">William </w:t>
+      </w:r>
+      <w:r>
+        <w:rPr>
+          <w:szCs w:val="24"/>
+        </w:rPr>
+        <w:t>Langdon</w:t>
+      </w:r>
+      <w:r>
+        <w:rPr>
+          <w:szCs w:val="24"/>
+        </w:rPr>
+        <w:t xml:space="preserve"> </w:t>
+      </w:r>
+      <w:r>
+        <w:rPr>
+          <w:szCs w:val="24"/>
+        </w:rPr>
+        <w:t>are</w:t>
+      </w:r>
+      <w:r>
+        <w:rPr>
+          <w:szCs w:val="24"/>
+        </w:rPr>
+        <w:t xml:space="preserve"> both</w:t>
+      </w:r>
+      <w:r>
+        <w:rPr>
+          <w:szCs w:val="24"/>
+        </w:rPr>
+        <w:t xml:space="preserve"> two </w:t>
+      </w:r>
+      <w:r>
+        <w:rPr>
+          <w:szCs w:val="24"/>
+        </w:rPr>
         <w:lastRenderedPageBreak/>
-        <w:t>The research articles located in the search laid a good foundation for locating the key r</w:t>
-      </w:r>
-      <w:r>
-        <w:rPr>
-          <w:szCs w:val="24"/>
-        </w:rPr>
-        <w:t xml:space="preserve">esearchers of SBSE. </w:t>
-      </w:r>
-      <w:r>
-        <w:rPr>
-          <w:szCs w:val="24"/>
-        </w:rPr>
-        <w:t>Mark Harma</w:t>
-      </w:r>
-      <w:r>
-        <w:rPr>
-          <w:szCs w:val="24"/>
-        </w:rPr>
-        <w:t xml:space="preserve">n and </w:t>
-      </w:r>
-      <w:r>
-        <w:rPr>
-          <w:szCs w:val="24"/>
-        </w:rPr>
-        <w:t xml:space="preserve">William </w:t>
-      </w:r>
-      <w:r>
-        <w:rPr>
-          <w:szCs w:val="24"/>
-        </w:rPr>
-        <w:t>Langdon</w:t>
-      </w:r>
-      <w:r>
-        <w:rPr>
-          <w:szCs w:val="24"/>
-        </w:rPr>
-        <w:t xml:space="preserve"> from UCL are</w:t>
-      </w:r>
-      <w:r>
-        <w:rPr>
-          <w:szCs w:val="24"/>
-        </w:rPr>
-        <w:t xml:space="preserve"> both</w:t>
-      </w:r>
-      <w:r>
-        <w:rPr>
-          <w:szCs w:val="24"/>
-        </w:rPr>
-        <w:t xml:space="preserve"> two widely published </w:t>
+        <w:t xml:space="preserve">widely published </w:t>
       </w:r>
       <w:r>
         <w:rPr>
@@ -594,7 +654,19 @@
       </w:r>
       <w:proofErr w:type="spellEnd"/>
       <w:r>
-        <w:t>, who are part of several of the referenced papers too.</w:t>
+        <w:t xml:space="preserve">, who </w:t>
+      </w:r>
+      <w:r>
+        <w:t>also took</w:t>
+      </w:r>
+      <w:r>
+        <w:t xml:space="preserve"> part</w:t>
+      </w:r>
+      <w:r>
+        <w:t xml:space="preserve"> in</w:t>
+      </w:r>
+      <w:r>
+        <w:t xml:space="preserve"> several of the referenced papers.</w:t>
       </w:r>
       <w:r>
         <w:t xml:space="preserve"> </w:t>
@@ -649,7 +721,13 @@
         <w:rPr>
           <w:b w:val="0"/>
         </w:rPr>
-        <w:t>: (Google Scholar, 2016a</w:t>
+        <w:t xml:space="preserve">: Citation counts by author (Google Scholar, </w:t>
+      </w:r>
+      <w:r>
+        <w:rPr>
+          <w:b w:val="0"/>
+        </w:rPr>
+        <w:t>2016a</w:t>
       </w:r>
       <w:r>
         <w:rPr>
@@ -899,22 +977,172 @@
     <w:p/>
     <w:p>
       <w:r>
-        <w:t>T</w:t>
-      </w:r>
-      <w:r>
-        <w:t xml:space="preserve">able 1 lists citations for some of </w:t>
-      </w:r>
-      <w:r>
-        <w:t>the aforementioned authors since 2011, and it appears that this may be a topic on the rise. Over 9000 citations in the past 5 years by the most cited, his papers are no doubt widely recogni</w:t>
+        <w:t xml:space="preserve">Table 1 lists citations for some of the aforementioned authors since 2011, </w:t>
+      </w:r>
+      <w:r>
+        <w:t xml:space="preserve">and with over </w:t>
+      </w:r>
+      <w:r>
+        <w:t xml:space="preserve">9000 citations in the past 5 years, </w:t>
+      </w:r>
+      <w:r>
+        <w:t>Harmon’s</w:t>
+      </w:r>
+      <w:r>
+        <w:t xml:space="preserve"> papers are no doubt widely recogni</w:t>
       </w:r>
       <w:r>
         <w:t>s</w:t>
       </w:r>
       <w:r>
-        <w:t xml:space="preserve">ed by the </w:t>
+        <w:t xml:space="preserve">ed </w:t>
+      </w:r>
+      <w:r>
+        <w:t xml:space="preserve">and esteemed </w:t>
+      </w:r>
+      <w:r>
+        <w:t xml:space="preserve">by the </w:t>
       </w:r>
       <w:r>
         <w:t>community.</w:t>
+      </w:r>
+      <w:r>
+        <w:t xml:space="preserve"> </w:t>
+      </w:r>
+      <w:r>
+        <w:t xml:space="preserve">The </w:t>
+      </w:r>
+      <w:r>
+        <w:t>following</w:t>
+      </w:r>
+      <w:r>
+        <w:t xml:space="preserve"> bar chart of Mark Harman’s citations on Google Scholar from 2008 until April 2016 (time of writing) indicates a steady increase in interest for SBSE fields.</w:t>
+      </w:r>
+      <w:bookmarkStart w:id="0" w:name="_GoBack"/>
+      <w:bookmarkEnd w:id="0"/>
+    </w:p>
+    <w:p>
+      <w:pPr>
+        <w:keepNext/>
+      </w:pPr>
+      <w:r>
+        <w:rPr>
+          <w:noProof/>
+          <w:lang w:val="nb-NO" w:eastAsia="nb-NO"/>
+        </w:rPr>
+        <w:drawing>
+          <wp:inline distT="0" distB="0" distL="0" distR="0" wp14:anchorId="01E11222" wp14:editId="32814D23">
+            <wp:extent cx="2743200" cy="953311"/>
+            <wp:effectExtent l="19050" t="19050" r="19050" b="18415"/>
+            <wp:docPr id="1" name="Picture 1"/>
+            <wp:cNvGraphicFramePr>
+              <a:graphicFrameLocks xmlns:a="http://schemas.openxmlformats.org/drawingml/2006/main" noChangeAspect="1"/>
+            </wp:cNvGraphicFramePr>
+            <a:graphic xmlns:a="http://schemas.openxmlformats.org/drawingml/2006/main">
+              <a:graphicData uri="http://schemas.openxmlformats.org/drawingml/2006/picture">
+                <pic:pic xmlns:pic="http://schemas.openxmlformats.org/drawingml/2006/picture">
+                  <pic:nvPicPr>
+                    <pic:cNvPr id="1" name="harman citations.PNG"/>
+                    <pic:cNvPicPr/>
+                  </pic:nvPicPr>
+                  <pic:blipFill rotWithShape="1">
+                    <a:blip r:embed="rId8">
+                      <a:extLst>
+                        <a:ext uri="{28A0092B-C50C-407E-A947-70E740481C1C}">
+                          <a14:useLocalDpi xmlns:a14="http://schemas.microsoft.com/office/drawing/2010/main" val="0"/>
+                        </a:ext>
+                      </a:extLst>
+                    </a:blip>
+                    <a:srcRect l="2375" t="5424" r="1927" b="5991"/>
+                    <a:stretch/>
+                  </pic:blipFill>
+                  <pic:spPr bwMode="auto">
+                    <a:xfrm>
+                      <a:off x="0" y="0"/>
+                      <a:ext cx="2744059" cy="953609"/>
+                    </a:xfrm>
+                    <a:prstGeom prst="rect">
+                      <a:avLst/>
+                    </a:prstGeom>
+                    <a:ln>
+                      <a:solidFill>
+                        <a:schemeClr val="accent1"/>
+                      </a:solidFill>
+                    </a:ln>
+                    <a:extLst>
+                      <a:ext uri="{53640926-AAD7-44D8-BBD7-CCE9431645EC}">
+                        <a14:shadowObscured xmlns:a14="http://schemas.microsoft.com/office/drawing/2010/main"/>
+                      </a:ext>
+                    </a:extLst>
+                  </pic:spPr>
+                </pic:pic>
+              </a:graphicData>
+            </a:graphic>
+          </wp:inline>
+        </w:drawing>
+      </w:r>
+    </w:p>
+    <w:p>
+      <w:pPr>
+        <w:pStyle w:val="Caption"/>
+        <w:rPr>
+          <w:b w:val="0"/>
+        </w:rPr>
+      </w:pPr>
+      <w:r>
+        <w:rPr>
+          <w:b w:val="0"/>
+        </w:rPr>
+        <w:t xml:space="preserve">Screenshot </w:t>
+      </w:r>
+      <w:r>
+        <w:rPr>
+          <w:b w:val="0"/>
+        </w:rPr>
+        <w:fldChar w:fldCharType="begin"/>
+      </w:r>
+      <w:r>
+        <w:rPr>
+          <w:b w:val="0"/>
+        </w:rPr>
+        <w:instrText xml:space="preserve"> SEQ Screenshot \* ARABIC </w:instrText>
+      </w:r>
+      <w:r>
+        <w:rPr>
+          <w:b w:val="0"/>
+        </w:rPr>
+        <w:fldChar w:fldCharType="separate"/>
+      </w:r>
+      <w:r>
+        <w:rPr>
+          <w:b w:val="0"/>
+          <w:noProof/>
+        </w:rPr>
+        <w:t>1</w:t>
+      </w:r>
+      <w:r>
+        <w:rPr>
+          <w:b w:val="0"/>
+        </w:rPr>
+        <w:fldChar w:fldCharType="end"/>
+      </w:r>
+      <w:r>
+        <w:rPr>
+          <w:b w:val="0"/>
+        </w:rPr>
+        <w:t>: Mark Harmon citations</w:t>
+      </w:r>
+      <w:r>
+        <w:rPr>
+          <w:b w:val="0"/>
+        </w:rPr>
+        <w:t>, count included for 2015 as a point of reference</w:t>
+      </w:r>
+      <w:r>
+        <w:rPr>
+          <w:b w:val="0"/>
+        </w:rPr>
+        <w:t xml:space="preserve"> (Google Scholar, 2016a)</w:t>
       </w:r>
     </w:p>
     <w:p>
@@ -1002,7 +1230,16 @@
         <w:t xml:space="preserve"> and it is thus difficult to judge how well a paper is received by these alone. </w:t>
       </w:r>
       <w:r>
-        <w:t>It eventually turned out that several of the papers that were included in this review did not have particularly high citation numbers, but they have only been published for roughly 4 years at the most.</w:t>
+        <w:t xml:space="preserve">It eventually turned out that several of the papers that were included in this review did not have particularly high citation numbers, but </w:t>
+      </w:r>
+      <w:r>
+        <w:t xml:space="preserve">they </w:t>
+      </w:r>
+      <w:r>
+        <w:t>have only been published for roughly 4</w:t>
+      </w:r>
+      <w:r>
+        <w:t>.5 years at the most, and belong to a topic that appears to be on the rise.</w:t>
       </w:r>
     </w:p>
     <w:p>
@@ -1073,7 +1310,11 @@
         <w:t>state of art, the search was narrowed down to only include articles published since 2012, resulting in a publication range of approximately 4.5 years at the time of writing.</w:t>
       </w:r>
       <w:r>
-        <w:t xml:space="preserve"> The software engineering field moves very quickly and this range appeared to provide enough relevant publications to fulfil this work’s requirements.</w:t>
+        <w:t xml:space="preserve"> The </w:t>
+      </w:r>
+      <w:r>
+        <w:lastRenderedPageBreak/>
+        <w:t>software engineering field moves very quickly and this range appeared to provide enough relevant publications to fulfil this work’s requirements.</w:t>
       </w:r>
       <w:r>
         <w:t xml:space="preserve"> </w:t>
@@ -1096,25 +1337,55 @@
         <w:t xml:space="preserve">sorted by publication dates in descending order. </w:t>
       </w:r>
       <w:r>
-        <w:t xml:space="preserve">Further hits were not considered as the relevance of the papers listed after the first 20 decreased rapidly. </w:t>
-      </w:r>
-      <w:r>
-        <w:t>The ones marked with an asterix</w:t>
-      </w:r>
-      <w:r>
-        <w:t xml:space="preserve"> are the on</w:t>
-      </w:r>
-      <w:r>
-        <w:t xml:space="preserve">es that had full-text </w:t>
+        <w:t>Further hits were not considered</w:t>
+      </w:r>
+      <w:r>
+        <w:t>,</w:t>
+      </w:r>
+      <w:r>
+        <w:t xml:space="preserve"> as the relevance of the papers listed after the first 20 </w:t>
+      </w:r>
+      <w:r>
+        <w:t>appeared to decrease</w:t>
+      </w:r>
+      <w:r>
+        <w:t xml:space="preserve"> rapidly. </w:t>
+      </w:r>
+      <w:r>
+        <w:t xml:space="preserve">The </w:t>
+      </w:r>
+      <w:r>
+        <w:t>entries</w:t>
+      </w:r>
+      <w:r>
+        <w:t xml:space="preserve"> marked with an asterix</w:t>
+      </w:r>
+      <w:r>
+        <w:t xml:space="preserve"> are the ones with</w:t>
+      </w:r>
+      <w:r>
+        <w:t xml:space="preserve"> full-text </w:t>
       </w:r>
       <w:r>
         <w:t>available</w:t>
       </w:r>
       <w:r>
-        <w:t xml:space="preserve"> and the titles in bold are those that were ultimately included in the review</w:t>
+        <w:t>,</w:t>
+      </w:r>
+      <w:r>
+        <w:t xml:space="preserve"> and the titles in bold are those </w:t>
+      </w:r>
+      <w:r>
+        <w:t xml:space="preserve">of the papers </w:t>
+      </w:r>
+      <w:r>
+        <w:t>that were ultimately included in the review</w:t>
       </w:r>
       <w:r>
         <w:t>, with justifications to follow</w:t>
+      </w:r>
+      <w:r>
+        <w:t xml:space="preserve"> below the table</w:t>
       </w:r>
       <w:r>
         <w:t>.</w:t>
@@ -1132,8 +1403,77 @@
         </w:numPr>
       </w:pPr>
       <w:r>
-        <w:lastRenderedPageBreak/>
         <w:t>Search results</w:t>
+      </w:r>
+    </w:p>
+    <w:p>
+      <w:pPr>
+        <w:pStyle w:val="Caption"/>
+        <w:keepNext/>
+        <w:rPr>
+          <w:b w:val="0"/>
+        </w:rPr>
+      </w:pPr>
+      <w:r>
+        <w:rPr>
+          <w:b w:val="0"/>
+        </w:rPr>
+        <w:t xml:space="preserve">Table </w:t>
+      </w:r>
+      <w:r>
+        <w:rPr>
+          <w:b w:val="0"/>
+        </w:rPr>
+        <w:fldChar w:fldCharType="begin"/>
+      </w:r>
+      <w:r>
+        <w:rPr>
+          <w:b w:val="0"/>
+        </w:rPr>
+        <w:instrText xml:space="preserve"> SEQ Table \* ARABIC </w:instrText>
+      </w:r>
+      <w:r>
+        <w:rPr>
+          <w:b w:val="0"/>
+        </w:rPr>
+        <w:fldChar w:fldCharType="separate"/>
+      </w:r>
+      <w:r>
+        <w:rPr>
+          <w:b w:val="0"/>
+          <w:noProof/>
+        </w:rPr>
+        <w:t>2</w:t>
+      </w:r>
+      <w:r>
+        <w:rPr>
+          <w:b w:val="0"/>
+        </w:rPr>
+        <w:fldChar w:fldCharType="end"/>
+      </w:r>
+      <w:r>
+        <w:rPr>
+          <w:b w:val="0"/>
+        </w:rPr>
+        <w:t>: 1-20 s</w:t>
+      </w:r>
+      <w:r>
+        <w:rPr>
+          <w:b w:val="0"/>
+        </w:rPr>
+        <w:t>earch results</w:t>
+      </w:r>
+      <w:r>
+        <w:rPr>
+          <w:b w:val="0"/>
+        </w:rPr>
+        <w:t xml:space="preserve"> for “search based refactoring”</w:t>
+      </w:r>
+      <w:r>
+        <w:rPr>
+          <w:b w:val="0"/>
+        </w:rPr>
+        <w:t xml:space="preserve"> from Google Scholar (2016e)</w:t>
       </w:r>
     </w:p>
     <w:tbl>
@@ -1155,7 +1495,7 @@
         <w:tc>
           <w:tcPr>
             <w:cnfStyle w:val="001000000100" w:firstRow="0" w:lastRow="0" w:firstColumn="1" w:lastColumn="0" w:oddVBand="0" w:evenVBand="0" w:oddHBand="0" w:evenHBand="0" w:firstRowFirstColumn="1" w:firstRowLastColumn="0" w:lastRowFirstColumn="0" w:lastRowLastColumn="0"/>
-            <w:tcW w:w="393" w:type="pct"/>
+            <w:tcW w:w="383" w:type="pct"/>
           </w:tcPr>
           <w:p>
             <w:pPr>
@@ -1189,7 +1529,7 @@
         </w:tc>
         <w:tc>
           <w:tcPr>
-            <w:tcW w:w="4218" w:type="pct"/>
+            <w:tcW w:w="4208" w:type="pct"/>
           </w:tcPr>
           <w:p>
             <w:pPr>
@@ -1210,7 +1550,7 @@
         </w:tc>
         <w:tc>
           <w:tcPr>
-            <w:tcW w:w="389" w:type="pct"/>
+            <w:tcW w:w="409" w:type="pct"/>
           </w:tcPr>
           <w:p>
             <w:pPr>
@@ -1242,7 +1582,7 @@
         <w:tc>
           <w:tcPr>
             <w:cnfStyle w:val="001000000000" w:firstRow="0" w:lastRow="0" w:firstColumn="1" w:lastColumn="0" w:oddVBand="0" w:evenVBand="0" w:oddHBand="0" w:evenHBand="0" w:firstRowFirstColumn="0" w:firstRowLastColumn="0" w:lastRowFirstColumn="0" w:lastRowLastColumn="0"/>
-            <w:tcW w:w="393" w:type="pct"/>
+            <w:tcW w:w="383" w:type="pct"/>
           </w:tcPr>
           <w:p>
             <w:pPr>
@@ -1302,7 +1642,7 @@
         </w:tc>
         <w:tc>
           <w:tcPr>
-            <w:tcW w:w="4218" w:type="pct"/>
+            <w:tcW w:w="4208" w:type="pct"/>
             <w:vAlign w:val="center"/>
           </w:tcPr>
           <w:p>
@@ -1328,7 +1668,7 @@
         </w:tc>
         <w:tc>
           <w:tcPr>
-            <w:tcW w:w="389" w:type="pct"/>
+            <w:tcW w:w="409" w:type="pct"/>
           </w:tcPr>
           <w:p>
             <w:pPr>
@@ -1355,7 +1695,7 @@
         <w:tc>
           <w:tcPr>
             <w:cnfStyle w:val="001000000000" w:firstRow="0" w:lastRow="0" w:firstColumn="1" w:lastColumn="0" w:oddVBand="0" w:evenVBand="0" w:oddHBand="0" w:evenHBand="0" w:firstRowFirstColumn="0" w:firstRowLastColumn="0" w:lastRowFirstColumn="0" w:lastRowLastColumn="0"/>
-            <w:tcW w:w="393" w:type="pct"/>
+            <w:tcW w:w="383" w:type="pct"/>
           </w:tcPr>
           <w:p>
             <w:pPr>
@@ -1381,7 +1721,7 @@
         </w:tc>
         <w:tc>
           <w:tcPr>
-            <w:tcW w:w="4218" w:type="pct"/>
+            <w:tcW w:w="4208" w:type="pct"/>
             <w:vAlign w:val="center"/>
           </w:tcPr>
           <w:p>
@@ -1401,7 +1741,7 @@
         </w:tc>
         <w:tc>
           <w:tcPr>
-            <w:tcW w:w="389" w:type="pct"/>
+            <w:tcW w:w="409" w:type="pct"/>
           </w:tcPr>
           <w:p>
             <w:pPr>
@@ -1427,7 +1767,7 @@
         <w:tc>
           <w:tcPr>
             <w:cnfStyle w:val="001000000000" w:firstRow="0" w:lastRow="0" w:firstColumn="1" w:lastColumn="0" w:oddVBand="0" w:evenVBand="0" w:oddHBand="0" w:evenHBand="0" w:firstRowFirstColumn="0" w:firstRowLastColumn="0" w:lastRowFirstColumn="0" w:lastRowLastColumn="0"/>
-            <w:tcW w:w="393" w:type="pct"/>
+            <w:tcW w:w="383" w:type="pct"/>
           </w:tcPr>
           <w:p>
             <w:pPr>
@@ -1447,7 +1787,7 @@
         </w:tc>
         <w:tc>
           <w:tcPr>
-            <w:tcW w:w="4218" w:type="pct"/>
+            <w:tcW w:w="4208" w:type="pct"/>
             <w:vAlign w:val="center"/>
           </w:tcPr>
           <w:p>
@@ -1467,7 +1807,7 @@
         </w:tc>
         <w:tc>
           <w:tcPr>
-            <w:tcW w:w="389" w:type="pct"/>
+            <w:tcW w:w="409" w:type="pct"/>
           </w:tcPr>
           <w:p>
             <w:pPr>
@@ -1492,7 +1832,7 @@
         <w:tc>
           <w:tcPr>
             <w:cnfStyle w:val="001000000000" w:firstRow="0" w:lastRow="0" w:firstColumn="1" w:lastColumn="0" w:oddVBand="0" w:evenVBand="0" w:oddHBand="0" w:evenHBand="0" w:firstRowFirstColumn="0" w:firstRowLastColumn="0" w:lastRowFirstColumn="0" w:lastRowLastColumn="0"/>
-            <w:tcW w:w="393" w:type="pct"/>
+            <w:tcW w:w="383" w:type="pct"/>
           </w:tcPr>
           <w:p>
             <w:pPr>
@@ -1528,7 +1868,7 @@
         </w:tc>
         <w:tc>
           <w:tcPr>
-            <w:tcW w:w="4218" w:type="pct"/>
+            <w:tcW w:w="4208" w:type="pct"/>
             <w:vAlign w:val="center"/>
           </w:tcPr>
           <w:p>
@@ -1550,7 +1890,7 @@
         </w:tc>
         <w:tc>
           <w:tcPr>
-            <w:tcW w:w="389" w:type="pct"/>
+            <w:tcW w:w="409" w:type="pct"/>
           </w:tcPr>
           <w:p>
             <w:pPr>
@@ -1578,7 +1918,7 @@
         <w:tc>
           <w:tcPr>
             <w:cnfStyle w:val="001000000000" w:firstRow="0" w:lastRow="0" w:firstColumn="1" w:lastColumn="0" w:oddVBand="0" w:evenVBand="0" w:oddHBand="0" w:evenHBand="0" w:firstRowFirstColumn="0" w:firstRowLastColumn="0" w:lastRowFirstColumn="0" w:lastRowLastColumn="0"/>
-            <w:tcW w:w="393" w:type="pct"/>
+            <w:tcW w:w="383" w:type="pct"/>
           </w:tcPr>
           <w:p>
             <w:pPr>
@@ -1614,7 +1954,7 @@
         </w:tc>
         <w:tc>
           <w:tcPr>
-            <w:tcW w:w="4218" w:type="pct"/>
+            <w:tcW w:w="4208" w:type="pct"/>
             <w:vAlign w:val="center"/>
           </w:tcPr>
           <w:p>
@@ -1636,7 +1976,7 @@
         </w:tc>
         <w:tc>
           <w:tcPr>
-            <w:tcW w:w="389" w:type="pct"/>
+            <w:tcW w:w="409" w:type="pct"/>
           </w:tcPr>
           <w:p>
             <w:pPr>
@@ -1663,7 +2003,7 @@
         <w:tc>
           <w:tcPr>
             <w:cnfStyle w:val="001000000000" w:firstRow="0" w:lastRow="0" w:firstColumn="1" w:lastColumn="0" w:oddVBand="0" w:evenVBand="0" w:oddHBand="0" w:evenHBand="0" w:firstRowFirstColumn="0" w:firstRowLastColumn="0" w:lastRowFirstColumn="0" w:lastRowLastColumn="0"/>
-            <w:tcW w:w="393" w:type="pct"/>
+            <w:tcW w:w="383" w:type="pct"/>
           </w:tcPr>
           <w:p>
             <w:pPr>
@@ -1699,7 +2039,7 @@
         </w:tc>
         <w:tc>
           <w:tcPr>
-            <w:tcW w:w="4218" w:type="pct"/>
+            <w:tcW w:w="4208" w:type="pct"/>
             <w:vAlign w:val="center"/>
           </w:tcPr>
           <w:p>
@@ -1721,7 +2061,7 @@
         </w:tc>
         <w:tc>
           <w:tcPr>
-            <w:tcW w:w="389" w:type="pct"/>
+            <w:tcW w:w="409" w:type="pct"/>
           </w:tcPr>
           <w:p>
             <w:pPr>
@@ -1749,7 +2089,7 @@
         <w:tc>
           <w:tcPr>
             <w:cnfStyle w:val="001000000000" w:firstRow="0" w:lastRow="0" w:firstColumn="1" w:lastColumn="0" w:oddVBand="0" w:evenVBand="0" w:oddHBand="0" w:evenHBand="0" w:firstRowFirstColumn="0" w:firstRowLastColumn="0" w:lastRowFirstColumn="0" w:lastRowLastColumn="0"/>
-            <w:tcW w:w="393" w:type="pct"/>
+            <w:tcW w:w="383" w:type="pct"/>
           </w:tcPr>
           <w:p>
             <w:pPr>
@@ -1785,7 +2125,7 @@
         </w:tc>
         <w:tc>
           <w:tcPr>
-            <w:tcW w:w="4218" w:type="pct"/>
+            <w:tcW w:w="4208" w:type="pct"/>
             <w:vAlign w:val="center"/>
           </w:tcPr>
           <w:p>
@@ -1823,7 +2163,7 @@
         </w:tc>
         <w:tc>
           <w:tcPr>
-            <w:tcW w:w="389" w:type="pct"/>
+            <w:tcW w:w="409" w:type="pct"/>
           </w:tcPr>
           <w:p>
             <w:pPr>
@@ -1850,7 +2190,7 @@
         <w:tc>
           <w:tcPr>
             <w:cnfStyle w:val="001000000000" w:firstRow="0" w:lastRow="0" w:firstColumn="1" w:lastColumn="0" w:oddVBand="0" w:evenVBand="0" w:oddHBand="0" w:evenHBand="0" w:firstRowFirstColumn="0" w:firstRowLastColumn="0" w:lastRowFirstColumn="0" w:lastRowLastColumn="0"/>
-            <w:tcW w:w="393" w:type="pct"/>
+            <w:tcW w:w="383" w:type="pct"/>
           </w:tcPr>
           <w:p>
             <w:pPr>
@@ -1870,7 +2210,7 @@
         </w:tc>
         <w:tc>
           <w:tcPr>
-            <w:tcW w:w="4218" w:type="pct"/>
+            <w:tcW w:w="4208" w:type="pct"/>
             <w:vAlign w:val="center"/>
           </w:tcPr>
           <w:p>
@@ -1890,7 +2230,7 @@
         </w:tc>
         <w:tc>
           <w:tcPr>
-            <w:tcW w:w="389" w:type="pct"/>
+            <w:tcW w:w="409" w:type="pct"/>
           </w:tcPr>
           <w:p>
             <w:pPr>
@@ -1916,7 +2256,7 @@
         <w:tc>
           <w:tcPr>
             <w:cnfStyle w:val="001000000000" w:firstRow="0" w:lastRow="0" w:firstColumn="1" w:lastColumn="0" w:oddVBand="0" w:evenVBand="0" w:oddHBand="0" w:evenHBand="0" w:firstRowFirstColumn="0" w:firstRowLastColumn="0" w:lastRowFirstColumn="0" w:lastRowLastColumn="0"/>
-            <w:tcW w:w="393" w:type="pct"/>
+            <w:tcW w:w="383" w:type="pct"/>
           </w:tcPr>
           <w:p>
             <w:pPr>
@@ -1943,7 +2283,7 @@
         </w:tc>
         <w:tc>
           <w:tcPr>
-            <w:tcW w:w="4218" w:type="pct"/>
+            <w:tcW w:w="4208" w:type="pct"/>
             <w:vAlign w:val="center"/>
           </w:tcPr>
           <w:p>
@@ -1963,7 +2303,7 @@
         </w:tc>
         <w:tc>
           <w:tcPr>
-            <w:tcW w:w="389" w:type="pct"/>
+            <w:tcW w:w="409" w:type="pct"/>
           </w:tcPr>
           <w:p>
             <w:pPr>
@@ -1988,7 +2328,7 @@
         <w:tc>
           <w:tcPr>
             <w:cnfStyle w:val="001000000000" w:firstRow="0" w:lastRow="0" w:firstColumn="1" w:lastColumn="0" w:oddVBand="0" w:evenVBand="0" w:oddHBand="0" w:evenHBand="0" w:firstRowFirstColumn="0" w:firstRowLastColumn="0" w:lastRowFirstColumn="0" w:lastRowLastColumn="0"/>
-            <w:tcW w:w="393" w:type="pct"/>
+            <w:tcW w:w="383" w:type="pct"/>
           </w:tcPr>
           <w:p>
             <w:pPr>
@@ -2018,7 +2358,7 @@
         </w:tc>
         <w:tc>
           <w:tcPr>
-            <w:tcW w:w="4218" w:type="pct"/>
+            <w:tcW w:w="4208" w:type="pct"/>
             <w:vAlign w:val="center"/>
           </w:tcPr>
           <w:p>
@@ -2040,7 +2380,7 @@
         </w:tc>
         <w:tc>
           <w:tcPr>
-            <w:tcW w:w="389" w:type="pct"/>
+            <w:tcW w:w="409" w:type="pct"/>
           </w:tcPr>
           <w:p>
             <w:pPr>
@@ -2068,7 +2408,7 @@
         <w:tc>
           <w:tcPr>
             <w:cnfStyle w:val="001000000000" w:firstRow="0" w:lastRow="0" w:firstColumn="1" w:lastColumn="0" w:oddVBand="0" w:evenVBand="0" w:oddHBand="0" w:evenHBand="0" w:firstRowFirstColumn="0" w:firstRowLastColumn="0" w:lastRowFirstColumn="0" w:lastRowLastColumn="0"/>
-            <w:tcW w:w="393" w:type="pct"/>
+            <w:tcW w:w="383" w:type="pct"/>
           </w:tcPr>
           <w:p>
             <w:pPr>
@@ -2102,7 +2442,7 @@
         </w:tc>
         <w:tc>
           <w:tcPr>
-            <w:tcW w:w="4218" w:type="pct"/>
+            <w:tcW w:w="4208" w:type="pct"/>
             <w:vAlign w:val="center"/>
           </w:tcPr>
           <w:p>
@@ -2122,7 +2462,7 @@
         </w:tc>
         <w:tc>
           <w:tcPr>
-            <w:tcW w:w="389" w:type="pct"/>
+            <w:tcW w:w="409" w:type="pct"/>
           </w:tcPr>
           <w:p>
             <w:pPr>
@@ -2147,7 +2487,7 @@
         <w:tc>
           <w:tcPr>
             <w:cnfStyle w:val="001000000000" w:firstRow="0" w:lastRow="0" w:firstColumn="1" w:lastColumn="0" w:oddVBand="0" w:evenVBand="0" w:oddHBand="0" w:evenHBand="0" w:firstRowFirstColumn="0" w:firstRowLastColumn="0" w:lastRowFirstColumn="0" w:lastRowLastColumn="0"/>
-            <w:tcW w:w="393" w:type="pct"/>
+            <w:tcW w:w="383" w:type="pct"/>
           </w:tcPr>
           <w:p>
             <w:pPr>
@@ -2171,7 +2511,7 @@
         </w:tc>
         <w:tc>
           <w:tcPr>
-            <w:tcW w:w="4218" w:type="pct"/>
+            <w:tcW w:w="4208" w:type="pct"/>
             <w:vAlign w:val="center"/>
           </w:tcPr>
           <w:p>
@@ -2193,7 +2533,7 @@
         </w:tc>
         <w:tc>
           <w:tcPr>
-            <w:tcW w:w="389" w:type="pct"/>
+            <w:tcW w:w="409" w:type="pct"/>
           </w:tcPr>
           <w:p>
             <w:pPr>
@@ -2221,7 +2561,7 @@
         <w:tc>
           <w:tcPr>
             <w:cnfStyle w:val="001000000000" w:firstRow="0" w:lastRow="0" w:firstColumn="1" w:lastColumn="0" w:oddVBand="0" w:evenVBand="0" w:oddHBand="0" w:evenHBand="0" w:firstRowFirstColumn="0" w:firstRowLastColumn="0" w:lastRowFirstColumn="0" w:lastRowLastColumn="0"/>
-            <w:tcW w:w="393" w:type="pct"/>
+            <w:tcW w:w="383" w:type="pct"/>
           </w:tcPr>
           <w:p>
             <w:pPr>
@@ -2241,7 +2581,7 @@
         </w:tc>
         <w:tc>
           <w:tcPr>
-            <w:tcW w:w="4218" w:type="pct"/>
+            <w:tcW w:w="4208" w:type="pct"/>
             <w:vAlign w:val="center"/>
           </w:tcPr>
           <w:p>
@@ -2261,7 +2601,7 @@
         </w:tc>
         <w:tc>
           <w:tcPr>
-            <w:tcW w:w="389" w:type="pct"/>
+            <w:tcW w:w="409" w:type="pct"/>
           </w:tcPr>
           <w:p>
             <w:pPr>
@@ -2286,7 +2626,7 @@
         <w:tc>
           <w:tcPr>
             <w:cnfStyle w:val="001000000000" w:firstRow="0" w:lastRow="0" w:firstColumn="1" w:lastColumn="0" w:oddVBand="0" w:evenVBand="0" w:oddHBand="0" w:evenHBand="0" w:firstRowFirstColumn="0" w:firstRowLastColumn="0" w:lastRowFirstColumn="0" w:lastRowLastColumn="0"/>
-            <w:tcW w:w="393" w:type="pct"/>
+            <w:tcW w:w="383" w:type="pct"/>
           </w:tcPr>
           <w:p>
             <w:pPr>
@@ -2310,7 +2650,7 @@
         </w:tc>
         <w:tc>
           <w:tcPr>
-            <w:tcW w:w="4218" w:type="pct"/>
+            <w:tcW w:w="4208" w:type="pct"/>
             <w:vAlign w:val="center"/>
           </w:tcPr>
           <w:p>
@@ -2332,7 +2672,7 @@
         </w:tc>
         <w:tc>
           <w:tcPr>
-            <w:tcW w:w="389" w:type="pct"/>
+            <w:tcW w:w="409" w:type="pct"/>
           </w:tcPr>
           <w:p>
             <w:pPr>
@@ -2360,7 +2700,7 @@
         <w:tc>
           <w:tcPr>
             <w:cnfStyle w:val="001000000000" w:firstRow="0" w:lastRow="0" w:firstColumn="1" w:lastColumn="0" w:oddVBand="0" w:evenVBand="0" w:oddHBand="0" w:evenHBand="0" w:firstRowFirstColumn="0" w:firstRowLastColumn="0" w:lastRowFirstColumn="0" w:lastRowLastColumn="0"/>
-            <w:tcW w:w="393" w:type="pct"/>
+            <w:tcW w:w="383" w:type="pct"/>
           </w:tcPr>
           <w:p>
             <w:pPr>
@@ -2387,7 +2727,7 @@
         </w:tc>
         <w:tc>
           <w:tcPr>
-            <w:tcW w:w="4218" w:type="pct"/>
+            <w:tcW w:w="4208" w:type="pct"/>
             <w:vAlign w:val="center"/>
           </w:tcPr>
           <w:p>
@@ -2407,7 +2747,7 @@
         </w:tc>
         <w:tc>
           <w:tcPr>
-            <w:tcW w:w="389" w:type="pct"/>
+            <w:tcW w:w="409" w:type="pct"/>
           </w:tcPr>
           <w:p>
             <w:pPr>
@@ -2432,7 +2772,7 @@
         <w:tc>
           <w:tcPr>
             <w:cnfStyle w:val="001000000000" w:firstRow="0" w:lastRow="0" w:firstColumn="1" w:lastColumn="0" w:oddVBand="0" w:evenVBand="0" w:oddHBand="0" w:evenHBand="0" w:firstRowFirstColumn="0" w:firstRowLastColumn="0" w:lastRowFirstColumn="0" w:lastRowLastColumn="0"/>
-            <w:tcW w:w="393" w:type="pct"/>
+            <w:tcW w:w="383" w:type="pct"/>
           </w:tcPr>
           <w:p>
             <w:pPr>
@@ -2459,7 +2799,7 @@
         </w:tc>
         <w:tc>
           <w:tcPr>
-            <w:tcW w:w="4218" w:type="pct"/>
+            <w:tcW w:w="4208" w:type="pct"/>
             <w:vAlign w:val="center"/>
           </w:tcPr>
           <w:p>
@@ -2479,7 +2819,7 @@
         </w:tc>
         <w:tc>
           <w:tcPr>
-            <w:tcW w:w="389" w:type="pct"/>
+            <w:tcW w:w="409" w:type="pct"/>
           </w:tcPr>
           <w:p>
             <w:pPr>
@@ -2505,7 +2845,7 @@
         <w:tc>
           <w:tcPr>
             <w:cnfStyle w:val="001000000000" w:firstRow="0" w:lastRow="0" w:firstColumn="1" w:lastColumn="0" w:oddVBand="0" w:evenVBand="0" w:oddHBand="0" w:evenHBand="0" w:firstRowFirstColumn="0" w:firstRowLastColumn="0" w:lastRowFirstColumn="0" w:lastRowLastColumn="0"/>
-            <w:tcW w:w="393" w:type="pct"/>
+            <w:tcW w:w="383" w:type="pct"/>
           </w:tcPr>
           <w:p>
             <w:pPr>
@@ -2525,7 +2865,7 @@
         </w:tc>
         <w:tc>
           <w:tcPr>
-            <w:tcW w:w="4218" w:type="pct"/>
+            <w:tcW w:w="4208" w:type="pct"/>
             <w:vAlign w:val="center"/>
           </w:tcPr>
           <w:p>
@@ -2545,7 +2885,7 @@
         </w:tc>
         <w:tc>
           <w:tcPr>
-            <w:tcW w:w="389" w:type="pct"/>
+            <w:tcW w:w="409" w:type="pct"/>
           </w:tcPr>
           <w:p>
             <w:pPr>
@@ -2570,7 +2910,7 @@
         <w:tc>
           <w:tcPr>
             <w:cnfStyle w:val="001000000000" w:firstRow="0" w:lastRow="0" w:firstColumn="1" w:lastColumn="0" w:oddVBand="0" w:evenVBand="0" w:oddHBand="0" w:evenHBand="0" w:firstRowFirstColumn="0" w:firstRowLastColumn="0" w:lastRowFirstColumn="0" w:lastRowLastColumn="0"/>
-            <w:tcW w:w="393" w:type="pct"/>
+            <w:tcW w:w="383" w:type="pct"/>
           </w:tcPr>
           <w:p>
             <w:pPr>
@@ -2611,7 +2951,7 @@
         </w:tc>
         <w:tc>
           <w:tcPr>
-            <w:tcW w:w="4218" w:type="pct"/>
+            <w:tcW w:w="4208" w:type="pct"/>
             <w:vAlign w:val="center"/>
           </w:tcPr>
           <w:p>
@@ -2631,7 +2971,7 @@
         </w:tc>
         <w:tc>
           <w:tcPr>
-            <w:tcW w:w="389" w:type="pct"/>
+            <w:tcW w:w="409" w:type="pct"/>
           </w:tcPr>
           <w:p>
             <w:pPr>
@@ -2657,7 +2997,7 @@
         <w:tc>
           <w:tcPr>
             <w:cnfStyle w:val="001000000000" w:firstRow="0" w:lastRow="0" w:firstColumn="1" w:lastColumn="0" w:oddVBand="0" w:evenVBand="0" w:oddHBand="0" w:evenHBand="0" w:firstRowFirstColumn="0" w:firstRowLastColumn="0" w:lastRowFirstColumn="0" w:lastRowLastColumn="0"/>
-            <w:tcW w:w="393" w:type="pct"/>
+            <w:tcW w:w="383" w:type="pct"/>
           </w:tcPr>
           <w:p>
             <w:pPr>
@@ -2693,7 +3033,7 @@
         </w:tc>
         <w:tc>
           <w:tcPr>
-            <w:tcW w:w="4218" w:type="pct"/>
+            <w:tcW w:w="4208" w:type="pct"/>
             <w:vAlign w:val="center"/>
           </w:tcPr>
           <w:p>
@@ -2715,7 +3055,7 @@
         </w:tc>
         <w:tc>
           <w:tcPr>
-            <w:tcW w:w="389" w:type="pct"/>
+            <w:tcW w:w="409" w:type="pct"/>
           </w:tcPr>
           <w:p>
             <w:pPr>
@@ -2742,7 +3082,7 @@
         <w:tc>
           <w:tcPr>
             <w:cnfStyle w:val="001000000000" w:firstRow="0" w:lastRow="0" w:firstColumn="1" w:lastColumn="0" w:oddVBand="0" w:evenVBand="0" w:oddHBand="0" w:evenHBand="0" w:firstRowFirstColumn="0" w:firstRowLastColumn="0" w:lastRowFirstColumn="0" w:lastRowLastColumn="0"/>
-            <w:tcW w:w="393" w:type="pct"/>
+            <w:tcW w:w="383" w:type="pct"/>
           </w:tcPr>
           <w:p>
             <w:pPr>
@@ -2778,7 +3118,7 @@
         </w:tc>
         <w:tc>
           <w:tcPr>
-            <w:tcW w:w="4218" w:type="pct"/>
+            <w:tcW w:w="4208" w:type="pct"/>
             <w:vAlign w:val="center"/>
           </w:tcPr>
           <w:p>
@@ -2800,7 +3140,7 @@
         </w:tc>
         <w:tc>
           <w:tcPr>
-            <w:tcW w:w="389" w:type="pct"/>
+            <w:tcW w:w="409" w:type="pct"/>
           </w:tcPr>
           <w:p>
             <w:pPr>
@@ -2837,6 +3177,7 @@
         </w:numPr>
       </w:pPr>
       <w:r>
+        <w:lastRenderedPageBreak/>
         <w:t>Selection</w:t>
       </w:r>
       <w:r>
@@ -3036,7 +3377,6 @@
         <w:rPr>
           <w:szCs w:val="24"/>
         </w:rPr>
-        <w:lastRenderedPageBreak/>
         <w:t>#4</w:t>
       </w:r>
       <w:r>
@@ -3314,10 +3654,7 @@
         <w:t>(</w:t>
       </w:r>
       <w:r>
-        <w:t>Sayyad</w:t>
-      </w:r>
-      <w:r>
-        <w:t xml:space="preserve"> and Ammar, 2013) </w:t>
+        <w:t xml:space="preserve">Sayyad and Ammar, 2013) </w:t>
       </w:r>
       <w:r>
         <w:rPr>
@@ -3423,10 +3760,7 @@
         <w:t xml:space="preserve"> (</w:t>
       </w:r>
       <w:r>
-        <w:t>Amal</w:t>
-      </w:r>
-      <w:r>
-        <w:t xml:space="preserve"> </w:t>
+        <w:t xml:space="preserve">Amal </w:t>
       </w:r>
       <w:r>
         <w:rPr>
@@ -3476,13 +3810,7 @@
       </w:r>
       <w:proofErr w:type="spellEnd"/>
       <w:r>
-        <w:t xml:space="preserve"> and</w:t>
-      </w:r>
-      <w:r>
-        <w:t xml:space="preserve"> Cinnéide, 2012</w:t>
-      </w:r>
-      <w:r>
-        <w:t>)</w:t>
+        <w:t xml:space="preserve"> and Cinnéide, 2012)</w:t>
       </w:r>
       <w:r>
         <w:rPr>
@@ -3883,7 +4211,14 @@
         <w:rPr>
           <w:szCs w:val="24"/>
         </w:rPr>
-        <w:t>scalable SBSE approach based on an evolutionary optimization method</w:t>
+        <w:t xml:space="preserve">scalable SBSE approach based on an evolutionary optimization </w:t>
+      </w:r>
+      <w:r>
+        <w:rPr>
+          <w:szCs w:val="24"/>
+        </w:rPr>
+        <w:lastRenderedPageBreak/>
+        <w:t>method</w:t>
       </w:r>
       <w:r>
         <w:rPr>
@@ -3919,7 +4254,6 @@
         </w:numPr>
         <w:rPr>
           <w:szCs w:val="24"/>
-          <w:highlight w:val="red"/>
         </w:rPr>
       </w:pPr>
       <w:r>
@@ -3931,21 +4265,18 @@
       <w:r>
         <w:rPr>
           <w:szCs w:val="24"/>
-          <w:highlight w:val="red"/>
         </w:rPr>
         <w:t xml:space="preserve">“Search-based software engineering: Trends, techniques and applications” </w:t>
       </w:r>
       <w:r>
         <w:rPr>
           <w:szCs w:val="24"/>
-          <w:highlight w:val="red"/>
         </w:rPr>
         <w:t>(</w:t>
       </w:r>
       <w:r>
         <w:rPr>
           <w:szCs w:val="24"/>
-          <w:highlight w:val="red"/>
         </w:rPr>
         <w:t xml:space="preserve">Harman, </w:t>
       </w:r>
@@ -3953,7 +4284,6 @@
       <w:r>
         <w:rPr>
           <w:szCs w:val="24"/>
-          <w:highlight w:val="red"/>
         </w:rPr>
         <w:t>Mansouri</w:t>
       </w:r>
@@ -3961,7 +4291,6 @@
       <w:r>
         <w:rPr>
           <w:szCs w:val="24"/>
-          <w:highlight w:val="red"/>
         </w:rPr>
         <w:t xml:space="preserve"> and Zhang</w:t>
       </w:r>
@@ -3969,35 +4298,54 @@
         <w:rPr>
           <w:i/>
           <w:szCs w:val="24"/>
-          <w:highlight w:val="red"/>
         </w:rPr>
         <w:t>,</w:t>
       </w:r>
       <w:r>
         <w:rPr>
           <w:szCs w:val="24"/>
-          <w:highlight w:val="red"/>
         </w:rPr>
         <w:t xml:space="preserve"> 2012) </w:t>
       </w:r>
       <w:r>
         <w:rPr>
           <w:szCs w:val="24"/>
-          <w:highlight w:val="red"/>
-        </w:rPr>
-        <w:t>provides a review and classification of SBSE literature</w:t>
-      </w:r>
-      <w:r>
-        <w:rPr>
-          <w:szCs w:val="24"/>
-          <w:highlight w:val="red"/>
-        </w:rPr>
-        <w:t>, highlighting areas in need of more research</w:t>
-      </w:r>
-      <w:r>
-        <w:rPr>
-          <w:szCs w:val="24"/>
-          <w:highlight w:val="red"/>
+        </w:rPr>
+        <w:t xml:space="preserve">provides a </w:t>
+      </w:r>
+      <w:r>
+        <w:rPr>
+          <w:szCs w:val="24"/>
+        </w:rPr>
+        <w:t xml:space="preserve">comprehensive </w:t>
+      </w:r>
+      <w:r>
+        <w:rPr>
+          <w:szCs w:val="24"/>
+        </w:rPr>
+        <w:t>review and classification of SBSE literature</w:t>
+      </w:r>
+      <w:r>
+        <w:rPr>
+          <w:szCs w:val="24"/>
+        </w:rPr>
+        <w:t xml:space="preserve">, </w:t>
+      </w:r>
+      <w:r>
+        <w:rPr>
+          <w:szCs w:val="24"/>
+        </w:rPr>
+        <w:t>identifying</w:t>
+      </w:r>
+      <w:r>
+        <w:rPr>
+          <w:szCs w:val="24"/>
+        </w:rPr>
+        <w:t xml:space="preserve"> areas in need of more research</w:t>
+      </w:r>
+      <w:r>
+        <w:rPr>
+          <w:szCs w:val="24"/>
         </w:rPr>
         <w:t>.</w:t>
       </w:r>
@@ -4130,14 +4478,7 @@
         <w:rPr>
           <w:szCs w:val="24"/>
         </w:rPr>
-        <w:t xml:space="preserve"> uses global and local heuristic search algorithms together with the code’s structural </w:t>
-      </w:r>
-      <w:r>
-        <w:rPr>
-          <w:szCs w:val="24"/>
-        </w:rPr>
-        <w:lastRenderedPageBreak/>
-        <w:t>information to automate the detection of source code refactoring</w:t>
+        <w:t xml:space="preserve"> uses global and local heuristic search algorithms together with the code’s structural information to automate the detection of source code refactoring</w:t>
       </w:r>
       <w:r>
         <w:rPr>
@@ -4278,7 +4619,6 @@
         </w:numPr>
         <w:rPr>
           <w:szCs w:val="24"/>
-          <w:highlight w:val="red"/>
         </w:rPr>
       </w:pPr>
       <w:r>
@@ -4290,30 +4630,24 @@
       <w:r>
         <w:rPr>
           <w:szCs w:val="24"/>
-          <w:highlight w:val="red"/>
         </w:rPr>
         <w:t xml:space="preserve">“On the use of many quality attributes for software refactoring: a many-objective search-based software engineering approach” </w:t>
       </w:r>
       <w:r>
         <w:rPr>
           <w:szCs w:val="24"/>
-          <w:highlight w:val="red"/>
         </w:rPr>
         <w:t>(</w:t>
       </w:r>
       <w:proofErr w:type="spellStart"/>
       <w:r>
-        <w:rPr>
-          <w:szCs w:val="24"/>
-          <w:highlight w:val="red"/>
-        </w:rPr>
-        <w:t>Boukdhir</w:t>
+        <w:t>Mkaouer</w:t>
       </w:r>
       <w:proofErr w:type="spellEnd"/>
       <w:r>
         <w:rPr>
-          <w:szCs w:val="24"/>
-          <w:highlight w:val="red"/>
+          <w:i/>
+          <w:szCs w:val="24"/>
         </w:rPr>
         <w:t xml:space="preserve"> </w:t>
       </w:r>
@@ -4321,23 +4655,64 @@
         <w:rPr>
           <w:i/>
           <w:szCs w:val="24"/>
-          <w:highlight w:val="red"/>
         </w:rPr>
         <w:t>et al.,</w:t>
       </w:r>
       <w:r>
         <w:rPr>
           <w:szCs w:val="24"/>
-          <w:highlight w:val="red"/>
-        </w:rPr>
-        <w:t xml:space="preserve"> 2014) </w:t>
-      </w:r>
-      <w:r>
-        <w:rPr>
-          <w:szCs w:val="24"/>
-          <w:highlight w:val="red"/>
-        </w:rPr>
-        <w:t>tackles the problem of optimising conflicting objectives by introducing a many-objective refactoring technique, evaluating refactoring solutions with a set of 8 distinct objectives.</w:t>
+        </w:rPr>
+        <w:t xml:space="preserve"> </w:t>
+      </w:r>
+      <w:r>
+        <w:rPr>
+          <w:szCs w:val="24"/>
+        </w:rPr>
+        <w:t>2015</w:t>
+      </w:r>
+      <w:r>
+        <w:rPr>
+          <w:szCs w:val="24"/>
+        </w:rPr>
+        <w:t xml:space="preserve">) </w:t>
+      </w:r>
+      <w:r>
+        <w:rPr>
+          <w:szCs w:val="24"/>
+        </w:rPr>
+        <w:t>take on</w:t>
+      </w:r>
+      <w:r>
+        <w:rPr>
+          <w:szCs w:val="24"/>
+        </w:rPr>
+        <w:t xml:space="preserve"> the problem of optimising conflicting objectives by introducing a </w:t>
+      </w:r>
+      <w:r>
+        <w:rPr>
+          <w:szCs w:val="24"/>
+        </w:rPr>
+        <w:t>multi</w:t>
+      </w:r>
+      <w:r>
+        <w:rPr>
+          <w:szCs w:val="24"/>
+        </w:rPr>
+        <w:t xml:space="preserve">-objective refactoring technique, evaluating refactoring solutions with a set of </w:t>
+      </w:r>
+      <w:proofErr w:type="gramStart"/>
+      <w:r>
+        <w:rPr>
+          <w:szCs w:val="24"/>
+        </w:rPr>
+        <w:t>8</w:t>
+      </w:r>
+      <w:proofErr w:type="gramEnd"/>
+      <w:r>
+        <w:rPr>
+          <w:szCs w:val="24"/>
+        </w:rPr>
+        <w:t xml:space="preserve"> distinct objectives.</w:t>
       </w:r>
     </w:p>
     <w:p>
@@ -4624,6 +4999,7 @@
         <w:pStyle w:val="Quote"/>
       </w:pPr>
       <w:r>
+        <w:lastRenderedPageBreak/>
         <w:t>Goal 1: Optimise the program</w:t>
       </w:r>
     </w:p>
@@ -4656,6 +5032,31 @@
       </w:r>
       <w:r>
         <w:t>.</w:t>
+      </w:r>
+    </w:p>
+    <w:p>
+      <w:r>
+        <w:t>Under refactoring,</w:t>
+      </w:r>
+      <w:r>
+        <w:t xml:space="preserve"> </w:t>
+      </w:r>
+      <w:r>
+        <w:t xml:space="preserve">Harman, </w:t>
+      </w:r>
+      <w:proofErr w:type="spellStart"/>
+      <w:r>
+        <w:t>Mansouri</w:t>
+      </w:r>
+      <w:proofErr w:type="spellEnd"/>
+      <w:r>
+        <w:t xml:space="preserve"> and Zhang (2012) </w:t>
+      </w:r>
+      <w:r>
+        <w:t>have listed no papers published after 2008, but they also recognise that their review was written before SBSE has become mainstream and may not thoroughly capture the new trend. They did however identify that SBSE was moving from single to multi-objective techniques</w:t>
+      </w:r>
+      <w:r>
+        <w:t>, including the refactoring area.</w:t>
       </w:r>
     </w:p>
     <w:p>
@@ -4667,8 +5068,7 @@
         </w:numPr>
       </w:pPr>
       <w:r>
-        <w:lastRenderedPageBreak/>
-        <w:t>Optimising</w:t>
+        <w:t>Optimisation</w:t>
       </w:r>
       <w:r>
         <w:tab/>
@@ -4959,33 +5359,101 @@
         </w:numPr>
       </w:pPr>
       <w:r>
-        <w:t xml:space="preserve"> </w:t>
-      </w:r>
-      <w:r>
-        <w:t>The human aspect</w:t>
+        <w:t>Metrics as fitness functions</w:t>
       </w:r>
     </w:p>
     <w:p>
-      <w:r>
-        <w:t>While s</w:t>
-      </w:r>
-      <w:r>
-        <w:t xml:space="preserve">ome of the papers identified in this work fall into </w:t>
-      </w:r>
-      <w:r>
-        <w:t>the</w:t>
-      </w:r>
-      <w:r>
-        <w:t xml:space="preserve"> two goal-based</w:t>
-      </w:r>
-      <w:r>
-        <w:t xml:space="preserve"> categories</w:t>
-      </w:r>
-      <w:r>
-        <w:t xml:space="preserve"> identified by Harman, </w:t>
+      <w:pPr>
+        <w:rPr>
+          <w:szCs w:val="24"/>
+        </w:rPr>
+      </w:pPr>
+      <w:r>
+        <w:rPr>
+          <w:szCs w:val="24"/>
+        </w:rPr>
+        <w:t xml:space="preserve">The work described by </w:t>
       </w:r>
       <w:proofErr w:type="spellStart"/>
       <w:r>
+        <w:rPr>
+          <w:szCs w:val="24"/>
+        </w:rPr>
+        <w:t>Mkaouer</w:t>
+      </w:r>
+      <w:proofErr w:type="spellEnd"/>
+      <w:r>
+        <w:rPr>
+          <w:szCs w:val="24"/>
+        </w:rPr>
+        <w:t xml:space="preserve"> </w:t>
+      </w:r>
+      <w:r>
+        <w:rPr>
+          <w:i/>
+          <w:szCs w:val="24"/>
+        </w:rPr>
+        <w:t>et al</w:t>
+      </w:r>
+      <w:r>
+        <w:rPr>
+          <w:szCs w:val="24"/>
+        </w:rPr>
+        <w:t xml:space="preserve">. (2014) again falls under a generic program optimisation goal. They proposed a scalable SBSE approach where they analyse refactoring solutions using 15 different quality metrics, claiming that their NSGA-III approach represents the new state of art in fully automated refactoring. </w:t>
+      </w:r>
+      <w:proofErr w:type="spellStart"/>
+      <w:r>
+        <w:rPr>
+          <w:szCs w:val="24"/>
+        </w:rPr>
+        <w:t>Mkaouer</w:t>
+      </w:r>
+      <w:proofErr w:type="spellEnd"/>
+      <w:r>
+        <w:rPr>
+          <w:szCs w:val="24"/>
+        </w:rPr>
+        <w:t xml:space="preserve"> was also part of similar research using the same NSGA-III approach with eight objectives (</w:t>
+      </w:r>
+      <w:proofErr w:type="spellStart"/>
+      <w:r>
+        <w:rPr>
+          <w:szCs w:val="24"/>
+        </w:rPr>
+        <w:t>Mkaouer</w:t>
+      </w:r>
+      <w:proofErr w:type="spellEnd"/>
+      <w:r>
+        <w:rPr>
+          <w:szCs w:val="24"/>
+        </w:rPr>
+        <w:t xml:space="preserve"> </w:t>
+      </w:r>
+      <w:r>
+        <w:rPr>
+          <w:i/>
+          <w:szCs w:val="24"/>
+        </w:rPr>
+        <w:t>et al.</w:t>
+      </w:r>
+      <w:r>
+        <w:rPr>
+          <w:szCs w:val="24"/>
+        </w:rPr>
+        <w:t xml:space="preserve">, 2015), </w:t>
+      </w:r>
+      <w:r>
+        <w:rPr>
+          <w:szCs w:val="24"/>
+        </w:rPr>
+        <w:lastRenderedPageBreak/>
+        <w:t xml:space="preserve">applied to a real-world application, and so it appears that </w:t>
+      </w:r>
+      <w:r>
+        <w:t xml:space="preserve">Harman, </w:t>
+      </w:r>
+      <w:proofErr w:type="spellStart"/>
+      <w:r>
         <w:t>Mansouri</w:t>
       </w:r>
       <w:proofErr w:type="spellEnd"/>
@@ -4993,229 +5461,805 @@
         <w:t xml:space="preserve"> and Zhang (2012)</w:t>
       </w:r>
       <w:r>
-        <w:t>, recent development</w:t>
-      </w:r>
-      <w:r>
-        <w:t>s see</w:t>
-      </w:r>
-      <w:r>
-        <w:t xml:space="preserve"> the need of more categories in order </w:t>
-      </w:r>
-      <w:r>
-        <w:t>to partition current state of art properly.</w:t>
-      </w:r>
-      <w:r>
-        <w:t xml:space="preserve"> </w:t>
+        <w:t xml:space="preserve"> were right to predict a rise in research done with multi-objective approaches.</w:t>
       </w:r>
     </w:p>
     <w:p>
-      <w:r>
-        <w:rPr>
-          <w:highlight w:val="red"/>
-        </w:rPr>
-        <w:t xml:space="preserve">For example, </w:t>
-      </w:r>
-      <w:r>
-        <w:rPr>
-          <w:highlight w:val="red"/>
-        </w:rPr>
-        <w:t>Simons</w:t>
+      <w:pPr>
+        <w:rPr>
+          <w:szCs w:val="24"/>
+        </w:rPr>
+      </w:pPr>
+      <w:proofErr w:type="spellStart"/>
+      <w:r>
+        <w:rPr>
+          <w:szCs w:val="24"/>
+        </w:rPr>
+        <w:t>Ouni</w:t>
+      </w:r>
+      <w:proofErr w:type="spellEnd"/>
+      <w:r>
+        <w:rPr>
+          <w:szCs w:val="24"/>
+        </w:rPr>
+        <w:t xml:space="preserve"> </w:t>
       </w:r>
       <w:r>
         <w:rPr>
           <w:i/>
-          <w:highlight w:val="red"/>
-        </w:rPr>
-        <w:t xml:space="preserve"> et al.</w:t>
-      </w:r>
-      <w:r>
-        <w:rPr>
-          <w:highlight w:val="red"/>
-        </w:rPr>
-        <w:t xml:space="preserve"> (2015) encouraged researchers to study ways to keep the human-in-the-loop for future SBR </w:t>
-      </w:r>
-      <w:r>
-        <w:rPr>
-          <w:highlight w:val="red"/>
-        </w:rPr>
-        <w:t>work</w:t>
-      </w:r>
-      <w:r>
-        <w:rPr>
-          <w:highlight w:val="red"/>
-        </w:rPr>
-        <w:t>.</w:t>
-      </w:r>
-      <w:r>
+          <w:szCs w:val="24"/>
+        </w:rPr>
+        <w:t>et al.</w:t>
+      </w:r>
+      <w:r>
+        <w:rPr>
+          <w:szCs w:val="24"/>
+        </w:rPr>
+        <w:t xml:space="preserve"> (2012) focused on both maximising the program structure as well as minimising domain semantic errors for their suggested refactoring sequences, but lack the breadth of objectives covered by </w:t>
+      </w:r>
+      <w:proofErr w:type="spellStart"/>
+      <w:r>
+        <w:rPr>
+          <w:szCs w:val="24"/>
+        </w:rPr>
+        <w:t>Mkaouer</w:t>
+      </w:r>
+      <w:proofErr w:type="spellEnd"/>
+      <w:r>
+        <w:rPr>
+          <w:szCs w:val="24"/>
+        </w:rPr>
         <w:t xml:space="preserve"> </w:t>
+      </w:r>
+      <w:r>
+        <w:rPr>
+          <w:i/>
+          <w:szCs w:val="24"/>
+        </w:rPr>
+        <w:t>et al</w:t>
+      </w:r>
+      <w:r>
+        <w:rPr>
+          <w:szCs w:val="24"/>
+        </w:rPr>
+        <w:t xml:space="preserve">. (2014) and </w:t>
+      </w:r>
+      <w:proofErr w:type="spellStart"/>
+      <w:r>
+        <w:rPr>
+          <w:szCs w:val="24"/>
+        </w:rPr>
+        <w:t>Mkaouer</w:t>
+      </w:r>
+      <w:proofErr w:type="spellEnd"/>
+      <w:r>
+        <w:rPr>
+          <w:szCs w:val="24"/>
+        </w:rPr>
+        <w:t xml:space="preserve"> </w:t>
+      </w:r>
+      <w:r>
+        <w:rPr>
+          <w:i/>
+          <w:szCs w:val="24"/>
+        </w:rPr>
+        <w:t>et al.</w:t>
+      </w:r>
+      <w:r>
+        <w:rPr>
+          <w:szCs w:val="24"/>
+        </w:rPr>
+        <w:t xml:space="preserve"> (2015) and their multi-objective approaches. However, while the multi-objective approach is reported to have a higher code smell detection rate in these studies than approaches using less metrics such as NSGA-II algorithm used by </w:t>
+      </w:r>
+      <w:proofErr w:type="spellStart"/>
+      <w:r>
+        <w:rPr>
+          <w:szCs w:val="24"/>
+        </w:rPr>
+        <w:t>Ouni</w:t>
+      </w:r>
+      <w:proofErr w:type="spellEnd"/>
+      <w:r>
+        <w:rPr>
+          <w:szCs w:val="24"/>
+        </w:rPr>
+        <w:t xml:space="preserve"> </w:t>
+      </w:r>
+      <w:r>
+        <w:rPr>
+          <w:i/>
+          <w:szCs w:val="24"/>
+        </w:rPr>
+        <w:t>et al.</w:t>
+      </w:r>
+      <w:r>
+        <w:rPr>
+          <w:szCs w:val="24"/>
+        </w:rPr>
+        <w:t xml:space="preserve"> (2012), it also has potential downsides. </w:t>
       </w:r>
     </w:p>
     <w:p>
-      <w:r>
-        <w:t>This</w:t>
-      </w:r>
-      <w:r>
-        <w:t xml:space="preserve"> may be perceived as </w:t>
-      </w:r>
-      <w:r>
-        <w:t>backpedalling</w:t>
-      </w:r>
-      <w:r>
-        <w:t xml:space="preserve"> in a field that is </w:t>
-      </w:r>
-      <w:r>
-        <w:t xml:space="preserve">generally </w:t>
-      </w:r>
-      <w:r>
-        <w:t>concerned with</w:t>
-      </w:r>
-      <w:r>
-        <w:t xml:space="preserve"> automating tasks</w:t>
-      </w:r>
-      <w:r>
-        <w:t xml:space="preserve"> that </w:t>
-      </w:r>
-      <w:r>
-        <w:t>historically</w:t>
-      </w:r>
-      <w:r>
-        <w:t xml:space="preserve"> have been primarily human-centric</w:t>
-      </w:r>
-      <w:r>
-        <w:t>, but is actually fitting for the current state of automated refactoring</w:t>
-      </w:r>
-      <w:r>
-        <w:t>.</w:t>
-      </w:r>
-      <w:r>
-        <w:t xml:space="preserve"> </w:t>
+      <w:pPr>
+        <w:rPr>
+          <w:szCs w:val="24"/>
+        </w:rPr>
+      </w:pPr>
+      <w:r>
+        <w:rPr>
+          <w:szCs w:val="24"/>
+        </w:rPr>
+        <w:t xml:space="preserve">It is not always a code smell can be represented by a set of quality metrics like NSGA-III method requires, or that it results in a code change the a software engineer will find more favourable than the original code. It may work well for optimising the performance of an existing code base, but that does not necessarily mean that the result will be easier to expand on. This is something Simons </w:t>
+      </w:r>
+      <w:r>
+        <w:rPr>
+          <w:i/>
+          <w:szCs w:val="24"/>
+        </w:rPr>
+        <w:t>et al.</w:t>
+      </w:r>
+      <w:r>
+        <w:rPr>
+          <w:szCs w:val="24"/>
+        </w:rPr>
+        <w:t xml:space="preserve"> (2015) try to remedy by bringing the </w:t>
+      </w:r>
+      <w:r>
+        <w:rPr>
+          <w:szCs w:val="24"/>
+        </w:rPr>
+        <w:t>engineers</w:t>
+      </w:r>
+      <w:r>
+        <w:rPr>
+          <w:szCs w:val="24"/>
+        </w:rPr>
+        <w:t xml:space="preserve"> back in</w:t>
+      </w:r>
+      <w:r>
+        <w:rPr>
+          <w:szCs w:val="24"/>
+        </w:rPr>
+        <w:t>to</w:t>
+      </w:r>
+      <w:r>
+        <w:rPr>
+          <w:szCs w:val="24"/>
+        </w:rPr>
+        <w:t xml:space="preserve"> the refactoring process, which is reviewed under the “The human aspect”</w:t>
+      </w:r>
+      <w:r>
+        <w:rPr>
+          <w:szCs w:val="24"/>
+        </w:rPr>
+        <w:t xml:space="preserve"> section</w:t>
+      </w:r>
+      <w:r>
+        <w:rPr>
+          <w:szCs w:val="24"/>
+        </w:rPr>
+        <w:t xml:space="preserve"> below.</w:t>
       </w:r>
     </w:p>
     <w:p>
-      <w:r>
-        <w:t>The process of writing</w:t>
-      </w:r>
-      <w:r>
-        <w:t xml:space="preserve"> code is still at a stage where the human is incredibly important</w:t>
-      </w:r>
-      <w:r>
-        <w:t>,</w:t>
-      </w:r>
-      <w:r>
-        <w:t xml:space="preserve"> </w:t>
-      </w:r>
-      <w:r>
-        <w:t>required to both</w:t>
-      </w:r>
-      <w:r>
-        <w:t xml:space="preserve"> understand and maintain</w:t>
-      </w:r>
-      <w:r>
-        <w:t xml:space="preserve"> the</w:t>
-      </w:r>
-      <w:r>
-        <w:t xml:space="preserve"> code</w:t>
-      </w:r>
-      <w:r>
-        <w:t xml:space="preserve"> base</w:t>
-      </w:r>
-      <w:r>
-        <w:t>. D</w:t>
-      </w:r>
-      <w:r>
-        <w:t>iscovering a way of bringing the software engineers back into the loop</w:t>
-      </w:r>
-      <w:r>
-        <w:t xml:space="preserve"> </w:t>
-      </w:r>
-      <w:r>
-        <w:t>in a</w:t>
-      </w:r>
-      <w:r>
-        <w:t>n</w:t>
-      </w:r>
-      <w:r>
-        <w:t xml:space="preserve"> </w:t>
-      </w:r>
-      <w:r>
-        <w:t>task</w:t>
-      </w:r>
-      <w:r>
-        <w:t xml:space="preserve"> </w:t>
-      </w:r>
-      <w:r>
-        <w:t xml:space="preserve">that is becoming </w:t>
-      </w:r>
-      <w:r>
-        <w:t>increasingly automated,</w:t>
-      </w:r>
-      <w:r>
-        <w:t xml:space="preserve"> in order</w:t>
-      </w:r>
-      <w:r>
-        <w:t xml:space="preserve"> to </w:t>
-      </w:r>
-      <w:r>
-        <w:t>influence</w:t>
-      </w:r>
-      <w:r>
-        <w:t xml:space="preserve"> decisions</w:t>
-      </w:r>
-      <w:r>
-        <w:t xml:space="preserve"> based on personal opinions,</w:t>
-      </w:r>
-      <w:r>
-        <w:t xml:space="preserve"> may ultimately result in </w:t>
-      </w:r>
-      <w:r>
-        <w:t>solutions that more beneficial</w:t>
-      </w:r>
-      <w:r>
-        <w:t xml:space="preserve"> at </w:t>
-      </w:r>
-      <w:r>
-        <w:t>the current</w:t>
-      </w:r>
-      <w:r>
-        <w:t xml:space="preserve"> stage. </w:t>
-      </w:r>
-      <w:r>
-        <w:t>Many software engi</w:t>
-      </w:r>
-      <w:r>
-        <w:t>neers are notoriously sceptic of</w:t>
-      </w:r>
-      <w:r>
-        <w:t xml:space="preserve"> automated refactor</w:t>
-      </w:r>
-      <w:r>
-        <w:t>ing, and the ability to impose</w:t>
-      </w:r>
-      <w:r>
-        <w:t xml:space="preserve"> personal opinions on </w:t>
-      </w:r>
-      <w:r>
-        <w:t>the process</w:t>
-      </w:r>
-      <w:r>
-        <w:t xml:space="preserve"> may increase the acceptance rate </w:t>
-      </w:r>
-      <w:r>
-        <w:t xml:space="preserve">and </w:t>
-      </w:r>
-      <w:r>
-        <w:t>extent</w:t>
-      </w:r>
-      <w:r>
-        <w:t xml:space="preserve"> </w:t>
-      </w:r>
-      <w:r>
-        <w:t xml:space="preserve">of refactored code. </w:t>
+      <w:pPr>
+        <w:rPr>
+          <w:szCs w:val="24"/>
+        </w:rPr>
+      </w:pPr>
+      <w:r>
+        <w:t xml:space="preserve">Harman, Clark and </w:t>
+      </w:r>
+      <w:proofErr w:type="spellStart"/>
+      <w:r>
+        <w:t>Cinneide</w:t>
+      </w:r>
+      <w:proofErr w:type="spellEnd"/>
+      <w:r>
+        <w:t xml:space="preserve"> (</w:t>
+      </w:r>
+      <w:r>
+        <w:t>2013</w:t>
+      </w:r>
+      <w:r>
+        <w:t xml:space="preserve">) based their work around metric relationships, more specifically on using metrics as fitness functions in order to search for refactoring sequences, and like </w:t>
+      </w:r>
+      <w:r>
+        <w:rPr>
+          <w:szCs w:val="24"/>
+        </w:rPr>
+        <w:t xml:space="preserve">Cinnéide </w:t>
+      </w:r>
+      <w:r>
+        <w:rPr>
+          <w:i/>
+          <w:szCs w:val="24"/>
+        </w:rPr>
+        <w:t>et al.</w:t>
+      </w:r>
+      <w:r>
+        <w:rPr>
+          <w:szCs w:val="24"/>
+        </w:rPr>
+        <w:t xml:space="preserve"> (2016), aimed to identify their relationships. </w:t>
       </w:r>
     </w:p>
     <w:p>
+      <w:pPr>
+        <w:rPr>
+          <w:szCs w:val="24"/>
+        </w:rPr>
+      </w:pPr>
+      <w:r>
+        <w:rPr>
+          <w:szCs w:val="24"/>
+        </w:rPr>
+        <w:t xml:space="preserve">Cinnéide </w:t>
+      </w:r>
+      <w:r>
+        <w:rPr>
+          <w:i/>
+          <w:szCs w:val="24"/>
+        </w:rPr>
+        <w:t>et al.</w:t>
+      </w:r>
+      <w:r>
+        <w:rPr>
+          <w:szCs w:val="24"/>
+        </w:rPr>
+        <w:t xml:space="preserve"> (2016) establish</w:t>
+      </w:r>
+      <w:r>
+        <w:rPr>
+          <w:szCs w:val="24"/>
+        </w:rPr>
+        <w:t>ed</w:t>
+      </w:r>
+      <w:r>
+        <w:rPr>
+          <w:szCs w:val="24"/>
+        </w:rPr>
+        <w:t xml:space="preserve"> that there is generally a low understanding of the relationships between metrics and a lack of an established metric comparison methodology, which is the reason behind their novel </w:t>
+      </w:r>
+      <w:proofErr w:type="gramStart"/>
+      <w:r>
+        <w:rPr>
+          <w:szCs w:val="24"/>
+        </w:rPr>
+        <w:t>SBR</w:t>
+      </w:r>
+      <w:proofErr w:type="gramEnd"/>
+      <w:r>
+        <w:rPr>
+          <w:szCs w:val="24"/>
+        </w:rPr>
+        <w:t xml:space="preserve"> based technique used to ‘animate’ metrics</w:t>
+      </w:r>
+      <w:r>
+        <w:rPr>
+          <w:szCs w:val="24"/>
+        </w:rPr>
+        <w:t xml:space="preserve"> in order to </w:t>
+      </w:r>
+      <w:r>
+        <w:rPr>
+          <w:szCs w:val="24"/>
+        </w:rPr>
+        <w:t>observe how they behave.</w:t>
+      </w:r>
+      <w:r>
+        <w:rPr>
+          <w:szCs w:val="24"/>
+        </w:rPr>
+        <w:t xml:space="preserve"> They tested it on ten real-world Java systems, performing a variety of search techniques in order to achieve different goals such as increasing or decreasing metric agreement. </w:t>
+      </w:r>
+    </w:p>
+    <w:p>
+      <w:pPr>
+        <w:rPr>
+          <w:szCs w:val="24"/>
+        </w:rPr>
+      </w:pPr>
+      <w:r>
+        <w:rPr>
+          <w:szCs w:val="24"/>
+        </w:rPr>
+        <w:t>Metrics are increasingly used to base refactoring decisions on</w:t>
+      </w:r>
+      <w:r>
+        <w:rPr>
+          <w:szCs w:val="24"/>
+        </w:rPr>
+        <w:t>, for example</w:t>
+      </w:r>
+      <w:r>
+        <w:rPr>
+          <w:szCs w:val="24"/>
+        </w:rPr>
+        <w:t xml:space="preserve"> such as seen in the articles by</w:t>
+      </w:r>
+      <w:r>
+        <w:rPr>
+          <w:szCs w:val="24"/>
+        </w:rPr>
+        <w:t xml:space="preserve"> </w:t>
+      </w:r>
+      <w:proofErr w:type="spellStart"/>
+      <w:r>
+        <w:rPr>
+          <w:szCs w:val="24"/>
+        </w:rPr>
+        <w:t>Mkaouer</w:t>
+      </w:r>
+      <w:proofErr w:type="spellEnd"/>
+      <w:r>
+        <w:rPr>
+          <w:szCs w:val="24"/>
+        </w:rPr>
+        <w:t xml:space="preserve"> </w:t>
+      </w:r>
+      <w:r>
+        <w:rPr>
+          <w:i/>
+          <w:szCs w:val="24"/>
+        </w:rPr>
+        <w:t>et al</w:t>
+      </w:r>
+      <w:r>
+        <w:rPr>
+          <w:szCs w:val="24"/>
+        </w:rPr>
+        <w:t xml:space="preserve">. (2014) and </w:t>
+      </w:r>
+      <w:proofErr w:type="spellStart"/>
+      <w:r>
+        <w:rPr>
+          <w:szCs w:val="24"/>
+        </w:rPr>
+        <w:t>Mkaouer</w:t>
+      </w:r>
+      <w:proofErr w:type="spellEnd"/>
+      <w:r>
+        <w:rPr>
+          <w:szCs w:val="24"/>
+        </w:rPr>
+        <w:t xml:space="preserve"> </w:t>
+      </w:r>
+      <w:r>
+        <w:rPr>
+          <w:i/>
+          <w:szCs w:val="24"/>
+        </w:rPr>
+        <w:t>et al.</w:t>
+      </w:r>
+      <w:r>
+        <w:rPr>
+          <w:szCs w:val="24"/>
+        </w:rPr>
+        <w:t xml:space="preserve"> (2015)</w:t>
+      </w:r>
+      <w:r>
+        <w:rPr>
+          <w:szCs w:val="24"/>
+        </w:rPr>
+        <w:t xml:space="preserve">. They appear to be the topic of numerous pieces of research, but the current state of art appears to agree that there is no one metric that can be used to successfully rate a software system. </w:t>
+      </w:r>
+      <w:r>
+        <w:rPr>
+          <w:szCs w:val="24"/>
+        </w:rPr>
+        <w:t xml:space="preserve">Cinnéide </w:t>
+      </w:r>
+      <w:r>
+        <w:rPr>
+          <w:i/>
+          <w:szCs w:val="24"/>
+        </w:rPr>
+        <w:t>et al.</w:t>
+      </w:r>
+      <w:r>
+        <w:rPr>
+          <w:szCs w:val="24"/>
+        </w:rPr>
+        <w:t xml:space="preserve"> (2016) concluded that it is perhaps impossible to combine current cohesion metrics into a single metric.</w:t>
+      </w:r>
+    </w:p>
+    <w:p>
+      <w:pPr>
+        <w:pStyle w:val="Heading2"/>
+        <w:numPr>
+          <w:ilvl w:val="1"/>
+          <w:numId w:val="16"/>
+        </w:numPr>
+      </w:pPr>
+      <w:r>
+        <w:t>Refactoring detection</w:t>
+      </w:r>
+    </w:p>
+    <w:p>
+      <w:proofErr w:type="spellStart"/>
+      <w:r>
+        <w:t>Mahouachi</w:t>
+      </w:r>
+      <w:proofErr w:type="spellEnd"/>
+      <w:r>
+        <w:t>, Kessentini,</w:t>
+      </w:r>
+      <w:r>
+        <w:t xml:space="preserve"> and </w:t>
+      </w:r>
+      <w:r>
+        <w:t xml:space="preserve">Cinnéide </w:t>
+      </w:r>
+      <w:r>
+        <w:t>(2013b)</w:t>
+      </w:r>
+      <w:r>
+        <w:t xml:space="preserve"> introduced a SBR approach based on reconstructing a revised version by representing a new version by a series of refactorings performed on the original version. They hypothesise that when their metric profiles converged, the refactoring steps taken to create this new, refactored version would converge with the steps taken to refactor the original revised version. T</w:t>
+      </w:r>
+      <w:r>
+        <w:t xml:space="preserve">his </w:t>
+      </w:r>
+      <w:r>
+        <w:t>is a more</w:t>
+      </w:r>
+      <w:r>
+        <w:t xml:space="preserve"> novel </w:t>
+      </w:r>
+      <w:r>
+        <w:t xml:space="preserve">way of making the refactoring take on an automatic yet human-like </w:t>
+      </w:r>
+      <w:r>
+        <w:t>method</w:t>
+      </w:r>
+      <w:r>
+        <w:t>. Suppose that this</w:t>
+      </w:r>
+      <w:r>
+        <w:t xml:space="preserve"> could be generalised</w:t>
+      </w:r>
+      <w:r>
+        <w:t xml:space="preserve"> and taught to learn a software engineer’s coding style</w:t>
+      </w:r>
+      <w:r>
+        <w:t xml:space="preserve">, it would </w:t>
+      </w:r>
+      <w:r>
+        <w:t xml:space="preserve">then </w:t>
+      </w:r>
+      <w:r>
+        <w:t xml:space="preserve">make </w:t>
+      </w:r>
+      <w:r>
+        <w:t xml:space="preserve">refactoring </w:t>
+      </w:r>
+      <w:r>
+        <w:t xml:space="preserve">decisions </w:t>
+      </w:r>
+      <w:r>
+        <w:t>similar to the ones</w:t>
+      </w:r>
+      <w:r>
+        <w:t xml:space="preserve"> </w:t>
+      </w:r>
+      <w:r>
+        <w:t>the</w:t>
+      </w:r>
+      <w:r>
+        <w:t xml:space="preserve"> </w:t>
+      </w:r>
+      <w:r>
+        <w:t>engineer would</w:t>
+      </w:r>
+      <w:r>
+        <w:t>,</w:t>
+      </w:r>
+      <w:r>
+        <w:t xml:space="preserve"> and consequently </w:t>
+      </w:r>
       <w:r>
         <w:lastRenderedPageBreak/>
+        <w:t xml:space="preserve">produce code </w:t>
+      </w:r>
+      <w:r>
+        <w:t xml:space="preserve">structured </w:t>
+      </w:r>
+      <w:r>
+        <w:t>similar</w:t>
+      </w:r>
+      <w:r>
+        <w:t>ly</w:t>
+      </w:r>
+      <w:r>
+        <w:t xml:space="preserve"> to</w:t>
+      </w:r>
+      <w:r>
+        <w:t xml:space="preserve"> what they </w:t>
+      </w:r>
+      <w:r>
+        <w:t>would produce,</w:t>
+      </w:r>
+      <w:r>
+        <w:t xml:space="preserve"> </w:t>
+      </w:r>
+      <w:r>
+        <w:t xml:space="preserve">thus </w:t>
+      </w:r>
+      <w:r>
+        <w:t>resulting in code that makes sense to the engineer and is easier to maintain further.</w:t>
+      </w:r>
+    </w:p>
+    <w:p>
+      <w:pPr>
+        <w:pStyle w:val="Heading2"/>
+        <w:numPr>
+          <w:ilvl w:val="1"/>
+          <w:numId w:val="16"/>
+        </w:numPr>
+      </w:pPr>
+      <w:r>
+        <w:t xml:space="preserve"> </w:t>
+      </w:r>
+      <w:r>
+        <w:t>The human aspect</w:t>
+      </w:r>
+    </w:p>
+    <w:p>
+      <w:r>
+        <w:t>While s</w:t>
+      </w:r>
+      <w:r>
+        <w:t xml:space="preserve">ome of the papers identified in this work fall into </w:t>
+      </w:r>
+      <w:r>
+        <w:t>the</w:t>
+      </w:r>
+      <w:r>
+        <w:t xml:space="preserve"> two </w:t>
+      </w:r>
+      <w:r>
+        <w:t xml:space="preserve">aforementioned </w:t>
+      </w:r>
+      <w:r>
+        <w:t>goal-based</w:t>
+      </w:r>
+      <w:r>
+        <w:t xml:space="preserve"> categories</w:t>
+      </w:r>
+      <w:r>
+        <w:t xml:space="preserve"> identified by Harman, </w:t>
+      </w:r>
+      <w:proofErr w:type="spellStart"/>
+      <w:r>
+        <w:t>Mansouri</w:t>
+      </w:r>
+      <w:proofErr w:type="spellEnd"/>
+      <w:r>
+        <w:t xml:space="preserve"> and Zhang (2012)</w:t>
+      </w:r>
+      <w:r>
+        <w:t>, recent development</w:t>
+      </w:r>
+      <w:r>
+        <w:t>s see</w:t>
+      </w:r>
+      <w:r>
+        <w:t xml:space="preserve"> the need of more categories in order </w:t>
+      </w:r>
+      <w:r>
+        <w:t>to partition current state of art properly.</w:t>
+      </w:r>
+      <w:r>
+        <w:t xml:space="preserve"> </w:t>
+      </w:r>
+    </w:p>
+    <w:p>
+      <w:r>
+        <w:t xml:space="preserve">For example, </w:t>
+      </w:r>
+      <w:r>
+        <w:t>Simons</w:t>
+      </w:r>
+      <w:r>
+        <w:rPr>
+          <w:i/>
+        </w:rPr>
+        <w:t xml:space="preserve"> et al.</w:t>
+      </w:r>
+      <w:r>
+        <w:t xml:space="preserve"> (2015) encouraged researchers to study ways to keep the human-in-the-loop for future SBR </w:t>
+      </w:r>
+      <w:r>
+        <w:t>work</w:t>
+      </w:r>
+      <w:r>
+        <w:t xml:space="preserve">. </w:t>
+      </w:r>
+      <w:r>
+        <w:t>They claim that while some refactoring metrics are more popular than others, there is little correlation</w:t>
+      </w:r>
+      <w:r>
+        <w:t xml:space="preserve"> between the subjective opinion of software engineers and these sought-after metrics. Thus, they find no obvious way that software can successfully assess all aspects of perceived software quality, resulting in the need for human influence in refactoring decisions. </w:t>
+      </w:r>
+      <w:r>
+        <w:t>This</w:t>
+      </w:r>
+      <w:r>
+        <w:t xml:space="preserve"> may be perceived as </w:t>
+      </w:r>
+      <w:r>
+        <w:t>backpedalling</w:t>
+      </w:r>
+      <w:r>
+        <w:t xml:space="preserve"> in a field that is </w:t>
+      </w:r>
+      <w:r>
+        <w:t xml:space="preserve">generally </w:t>
+      </w:r>
+      <w:r>
+        <w:t>concerned with</w:t>
+      </w:r>
+      <w:r>
+        <w:t xml:space="preserve"> automating tasks</w:t>
+      </w:r>
+      <w:r>
+        <w:t xml:space="preserve"> that </w:t>
+      </w:r>
+      <w:r>
+        <w:t>historically</w:t>
+      </w:r>
+      <w:r>
+        <w:t xml:space="preserve"> have been primarily human-centric</w:t>
+      </w:r>
+      <w:r>
+        <w:t xml:space="preserve">, but is </w:t>
+      </w:r>
+      <w:r>
+        <w:t>in fact</w:t>
+      </w:r>
+      <w:r>
+        <w:t xml:space="preserve"> fitting for the current state of automated refactoring</w:t>
+      </w:r>
+      <w:r>
+        <w:t>.</w:t>
+      </w:r>
+      <w:r>
+        <w:t xml:space="preserve"> </w:t>
+      </w:r>
+    </w:p>
+    <w:p>
+      <w:r>
+        <w:t>The process of writing</w:t>
+      </w:r>
+      <w:r>
+        <w:t xml:space="preserve"> code is still at a stage where the human is incredibly important</w:t>
+      </w:r>
+      <w:r>
+        <w:t>,</w:t>
+      </w:r>
+      <w:r>
+        <w:t xml:space="preserve"> </w:t>
+      </w:r>
+      <w:r>
+        <w:t>required to both</w:t>
+      </w:r>
+      <w:r>
+        <w:t xml:space="preserve"> understand and maintain</w:t>
+      </w:r>
+      <w:r>
+        <w:t xml:space="preserve"> the</w:t>
+      </w:r>
+      <w:r>
+        <w:t xml:space="preserve"> code</w:t>
+      </w:r>
+      <w:r>
+        <w:t xml:space="preserve"> base</w:t>
+      </w:r>
+      <w:r>
+        <w:t>. D</w:t>
+      </w:r>
+      <w:r>
+        <w:t>iscovering a way of bringing the software engineers back into the loop</w:t>
+      </w:r>
+      <w:r>
+        <w:t xml:space="preserve"> </w:t>
+      </w:r>
+      <w:r>
+        <w:t>in a</w:t>
+      </w:r>
+      <w:r>
+        <w:t>n</w:t>
+      </w:r>
+      <w:r>
+        <w:t xml:space="preserve"> </w:t>
+      </w:r>
+      <w:r>
+        <w:t xml:space="preserve">task </w:t>
+      </w:r>
+      <w:r>
+        <w:t xml:space="preserve">that is becoming </w:t>
+      </w:r>
+      <w:r>
+        <w:t>increasingly automated,</w:t>
+      </w:r>
+      <w:r>
+        <w:t xml:space="preserve"> in order</w:t>
+      </w:r>
+      <w:r>
+        <w:t xml:space="preserve"> to </w:t>
+      </w:r>
+      <w:r>
+        <w:t>influence</w:t>
+      </w:r>
+      <w:r>
+        <w:t xml:space="preserve"> decisions</w:t>
+      </w:r>
+      <w:r>
+        <w:t xml:space="preserve"> based on personal opinions,</w:t>
+      </w:r>
+      <w:r>
+        <w:t xml:space="preserve"> may ultimately result in </w:t>
+      </w:r>
+      <w:r>
+        <w:t xml:space="preserve">solutions that </w:t>
+      </w:r>
+      <w:r>
+        <w:t xml:space="preserve">are </w:t>
+      </w:r>
+      <w:r>
+        <w:t>more beneficial</w:t>
+      </w:r>
+      <w:r>
+        <w:t xml:space="preserve"> </w:t>
+      </w:r>
+      <w:r>
+        <w:t>with the way things stand</w:t>
+      </w:r>
+      <w:r>
+        <w:t xml:space="preserve">. </w:t>
+      </w:r>
+      <w:r>
+        <w:t>Many software engi</w:t>
+      </w:r>
+      <w:r>
+        <w:t>neers are notoriously sceptic of</w:t>
+      </w:r>
+      <w:r>
+        <w:t xml:space="preserve"> automated refactor</w:t>
+      </w:r>
+      <w:r>
+        <w:t>ing, and the ability to impose</w:t>
+      </w:r>
+      <w:r>
+        <w:t xml:space="preserve"> personal opinions on </w:t>
+      </w:r>
+      <w:r>
+        <w:t>the process</w:t>
+      </w:r>
+      <w:r>
+        <w:t xml:space="preserve"> may increase the acceptance rate </w:t>
+      </w:r>
+      <w:r>
+        <w:t xml:space="preserve">and </w:t>
+      </w:r>
+      <w:r>
+        <w:t>extent</w:t>
+      </w:r>
+      <w:r>
+        <w:t xml:space="preserve"> </w:t>
+      </w:r>
+      <w:r>
+        <w:t>of refa</w:t>
+      </w:r>
+      <w:r>
+        <w:t>ctorings</w:t>
+      </w:r>
+      <w:r>
+        <w:t xml:space="preserve">. </w:t>
+      </w:r>
+    </w:p>
+    <w:p>
+      <w:r>
         <w:t xml:space="preserve">Should </w:t>
       </w:r>
       <w:r>
@@ -5282,6 +6326,9 @@
       <w:proofErr w:type="spellEnd"/>
       <w:r>
         <w:t xml:space="preserve"> and Zhang (2012</w:t>
+      </w:r>
+      <w:r>
+        <w:t>)</w:t>
       </w:r>
       <w:r>
         <w:t>,</w:t>
@@ -5420,7 +6467,19 @@
     </w:p>
     <w:p>
       <w:r>
-        <w:t xml:space="preserve">To conclude, there are several issues regarding SBR that researchers should address. The issue of the human-in-the-loop raised by Simons </w:t>
+        <w:t>To conclude</w:t>
+      </w:r>
+      <w:r>
+        <w:t>, and answer the research questions</w:t>
+      </w:r>
+      <w:r>
+        <w:t xml:space="preserve">, there are several </w:t>
+      </w:r>
+      <w:r>
+        <w:t xml:space="preserve">new and old </w:t>
+      </w:r>
+      <w:r>
+        <w:t xml:space="preserve">issues regarding SBR that researchers should address. The issue of the human-in-the-loop raised by Simons </w:t>
       </w:r>
       <w:r>
         <w:rPr>
@@ -5429,10 +6488,28 @@
         <w:t>et al.</w:t>
       </w:r>
       <w:r>
-        <w:t xml:space="preserve"> (2015) is an important issue, as software engineers have always been vary of using tools to change their code. Research into how to include developers in an</w:t>
-      </w:r>
-      <w:r>
-        <w:t xml:space="preserve"> otherwise</w:t>
+        <w:t xml:space="preserve"> (2015) is an important</w:t>
+      </w:r>
+      <w:r>
+        <w:t>, novel</w:t>
+      </w:r>
+      <w:r>
+        <w:t xml:space="preserve"> </w:t>
+      </w:r>
+      <w:proofErr w:type="gramStart"/>
+      <w:r>
+        <w:t>issue,</w:t>
+      </w:r>
+      <w:proofErr w:type="gramEnd"/>
+      <w:r>
+        <w:t xml:space="preserve"> as software engineers have always been vary of using tools to change their code. Research into how to include developers in an</w:t>
+      </w:r>
+      <w:r>
+        <w:t xml:space="preserve"> </w:t>
+      </w:r>
+      <w:r>
+        <w:lastRenderedPageBreak/>
+        <w:t>otherwise</w:t>
       </w:r>
       <w:r>
         <w:t xml:space="preserve"> automated refactoring process </w:t>
@@ -5490,13 +6567,7 @@
     </w:p>
     <w:p>
       <w:r>
-        <w:t xml:space="preserve">The discovery of achievable, model sets of quality or performance metrics, tailored to the needs of various types of systems, is a topic of research required to support this. These sets could be used as fitness functions as part of an automated refactoring system, providing choices based on the most </w:t>
-      </w:r>
-      <w:r>
-        <w:t xml:space="preserve">favoured </w:t>
-      </w:r>
-      <w:r>
-        <w:t>and useful metrics for a particular system in order to fine-tune performance-critical code.</w:t>
+        <w:t>The discovery of achievable, model sets of quality or performance metrics, tailored to the needs of various types of systems, is a topic of research required to support this. These sets could be used as fitness functions as part of an automated refactoring system, providing choices based on the most favoured and useful metrics for a particular system in order to fine-tune performance-critical code.</w:t>
       </w:r>
     </w:p>
     <w:p>
@@ -5665,62 +6736,6 @@
       <w:r>
         <w:lastRenderedPageBreak/>
         <w:t>REFERENCES</w:t>
-      </w:r>
-    </w:p>
-    <w:p>
-      <w:r>
-        <w:t>Friedberg,</w:t>
-      </w:r>
-      <w:r>
-        <w:t xml:space="preserve"> </w:t>
-      </w:r>
-      <w:r>
-        <w:t xml:space="preserve">R. </w:t>
-      </w:r>
-      <w:r>
-        <w:t xml:space="preserve">(1958) </w:t>
-      </w:r>
-      <w:proofErr w:type="gramStart"/>
-      <w:r>
-        <w:t>A</w:t>
-      </w:r>
-      <w:proofErr w:type="gramEnd"/>
-      <w:r>
-        <w:t xml:space="preserve"> learning machine: Part 1. IBM J Res. Dev. 2(1), 2–13 </w:t>
-      </w:r>
-    </w:p>
-    <w:p>
-      <w:r>
-        <w:t>Friedberg,</w:t>
-      </w:r>
-      <w:r>
-        <w:t xml:space="preserve"> R.,</w:t>
-      </w:r>
-      <w:r>
-        <w:t xml:space="preserve"> Dunham, </w:t>
-      </w:r>
-      <w:r>
-        <w:t xml:space="preserve">B. and </w:t>
-      </w:r>
-      <w:r>
-        <w:t>North,</w:t>
-      </w:r>
-      <w:r>
-        <w:t xml:space="preserve"> J.</w:t>
-      </w:r>
-      <w:r>
-        <w:t xml:space="preserve"> </w:t>
-      </w:r>
-      <w:r>
-        <w:t xml:space="preserve">(1959) </w:t>
-      </w:r>
-      <w:proofErr w:type="gramStart"/>
-      <w:r>
-        <w:t>A</w:t>
-      </w:r>
-      <w:proofErr w:type="gramEnd"/>
-      <w:r>
-        <w:t xml:space="preserve"> learning machine: Part 2. IBM J. Res. Dev. 282–287 </w:t>
       </w:r>
     </w:p>
     <w:p>
@@ -6273,7 +7288,6 @@
         <w:rPr>
           <w:szCs w:val="24"/>
         </w:rPr>
-        <w:lastRenderedPageBreak/>
         <w:t xml:space="preserve">Harman, M. and </w:t>
       </w:r>
       <w:proofErr w:type="spellStart"/>
@@ -6336,8 +7350,6 @@
         </w:rPr>
         <w:t>1106-1113</w:t>
       </w:r>
-      <w:bookmarkStart w:id="0" w:name="_GoBack"/>
-      <w:bookmarkEnd w:id="0"/>
     </w:p>
     <w:p>
       <w:r>
@@ -6415,6 +7427,7 @@
     <w:p>
       <w:proofErr w:type="spellStart"/>
       <w:r>
+        <w:lastRenderedPageBreak/>
         <w:t>Mahouachi</w:t>
       </w:r>
       <w:proofErr w:type="spellEnd"/>
@@ -6914,7 +7927,7 @@
       <w:r>
         <w:t xml:space="preserve"> [online] Available from: </w:t>
       </w:r>
-      <w:hyperlink r:id="rId8" w:history="1">
+      <w:hyperlink r:id="rId9" w:history="1">
         <w:r>
           <w:rPr>
             <w:rStyle w:val="Hyperlink"/>
@@ -6928,7 +7941,6 @@
     </w:p>
     <w:p>
       <w:r>
-        <w:lastRenderedPageBreak/>
         <w:t xml:space="preserve">Google Scholar (2016b) </w:t>
       </w:r>
       <w:r>
@@ -6940,7 +7952,7 @@
       <w:r>
         <w:t xml:space="preserve"> [online] Available from: </w:t>
       </w:r>
-      <w:hyperlink r:id="rId9" w:history="1">
+      <w:hyperlink r:id="rId10" w:history="1">
         <w:r>
           <w:rPr>
             <w:rStyle w:val="Hyperlink"/>
@@ -6965,7 +7977,7 @@
       <w:r>
         <w:t xml:space="preserve">[online] Available from:  </w:t>
       </w:r>
-      <w:hyperlink r:id="rId10" w:history="1">
+      <w:hyperlink r:id="rId11" w:history="1">
         <w:r>
           <w:rPr>
             <w:rStyle w:val="Hyperlink"/>
@@ -6987,6 +7999,7 @@
         </w:rPr>
       </w:pPr>
       <w:r>
+        <w:lastRenderedPageBreak/>
         <w:t xml:space="preserve">Google Scholar (2016d) </w:t>
       </w:r>
       <w:r>
@@ -7005,7 +8018,7 @@
       <w:r>
         <w:t xml:space="preserve">Available from:  </w:t>
       </w:r>
-      <w:hyperlink r:id="rId11" w:history="1">
+      <w:hyperlink r:id="rId12" w:history="1">
         <w:r>
           <w:rPr>
             <w:rStyle w:val="Hyperlink"/>
@@ -7024,10 +8037,77 @@
         <w:t xml:space="preserve"> [Accessed 19.04.2016]</w:t>
       </w:r>
     </w:p>
+    <w:p>
+      <w:pPr>
+        <w:rPr>
+          <w:szCs w:val="24"/>
+        </w:rPr>
+      </w:pPr>
+      <w:r>
+        <w:t>Google Scholar (2016</w:t>
+      </w:r>
+      <w:r>
+        <w:t>e</w:t>
+      </w:r>
+      <w:r>
+        <w:t xml:space="preserve">) </w:t>
+      </w:r>
+      <w:r>
+        <w:rPr>
+          <w:i/>
+          <w:szCs w:val="24"/>
+        </w:rPr>
+        <w:t>S</w:t>
+      </w:r>
+      <w:r>
+        <w:rPr>
+          <w:i/>
+          <w:szCs w:val="24"/>
+        </w:rPr>
+        <w:t>earch based refactoring</w:t>
+      </w:r>
+      <w:r>
+        <w:rPr>
+          <w:i/>
+          <w:szCs w:val="24"/>
+        </w:rPr>
+        <w:t xml:space="preserve"> </w:t>
+      </w:r>
+      <w:r>
+        <w:rPr>
+          <w:i/>
+          <w:szCs w:val="24"/>
+        </w:rPr>
+        <w:t xml:space="preserve">– Google Scholar Citations </w:t>
+      </w:r>
+      <w:r>
+        <w:rPr>
+          <w:szCs w:val="24"/>
+        </w:rPr>
+        <w:t xml:space="preserve">[online] </w:t>
+      </w:r>
+      <w:r>
+        <w:t xml:space="preserve">Available from:  </w:t>
+      </w:r>
+      <w:hyperlink r:id="rId13" w:history="1">
+        <w:r>
+          <w:rPr>
+            <w:rStyle w:val="Hyperlink"/>
+          </w:rPr>
+          <w:t>https://scholar.google.co.uk/scholar?start=0&amp;q=search+based+refactoring&amp;hl=en&amp;as_sdt=1,5&amp;as_ylo=2012&amp;as_vis=1</w:t>
+        </w:r>
+      </w:hyperlink>
+      <w:r>
+        <w:t xml:space="preserve"> [Accessed 16</w:t>
+      </w:r>
+      <w:r>
+        <w:t>.04.2016]</w:t>
+      </w:r>
+    </w:p>
     <w:p/>
     <w:sectPr>
-      <w:headerReference w:type="default" r:id="rId12"/>
-      <w:footerReference w:type="default" r:id="rId13"/>
+      <w:headerReference w:type="default" r:id="rId14"/>
+      <w:footerReference w:type="default" r:id="rId15"/>
       <w:pgSz w:w="11906" w:h="16838"/>
       <w:pgMar w:top="1440" w:right="1440" w:bottom="1440" w:left="1440" w:header="708" w:footer="708" w:gutter="0"/>
       <w:cols w:space="708"/>
@@ -7072,7 +8152,6 @@
         <w:docPartUnique/>
       </w:docPartObj>
     </w:sdtPr>
-    <w:sdtEndPr/>
     <w:sdtContent>
       <w:p>
         <w:pPr>
@@ -7093,7 +8172,7 @@
             <w:noProof/>
             <w:lang w:val="nb-NO"/>
           </w:rPr>
-          <w:t>9</w:t>
+          <w:t>4</w:t>
         </w:r>
         <w:r>
           <w:fldChar w:fldCharType="end"/>
@@ -7443,6 +8522,92 @@
     </w:lvl>
   </w:abstractNum>
   <w:abstractNum w:abstractNumId="3" w15:restartNumberingAfterBreak="0">
+    <w:nsid w:val="04B95A69"/>
+    <w:multiLevelType w:val="hybridMultilevel"/>
+    <w:tmpl w:val="825A27CA"/>
+    <w:lvl w:ilvl="0" w:tplc="0414000F">
+      <w:start w:val="1"/>
+      <w:numFmt w:val="decimal"/>
+      <w:lvlText w:val="%1."/>
+      <w:lvlJc w:val="left"/>
+      <w:pPr>
+        <w:ind w:left="720" w:hanging="360"/>
+      </w:pPr>
+    </w:lvl>
+    <w:lvl w:ilvl="1" w:tplc="04140019" w:tentative="1">
+      <w:start w:val="1"/>
+      <w:numFmt w:val="lowerLetter"/>
+      <w:lvlText w:val="%2."/>
+      <w:lvlJc w:val="left"/>
+      <w:pPr>
+        <w:ind w:left="1440" w:hanging="360"/>
+      </w:pPr>
+    </w:lvl>
+    <w:lvl w:ilvl="2" w:tplc="0414001B" w:tentative="1">
+      <w:start w:val="1"/>
+      <w:numFmt w:val="lowerRoman"/>
+      <w:lvlText w:val="%3."/>
+      <w:lvlJc w:val="right"/>
+      <w:pPr>
+        <w:ind w:left="2160" w:hanging="180"/>
+      </w:pPr>
+    </w:lvl>
+    <w:lvl w:ilvl="3" w:tplc="0414000F" w:tentative="1">
+      <w:start w:val="1"/>
+      <w:numFmt w:val="decimal"/>
+      <w:lvlText w:val="%4."/>
+      <w:lvlJc w:val="left"/>
+      <w:pPr>
+        <w:ind w:left="2880" w:hanging="360"/>
+      </w:pPr>
+    </w:lvl>
+    <w:lvl w:ilvl="4" w:tplc="04140019" w:tentative="1">
+      <w:start w:val="1"/>
+      <w:numFmt w:val="lowerLetter"/>
+      <w:lvlText w:val="%5."/>
+      <w:lvlJc w:val="left"/>
+      <w:pPr>
+        <w:ind w:left="3600" w:hanging="360"/>
+      </w:pPr>
+    </w:lvl>
+    <w:lvl w:ilvl="5" w:tplc="0414001B" w:tentative="1">
+      <w:start w:val="1"/>
+      <w:numFmt w:val="lowerRoman"/>
+      <w:lvlText w:val="%6."/>
+      <w:lvlJc w:val="right"/>
+      <w:pPr>
+        <w:ind w:left="4320" w:hanging="180"/>
+      </w:pPr>
+    </w:lvl>
+    <w:lvl w:ilvl="6" w:tplc="0414000F" w:tentative="1">
+      <w:start w:val="1"/>
+      <w:numFmt w:val="decimal"/>
+      <w:lvlText w:val="%7."/>
+      <w:lvlJc w:val="left"/>
+      <w:pPr>
+        <w:ind w:left="5040" w:hanging="360"/>
+      </w:pPr>
+    </w:lvl>
+    <w:lvl w:ilvl="7" w:tplc="04140019" w:tentative="1">
+      <w:start w:val="1"/>
+      <w:numFmt w:val="lowerLetter"/>
+      <w:lvlText w:val="%8."/>
+      <w:lvlJc w:val="left"/>
+      <w:pPr>
+        <w:ind w:left="5760" w:hanging="360"/>
+      </w:pPr>
+    </w:lvl>
+    <w:lvl w:ilvl="8" w:tplc="0414001B" w:tentative="1">
+      <w:start w:val="1"/>
+      <w:numFmt w:val="lowerRoman"/>
+      <w:lvlText w:val="%9."/>
+      <w:lvlJc w:val="right"/>
+      <w:pPr>
+        <w:ind w:left="6480" w:hanging="180"/>
+      </w:pPr>
+    </w:lvl>
+  </w:abstractNum>
+  <w:abstractNum w:abstractNumId="4" w15:restartNumberingAfterBreak="0">
     <w:nsid w:val="0F0314D3"/>
     <w:multiLevelType w:val="hybridMultilevel"/>
     <w:tmpl w:val="937C8A5C"/>
@@ -7531,7 +8696,7 @@
       </w:pPr>
     </w:lvl>
   </w:abstractNum>
-  <w:abstractNum w:abstractNumId="4" w15:restartNumberingAfterBreak="0">
+  <w:abstractNum w:abstractNumId="5" w15:restartNumberingAfterBreak="0">
     <w:nsid w:val="116B5C3A"/>
     <w:multiLevelType w:val="hybridMultilevel"/>
     <w:tmpl w:val="F3FEF65C"/>
@@ -7620,7 +8785,7 @@
       </w:pPr>
     </w:lvl>
   </w:abstractNum>
-  <w:abstractNum w:abstractNumId="5" w15:restartNumberingAfterBreak="0">
+  <w:abstractNum w:abstractNumId="6" w15:restartNumberingAfterBreak="0">
     <w:nsid w:val="132073C9"/>
     <w:multiLevelType w:val="hybridMultilevel"/>
     <w:tmpl w:val="026A15EC"/>
@@ -7733,7 +8898,7 @@
       </w:rPr>
     </w:lvl>
   </w:abstractNum>
-  <w:abstractNum w:abstractNumId="6" w15:restartNumberingAfterBreak="0">
+  <w:abstractNum w:abstractNumId="7" w15:restartNumberingAfterBreak="0">
     <w:nsid w:val="142C13A1"/>
     <w:multiLevelType w:val="hybridMultilevel"/>
     <w:tmpl w:val="88F6C26E"/>
@@ -7822,10 +8987,10 @@
       </w:pPr>
     </w:lvl>
   </w:abstractNum>
-  <w:abstractNum w:abstractNumId="7" w15:restartNumberingAfterBreak="0">
+  <w:abstractNum w:abstractNumId="8" w15:restartNumberingAfterBreak="0">
     <w:nsid w:val="18F80E2B"/>
     <w:multiLevelType w:val="hybridMultilevel"/>
-    <w:tmpl w:val="02C0DE7A"/>
+    <w:tmpl w:val="D06ECC6C"/>
     <w:lvl w:ilvl="0" w:tplc="0414000F">
       <w:start w:val="1"/>
       <w:numFmt w:val="decimal"/>
@@ -7838,7 +9003,7 @@
         <w:rFonts w:hint="default"/>
       </w:rPr>
     </w:lvl>
-    <w:lvl w:ilvl="1" w:tplc="04140019" w:tentative="1">
+    <w:lvl w:ilvl="1" w:tplc="04140019">
       <w:start w:val="1"/>
       <w:numFmt w:val="lowerLetter"/>
       <w:lvlText w:val="%2."/>
@@ -7911,7 +9076,7 @@
       </w:pPr>
     </w:lvl>
   </w:abstractNum>
-  <w:abstractNum w:abstractNumId="8" w15:restartNumberingAfterBreak="0">
+  <w:abstractNum w:abstractNumId="9" w15:restartNumberingAfterBreak="0">
     <w:nsid w:val="2C7C44E5"/>
     <w:multiLevelType w:val="multilevel"/>
     <w:tmpl w:val="0414001F"/>
@@ -7997,7 +9162,7 @@
       </w:pPr>
     </w:lvl>
   </w:abstractNum>
-  <w:abstractNum w:abstractNumId="9" w15:restartNumberingAfterBreak="0">
+  <w:abstractNum w:abstractNumId="10" w15:restartNumberingAfterBreak="0">
     <w:nsid w:val="3513462F"/>
     <w:multiLevelType w:val="multilevel"/>
     <w:tmpl w:val="BC70912E"/>
@@ -8110,7 +9275,96 @@
       </w:rPr>
     </w:lvl>
   </w:abstractNum>
-  <w:abstractNum w:abstractNumId="10" w15:restartNumberingAfterBreak="0">
+  <w:abstractNum w:abstractNumId="11" w15:restartNumberingAfterBreak="0">
+    <w:nsid w:val="3DC60B85"/>
+    <w:multiLevelType w:val="hybridMultilevel"/>
+    <w:tmpl w:val="D06ECC6C"/>
+    <w:lvl w:ilvl="0" w:tplc="0414000F">
+      <w:start w:val="1"/>
+      <w:numFmt w:val="decimal"/>
+      <w:lvlText w:val="%1."/>
+      <w:lvlJc w:val="left"/>
+      <w:pPr>
+        <w:ind w:left="720" w:hanging="360"/>
+      </w:pPr>
+      <w:rPr>
+        <w:rFonts w:hint="default"/>
+      </w:rPr>
+    </w:lvl>
+    <w:lvl w:ilvl="1" w:tplc="04140019">
+      <w:start w:val="1"/>
+      <w:numFmt w:val="lowerLetter"/>
+      <w:lvlText w:val="%2."/>
+      <w:lvlJc w:val="left"/>
+      <w:pPr>
+        <w:ind w:left="1440" w:hanging="360"/>
+      </w:pPr>
+    </w:lvl>
+    <w:lvl w:ilvl="2" w:tplc="0414001B" w:tentative="1">
+      <w:start w:val="1"/>
+      <w:numFmt w:val="lowerRoman"/>
+      <w:lvlText w:val="%3."/>
+      <w:lvlJc w:val="right"/>
+      <w:pPr>
+        <w:ind w:left="2160" w:hanging="180"/>
+      </w:pPr>
+    </w:lvl>
+    <w:lvl w:ilvl="3" w:tplc="0414000F" w:tentative="1">
+      <w:start w:val="1"/>
+      <w:numFmt w:val="decimal"/>
+      <w:lvlText w:val="%4."/>
+      <w:lvlJc w:val="left"/>
+      <w:pPr>
+        <w:ind w:left="2880" w:hanging="360"/>
+      </w:pPr>
+    </w:lvl>
+    <w:lvl w:ilvl="4" w:tplc="04140019" w:tentative="1">
+      <w:start w:val="1"/>
+      <w:numFmt w:val="lowerLetter"/>
+      <w:lvlText w:val="%5."/>
+      <w:lvlJc w:val="left"/>
+      <w:pPr>
+        <w:ind w:left="3600" w:hanging="360"/>
+      </w:pPr>
+    </w:lvl>
+    <w:lvl w:ilvl="5" w:tplc="0414001B" w:tentative="1">
+      <w:start w:val="1"/>
+      <w:numFmt w:val="lowerRoman"/>
+      <w:lvlText w:val="%6."/>
+      <w:lvlJc w:val="right"/>
+      <w:pPr>
+        <w:ind w:left="4320" w:hanging="180"/>
+      </w:pPr>
+    </w:lvl>
+    <w:lvl w:ilvl="6" w:tplc="0414000F" w:tentative="1">
+      <w:start w:val="1"/>
+      <w:numFmt w:val="decimal"/>
+      <w:lvlText w:val="%7."/>
+      <w:lvlJc w:val="left"/>
+      <w:pPr>
+        <w:ind w:left="5040" w:hanging="360"/>
+      </w:pPr>
+    </w:lvl>
+    <w:lvl w:ilvl="7" w:tplc="04140019" w:tentative="1">
+      <w:start w:val="1"/>
+      <w:numFmt w:val="lowerLetter"/>
+      <w:lvlText w:val="%8."/>
+      <w:lvlJc w:val="left"/>
+      <w:pPr>
+        <w:ind w:left="5760" w:hanging="360"/>
+      </w:pPr>
+    </w:lvl>
+    <w:lvl w:ilvl="8" w:tplc="0414001B" w:tentative="1">
+      <w:start w:val="1"/>
+      <w:numFmt w:val="lowerRoman"/>
+      <w:lvlText w:val="%9."/>
+      <w:lvlJc w:val="right"/>
+      <w:pPr>
+        <w:ind w:left="6480" w:hanging="180"/>
+      </w:pPr>
+    </w:lvl>
+  </w:abstractNum>
+  <w:abstractNum w:abstractNumId="12" w15:restartNumberingAfterBreak="0">
     <w:nsid w:val="4AAE3CE6"/>
     <w:multiLevelType w:val="multilevel"/>
     <w:tmpl w:val="0414001F"/>
@@ -8196,7 +9450,7 @@
       </w:pPr>
     </w:lvl>
   </w:abstractNum>
-  <w:abstractNum w:abstractNumId="11" w15:restartNumberingAfterBreak="0">
+  <w:abstractNum w:abstractNumId="13" w15:restartNumberingAfterBreak="0">
     <w:nsid w:val="4B5D6870"/>
     <w:multiLevelType w:val="hybridMultilevel"/>
     <w:tmpl w:val="8A6A7B44"/>
@@ -8309,7 +9563,93 @@
       </w:rPr>
     </w:lvl>
   </w:abstractNum>
-  <w:abstractNum w:abstractNumId="12" w15:restartNumberingAfterBreak="0">
+  <w:abstractNum w:abstractNumId="14" w15:restartNumberingAfterBreak="0">
+    <w:nsid w:val="5746594B"/>
+    <w:multiLevelType w:val="multilevel"/>
+    <w:tmpl w:val="0414001F"/>
+    <w:lvl w:ilvl="0">
+      <w:start w:val="1"/>
+      <w:numFmt w:val="decimal"/>
+      <w:lvlText w:val="%1."/>
+      <w:lvlJc w:val="left"/>
+      <w:pPr>
+        <w:ind w:left="720" w:hanging="360"/>
+      </w:pPr>
+    </w:lvl>
+    <w:lvl w:ilvl="1">
+      <w:start w:val="1"/>
+      <w:numFmt w:val="decimal"/>
+      <w:lvlText w:val="%1.%2."/>
+      <w:lvlJc w:val="left"/>
+      <w:pPr>
+        <w:ind w:left="1152" w:hanging="432"/>
+      </w:pPr>
+    </w:lvl>
+    <w:lvl w:ilvl="2">
+      <w:start w:val="1"/>
+      <w:numFmt w:val="decimal"/>
+      <w:lvlText w:val="%1.%2.%3."/>
+      <w:lvlJc w:val="left"/>
+      <w:pPr>
+        <w:ind w:left="1584" w:hanging="504"/>
+      </w:pPr>
+    </w:lvl>
+    <w:lvl w:ilvl="3">
+      <w:start w:val="1"/>
+      <w:numFmt w:val="decimal"/>
+      <w:lvlText w:val="%1.%2.%3.%4."/>
+      <w:lvlJc w:val="left"/>
+      <w:pPr>
+        <w:ind w:left="2088" w:hanging="648"/>
+      </w:pPr>
+    </w:lvl>
+    <w:lvl w:ilvl="4">
+      <w:start w:val="1"/>
+      <w:numFmt w:val="decimal"/>
+      <w:lvlText w:val="%1.%2.%3.%4.%5."/>
+      <w:lvlJc w:val="left"/>
+      <w:pPr>
+        <w:ind w:left="2592" w:hanging="792"/>
+      </w:pPr>
+    </w:lvl>
+    <w:lvl w:ilvl="5">
+      <w:start w:val="1"/>
+      <w:numFmt w:val="decimal"/>
+      <w:lvlText w:val="%1.%2.%3.%4.%5.%6."/>
+      <w:lvlJc w:val="left"/>
+      <w:pPr>
+        <w:ind w:left="3096" w:hanging="936"/>
+      </w:pPr>
+    </w:lvl>
+    <w:lvl w:ilvl="6">
+      <w:start w:val="1"/>
+      <w:numFmt w:val="decimal"/>
+      <w:lvlText w:val="%1.%2.%3.%4.%5.%6.%7."/>
+      <w:lvlJc w:val="left"/>
+      <w:pPr>
+        <w:ind w:left="3600" w:hanging="1080"/>
+      </w:pPr>
+    </w:lvl>
+    <w:lvl w:ilvl="7">
+      <w:start w:val="1"/>
+      <w:numFmt w:val="decimal"/>
+      <w:lvlText w:val="%1.%2.%3.%4.%5.%6.%7.%8."/>
+      <w:lvlJc w:val="left"/>
+      <w:pPr>
+        <w:ind w:left="4104" w:hanging="1224"/>
+      </w:pPr>
+    </w:lvl>
+    <w:lvl w:ilvl="8">
+      <w:start w:val="1"/>
+      <w:numFmt w:val="decimal"/>
+      <w:lvlText w:val="%1.%2.%3.%4.%5.%6.%7.%8.%9."/>
+      <w:lvlJc w:val="left"/>
+      <w:pPr>
+        <w:ind w:left="4680" w:hanging="1440"/>
+      </w:pPr>
+    </w:lvl>
+  </w:abstractNum>
+  <w:abstractNum w:abstractNumId="15" w15:restartNumberingAfterBreak="0">
     <w:nsid w:val="59AA12DA"/>
     <w:multiLevelType w:val="hybridMultilevel"/>
     <w:tmpl w:val="CB5E90C6"/>
@@ -8398,7 +9738,7 @@
       </w:pPr>
     </w:lvl>
   </w:abstractNum>
-  <w:abstractNum w:abstractNumId="13" w15:restartNumberingAfterBreak="0">
+  <w:abstractNum w:abstractNumId="16" w15:restartNumberingAfterBreak="0">
     <w:nsid w:val="5A263DBC"/>
     <w:multiLevelType w:val="multilevel"/>
     <w:tmpl w:val="0414001F"/>
@@ -8484,7 +9824,7 @@
       </w:pPr>
     </w:lvl>
   </w:abstractNum>
-  <w:abstractNum w:abstractNumId="14" w15:restartNumberingAfterBreak="0">
+  <w:abstractNum w:abstractNumId="17" w15:restartNumberingAfterBreak="0">
     <w:nsid w:val="613D2C15"/>
     <w:multiLevelType w:val="hybridMultilevel"/>
     <w:tmpl w:val="044ADC7E"/>
@@ -8573,7 +9913,7 @@
       </w:pPr>
     </w:lvl>
   </w:abstractNum>
-  <w:abstractNum w:abstractNumId="15" w15:restartNumberingAfterBreak="0">
+  <w:abstractNum w:abstractNumId="18" w15:restartNumberingAfterBreak="0">
     <w:nsid w:val="68525403"/>
     <w:multiLevelType w:val="multilevel"/>
     <w:tmpl w:val="0414001F"/>
@@ -8659,7 +9999,7 @@
       </w:pPr>
     </w:lvl>
   </w:abstractNum>
-  <w:abstractNum w:abstractNumId="16" w15:restartNumberingAfterBreak="0">
+  <w:abstractNum w:abstractNumId="19" w15:restartNumberingAfterBreak="0">
     <w:nsid w:val="730026C3"/>
     <w:multiLevelType w:val="hybridMultilevel"/>
     <w:tmpl w:val="D526AA7E"/>
@@ -8748,7 +10088,209 @@
       </w:pPr>
     </w:lvl>
   </w:abstractNum>
-  <w:abstractNum w:abstractNumId="17" w15:restartNumberingAfterBreak="0">
+  <w:abstractNum w:abstractNumId="20" w15:restartNumberingAfterBreak="0">
+    <w:nsid w:val="756C0321"/>
+    <w:multiLevelType w:val="multilevel"/>
+    <w:tmpl w:val="BC70912E"/>
+    <w:lvl w:ilvl="0">
+      <w:start w:val="1"/>
+      <w:numFmt w:val="decimal"/>
+      <w:lvlText w:val="%1"/>
+      <w:lvlJc w:val="left"/>
+      <w:pPr>
+        <w:ind w:left="360" w:hanging="360"/>
+      </w:pPr>
+      <w:rPr>
+        <w:rFonts w:hint="default"/>
+      </w:rPr>
+    </w:lvl>
+    <w:lvl w:ilvl="1">
+      <w:start w:val="1"/>
+      <w:numFmt w:val="decimal"/>
+      <w:lvlText w:val="%1.%2"/>
+      <w:lvlJc w:val="left"/>
+      <w:pPr>
+        <w:ind w:left="792" w:hanging="432"/>
+      </w:pPr>
+      <w:rPr>
+        <w:rFonts w:hint="default"/>
+      </w:rPr>
+    </w:lvl>
+    <w:lvl w:ilvl="2">
+      <w:start w:val="1"/>
+      <w:numFmt w:val="decimal"/>
+      <w:lvlText w:val="%1.%2.%3."/>
+      <w:lvlJc w:val="left"/>
+      <w:pPr>
+        <w:ind w:left="1224" w:hanging="504"/>
+      </w:pPr>
+      <w:rPr>
+        <w:rFonts w:hint="default"/>
+      </w:rPr>
+    </w:lvl>
+    <w:lvl w:ilvl="3">
+      <w:start w:val="1"/>
+      <w:numFmt w:val="decimal"/>
+      <w:lvlText w:val="%1.%2.%3.%4"/>
+      <w:lvlJc w:val="left"/>
+      <w:pPr>
+        <w:ind w:left="1728" w:hanging="648"/>
+      </w:pPr>
+      <w:rPr>
+        <w:rFonts w:hint="default"/>
+      </w:rPr>
+    </w:lvl>
+    <w:lvl w:ilvl="4">
+      <w:start w:val="1"/>
+      <w:numFmt w:val="decimal"/>
+      <w:lvlText w:val="%1.%2.%3.%4.%5"/>
+      <w:lvlJc w:val="left"/>
+      <w:pPr>
+        <w:ind w:left="2232" w:hanging="792"/>
+      </w:pPr>
+      <w:rPr>
+        <w:rFonts w:hint="default"/>
+      </w:rPr>
+    </w:lvl>
+    <w:lvl w:ilvl="5">
+      <w:start w:val="1"/>
+      <w:numFmt w:val="decimal"/>
+      <w:lvlText w:val="%1.%2.%3.%4.%5.%6."/>
+      <w:lvlJc w:val="left"/>
+      <w:pPr>
+        <w:ind w:left="2736" w:hanging="936"/>
+      </w:pPr>
+      <w:rPr>
+        <w:rFonts w:hint="default"/>
+      </w:rPr>
+    </w:lvl>
+    <w:lvl w:ilvl="6">
+      <w:start w:val="1"/>
+      <w:numFmt w:val="decimal"/>
+      <w:lvlText w:val="%1.%2.%3.%4.%5.%6.%7."/>
+      <w:lvlJc w:val="left"/>
+      <w:pPr>
+        <w:ind w:left="3240" w:hanging="1080"/>
+      </w:pPr>
+      <w:rPr>
+        <w:rFonts w:hint="default"/>
+      </w:rPr>
+    </w:lvl>
+    <w:lvl w:ilvl="7">
+      <w:start w:val="1"/>
+      <w:numFmt w:val="decimal"/>
+      <w:lvlText w:val="%1.%2.%3.%4.%5.%6.%7.%8."/>
+      <w:lvlJc w:val="left"/>
+      <w:pPr>
+        <w:ind w:left="3744" w:hanging="1224"/>
+      </w:pPr>
+      <w:rPr>
+        <w:rFonts w:hint="default"/>
+      </w:rPr>
+    </w:lvl>
+    <w:lvl w:ilvl="8">
+      <w:start w:val="1"/>
+      <w:numFmt w:val="decimal"/>
+      <w:lvlText w:val="%1.%2.%3.%4.%5.%6.%7.%8.%9."/>
+      <w:lvlJc w:val="left"/>
+      <w:pPr>
+        <w:ind w:left="4320" w:hanging="1440"/>
+      </w:pPr>
+      <w:rPr>
+        <w:rFonts w:hint="default"/>
+      </w:rPr>
+    </w:lvl>
+  </w:abstractNum>
+  <w:abstractNum w:abstractNumId="21" w15:restartNumberingAfterBreak="0">
+    <w:nsid w:val="7A427829"/>
+    <w:multiLevelType w:val="hybridMultilevel"/>
+    <w:tmpl w:val="937C8A5C"/>
+    <w:lvl w:ilvl="0" w:tplc="963CDF82">
+      <w:start w:val="10"/>
+      <w:numFmt w:val="decimal"/>
+      <w:lvlText w:val="%1."/>
+      <w:lvlJc w:val="left"/>
+      <w:pPr>
+        <w:ind w:left="720" w:hanging="360"/>
+      </w:pPr>
+      <w:rPr>
+        <w:rFonts w:hint="default"/>
+      </w:rPr>
+    </w:lvl>
+    <w:lvl w:ilvl="1" w:tplc="04140019" w:tentative="1">
+      <w:start w:val="1"/>
+      <w:numFmt w:val="lowerLetter"/>
+      <w:lvlText w:val="%2."/>
+      <w:lvlJc w:val="left"/>
+      <w:pPr>
+        <w:ind w:left="1440" w:hanging="360"/>
+      </w:pPr>
+    </w:lvl>
+    <w:lvl w:ilvl="2" w:tplc="0414001B" w:tentative="1">
+      <w:start w:val="1"/>
+      <w:numFmt w:val="lowerRoman"/>
+      <w:lvlText w:val="%3."/>
+      <w:lvlJc w:val="right"/>
+      <w:pPr>
+        <w:ind w:left="2160" w:hanging="180"/>
+      </w:pPr>
+    </w:lvl>
+    <w:lvl w:ilvl="3" w:tplc="0414000F" w:tentative="1">
+      <w:start w:val="1"/>
+      <w:numFmt w:val="decimal"/>
+      <w:lvlText w:val="%4."/>
+      <w:lvlJc w:val="left"/>
+      <w:pPr>
+        <w:ind w:left="2880" w:hanging="360"/>
+      </w:pPr>
+    </w:lvl>
+    <w:lvl w:ilvl="4" w:tplc="04140019" w:tentative="1">
+      <w:start w:val="1"/>
+      <w:numFmt w:val="lowerLetter"/>
+      <w:lvlText w:val="%5."/>
+      <w:lvlJc w:val="left"/>
+      <w:pPr>
+        <w:ind w:left="3600" w:hanging="360"/>
+      </w:pPr>
+    </w:lvl>
+    <w:lvl w:ilvl="5" w:tplc="0414001B" w:tentative="1">
+      <w:start w:val="1"/>
+      <w:numFmt w:val="lowerRoman"/>
+      <w:lvlText w:val="%6."/>
+      <w:lvlJc w:val="right"/>
+      <w:pPr>
+        <w:ind w:left="4320" w:hanging="180"/>
+      </w:pPr>
+    </w:lvl>
+    <w:lvl w:ilvl="6" w:tplc="0414000F" w:tentative="1">
+      <w:start w:val="1"/>
+      <w:numFmt w:val="decimal"/>
+      <w:lvlText w:val="%7."/>
+      <w:lvlJc w:val="left"/>
+      <w:pPr>
+        <w:ind w:left="5040" w:hanging="360"/>
+      </w:pPr>
+    </w:lvl>
+    <w:lvl w:ilvl="7" w:tplc="04140019" w:tentative="1">
+      <w:start w:val="1"/>
+      <w:numFmt w:val="lowerLetter"/>
+      <w:lvlText w:val="%8."/>
+      <w:lvlJc w:val="left"/>
+      <w:pPr>
+        <w:ind w:left="5760" w:hanging="360"/>
+      </w:pPr>
+    </w:lvl>
+    <w:lvl w:ilvl="8" w:tplc="0414001B" w:tentative="1">
+      <w:start w:val="1"/>
+      <w:numFmt w:val="lowerRoman"/>
+      <w:lvlText w:val="%9."/>
+      <w:lvlJc w:val="right"/>
+      <w:pPr>
+        <w:ind w:left="6480" w:hanging="180"/>
+      </w:pPr>
+    </w:lvl>
+  </w:abstractNum>
+  <w:abstractNum w:abstractNumId="22" w15:restartNumberingAfterBreak="0">
     <w:nsid w:val="7B734F21"/>
     <w:multiLevelType w:val="multilevel"/>
     <w:tmpl w:val="BC70912E"/>
@@ -8861,7 +10403,7 @@
       </w:rPr>
     </w:lvl>
   </w:abstractNum>
-  <w:abstractNum w:abstractNumId="18" w15:restartNumberingAfterBreak="0">
+  <w:abstractNum w:abstractNumId="23" w15:restartNumberingAfterBreak="0">
     <w:nsid w:val="7C285E13"/>
     <w:multiLevelType w:val="hybridMultilevel"/>
     <w:tmpl w:val="6E588E50"/>
@@ -8955,58 +10497,73 @@
     <w:abstractNumId w:val="1"/>
   </w:num>
   <w:num w:numId="2">
-    <w:abstractNumId w:val="11"/>
+    <w:abstractNumId w:val="13"/>
   </w:num>
   <w:num w:numId="3">
-    <w:abstractNumId w:val="14"/>
+    <w:abstractNumId w:val="17"/>
   </w:num>
   <w:num w:numId="4">
-    <w:abstractNumId w:val="16"/>
+    <w:abstractNumId w:val="19"/>
   </w:num>
   <w:num w:numId="5">
+    <w:abstractNumId w:val="8"/>
+  </w:num>
+  <w:num w:numId="6">
+    <w:abstractNumId w:val="23"/>
+  </w:num>
+  <w:num w:numId="7">
+    <w:abstractNumId w:val="4"/>
+  </w:num>
+  <w:num w:numId="8">
+    <w:abstractNumId w:val="5"/>
+  </w:num>
+  <w:num w:numId="9">
     <w:abstractNumId w:val="7"/>
   </w:num>
-  <w:num w:numId="6">
-    <w:abstractNumId w:val="18"/>
-  </w:num>
-  <w:num w:numId="7">
-    <w:abstractNumId w:val="3"/>
-  </w:num>
-  <w:num w:numId="8">
-    <w:abstractNumId w:val="4"/>
-  </w:num>
-  <w:num w:numId="9">
+  <w:num w:numId="10">
     <w:abstractNumId w:val="6"/>
   </w:num>
-  <w:num w:numId="10">
-    <w:abstractNumId w:val="5"/>
-  </w:num>
   <w:num w:numId="11">
-    <w:abstractNumId w:val="12"/>
+    <w:abstractNumId w:val="15"/>
   </w:num>
   <w:num w:numId="12">
     <w:abstractNumId w:val="0"/>
   </w:num>
   <w:num w:numId="13">
-    <w:abstractNumId w:val="15"/>
+    <w:abstractNumId w:val="18"/>
   </w:num>
   <w:num w:numId="14">
-    <w:abstractNumId w:val="8"/>
+    <w:abstractNumId w:val="9"/>
   </w:num>
   <w:num w:numId="15">
-    <w:abstractNumId w:val="13"/>
+    <w:abstractNumId w:val="16"/>
   </w:num>
   <w:num w:numId="16">
     <w:abstractNumId w:val="2"/>
   </w:num>
   <w:num w:numId="17">
+    <w:abstractNumId w:val="12"/>
+  </w:num>
+  <w:num w:numId="18">
     <w:abstractNumId w:val="10"/>
   </w:num>
-  <w:num w:numId="18">
-    <w:abstractNumId w:val="9"/>
+  <w:num w:numId="19">
+    <w:abstractNumId w:val="22"/>
   </w:num>
-  <w:num w:numId="19">
-    <w:abstractNumId w:val="17"/>
+  <w:num w:numId="20">
+    <w:abstractNumId w:val="3"/>
+  </w:num>
+  <w:num w:numId="21">
+    <w:abstractNumId w:val="14"/>
+  </w:num>
+  <w:num w:numId="22">
+    <w:abstractNumId w:val="11"/>
+  </w:num>
+  <w:num w:numId="23">
+    <w:abstractNumId w:val="21"/>
+  </w:num>
+  <w:num w:numId="24">
+    <w:abstractNumId w:val="20"/>
   </w:num>
 </w:numbering>
 </file>
@@ -10991,7 +12548,7 @@
 </file>
 
 <file path=customXml/itemProps1.xml><?xml version="1.0" encoding="utf-8"?>
-<ds:datastoreItem xmlns:ds="http://schemas.openxmlformats.org/officeDocument/2006/customXml" ds:itemID="{6D526895-4256-4362-81A0-B0DA94DEEF58}">
+<ds:datastoreItem xmlns:ds="http://schemas.openxmlformats.org/officeDocument/2006/customXml" ds:itemID="{4CC4F91F-8DB2-4AF2-9199-ECFF10F57D71}">
   <ds:schemaRefs>
     <ds:schemaRef ds:uri="http://schemas.openxmlformats.org/officeDocument/2006/bibliography"/>
   </ds:schemaRefs>

</xml_diff>